<commit_message>
Started methods sections on Aims 2 and 3 and added to Aim 1 - still very rudimentary
</commit_message>
<xml_diff>
--- a/Molly Preliminary Exam/Aim 2.docx
+++ b/Molly Preliminary Exam/Aim 2.docx
@@ -8,90 +8,83 @@
           <w:rFonts w:ascii="Times New Roman" w:hAnsi="Times New Roman" w:cs="Times New Roman"/>
         </w:rPr>
       </w:pPr>
-      <w:commentRangeStart w:id="0"/>
-      <w:r>
-        <w:rPr>
-          <w:rFonts w:ascii="Times New Roman" w:hAnsi="Times New Roman" w:cs="Times New Roman"/>
-          <w:b/>
-        </w:rPr>
-        <w:t xml:space="preserve">Aim 2: Examine the effect of early time-restricted feeding in the perinatal period on maternal health. </w:t>
-      </w:r>
-      <w:commentRangeEnd w:id="0"/>
-      <w:r>
-        <w:rPr>
-          <w:rStyle w:val="CommentReference"/>
-          <w:rFonts w:ascii="Times New Roman" w:hAnsi="Times New Roman" w:cs="Times New Roman"/>
-        </w:rPr>
-        <w:commentReference w:id="0"/>
-      </w:r>
-      <w:r>
-        <w:rPr>
-          <w:rFonts w:ascii="Times New Roman" w:hAnsi="Times New Roman" w:cs="Times New Roman"/>
-        </w:rPr>
-        <w:t xml:space="preserve">Dams exposed to time-restricted feeding </w:t>
-      </w:r>
-      <w:r>
-        <w:rPr>
-          <w:rFonts w:ascii="Times New Roman" w:hAnsi="Times New Roman" w:cs="Times New Roman"/>
-        </w:rPr>
-        <w:t xml:space="preserve">during gestation </w:t>
-      </w:r>
-      <w:r>
-        <w:rPr>
-          <w:rFonts w:ascii="Times New Roman" w:hAnsi="Times New Roman" w:cs="Times New Roman"/>
-        </w:rPr>
-        <w:t xml:space="preserve">will be compared to age-matched </w:t>
-      </w:r>
-      <w:r>
-        <w:rPr>
-          <w:rFonts w:ascii="Times New Roman" w:hAnsi="Times New Roman" w:cs="Times New Roman"/>
-          <w:i/>
-        </w:rPr>
-        <w:t>ad libitum</w:t>
-      </w:r>
-      <w:r>
-        <w:rPr>
-          <w:rFonts w:ascii="Times New Roman" w:hAnsi="Times New Roman" w:cs="Times New Roman"/>
-        </w:rPr>
-        <w:t xml:space="preserve"> fed controls. Food intake, body composition, energy expenditure, insulin sensitivity, and gestation length will be </w:t>
-      </w:r>
-      <w:commentRangeStart w:id="1"/>
-      <w:r>
-        <w:rPr>
-          <w:rFonts w:ascii="Times New Roman" w:hAnsi="Times New Roman" w:cs="Times New Roman"/>
-        </w:rPr>
-        <w:t>evaluated</w:t>
-      </w:r>
-      <w:commentRangeEnd w:id="1"/>
-      <w:r>
-        <w:rPr>
-          <w:rStyle w:val="CommentReference"/>
-        </w:rPr>
-        <w:commentReference w:id="1"/>
-      </w:r>
-    </w:p>
-    <w:p/>
-    <w:p>
-      <w:r>
+      <w:bookmarkStart w:id="0" w:name="_GoBack"/>
+      <w:r>
+        <w:rPr>
+          <w:rFonts w:ascii="Times New Roman" w:hAnsi="Times New Roman" w:cs="Times New Roman"/>
+        </w:rPr>
+        <w:t xml:space="preserve">Aim 2: </w:t>
+      </w:r>
+      <w:r>
+        <w:rPr>
+          <w:rFonts w:ascii="Times New Roman" w:hAnsi="Times New Roman" w:cs="Times New Roman"/>
+        </w:rPr>
+        <w:t>Examine the effect of early time-restricted feeding in the perinatal period on maternal health. Dams exposed to time-restricted feeding during gestation will be compared to age-matched ad libitum fed controls. Food intake, body composition, energy expenditure, gestation length, and mechanisms of insulin sensitivity will be evaluated.</w:t>
+      </w:r>
+    </w:p>
+    <w:p>
+      <w:pPr>
+        <w:rPr>
+          <w:rFonts w:ascii="Times New Roman" w:hAnsi="Times New Roman" w:cs="Times New Roman"/>
+        </w:rPr>
+      </w:pPr>
+    </w:p>
+    <w:p>
+      <w:pPr>
+        <w:rPr>
+          <w:rFonts w:ascii="Times New Roman" w:hAnsi="Times New Roman" w:cs="Times New Roman"/>
+        </w:rPr>
+      </w:pPr>
+    </w:p>
+    <w:p>
+      <w:pPr>
+        <w:rPr>
+          <w:rFonts w:ascii="Times New Roman" w:hAnsi="Times New Roman" w:cs="Times New Roman"/>
+        </w:rPr>
+      </w:pPr>
+      <w:r>
+        <w:rPr>
+          <w:rFonts w:ascii="Times New Roman" w:hAnsi="Times New Roman" w:cs="Times New Roman"/>
+        </w:rPr>
         <w:t>Background:</w:t>
       </w:r>
     </w:p>
-    <w:p/>
-    <w:p>
-      <w:r>
+    <w:p>
+      <w:pPr>
+        <w:rPr>
+          <w:rFonts w:ascii="Times New Roman" w:hAnsi="Times New Roman" w:cs="Times New Roman"/>
+        </w:rPr>
+      </w:pPr>
+    </w:p>
+    <w:p>
+      <w:pPr>
+        <w:rPr>
+          <w:rFonts w:ascii="Times New Roman" w:hAnsi="Times New Roman" w:cs="Times New Roman"/>
+        </w:rPr>
+      </w:pPr>
+      <w:r>
+        <w:rPr>
+          <w:rFonts w:ascii="Times New Roman" w:hAnsi="Times New Roman" w:cs="Times New Roman"/>
+        </w:rPr>
         <w:t>Methods:</w:t>
       </w:r>
     </w:p>
-    <w:p/>
-    <w:p>
-      <w:pPr>
-        <w:rPr>
-          <w:i/>
-        </w:rPr>
-      </w:pPr>
-      <w:r>
-        <w:rPr>
-          <w:i/>
+    <w:p>
+      <w:pPr>
+        <w:rPr>
+          <w:rFonts w:ascii="Times New Roman" w:hAnsi="Times New Roman" w:cs="Times New Roman"/>
+        </w:rPr>
+      </w:pPr>
+    </w:p>
+    <w:p>
+      <w:pPr>
+        <w:rPr>
+          <w:rFonts w:ascii="Times New Roman" w:hAnsi="Times New Roman" w:cs="Times New Roman"/>
+        </w:rPr>
+      </w:pPr>
+      <w:r>
+        <w:rPr>
+          <w:rFonts w:ascii="Times New Roman" w:hAnsi="Times New Roman" w:cs="Times New Roman"/>
         </w:rPr>
         <w:t>Animals:</w:t>
       </w:r>
@@ -99,19 +92,194 @@
     <w:p>
       <w:pPr>
         <w:rPr>
-          <w:i/>
-        </w:rPr>
-      </w:pPr>
-    </w:p>
-    <w:p>
-      <w:pPr>
-        <w:rPr>
-          <w:i/>
-        </w:rPr>
-      </w:pPr>
-      <w:r>
-        <w:rPr>
-          <w:i/>
+          <w:rFonts w:ascii="Times New Roman" w:eastAsia="Times New Roman" w:hAnsi="Times New Roman" w:cs="Times New Roman"/>
+          <w:color w:val="000000"/>
+        </w:rPr>
+      </w:pPr>
+      <w:r>
+        <w:rPr>
+          <w:rFonts w:ascii="Times New Roman" w:hAnsi="Times New Roman" w:cs="Times New Roman"/>
+        </w:rPr>
+        <w:t>C57Black6/J mice were previously used in the insulin resistance of pregnancy experiment were used in this experiment.</w:t>
+      </w:r>
+      <w:r>
+        <w:rPr>
+          <w:rFonts w:ascii="Times New Roman" w:hAnsi="Times New Roman" w:cs="Times New Roman"/>
+        </w:rPr>
+        <w:t xml:space="preserve"> </w:t>
+      </w:r>
+      <w:r>
+        <w:rPr>
+          <w:rFonts w:ascii="Times New Roman" w:eastAsia="Times New Roman" w:hAnsi="Times New Roman" w:cs="Times New Roman"/>
+          <w:color w:val="000000"/>
+        </w:rPr>
+        <w:t>At 134 days</w:t>
+      </w:r>
+      <w:r>
+        <w:rPr>
+          <w:rFonts w:ascii="Times New Roman" w:eastAsia="Times New Roman" w:hAnsi="Times New Roman" w:cs="Times New Roman"/>
+          <w:color w:val="000000"/>
+        </w:rPr>
+        <w:t xml:space="preserve"> of age</w:t>
+      </w:r>
+      <w:r>
+        <w:rPr>
+          <w:rFonts w:ascii="Times New Roman" w:eastAsia="Times New Roman" w:hAnsi="Times New Roman" w:cs="Times New Roman"/>
+          <w:color w:val="000000"/>
+        </w:rPr>
+        <w:t xml:space="preserve">, </w:t>
+      </w:r>
+      <w:r>
+        <w:rPr>
+          <w:rFonts w:ascii="Times New Roman" w:hAnsi="Times New Roman" w:cs="Times New Roman"/>
+        </w:rPr>
+        <w:t>a</w:t>
+      </w:r>
+      <w:r>
+        <w:rPr>
+          <w:rFonts w:ascii="Times New Roman" w:hAnsi="Times New Roman" w:cs="Times New Roman"/>
+        </w:rPr>
+        <w:t>ge matched females were randomized to either ad libitum</w:t>
+      </w:r>
+      <w:r>
+        <w:rPr>
+          <w:rFonts w:ascii="Times New Roman" w:hAnsi="Times New Roman" w:cs="Times New Roman"/>
+        </w:rPr>
+        <w:t xml:space="preserve"> (AL)</w:t>
+      </w:r>
+      <w:r>
+        <w:rPr>
+          <w:rFonts w:ascii="Times New Roman" w:hAnsi="Times New Roman" w:cs="Times New Roman"/>
+        </w:rPr>
+        <w:t xml:space="preserve"> or early time-restricted eating (eTRF). Dams randomized to </w:t>
+      </w:r>
+      <w:r>
+        <w:rPr>
+          <w:rFonts w:ascii="Times New Roman" w:hAnsi="Times New Roman" w:cs="Times New Roman"/>
+        </w:rPr>
+        <w:t>AL</w:t>
+      </w:r>
+      <w:r>
+        <w:rPr>
+          <w:rFonts w:ascii="Times New Roman" w:hAnsi="Times New Roman" w:cs="Times New Roman"/>
+        </w:rPr>
+        <w:t xml:space="preserve"> feeding </w:t>
+      </w:r>
+      <w:r>
+        <w:rPr>
+          <w:rFonts w:ascii="Times New Roman" w:hAnsi="Times New Roman" w:cs="Times New Roman"/>
+        </w:rPr>
+        <w:t>had 24-hour access to chow (</w:t>
+      </w:r>
+      <w:r>
+        <w:rPr>
+          <w:rFonts w:ascii="Times New Roman" w:eastAsia="Times New Roman" w:hAnsi="Times New Roman" w:cs="Times New Roman"/>
+          <w:color w:val="000000"/>
+        </w:rPr>
+        <w:t>5% fat, 24% protein, 3.7% sucrose, 32% starch</w:t>
+      </w:r>
+      <w:r>
+        <w:rPr>
+          <w:rFonts w:ascii="Times New Roman" w:hAnsi="Times New Roman" w:cs="Times New Roman"/>
+        </w:rPr>
+        <w:t>). Dams randomized to eTRF feeding were allowed ad libitum access to chow during 6 hours of the dark cycle (8pm-2am). At 2 am, all dams were moved to clean cages</w:t>
+      </w:r>
+      <w:r>
+        <w:rPr>
+          <w:rFonts w:ascii="Times New Roman" w:hAnsi="Times New Roman" w:cs="Times New Roman"/>
+        </w:rPr>
+        <w:t xml:space="preserve"> </w:t>
+      </w:r>
+      <w:r>
+        <w:rPr>
+          <w:rFonts w:ascii="Times New Roman" w:hAnsi="Times New Roman" w:cs="Times New Roman"/>
+        </w:rPr>
+        <w:t xml:space="preserve">(Cite Panda here). </w:t>
+      </w:r>
+      <w:r>
+        <w:rPr>
+          <w:rFonts w:ascii="Times New Roman" w:eastAsia="Times New Roman" w:hAnsi="Times New Roman" w:cs="Times New Roman"/>
+          <w:color w:val="000000"/>
+        </w:rPr>
+        <w:t>Animals were held in a 12:12 light dark cycle, temperature and humidity-controlled facility</w:t>
+      </w:r>
+      <w:r>
+        <w:rPr>
+          <w:rFonts w:ascii="Times New Roman" w:eastAsia="Times New Roman" w:hAnsi="Times New Roman" w:cs="Times New Roman"/>
+          <w:color w:val="000000"/>
+        </w:rPr>
+        <w:t xml:space="preserve">. Food intake was monitored daily, with 6 hour and </w:t>
+      </w:r>
+      <w:r>
+        <w:rPr>
+          <w:rFonts w:ascii="Times New Roman" w:eastAsia="Times New Roman" w:hAnsi="Times New Roman" w:cs="Times New Roman"/>
+          <w:color w:val="000000"/>
+        </w:rPr>
+        <w:t>24-hour</w:t>
+      </w:r>
+      <w:r>
+        <w:rPr>
+          <w:rFonts w:ascii="Times New Roman" w:eastAsia="Times New Roman" w:hAnsi="Times New Roman" w:cs="Times New Roman"/>
+          <w:color w:val="000000"/>
+        </w:rPr>
+        <w:t xml:space="preserve"> intake calculated. </w:t>
+      </w:r>
+    </w:p>
+    <w:p>
+      <w:pPr>
+        <w:rPr>
+          <w:rFonts w:ascii="Times New Roman" w:hAnsi="Times New Roman" w:cs="Times New Roman"/>
+        </w:rPr>
+      </w:pPr>
+    </w:p>
+    <w:p>
+      <w:pPr>
+        <w:rPr>
+          <w:rFonts w:ascii="Times New Roman" w:hAnsi="Times New Roman" w:cs="Times New Roman"/>
+        </w:rPr>
+      </w:pPr>
+      <w:r>
+        <w:rPr>
+          <w:rFonts w:ascii="Times New Roman" w:hAnsi="Times New Roman" w:cs="Times New Roman"/>
+        </w:rPr>
+        <w:t>Mating:</w:t>
+      </w:r>
+    </w:p>
+    <w:p>
+      <w:pPr>
+        <w:rPr>
+          <w:rFonts w:ascii="Times New Roman" w:hAnsi="Times New Roman" w:cs="Times New Roman"/>
+        </w:rPr>
+      </w:pPr>
+      <w:r>
+        <w:rPr>
+          <w:rFonts w:ascii="Times New Roman" w:hAnsi="Times New Roman" w:cs="Times New Roman"/>
+        </w:rPr>
+        <w:t>Dams were singly housed for the course of the experiment.</w:t>
+      </w:r>
+      <w:r>
+        <w:rPr>
+          <w:rFonts w:ascii="Times New Roman" w:hAnsi="Times New Roman" w:cs="Times New Roman"/>
+        </w:rPr>
+        <w:t xml:space="preserve"> After a one-week acclimation period, males were added to the cages in monogamous pairs. Males were allowed to remain in cages until copulatory plug appeared, which was noted as day 0.5 of pregnancy. </w:t>
+      </w:r>
+    </w:p>
+    <w:p>
+      <w:pPr>
+        <w:rPr>
+          <w:rFonts w:ascii="Times New Roman" w:hAnsi="Times New Roman" w:cs="Times New Roman"/>
+        </w:rPr>
+      </w:pPr>
+    </w:p>
+    <w:p>
+      <w:pPr>
+        <w:rPr>
+          <w:rFonts w:ascii="Times New Roman" w:hAnsi="Times New Roman" w:cs="Times New Roman"/>
+        </w:rPr>
+      </w:pPr>
+      <w:r>
+        <w:rPr>
+          <w:rFonts w:ascii="Times New Roman" w:hAnsi="Times New Roman" w:cs="Times New Roman"/>
         </w:rPr>
         <w:t>Body Composition:</w:t>
       </w:r>
@@ -119,19 +287,57 @@
     <w:p>
       <w:pPr>
         <w:rPr>
-          <w:i/>
-        </w:rPr>
-      </w:pPr>
-    </w:p>
-    <w:p>
-      <w:pPr>
-        <w:rPr>
-          <w:i/>
-        </w:rPr>
-      </w:pPr>
-      <w:r>
-        <w:rPr>
-          <w:i/>
+          <w:rFonts w:ascii="Times New Roman" w:eastAsia="Times New Roman" w:hAnsi="Times New Roman" w:cs="Times New Roman"/>
+          <w:color w:val="000000"/>
+        </w:rPr>
+      </w:pPr>
+      <w:r>
+        <w:rPr>
+          <w:rFonts w:ascii="Times New Roman" w:eastAsia="Times New Roman" w:hAnsi="Times New Roman" w:cs="Times New Roman"/>
+          <w:color w:val="000000"/>
+        </w:rPr>
+        <w:t>Once a week, Dams weight was measured weekly using an electronic scale (). Body composition including fat mass, lean mass, and free water was assessed indirectly via magnetic resonance imaging (</w:t>
+      </w:r>
+      <w:proofErr w:type="spellStart"/>
+      <w:r>
+        <w:rPr>
+          <w:rFonts w:ascii="Times New Roman" w:eastAsia="Times New Roman" w:hAnsi="Times New Roman" w:cs="Times New Roman"/>
+          <w:color w:val="000000"/>
+        </w:rPr>
+        <w:t>EchoMRI</w:t>
+      </w:r>
+      <w:proofErr w:type="spellEnd"/>
+      <w:r>
+        <w:rPr>
+          <w:rFonts w:ascii="Times New Roman" w:eastAsia="Times New Roman" w:hAnsi="Times New Roman" w:cs="Times New Roman"/>
+          <w:color w:val="000000"/>
+        </w:rPr>
+        <w:t>).</w:t>
+      </w:r>
+    </w:p>
+    <w:p>
+      <w:pPr>
+        <w:rPr>
+          <w:rFonts w:ascii="Times New Roman" w:hAnsi="Times New Roman" w:cs="Times New Roman"/>
+        </w:rPr>
+      </w:pPr>
+    </w:p>
+    <w:p>
+      <w:pPr>
+        <w:rPr>
+          <w:rFonts w:ascii="Times New Roman" w:hAnsi="Times New Roman" w:cs="Times New Roman"/>
+        </w:rPr>
+      </w:pPr>
+    </w:p>
+    <w:p>
+      <w:pPr>
+        <w:rPr>
+          <w:rFonts w:ascii="Times New Roman" w:hAnsi="Times New Roman" w:cs="Times New Roman"/>
+        </w:rPr>
+      </w:pPr>
+      <w:r>
+        <w:rPr>
+          <w:rFonts w:ascii="Times New Roman" w:hAnsi="Times New Roman" w:cs="Times New Roman"/>
         </w:rPr>
         <w:t>Insulin Sensitivity:</w:t>
       </w:r>
@@ -139,19 +345,65 @@
     <w:p>
       <w:pPr>
         <w:rPr>
-          <w:i/>
-        </w:rPr>
-      </w:pPr>
-    </w:p>
-    <w:p>
-      <w:pPr>
-        <w:rPr>
-          <w:i/>
-        </w:rPr>
-      </w:pPr>
-      <w:r>
-        <w:rPr>
-          <w:i/>
+          <w:rFonts w:ascii="Times New Roman" w:hAnsi="Times New Roman" w:cs="Times New Roman"/>
+        </w:rPr>
+      </w:pPr>
+      <w:r>
+        <w:rPr>
+          <w:rFonts w:ascii="Times New Roman" w:hAnsi="Times New Roman" w:cs="Times New Roman"/>
+        </w:rPr>
+        <w:t>Insulin sensitivity was assessed by insulin tolerance test 16 days after mating began. Gestational age during ITT was determined using plug data, body weight gain, and date of delivery. As a result, most dams were in the 1</w:t>
+      </w:r>
+      <w:r>
+        <w:rPr>
+          <w:rFonts w:ascii="Times New Roman" w:hAnsi="Times New Roman" w:cs="Times New Roman"/>
+          <w:vertAlign w:val="superscript"/>
+        </w:rPr>
+        <w:t>st</w:t>
+      </w:r>
+      <w:r>
+        <w:rPr>
+          <w:rFonts w:ascii="Times New Roman" w:hAnsi="Times New Roman" w:cs="Times New Roman"/>
+        </w:rPr>
+        <w:t xml:space="preserve"> or 3</w:t>
+      </w:r>
+      <w:r>
+        <w:rPr>
+          <w:rFonts w:ascii="Times New Roman" w:hAnsi="Times New Roman" w:cs="Times New Roman"/>
+          <w:vertAlign w:val="superscript"/>
+        </w:rPr>
+        <w:t>rd</w:t>
+      </w:r>
+      <w:r>
+        <w:rPr>
+          <w:rFonts w:ascii="Times New Roman" w:hAnsi="Times New Roman" w:cs="Times New Roman"/>
+        </w:rPr>
+        <w:t xml:space="preserve"> week of gestation during this time. </w:t>
+      </w:r>
+      <w:r>
+        <w:rPr>
+          <w:rFonts w:ascii="Times New Roman" w:eastAsia="Times New Roman" w:hAnsi="Times New Roman" w:cs="Times New Roman"/>
+          <w:color w:val="000000"/>
+        </w:rPr>
+        <w:t>After 6-hour fast, blood glucose was taken using a glucometer and tail clip. Females were given insulin injections (0.75 units/kg body weight; Humulin U100 in cold sterile, filtered Phosphate buffered saline (PBS)) and blood glucose was tested using a glucometer at 15-minute intervals for 2 hours. If animals began to exhibit moribund behaviors, 300 units of 10% glucose in cold sterile filtered PBS was administered and subsequent BG measurements were omitted from the ITT.</w:t>
+      </w:r>
+    </w:p>
+    <w:p>
+      <w:pPr>
+        <w:rPr>
+          <w:rFonts w:ascii="Times New Roman" w:hAnsi="Times New Roman" w:cs="Times New Roman"/>
+        </w:rPr>
+      </w:pPr>
+    </w:p>
+    <w:p>
+      <w:pPr>
+        <w:rPr>
+          <w:rFonts w:ascii="Times New Roman" w:hAnsi="Times New Roman" w:cs="Times New Roman"/>
+        </w:rPr>
+      </w:pPr>
+      <w:r>
+        <w:rPr>
+          <w:rFonts w:ascii="Times New Roman" w:hAnsi="Times New Roman" w:cs="Times New Roman"/>
         </w:rPr>
         <w:t>Energy Expenditure:</w:t>
       </w:r>
@@ -159,34 +411,82 @@
     <w:p>
       <w:pPr>
         <w:rPr>
-          <w:i/>
-        </w:rPr>
-      </w:pPr>
-    </w:p>
-    <w:p>
-      <w:pPr>
-        <w:rPr>
-          <w:i/>
-        </w:rPr>
-      </w:pPr>
-      <w:r>
-        <w:rPr>
-          <w:i/>
+          <w:rFonts w:ascii="Times New Roman" w:hAnsi="Times New Roman" w:cs="Times New Roman"/>
+        </w:rPr>
+      </w:pPr>
+    </w:p>
+    <w:p>
+      <w:pPr>
+        <w:rPr>
+          <w:rFonts w:ascii="Times New Roman" w:hAnsi="Times New Roman" w:cs="Times New Roman"/>
+        </w:rPr>
+      </w:pPr>
+      <w:r>
+        <w:rPr>
+          <w:rFonts w:ascii="Times New Roman" w:hAnsi="Times New Roman" w:cs="Times New Roman"/>
         </w:rPr>
         <w:t>Digestive Physiology:</w:t>
       </w:r>
     </w:p>
-    <w:p/>
-    <w:p/>
-    <w:p/>
-    <w:p>
-      <w:r>
+    <w:p>
+      <w:pPr>
+        <w:rPr>
+          <w:rFonts w:ascii="Times New Roman" w:hAnsi="Times New Roman" w:cs="Times New Roman"/>
+        </w:rPr>
+      </w:pPr>
+    </w:p>
+    <w:p>
+      <w:pPr>
+        <w:rPr>
+          <w:rFonts w:ascii="Times New Roman" w:hAnsi="Times New Roman" w:cs="Times New Roman"/>
+        </w:rPr>
+      </w:pPr>
+    </w:p>
+    <w:p>
+      <w:pPr>
+        <w:rPr>
+          <w:rFonts w:ascii="Times New Roman" w:hAnsi="Times New Roman" w:cs="Times New Roman"/>
+        </w:rPr>
+      </w:pPr>
+    </w:p>
+    <w:p>
+      <w:pPr>
+        <w:rPr>
+          <w:rFonts w:ascii="Times New Roman" w:hAnsi="Times New Roman" w:cs="Times New Roman"/>
+        </w:rPr>
+      </w:pPr>
+      <w:r>
+        <w:rPr>
+          <w:rFonts w:ascii="Times New Roman" w:hAnsi="Times New Roman" w:cs="Times New Roman"/>
+        </w:rPr>
         <w:t>Expected Results and Potential Pitfalls:</w:t>
       </w:r>
     </w:p>
     <w:p>
-      <w:bookmarkStart w:id="2" w:name="_GoBack"/>
-      <w:bookmarkEnd w:id="2"/>
+      <w:pPr>
+        <w:pStyle w:val="ListParagraph"/>
+        <w:numPr>
+          <w:ilvl w:val="0"/>
+          <w:numId w:val="1"/>
+        </w:numPr>
+        <w:rPr>
+          <w:rFonts w:ascii="Times New Roman" w:hAnsi="Times New Roman" w:cs="Times New Roman"/>
+        </w:rPr>
+      </w:pPr>
+      <w:r>
+        <w:rPr>
+          <w:rFonts w:ascii="Times New Roman" w:hAnsi="Times New Roman" w:cs="Times New Roman"/>
+        </w:rPr>
+        <w:t xml:space="preserve">Lack of response in dams to </w:t>
+      </w:r>
+    </w:p>
+    <w:bookmarkEnd w:id="0"/>
+    <w:p>
+      <w:pPr>
+        <w:rPr>
+          <w:rFonts w:ascii="Times New Roman" w:hAnsi="Times New Roman" w:cs="Times New Roman"/>
+        </w:rPr>
+      </w:pPr>
     </w:p>
     <w:sectPr>
       <w:pgSz w:w="12240" w:h="15840"/>
@@ -198,113 +498,125 @@
 </w:document>
 </file>
 
-<file path=word/comments.xml><?xml version="1.0" encoding="utf-8"?>
-<w:comments xmlns:wpc="http://schemas.microsoft.com/office/word/2010/wordprocessingCanvas" xmlns:cx="http://schemas.microsoft.com/office/drawing/2014/chartex" xmlns:cx1="http://schemas.microsoft.com/office/drawing/2015/9/8/chartex" xmlns:cx2="http://schemas.microsoft.com/office/drawing/2015/10/21/chartex" xmlns:cx3="http://schemas.microsoft.com/office/drawing/2016/5/9/chartex" xmlns:cx4="http://schemas.microsoft.com/office/drawing/2016/5/10/chartex" xmlns:cx5="http://schemas.microsoft.com/office/drawing/2016/5/11/chartex" xmlns:cx6="http://schemas.microsoft.com/office/drawing/2016/5/12/chartex" xmlns:cx7="http://schemas.microsoft.com/office/drawing/2016/5/13/chartex" xmlns:cx8="http://schemas.microsoft.com/office/drawing/2016/5/14/chartex" xmlns:mc="http://schemas.openxmlformats.org/markup-compatibility/2006" xmlns:aink="http://schemas.microsoft.com/office/drawing/2016/ink" xmlns:am3d="http://schemas.microsoft.com/office/drawing/2017/model3d" xmlns:o="urn:schemas-microsoft-com:office:office" xmlns:r="http://schemas.openxmlformats.org/officeDocument/2006/relationships" xmlns:m="http://schemas.openxmlformats.org/officeDocument/2006/math" xmlns:v="urn:schemas-microsoft-com:vml" xmlns:wp14="http://schemas.microsoft.com/office/word/2010/wordprocessingDrawing" xmlns:wp="http://schemas.openxmlformats.org/drawingml/2006/wordprocessingDrawing" xmlns:w10="urn:schemas-microsoft-com:office:word" xmlns:w="http://schemas.openxmlformats.org/wordprocessingml/2006/main" xmlns:w14="http://schemas.microsoft.com/office/word/2010/wordml" xmlns:w15="http://schemas.microsoft.com/office/word/2012/wordml" xmlns:w16cid="http://schemas.microsoft.com/office/word/2016/wordml/cid" xmlns:w16se="http://schemas.microsoft.com/office/word/2015/wordml/symex" xmlns:wpg="http://schemas.microsoft.com/office/word/2010/wordprocessingGroup" xmlns:wpi="http://schemas.microsoft.com/office/word/2010/wordprocessingInk" xmlns:wne="http://schemas.microsoft.com/office/word/2006/wordml" xmlns:wps="http://schemas.microsoft.com/office/word/2010/wordprocessingShape" mc:Ignorable="w14 w15 w16se w16cid wp14">
-  <w:comment w:id="0" w:author="Molly Carter" w:date="2019-07-15T22:09:00Z" w:initials="MC">
-    <w:p>
-      <w:pPr>
-        <w:pStyle w:val="CommentText"/>
-      </w:pPr>
-      <w:r>
-        <w:rPr>
-          <w:rStyle w:val="CommentReference"/>
-        </w:rPr>
-        <w:annotationRef/>
-      </w:r>
-      <w:r>
-        <w:t>If we were to include keto in pregnancy, this could be reworded along the lines of:</w:t>
-      </w:r>
-      <w:r>
-        <w:br/>
-      </w:r>
-      <w:r>
-        <w:br/>
-      </w:r>
-      <w:r>
-        <w:rPr>
-          <w:b/>
-        </w:rPr>
-        <w:t>Examine the effect of 2 forms of calorically sufficient dietary restriction practices on maternal health.</w:t>
-      </w:r>
-      <w:r>
-        <w:rPr>
-          <w:b/>
-        </w:rPr>
-        <w:t xml:space="preserve"> </w:t>
-      </w:r>
-      <w:r>
-        <w:t xml:space="preserve"> </w:t>
-      </w:r>
-      <w:proofErr w:type="spellStart"/>
-      <w:r>
-        <w:t>eTRF</w:t>
-      </w:r>
-      <w:proofErr w:type="spellEnd"/>
-      <w:r>
-        <w:t xml:space="preserve"> fed dams will be compared to </w:t>
-      </w:r>
-      <w:r>
-        <w:rPr>
-          <w:i/>
-        </w:rPr>
-        <w:t>ad libitum</w:t>
-      </w:r>
-      <w:r>
-        <w:t xml:space="preserve"> fed dams as a comparison of chrono-restriction, and ketogenic diet will be compared to control diet as a comparison of macronutrient restriction in pregnancy. </w:t>
-      </w:r>
-      <w:r>
-        <w:rPr>
-          <w:i/>
-        </w:rPr>
-        <w:t xml:space="preserve">Outcomes evaluated would remain the same, except we would of course look at BOHB in the keto moms. </w:t>
-      </w:r>
-      <w:r>
-        <w:t xml:space="preserve"> </w:t>
-      </w:r>
-    </w:p>
-  </w:comment>
-  <w:comment w:id="1" w:author="Dave Bridges" w:date="2019-07-17T14:20:00Z" w:initials="DB">
-    <w:p>
-      <w:pPr>
-        <w:pStyle w:val="CommentText"/>
-      </w:pPr>
-      <w:r>
-        <w:rPr>
-          <w:rStyle w:val="CommentReference"/>
-        </w:rPr>
-        <w:annotationRef/>
-      </w:r>
-      <w:r>
-        <w:t>And mechanisms of insulin sensitivity identified?  Needs a little more depth</w:t>
-      </w:r>
-    </w:p>
-  </w:comment>
-</w:comments>
-</file>
-
-<file path=word/commentsExtended.xml><?xml version="1.0" encoding="utf-8"?>
-<w15:commentsEx xmlns:wpc="http://schemas.microsoft.com/office/word/2010/wordprocessingCanvas" xmlns:cx="http://schemas.microsoft.com/office/drawing/2014/chartex" xmlns:cx1="http://schemas.microsoft.com/office/drawing/2015/9/8/chartex" xmlns:cx2="http://schemas.microsoft.com/office/drawing/2015/10/21/chartex" xmlns:cx3="http://schemas.microsoft.com/office/drawing/2016/5/9/chartex" xmlns:cx4="http://schemas.microsoft.com/office/drawing/2016/5/10/chartex" xmlns:cx5="http://schemas.microsoft.com/office/drawing/2016/5/11/chartex" xmlns:cx6="http://schemas.microsoft.com/office/drawing/2016/5/12/chartex" xmlns:cx7="http://schemas.microsoft.com/office/drawing/2016/5/13/chartex" xmlns:cx8="http://schemas.microsoft.com/office/drawing/2016/5/14/chartex" xmlns:mc="http://schemas.openxmlformats.org/markup-compatibility/2006" xmlns:aink="http://schemas.microsoft.com/office/drawing/2016/ink" xmlns:am3d="http://schemas.microsoft.com/office/drawing/2017/model3d" xmlns:o="urn:schemas-microsoft-com:office:office" xmlns:r="http://schemas.openxmlformats.org/officeDocument/2006/relationships" xmlns:m="http://schemas.openxmlformats.org/officeDocument/2006/math" xmlns:v="urn:schemas-microsoft-com:vml" xmlns:wp14="http://schemas.microsoft.com/office/word/2010/wordprocessingDrawing" xmlns:wp="http://schemas.openxmlformats.org/drawingml/2006/wordprocessingDrawing" xmlns:w10="urn:schemas-microsoft-com:office:word" xmlns:w="http://schemas.openxmlformats.org/wordprocessingml/2006/main" xmlns:w14="http://schemas.microsoft.com/office/word/2010/wordml" xmlns:w15="http://schemas.microsoft.com/office/word/2012/wordml" xmlns:w16cid="http://schemas.microsoft.com/office/word/2016/wordml/cid" xmlns:w16se="http://schemas.microsoft.com/office/word/2015/wordml/symex" xmlns:wpg="http://schemas.microsoft.com/office/word/2010/wordprocessingGroup" xmlns:wpi="http://schemas.microsoft.com/office/word/2010/wordprocessingInk" xmlns:wne="http://schemas.microsoft.com/office/word/2006/wordml" xmlns:wps="http://schemas.microsoft.com/office/word/2010/wordprocessingShape" mc:Ignorable="w14 w15 w16se w16cid wp14">
-  <w15:commentEx w15:paraId="3E310852" w15:done="0"/>
-  <w15:commentEx w15:paraId="7A19143E" w15:done="0"/>
-</w15:commentsEx>
-</file>
-
-<file path=word/commentsIds.xml><?xml version="1.0" encoding="utf-8"?>
-<w16cid:commentsIds xmlns:wpc="http://schemas.microsoft.com/office/word/2010/wordprocessingCanvas" xmlns:cx="http://schemas.microsoft.com/office/drawing/2014/chartex" xmlns:cx1="http://schemas.microsoft.com/office/drawing/2015/9/8/chartex" xmlns:cx2="http://schemas.microsoft.com/office/drawing/2015/10/21/chartex" xmlns:cx3="http://schemas.microsoft.com/office/drawing/2016/5/9/chartex" xmlns:cx4="http://schemas.microsoft.com/office/drawing/2016/5/10/chartex" xmlns:cx5="http://schemas.microsoft.com/office/drawing/2016/5/11/chartex" xmlns:cx6="http://schemas.microsoft.com/office/drawing/2016/5/12/chartex" xmlns:cx7="http://schemas.microsoft.com/office/drawing/2016/5/13/chartex" xmlns:cx8="http://schemas.microsoft.com/office/drawing/2016/5/14/chartex" xmlns:mc="http://schemas.openxmlformats.org/markup-compatibility/2006" xmlns:aink="http://schemas.microsoft.com/office/drawing/2016/ink" xmlns:am3d="http://schemas.microsoft.com/office/drawing/2017/model3d" xmlns:o="urn:schemas-microsoft-com:office:office" xmlns:r="http://schemas.openxmlformats.org/officeDocument/2006/relationships" xmlns:m="http://schemas.openxmlformats.org/officeDocument/2006/math" xmlns:v="urn:schemas-microsoft-com:vml" xmlns:wp14="http://schemas.microsoft.com/office/word/2010/wordprocessingDrawing" xmlns:wp="http://schemas.openxmlformats.org/drawingml/2006/wordprocessingDrawing" xmlns:w10="urn:schemas-microsoft-com:office:word" xmlns:w="http://schemas.openxmlformats.org/wordprocessingml/2006/main" xmlns:w14="http://schemas.microsoft.com/office/word/2010/wordml" xmlns:w15="http://schemas.microsoft.com/office/word/2012/wordml" xmlns:w16cid="http://schemas.microsoft.com/office/word/2016/wordml/cid" xmlns:w16se="http://schemas.microsoft.com/office/word/2015/wordml/symex" xmlns:wpg="http://schemas.microsoft.com/office/word/2010/wordprocessingGroup" xmlns:wpi="http://schemas.microsoft.com/office/word/2010/wordprocessingInk" xmlns:wne="http://schemas.microsoft.com/office/word/2006/wordml" xmlns:wps="http://schemas.microsoft.com/office/word/2010/wordprocessingShape" mc:Ignorable="w14 w15 w16se w16cid wp14">
-  <w16cid:commentId w16cid:paraId="3E310852" w16cid:durableId="20D77813"/>
-  <w16cid:commentId w16cid:paraId="7A19143E" w16cid:durableId="20D9AD17"/>
-</w16cid:commentsIds>
-</file>
-
-<file path=word/people.xml><?xml version="1.0" encoding="utf-8"?>
-<w15:people xmlns:wpc="http://schemas.microsoft.com/office/word/2010/wordprocessingCanvas" xmlns:cx="http://schemas.microsoft.com/office/drawing/2014/chartex" xmlns:cx1="http://schemas.microsoft.com/office/drawing/2015/9/8/chartex" xmlns:cx2="http://schemas.microsoft.com/office/drawing/2015/10/21/chartex" xmlns:cx3="http://schemas.microsoft.com/office/drawing/2016/5/9/chartex" xmlns:cx4="http://schemas.microsoft.com/office/drawing/2016/5/10/chartex" xmlns:cx5="http://schemas.microsoft.com/office/drawing/2016/5/11/chartex" xmlns:cx6="http://schemas.microsoft.com/office/drawing/2016/5/12/chartex" xmlns:cx7="http://schemas.microsoft.com/office/drawing/2016/5/13/chartex" xmlns:cx8="http://schemas.microsoft.com/office/drawing/2016/5/14/chartex" xmlns:mc="http://schemas.openxmlformats.org/markup-compatibility/2006" xmlns:aink="http://schemas.microsoft.com/office/drawing/2016/ink" xmlns:am3d="http://schemas.microsoft.com/office/drawing/2017/model3d" xmlns:o="urn:schemas-microsoft-com:office:office" xmlns:r="http://schemas.openxmlformats.org/officeDocument/2006/relationships" xmlns:m="http://schemas.openxmlformats.org/officeDocument/2006/math" xmlns:v="urn:schemas-microsoft-com:vml" xmlns:wp14="http://schemas.microsoft.com/office/word/2010/wordprocessingDrawing" xmlns:wp="http://schemas.openxmlformats.org/drawingml/2006/wordprocessingDrawing" xmlns:w10="urn:schemas-microsoft-com:office:word" xmlns:w="http://schemas.openxmlformats.org/wordprocessingml/2006/main" xmlns:w14="http://schemas.microsoft.com/office/word/2010/wordml" xmlns:w15="http://schemas.microsoft.com/office/word/2012/wordml" xmlns:w16cid="http://schemas.microsoft.com/office/word/2016/wordml/cid" xmlns:w16se="http://schemas.microsoft.com/office/word/2015/wordml/symex" xmlns:wpg="http://schemas.microsoft.com/office/word/2010/wordprocessingGroup" xmlns:wpi="http://schemas.microsoft.com/office/word/2010/wordprocessingInk" xmlns:wne="http://schemas.microsoft.com/office/word/2006/wordml" xmlns:wps="http://schemas.microsoft.com/office/word/2010/wordprocessingShape" mc:Ignorable="w14 w15 w16se w16cid wp14">
-  <w15:person w15:author="Molly Carter">
-    <w15:presenceInfo w15:providerId="None" w15:userId="Molly Carter"/>
-  </w15:person>
-  <w15:person w15:author="Dave Bridges">
-    <w15:presenceInfo w15:providerId="Windows Live" w15:userId="4bc1184c43c78bbd"/>
-  </w15:person>
-</w15:people>
+<file path=word/numbering.xml><?xml version="1.0" encoding="utf-8"?>
+<w:numbering xmlns:wpc="http://schemas.microsoft.com/office/word/2010/wordprocessingCanvas" xmlns:cx="http://schemas.microsoft.com/office/drawing/2014/chartex" xmlns:cx1="http://schemas.microsoft.com/office/drawing/2015/9/8/chartex" xmlns:cx2="http://schemas.microsoft.com/office/drawing/2015/10/21/chartex" xmlns:cx3="http://schemas.microsoft.com/office/drawing/2016/5/9/chartex" xmlns:cx4="http://schemas.microsoft.com/office/drawing/2016/5/10/chartex" xmlns:cx5="http://schemas.microsoft.com/office/drawing/2016/5/11/chartex" xmlns:cx6="http://schemas.microsoft.com/office/drawing/2016/5/12/chartex" xmlns:cx7="http://schemas.microsoft.com/office/drawing/2016/5/13/chartex" xmlns:cx8="http://schemas.microsoft.com/office/drawing/2016/5/14/chartex" xmlns:mc="http://schemas.openxmlformats.org/markup-compatibility/2006" xmlns:aink="http://schemas.microsoft.com/office/drawing/2016/ink" xmlns:am3d="http://schemas.microsoft.com/office/drawing/2017/model3d" xmlns:o="urn:schemas-microsoft-com:office:office" xmlns:r="http://schemas.openxmlformats.org/officeDocument/2006/relationships" xmlns:m="http://schemas.openxmlformats.org/officeDocument/2006/math" xmlns:v="urn:schemas-microsoft-com:vml" xmlns:wp14="http://schemas.microsoft.com/office/word/2010/wordprocessingDrawing" xmlns:wp="http://schemas.openxmlformats.org/drawingml/2006/wordprocessingDrawing" xmlns:w10="urn:schemas-microsoft-com:office:word" xmlns:w="http://schemas.openxmlformats.org/wordprocessingml/2006/main" xmlns:w14="http://schemas.microsoft.com/office/word/2010/wordml" xmlns:w15="http://schemas.microsoft.com/office/word/2012/wordml" xmlns:w16cid="http://schemas.microsoft.com/office/word/2016/wordml/cid" xmlns:w16se="http://schemas.microsoft.com/office/word/2015/wordml/symex" xmlns:wpg="http://schemas.microsoft.com/office/word/2010/wordprocessingGroup" xmlns:wpi="http://schemas.microsoft.com/office/word/2010/wordprocessingInk" xmlns:wne="http://schemas.microsoft.com/office/word/2006/wordml" xmlns:wps="http://schemas.microsoft.com/office/word/2010/wordprocessingShape" mc:Ignorable="w14 w15 w16se w16cid wp14">
+  <w:abstractNum w:abstractNumId="0" w15:restartNumberingAfterBreak="0">
+    <w:nsid w:val="2A332091"/>
+    <w:multiLevelType w:val="hybridMultilevel"/>
+    <w:tmpl w:val="38FEE528"/>
+    <w:lvl w:ilvl="0" w:tplc="04090001">
+      <w:start w:val="1"/>
+      <w:numFmt w:val="bullet"/>
+      <w:lvlText w:val=""/>
+      <w:lvlJc w:val="left"/>
+      <w:pPr>
+        <w:ind w:left="720" w:hanging="360"/>
+      </w:pPr>
+      <w:rPr>
+        <w:rFonts w:ascii="Symbol" w:hAnsi="Symbol" w:hint="default"/>
+      </w:rPr>
+    </w:lvl>
+    <w:lvl w:ilvl="1" w:tplc="04090003" w:tentative="1">
+      <w:start w:val="1"/>
+      <w:numFmt w:val="bullet"/>
+      <w:lvlText w:val="o"/>
+      <w:lvlJc w:val="left"/>
+      <w:pPr>
+        <w:ind w:left="1440" w:hanging="360"/>
+      </w:pPr>
+      <w:rPr>
+        <w:rFonts w:ascii="Courier New" w:hAnsi="Courier New" w:cs="Courier New" w:hint="default"/>
+      </w:rPr>
+    </w:lvl>
+    <w:lvl w:ilvl="2" w:tplc="04090005" w:tentative="1">
+      <w:start w:val="1"/>
+      <w:numFmt w:val="bullet"/>
+      <w:lvlText w:val=""/>
+      <w:lvlJc w:val="left"/>
+      <w:pPr>
+        <w:ind w:left="2160" w:hanging="360"/>
+      </w:pPr>
+      <w:rPr>
+        <w:rFonts w:ascii="Wingdings" w:hAnsi="Wingdings" w:hint="default"/>
+      </w:rPr>
+    </w:lvl>
+    <w:lvl w:ilvl="3" w:tplc="04090001" w:tentative="1">
+      <w:start w:val="1"/>
+      <w:numFmt w:val="bullet"/>
+      <w:lvlText w:val=""/>
+      <w:lvlJc w:val="left"/>
+      <w:pPr>
+        <w:ind w:left="2880" w:hanging="360"/>
+      </w:pPr>
+      <w:rPr>
+        <w:rFonts w:ascii="Symbol" w:hAnsi="Symbol" w:hint="default"/>
+      </w:rPr>
+    </w:lvl>
+    <w:lvl w:ilvl="4" w:tplc="04090003" w:tentative="1">
+      <w:start w:val="1"/>
+      <w:numFmt w:val="bullet"/>
+      <w:lvlText w:val="o"/>
+      <w:lvlJc w:val="left"/>
+      <w:pPr>
+        <w:ind w:left="3600" w:hanging="360"/>
+      </w:pPr>
+      <w:rPr>
+        <w:rFonts w:ascii="Courier New" w:hAnsi="Courier New" w:cs="Courier New" w:hint="default"/>
+      </w:rPr>
+    </w:lvl>
+    <w:lvl w:ilvl="5" w:tplc="04090005" w:tentative="1">
+      <w:start w:val="1"/>
+      <w:numFmt w:val="bullet"/>
+      <w:lvlText w:val=""/>
+      <w:lvlJc w:val="left"/>
+      <w:pPr>
+        <w:ind w:left="4320" w:hanging="360"/>
+      </w:pPr>
+      <w:rPr>
+        <w:rFonts w:ascii="Wingdings" w:hAnsi="Wingdings" w:hint="default"/>
+      </w:rPr>
+    </w:lvl>
+    <w:lvl w:ilvl="6" w:tplc="04090001" w:tentative="1">
+      <w:start w:val="1"/>
+      <w:numFmt w:val="bullet"/>
+      <w:lvlText w:val=""/>
+      <w:lvlJc w:val="left"/>
+      <w:pPr>
+        <w:ind w:left="5040" w:hanging="360"/>
+      </w:pPr>
+      <w:rPr>
+        <w:rFonts w:ascii="Symbol" w:hAnsi="Symbol" w:hint="default"/>
+      </w:rPr>
+    </w:lvl>
+    <w:lvl w:ilvl="7" w:tplc="04090003" w:tentative="1">
+      <w:start w:val="1"/>
+      <w:numFmt w:val="bullet"/>
+      <w:lvlText w:val="o"/>
+      <w:lvlJc w:val="left"/>
+      <w:pPr>
+        <w:ind w:left="5760" w:hanging="360"/>
+      </w:pPr>
+      <w:rPr>
+        <w:rFonts w:ascii="Courier New" w:hAnsi="Courier New" w:cs="Courier New" w:hint="default"/>
+      </w:rPr>
+    </w:lvl>
+    <w:lvl w:ilvl="8" w:tplc="04090005" w:tentative="1">
+      <w:start w:val="1"/>
+      <w:numFmt w:val="bullet"/>
+      <w:lvlText w:val=""/>
+      <w:lvlJc w:val="left"/>
+      <w:pPr>
+        <w:ind w:left="6480" w:hanging="360"/>
+      </w:pPr>
+      <w:rPr>
+        <w:rFonts w:ascii="Wingdings" w:hAnsi="Wingdings" w:hint="default"/>
+      </w:rPr>
+    </w:lvl>
+  </w:abstractNum>
+  <w:num w:numId="1">
+    <w:abstractNumId w:val="0"/>
+  </w:num>
+</w:numbering>
 </file>
 
 <file path=word/styles.xml><?xml version="1.0" encoding="utf-8"?>
@@ -792,6 +1104,17 @@
       <w:szCs w:val="18"/>
     </w:rPr>
   </w:style>
+  <w:style w:type="paragraph" w:styleId="ListParagraph">
+    <w:name w:val="List Paragraph"/>
+    <w:basedOn w:val="Normal"/>
+    <w:uiPriority w:val="34"/>
+    <w:qFormat/>
+    <w:rsid w:val="009B6663"/>
+    <w:pPr>
+      <w:ind w:left="720"/>
+      <w:contextualSpacing/>
+    </w:pPr>
+  </w:style>
 </w:styles>
 </file>
 

</xml_diff>

<commit_message>
Made some comments on structuring of the subaims
</commit_message>
<xml_diff>
--- a/Molly Preliminary Exam/Aim 2.docx
+++ b/Molly Preliminary Exam/Aim 2.docx
@@ -61,6 +61,13 @@
           <w:rFonts w:ascii="Times New Roman" w:hAnsi="Times New Roman" w:cs="Times New Roman"/>
         </w:rPr>
       </w:pPr>
+    </w:p>
+    <w:p>
+      <w:pPr>
+        <w:rPr>
+          <w:rFonts w:ascii="Times New Roman" w:hAnsi="Times New Roman" w:cs="Times New Roman"/>
+        </w:rPr>
+      </w:pPr>
       <w:r>
         <w:rPr>
           <w:rFonts w:ascii="Times New Roman" w:hAnsi="Times New Roman" w:cs="Times New Roman"/>
@@ -424,7 +431,14 @@
         <w:rPr>
           <w:rFonts w:ascii="Times New Roman" w:hAnsi="Times New Roman" w:cs="Times New Roman"/>
         </w:rPr>
-        <w:t xml:space="preserve"> into a CLAMPS unit. Dams will be cannulated and exogenous insulin will be administered, inducing a state of hyperinsulinemia (CITE)</w:t>
+        <w:t xml:space="preserve"> into a CLAMPS unit. Dams will be cannulated and exogenous insulin will be administered, inducing a state of hyperinsulinemia </w:t>
+      </w:r>
+      <w:r>
+        <w:rPr>
+          <w:rFonts w:ascii="Times New Roman" w:hAnsi="Times New Roman" w:cs="Times New Roman"/>
+        </w:rPr>
+        <w:lastRenderedPageBreak/>
+        <w:t>(CITE)</w:t>
       </w:r>
       <w:r>
         <w:rPr>
@@ -436,14 +450,7 @@
         <w:rPr>
           <w:rFonts w:ascii="Times New Roman" w:hAnsi="Times New Roman" w:cs="Times New Roman"/>
         </w:rPr>
-        <w:t xml:space="preserve">. Glucose is infused to maintain </w:t>
-      </w:r>
-      <w:r>
-        <w:rPr>
-          <w:rFonts w:ascii="Times New Roman" w:hAnsi="Times New Roman" w:cs="Times New Roman"/>
-        </w:rPr>
-        <w:lastRenderedPageBreak/>
-        <w:t xml:space="preserve">blood sugar, with the amount infused correlating to the ability of that animal to utilize insulin to dispose of glucose. Greater glucose infusion rates </w:t>
+        <w:t xml:space="preserve">. Glucose is infused to maintain blood sugar, with the amount infused correlating to the ability of that animal to utilize insulin to dispose of glucose. Greater glucose infusion rates </w:t>
       </w:r>
       <w:r>
         <w:rPr>
@@ -519,8 +526,6 @@
         </w:rPr>
         <w:t xml:space="preserve"> radiolabeled glucose.</w:t>
       </w:r>
-      <w:bookmarkStart w:id="0" w:name="_GoBack"/>
-      <w:bookmarkEnd w:id="0"/>
     </w:p>
     <w:p>
       <w:pPr>
@@ -627,6 +632,257 @@
           <w:rFonts w:ascii="Times New Roman" w:hAnsi="Times New Roman" w:cs="Times New Roman"/>
         </w:rPr>
       </w:pPr>
+    </w:p>
+    <w:p>
+      <w:pPr>
+        <w:rPr>
+          <w:rFonts w:ascii="Times New Roman" w:hAnsi="Times New Roman" w:cs="Times New Roman"/>
+        </w:rPr>
+      </w:pPr>
+    </w:p>
+    <w:p>
+      <w:pPr>
+        <w:rPr>
+          <w:rFonts w:ascii="Times New Roman" w:hAnsi="Times New Roman" w:cs="Times New Roman"/>
+        </w:rPr>
+      </w:pPr>
+      <w:r>
+        <w:rPr>
+          <w:rFonts w:ascii="Times New Roman" w:hAnsi="Times New Roman" w:cs="Times New Roman"/>
+        </w:rPr>
+        <w:t xml:space="preserve">Examine the effect of early time-restricted feeding in the perinatal period on maternal health. </w:t>
+      </w:r>
+    </w:p>
+    <w:p>
+      <w:pPr>
+        <w:rPr>
+          <w:rFonts w:ascii="Times New Roman" w:hAnsi="Times New Roman" w:cs="Times New Roman"/>
+        </w:rPr>
+      </w:pPr>
+      <w:bookmarkStart w:id="0" w:name="_GoBack"/>
+      <w:bookmarkEnd w:id="0"/>
+    </w:p>
+    <w:p>
+      <w:pPr>
+        <w:rPr>
+          <w:rFonts w:ascii="Times New Roman" w:hAnsi="Times New Roman" w:cs="Times New Roman"/>
+        </w:rPr>
+      </w:pPr>
+      <w:r>
+        <w:rPr>
+          <w:rFonts w:ascii="Times New Roman" w:hAnsi="Times New Roman" w:cs="Times New Roman"/>
+        </w:rPr>
+        <w:t>Dams exposed to time-restricted feeding during gestation will be compared to age-matched ad libitum fed controls. Food intake, body composition, energy expenditure, gestation length, and mechanisms of insulin sensitivity will be evaluated.</w:t>
+      </w:r>
+    </w:p>
+    <w:p>
+      <w:pPr>
+        <w:rPr>
+          <w:rFonts w:ascii="Times New Roman" w:hAnsi="Times New Roman" w:cs="Times New Roman"/>
+        </w:rPr>
+      </w:pPr>
+    </w:p>
+    <w:p>
+      <w:pPr>
+        <w:rPr>
+          <w:rFonts w:ascii="Times New Roman" w:hAnsi="Times New Roman" w:cs="Times New Roman"/>
+        </w:rPr>
+      </w:pPr>
+      <w:r>
+        <w:rPr>
+          <w:rFonts w:ascii="Times New Roman" w:hAnsi="Times New Roman" w:cs="Times New Roman"/>
+        </w:rPr>
+        <w:t xml:space="preserve">2.1 </w:t>
+      </w:r>
+      <w:r>
+        <w:rPr>
+          <w:rFonts w:ascii="Times New Roman" w:hAnsi="Times New Roman" w:cs="Times New Roman"/>
+        </w:rPr>
+        <w:t>Insulin sensitivity and glycemia</w:t>
+      </w:r>
+    </w:p>
+    <w:p>
+      <w:pPr>
+        <w:pStyle w:val="ListParagraph"/>
+        <w:numPr>
+          <w:ilvl w:val="0"/>
+          <w:numId w:val="1"/>
+        </w:numPr>
+        <w:rPr>
+          <w:rFonts w:ascii="Times New Roman" w:hAnsi="Times New Roman" w:cs="Times New Roman"/>
+        </w:rPr>
+      </w:pPr>
+      <w:proofErr w:type="spellStart"/>
+      <w:r>
+        <w:rPr>
+          <w:rFonts w:ascii="Times New Roman" w:hAnsi="Times New Roman" w:cs="Times New Roman"/>
+        </w:rPr>
+        <w:t>eTRF</w:t>
+      </w:r>
+      <w:proofErr w:type="spellEnd"/>
+      <w:r>
+        <w:rPr>
+          <w:rFonts w:ascii="Times New Roman" w:hAnsi="Times New Roman" w:cs="Times New Roman"/>
+        </w:rPr>
+        <w:t xml:space="preserve"> vs AL more IS, lower glycemia</w:t>
+      </w:r>
+    </w:p>
+    <w:p>
+      <w:pPr>
+        <w:pStyle w:val="ListParagraph"/>
+        <w:numPr>
+          <w:ilvl w:val="0"/>
+          <w:numId w:val="1"/>
+        </w:numPr>
+        <w:rPr>
+          <w:rFonts w:ascii="Times New Roman" w:hAnsi="Times New Roman" w:cs="Times New Roman"/>
+        </w:rPr>
+      </w:pPr>
+      <w:r>
+        <w:rPr>
+          <w:rFonts w:ascii="Times New Roman" w:hAnsi="Times New Roman" w:cs="Times New Roman"/>
+        </w:rPr>
+        <w:t xml:space="preserve">Why? -&gt; </w:t>
+      </w:r>
+      <w:proofErr w:type="spellStart"/>
+      <w:r>
+        <w:rPr>
+          <w:rFonts w:ascii="Times New Roman" w:hAnsi="Times New Roman" w:cs="Times New Roman"/>
+        </w:rPr>
+        <w:t>Cort</w:t>
+      </w:r>
+      <w:proofErr w:type="spellEnd"/>
+      <w:r>
+        <w:rPr>
+          <w:rFonts w:ascii="Times New Roman" w:hAnsi="Times New Roman" w:cs="Times New Roman"/>
+        </w:rPr>
+        <w:t xml:space="preserve">/GDF15 </w:t>
+      </w:r>
+    </w:p>
+    <w:p>
+      <w:pPr>
+        <w:pStyle w:val="ListParagraph"/>
+        <w:numPr>
+          <w:ilvl w:val="0"/>
+          <w:numId w:val="1"/>
+        </w:numPr>
+        <w:rPr>
+          <w:rFonts w:ascii="Times New Roman" w:hAnsi="Times New Roman" w:cs="Times New Roman"/>
+        </w:rPr>
+      </w:pPr>
+      <w:r>
+        <w:rPr>
+          <w:rFonts w:ascii="Times New Roman" w:hAnsi="Times New Roman" w:cs="Times New Roman"/>
+        </w:rPr>
+        <w:t xml:space="preserve">Test -&gt; </w:t>
+      </w:r>
+    </w:p>
+    <w:p>
+      <w:pPr>
+        <w:rPr>
+          <w:rFonts w:ascii="Times New Roman" w:hAnsi="Times New Roman" w:cs="Times New Roman"/>
+        </w:rPr>
+      </w:pPr>
+      <w:r>
+        <w:rPr>
+          <w:rFonts w:ascii="Times New Roman" w:hAnsi="Times New Roman" w:cs="Times New Roman"/>
+        </w:rPr>
+        <w:t xml:space="preserve">2.2 </w:t>
+      </w:r>
+      <w:r>
+        <w:rPr>
+          <w:rFonts w:ascii="Times New Roman" w:hAnsi="Times New Roman" w:cs="Times New Roman"/>
+        </w:rPr>
+        <w:t xml:space="preserve">GWG/Body Comp </w:t>
+      </w:r>
+    </w:p>
+    <w:p>
+      <w:pPr>
+        <w:pStyle w:val="ListParagraph"/>
+        <w:numPr>
+          <w:ilvl w:val="0"/>
+          <w:numId w:val="2"/>
+        </w:numPr>
+        <w:rPr>
+          <w:rFonts w:ascii="Times New Roman" w:hAnsi="Times New Roman" w:cs="Times New Roman"/>
+        </w:rPr>
+      </w:pPr>
+      <w:r>
+        <w:rPr>
+          <w:rFonts w:ascii="Times New Roman" w:hAnsi="Times New Roman" w:cs="Times New Roman"/>
+        </w:rPr>
+        <w:t xml:space="preserve">PL no D, </w:t>
+      </w:r>
+    </w:p>
+    <w:p>
+      <w:pPr>
+        <w:rPr>
+          <w:rFonts w:ascii="Times New Roman" w:hAnsi="Times New Roman" w:cs="Times New Roman"/>
+        </w:rPr>
+      </w:pPr>
+      <w:r>
+        <w:rPr>
+          <w:rFonts w:ascii="Times New Roman" w:hAnsi="Times New Roman" w:cs="Times New Roman"/>
+        </w:rPr>
+        <w:t xml:space="preserve">2.3/2.4 </w:t>
+      </w:r>
+      <w:r>
+        <w:rPr>
+          <w:rFonts w:ascii="Times New Roman" w:hAnsi="Times New Roman" w:cs="Times New Roman"/>
+        </w:rPr>
+        <w:t xml:space="preserve">Energy Expenditure/Feeding </w:t>
+      </w:r>
+    </w:p>
+    <w:p>
+      <w:pPr>
+        <w:pStyle w:val="ListParagraph"/>
+        <w:numPr>
+          <w:ilvl w:val="0"/>
+          <w:numId w:val="2"/>
+        </w:numPr>
+        <w:rPr>
+          <w:rFonts w:ascii="Times New Roman" w:hAnsi="Times New Roman" w:cs="Times New Roman"/>
+        </w:rPr>
+      </w:pPr>
+    </w:p>
+    <w:p>
+      <w:pPr>
+        <w:rPr>
+          <w:rFonts w:ascii="Times New Roman" w:hAnsi="Times New Roman" w:cs="Times New Roman"/>
+        </w:rPr>
+      </w:pPr>
+      <w:r>
+        <w:rPr>
+          <w:rFonts w:ascii="Times New Roman" w:hAnsi="Times New Roman" w:cs="Times New Roman"/>
+        </w:rPr>
+        <w:t xml:space="preserve">2.5 </w:t>
+      </w:r>
+      <w:r>
+        <w:rPr>
+          <w:rFonts w:ascii="Times New Roman" w:hAnsi="Times New Roman" w:cs="Times New Roman"/>
+        </w:rPr>
+        <w:t>Digestive efficiency</w:t>
+      </w:r>
+    </w:p>
+    <w:p>
+      <w:pPr>
+        <w:rPr>
+          <w:rFonts w:ascii="Times New Roman" w:hAnsi="Times New Roman" w:cs="Times New Roman"/>
+        </w:rPr>
+      </w:pPr>
+    </w:p>
+    <w:p>
+      <w:pPr>
+        <w:rPr>
+          <w:rFonts w:ascii="Times New Roman" w:hAnsi="Times New Roman" w:cs="Times New Roman"/>
+        </w:rPr>
+      </w:pPr>
+      <w:r>
+        <w:rPr>
+          <w:rFonts w:ascii="Times New Roman" w:hAnsi="Times New Roman" w:cs="Times New Roman"/>
+        </w:rPr>
+        <w:t>Why/How</w:t>
+      </w:r>
     </w:p>
     <w:sectPr>
       <w:pgSz w:w="12240" w:h="15840"/>
@@ -643,7 +899,7 @@
   <w:abstractNum w:abstractNumId="0" w15:restartNumberingAfterBreak="0">
     <w:nsid w:val="2A332091"/>
     <w:multiLevelType w:val="hybridMultilevel"/>
-    <w:tmpl w:val="38FEE528"/>
+    <w:tmpl w:val="945C061E"/>
     <w:lvl w:ilvl="0" w:tplc="04090001">
       <w:start w:val="1"/>
       <w:numFmt w:val="bullet"/>
@@ -753,8 +1009,124 @@
       </w:rPr>
     </w:lvl>
   </w:abstractNum>
+  <w:abstractNum w:abstractNumId="1" w15:restartNumberingAfterBreak="0">
+    <w:nsid w:val="43B52CD7"/>
+    <w:multiLevelType w:val="hybridMultilevel"/>
+    <w:tmpl w:val="8FE60AF0"/>
+    <w:lvl w:ilvl="0" w:tplc="04090001">
+      <w:start w:val="1"/>
+      <w:numFmt w:val="bullet"/>
+      <w:lvlText w:val=""/>
+      <w:lvlJc w:val="left"/>
+      <w:pPr>
+        <w:ind w:left="720" w:hanging="360"/>
+      </w:pPr>
+      <w:rPr>
+        <w:rFonts w:ascii="Symbol" w:hAnsi="Symbol" w:hint="default"/>
+      </w:rPr>
+    </w:lvl>
+    <w:lvl w:ilvl="1" w:tplc="04090003" w:tentative="1">
+      <w:start w:val="1"/>
+      <w:numFmt w:val="bullet"/>
+      <w:lvlText w:val="o"/>
+      <w:lvlJc w:val="left"/>
+      <w:pPr>
+        <w:ind w:left="1440" w:hanging="360"/>
+      </w:pPr>
+      <w:rPr>
+        <w:rFonts w:ascii="Courier New" w:hAnsi="Courier New" w:cs="Courier New" w:hint="default"/>
+      </w:rPr>
+    </w:lvl>
+    <w:lvl w:ilvl="2" w:tplc="04090005" w:tentative="1">
+      <w:start w:val="1"/>
+      <w:numFmt w:val="bullet"/>
+      <w:lvlText w:val=""/>
+      <w:lvlJc w:val="left"/>
+      <w:pPr>
+        <w:ind w:left="2160" w:hanging="360"/>
+      </w:pPr>
+      <w:rPr>
+        <w:rFonts w:ascii="Wingdings" w:hAnsi="Wingdings" w:hint="default"/>
+      </w:rPr>
+    </w:lvl>
+    <w:lvl w:ilvl="3" w:tplc="04090001" w:tentative="1">
+      <w:start w:val="1"/>
+      <w:numFmt w:val="bullet"/>
+      <w:lvlText w:val=""/>
+      <w:lvlJc w:val="left"/>
+      <w:pPr>
+        <w:ind w:left="2880" w:hanging="360"/>
+      </w:pPr>
+      <w:rPr>
+        <w:rFonts w:ascii="Symbol" w:hAnsi="Symbol" w:hint="default"/>
+      </w:rPr>
+    </w:lvl>
+    <w:lvl w:ilvl="4" w:tplc="04090003" w:tentative="1">
+      <w:start w:val="1"/>
+      <w:numFmt w:val="bullet"/>
+      <w:lvlText w:val="o"/>
+      <w:lvlJc w:val="left"/>
+      <w:pPr>
+        <w:ind w:left="3600" w:hanging="360"/>
+      </w:pPr>
+      <w:rPr>
+        <w:rFonts w:ascii="Courier New" w:hAnsi="Courier New" w:cs="Courier New" w:hint="default"/>
+      </w:rPr>
+    </w:lvl>
+    <w:lvl w:ilvl="5" w:tplc="04090005" w:tentative="1">
+      <w:start w:val="1"/>
+      <w:numFmt w:val="bullet"/>
+      <w:lvlText w:val=""/>
+      <w:lvlJc w:val="left"/>
+      <w:pPr>
+        <w:ind w:left="4320" w:hanging="360"/>
+      </w:pPr>
+      <w:rPr>
+        <w:rFonts w:ascii="Wingdings" w:hAnsi="Wingdings" w:hint="default"/>
+      </w:rPr>
+    </w:lvl>
+    <w:lvl w:ilvl="6" w:tplc="04090001" w:tentative="1">
+      <w:start w:val="1"/>
+      <w:numFmt w:val="bullet"/>
+      <w:lvlText w:val=""/>
+      <w:lvlJc w:val="left"/>
+      <w:pPr>
+        <w:ind w:left="5040" w:hanging="360"/>
+      </w:pPr>
+      <w:rPr>
+        <w:rFonts w:ascii="Symbol" w:hAnsi="Symbol" w:hint="default"/>
+      </w:rPr>
+    </w:lvl>
+    <w:lvl w:ilvl="7" w:tplc="04090003" w:tentative="1">
+      <w:start w:val="1"/>
+      <w:numFmt w:val="bullet"/>
+      <w:lvlText w:val="o"/>
+      <w:lvlJc w:val="left"/>
+      <w:pPr>
+        <w:ind w:left="5760" w:hanging="360"/>
+      </w:pPr>
+      <w:rPr>
+        <w:rFonts w:ascii="Courier New" w:hAnsi="Courier New" w:cs="Courier New" w:hint="default"/>
+      </w:rPr>
+    </w:lvl>
+    <w:lvl w:ilvl="8" w:tplc="04090005" w:tentative="1">
+      <w:start w:val="1"/>
+      <w:numFmt w:val="bullet"/>
+      <w:lvlText w:val=""/>
+      <w:lvlJc w:val="left"/>
+      <w:pPr>
+        <w:ind w:left="6480" w:hanging="360"/>
+      </w:pPr>
+      <w:rPr>
+        <w:rFonts w:ascii="Wingdings" w:hAnsi="Wingdings" w:hint="default"/>
+      </w:rPr>
+    </w:lvl>
+  </w:abstractNum>
   <w:num w:numId="1">
     <w:abstractNumId w:val="0"/>
+  </w:num>
+  <w:num w:numId="2">
+    <w:abstractNumId w:val="1"/>
   </w:num>
 </w:numbering>
 </file>

</xml_diff>

<commit_message>
Made several edits based on our meeting
</commit_message>
<xml_diff>
--- a/Molly Preliminary Exam/Aim 2.docx
+++ b/Molly Preliminary Exam/Aim 2.docx
@@ -1746,7 +1746,21 @@
                 <w:rStyle w:val="Hyperlink"/>
                 <w:noProof/>
               </w:rPr>
-              <w:t>Aim 2.4 Energy Expenditure</w:t>
+              <w:t>Aim 2.4 Energy Expend</w:t>
+            </w:r>
+            <w:r>
+              <w:rPr>
+                <w:rStyle w:val="Hyperlink"/>
+                <w:noProof/>
+              </w:rPr>
+              <w:t>i</w:t>
+            </w:r>
+            <w:r>
+              <w:rPr>
+                <w:rStyle w:val="Hyperlink"/>
+                <w:noProof/>
+              </w:rPr>
+              <w:t>ture</w:t>
             </w:r>
             <w:r>
               <w:rPr>
@@ -1832,7 +1846,22 @@
         <w:t xml:space="preserve">Aim 2: </w:t>
       </w:r>
       <w:r>
-        <w:t>Examine the effect of early time-restricted feeding in the perinatal period on maternal health. Dams exposed to time-restricted feeding during gestation will be compared to age-matched ad libitum fed controls. Food intake, body composition, energy expenditure, gestation length, and mechanisms of insulin sensitivity will be evaluated.</w:t>
+        <w:t xml:space="preserve">Examine the effect of early time-restricted feeding in the perinatal period on maternal health. </w:t>
+      </w:r>
+      <w:commentRangeStart w:id="2"/>
+      <w:r>
+        <w:t>Dams exposed to time-restricted feeding during gestation will be compared to age-matched ad libitum fed controls. Food intake, body composition, energy expenditure, gestation length, and mechanisms of insulin sensitivity will be evaluated</w:t>
+      </w:r>
+      <w:commentRangeEnd w:id="2"/>
+      <w:r>
+        <w:rPr>
+          <w:rStyle w:val="CommentReference"/>
+          <w:rFonts w:eastAsiaTheme="minorHAnsi" w:cstheme="minorBidi"/>
+        </w:rPr>
+        <w:commentReference w:id="2"/>
+      </w:r>
+      <w:r>
+        <w:t>.</w:t>
       </w:r>
       <w:bookmarkEnd w:id="0"/>
       <w:bookmarkEnd w:id="1"/>
@@ -1848,19 +1877,19 @@
       <w:pPr>
         <w:pStyle w:val="Heading2"/>
       </w:pPr>
-      <w:bookmarkStart w:id="2" w:name="_Toc16185295"/>
-      <w:bookmarkStart w:id="3" w:name="_Toc16848680"/>
+      <w:bookmarkStart w:id="3" w:name="_Toc16185295"/>
+      <w:bookmarkStart w:id="4" w:name="_Toc16848680"/>
       <w:r>
         <w:t>Background:</w:t>
       </w:r>
-      <w:bookmarkEnd w:id="2"/>
       <w:bookmarkEnd w:id="3"/>
+      <w:bookmarkEnd w:id="4"/>
     </w:p>
     <w:p>
       <w:pPr>
         <w:pStyle w:val="Heading3"/>
       </w:pPr>
-      <w:bookmarkStart w:id="4" w:name="_Toc16848681"/>
+      <w:bookmarkStart w:id="5" w:name="_Toc16848681"/>
       <w:r>
         <w:t>Pregnancy is a crit</w:t>
       </w:r>
@@ -1876,7 +1905,7 @@
       <w:r>
         <w:t>health and physiological adaptation</w:t>
       </w:r>
-      <w:bookmarkEnd w:id="4"/>
+      <w:bookmarkEnd w:id="5"/>
     </w:p>
     <w:p>
       <w:pPr>
@@ -1932,7 +1961,21 @@
         <w:rPr>
           <w:rFonts w:cs="Times New Roman"/>
         </w:rPr>
-        <w:t>Donnelly, 2019</w:t>
+        <w:t xml:space="preserve">Donnelly, </w:t>
+      </w:r>
+      <w:commentRangeStart w:id="6"/>
+      <w:r>
+        <w:rPr>
+          <w:rFonts w:cs="Times New Roman"/>
+        </w:rPr>
+        <w:t>2019</w:t>
+      </w:r>
+      <w:commentRangeEnd w:id="6"/>
+      <w:r>
+        <w:rPr>
+          <w:rStyle w:val="CommentReference"/>
+        </w:rPr>
+        <w:commentReference w:id="6"/>
       </w:r>
       <w:r>
         <w:rPr>
@@ -1947,6 +1990,13 @@
           <w:rFonts w:cs="Times New Roman"/>
         </w:rPr>
       </w:pPr>
+    </w:p>
+    <w:p>
+      <w:pPr>
+        <w:rPr>
+          <w:rFonts w:cs="Times New Roman"/>
+        </w:rPr>
+      </w:pPr>
       <w:r>
         <w:rPr>
           <w:rFonts w:cs="Times New Roman"/>
@@ -1977,13 +2027,6 @@
         </w:rPr>
         <w:t xml:space="preserve">. </w:t>
       </w:r>
-    </w:p>
-    <w:p>
-      <w:pPr>
-        <w:rPr>
-          <w:rFonts w:cs="Times New Roman"/>
-        </w:rPr>
-      </w:pPr>
       <w:r>
         <w:rPr>
           <w:rFonts w:cs="Times New Roman"/>
@@ -1993,13 +2036,20 @@
     </w:p>
     <w:p>
       <w:pPr>
+        <w:rPr>
+          <w:rFonts w:cs="Times New Roman"/>
+        </w:rPr>
+      </w:pPr>
+    </w:p>
+    <w:p>
+      <w:pPr>
         <w:pStyle w:val="Heading3"/>
       </w:pPr>
-      <w:bookmarkStart w:id="5" w:name="_Toc16848682"/>
+      <w:bookmarkStart w:id="7" w:name="_Toc16848682"/>
       <w:r>
         <w:t>Insulin Resistance</w:t>
       </w:r>
-      <w:bookmarkEnd w:id="5"/>
+      <w:bookmarkEnd w:id="7"/>
     </w:p>
     <w:p>
       <w:pPr>
@@ -2216,9 +2266,16 @@
     </w:p>
     <w:p>
       <w:pPr>
+        <w:rPr>
+          <w:rFonts w:cs="Times New Roman"/>
+        </w:rPr>
+      </w:pPr>
+    </w:p>
+    <w:p>
+      <w:pPr>
         <w:pStyle w:val="Heading3"/>
       </w:pPr>
-      <w:bookmarkStart w:id="6" w:name="_Toc16848683"/>
+      <w:bookmarkStart w:id="8" w:name="_Toc16848683"/>
       <w:r>
         <w:t>Gestational w</w:t>
       </w:r>
@@ -2231,7 +2288,7 @@
       <w:r>
         <w:t>Food intake</w:t>
       </w:r>
-      <w:bookmarkEnd w:id="6"/>
+      <w:bookmarkEnd w:id="8"/>
     </w:p>
     <w:p>
       <w:pPr>
@@ -2444,23 +2501,44 @@
       <w:pPr>
         <w:pStyle w:val="Heading3"/>
       </w:pPr>
-      <w:bookmarkStart w:id="7" w:name="_Toc16848684"/>
-      <w:r>
+      <w:bookmarkStart w:id="9" w:name="_Toc16848684"/>
+      <w:r>
+        <w:lastRenderedPageBreak/>
         <w:t>Time-restricted feeding</w:t>
       </w:r>
-      <w:bookmarkEnd w:id="7"/>
-    </w:p>
-    <w:p>
-      <w:pPr>
-        <w:rPr>
-          <w:rFonts w:cs="Times New Roman"/>
-        </w:rPr>
-      </w:pPr>
-      <w:r>
-        <w:rPr>
-          <w:rFonts w:cs="Times New Roman"/>
-        </w:rPr>
-        <w:t xml:space="preserve">Time restricted feeding is a feeding strategy that is known to affect insulin sensitivity, as well as other molecular markers of health </w:t>
+      <w:bookmarkEnd w:id="9"/>
+    </w:p>
+    <w:p>
+      <w:pPr>
+        <w:rPr>
+          <w:rFonts w:cs="Times New Roman"/>
+        </w:rPr>
+      </w:pPr>
+      <w:r>
+        <w:rPr>
+          <w:rFonts w:cs="Times New Roman"/>
+        </w:rPr>
+        <w:t xml:space="preserve">Time restricted </w:t>
+      </w:r>
+      <w:commentRangeStart w:id="10"/>
+      <w:r>
+        <w:rPr>
+          <w:rFonts w:cs="Times New Roman"/>
+        </w:rPr>
+        <w:t>feeding</w:t>
+      </w:r>
+      <w:commentRangeEnd w:id="10"/>
+      <w:r>
+        <w:rPr>
+          <w:rStyle w:val="CommentReference"/>
+        </w:rPr>
+        <w:commentReference w:id="10"/>
+      </w:r>
+      <w:r>
+        <w:rPr>
+          <w:rFonts w:cs="Times New Roman"/>
+        </w:rPr>
+        <w:t xml:space="preserve"> is a feeding strategy that is known to affect insulin sensitivity, as well as other molecular markers of health </w:t>
       </w:r>
       <w:r>
         <w:rPr>
@@ -2484,14 +2562,7 @@
         <w:rPr>
           <w:rFonts w:cs="Times New Roman"/>
         </w:rPr>
-        <w:t xml:space="preserve">(Halberg et al., 2005; Hatori et al., 2012; Kahleova, Lloren, Mashchak, Hill, &amp; Fraser, 2017; Liu et al., 2019; n.d.; Ravussin, Beyl, Poggiogalle, Hsia, &amp; </w:t>
-      </w:r>
-      <w:r>
-        <w:rPr>
-          <w:rFonts w:cs="Times New Roman"/>
-        </w:rPr>
-        <w:lastRenderedPageBreak/>
-        <w:t>Peterson, 2019; Sherman et al., 2012; Sutton et al., 2018; Woodie et al., 2018)</w:t>
+        <w:t>(Halberg et al., 2005; Hatori et al., 2012; Kahleova, Lloren, Mashchak, Hill, &amp; Fraser, 2017; Liu et al., 2019; n.d.; Ravussin, Beyl, Poggiogalle, Hsia, &amp; Peterson, 2019; Sherman et al., 2012; Sutton et al., 2018; Woodie et al., 2018)</w:t>
       </w:r>
       <w:r>
         <w:rPr>
@@ -2660,7 +2731,27 @@
         <w:rPr>
           <w:rFonts w:cs="Times New Roman"/>
         </w:rPr>
-        <w:t xml:space="preserve"> and wistar rats</w:t>
+        <w:t xml:space="preserve"> and </w:t>
+      </w:r>
+      <w:proofErr w:type="spellStart"/>
+      <w:r>
+        <w:rPr>
+          <w:rFonts w:cs="Times New Roman"/>
+        </w:rPr>
+        <w:t>wistar</w:t>
+      </w:r>
+      <w:proofErr w:type="spellEnd"/>
+      <w:r>
+        <w:rPr>
+          <w:rFonts w:cs="Times New Roman"/>
+        </w:rPr>
+        <w:t xml:space="preserve"> rats</w:t>
+      </w:r>
+      <w:r>
+        <w:rPr>
+          <w:rFonts w:cs="Times New Roman"/>
+        </w:rPr>
+        <w:t xml:space="preserve"> </w:t>
       </w:r>
       <w:r>
         <w:rPr>
@@ -2763,6 +2854,302 @@
     </w:p>
     <w:p>
       <w:pPr>
+        <w:pStyle w:val="Heading3"/>
+      </w:pPr>
+      <w:r>
+        <w:t>Mechanisms linking time-restricted feeding to metabolic health</w:t>
+      </w:r>
+    </w:p>
+    <w:p>
+      <w:pPr>
+        <w:ind w:firstLine="720"/>
+        <w:rPr>
+          <w:moveTo w:id="11" w:author="Dave Bridges" w:date="2019-08-19T11:06:00Z"/>
+          <w:rFonts w:cs="Times New Roman"/>
+        </w:rPr>
+      </w:pPr>
+      <w:r>
+        <w:rPr>
+          <w:rFonts w:cs="Times New Roman"/>
+        </w:rPr>
+        <w:t xml:space="preserve">Needs some details here, this is where you could introduce cortisol/GDF15 </w:t>
+      </w:r>
+      <w:proofErr w:type="spellStart"/>
+      <w:r>
+        <w:rPr>
+          <w:rFonts w:cs="Times New Roman"/>
+          <w:i/>
+          <w:rPrChange w:id="12" w:author="Dave Bridges" w:date="2019-08-19T11:06:00Z">
+            <w:rPr>
+              <w:rFonts w:cs="Times New Roman"/>
+            </w:rPr>
+          </w:rPrChange>
+        </w:rPr>
+        <w:t>etc</w:t>
+      </w:r>
+      <w:proofErr w:type="spellEnd"/>
+      <w:ins w:id="13" w:author="Dave Bridges" w:date="2019-08-19T11:06:00Z">
+        <w:r>
+          <w:rPr>
+            <w:rFonts w:cs="Times New Roman"/>
+          </w:rPr>
+          <w:t xml:space="preserve"> </w:t>
+        </w:r>
+      </w:ins>
+      <w:moveToRangeStart w:id="14" w:author="Dave Bridges" w:date="2019-08-19T11:06:00Z" w:name="move17105227"/>
+      <w:moveTo w:id="15" w:author="Dave Bridges" w:date="2019-08-19T11:06:00Z">
+        <w:r>
+          <w:rPr>
+            <w:rFonts w:cs="Times New Roman"/>
+          </w:rPr>
+          <w:t xml:space="preserve">The specific mechanism of insulin </w:t>
+        </w:r>
+        <w:proofErr w:type="gramStart"/>
+        <w:r>
+          <w:rPr>
+            <w:rFonts w:cs="Times New Roman"/>
+          </w:rPr>
+          <w:t xml:space="preserve">sensitivity </w:t>
+        </w:r>
+        <w:r>
+          <w:rPr>
+            <w:rFonts w:cs="Times New Roman"/>
+          </w:rPr>
+          <w:t xml:space="preserve"> after</w:t>
+        </w:r>
+        <w:proofErr w:type="gramEnd"/>
+        <w:r>
+          <w:rPr>
+            <w:rFonts w:cs="Times New Roman"/>
+          </w:rPr>
+          <w:t xml:space="preserve"> treatment with </w:t>
+        </w:r>
+        <w:r>
+          <w:rPr>
+            <w:rFonts w:cs="Times New Roman"/>
+          </w:rPr>
+          <w:t xml:space="preserve">eTRF </w:t>
+        </w:r>
+        <w:r>
+          <w:rPr>
+            <w:rFonts w:cs="Times New Roman"/>
+          </w:rPr>
+          <w:t xml:space="preserve">in adult humans and animals </w:t>
+        </w:r>
+        <w:r>
+          <w:rPr>
+            <w:rFonts w:cs="Times New Roman"/>
+          </w:rPr>
+          <w:t xml:space="preserve">is incompletely understood. </w:t>
+        </w:r>
+        <w:commentRangeStart w:id="16"/>
+        <w:commentRangeStart w:id="17"/>
+        <w:r>
+          <w:rPr>
+            <w:rFonts w:cs="Times New Roman"/>
+          </w:rPr>
+          <w:t>One</w:t>
+        </w:r>
+        <w:r>
+          <w:rPr>
+            <w:rFonts w:cs="Times New Roman"/>
+          </w:rPr>
+          <w:t xml:space="preserve"> candidate </w:t>
+        </w:r>
+        <w:r>
+          <w:rPr>
+            <w:rFonts w:cs="Times New Roman"/>
+          </w:rPr>
+          <w:t xml:space="preserve">mechanism </w:t>
+        </w:r>
+        <w:commentRangeEnd w:id="16"/>
+        <w:r>
+          <w:rPr>
+            <w:rStyle w:val="CommentReference"/>
+          </w:rPr>
+          <w:commentReference w:id="16"/>
+        </w:r>
+        <w:commentRangeEnd w:id="17"/>
+        <w:r>
+          <w:rPr>
+            <w:rStyle w:val="CommentReference"/>
+          </w:rPr>
+          <w:commentReference w:id="17"/>
+        </w:r>
+        <w:r>
+          <w:rPr>
+            <w:rFonts w:cs="Times New Roman"/>
+          </w:rPr>
+          <w:t>could be hormonal;</w:t>
+        </w:r>
+        <w:r>
+          <w:rPr>
+            <w:rFonts w:cs="Times New Roman"/>
+          </w:rPr>
+          <w:t xml:space="preserve"> such as</w:t>
+        </w:r>
+        <w:r>
+          <w:rPr>
+            <w:rFonts w:cs="Times New Roman"/>
+          </w:rPr>
+          <w:t xml:space="preserve"> </w:t>
+        </w:r>
+        <w:r>
+          <w:rPr>
+            <w:rFonts w:cs="Times New Roman"/>
+          </w:rPr>
+          <w:t xml:space="preserve">GDF15. </w:t>
+        </w:r>
+        <w:r>
+          <w:rPr>
+            <w:rFonts w:cs="Times New Roman"/>
+            <w:highlight w:val="yellow"/>
+          </w:rPr>
+          <w:t>ADD MORE ABOUT ORIGIN AND PROPOSED MECH OF GDF15</w:t>
+        </w:r>
+        <w:r>
+          <w:rPr>
+            <w:rFonts w:cs="Times New Roman"/>
+          </w:rPr>
+          <w:t xml:space="preserve">. It is known to increase during gestation, and is associated with reduced food intake, and leanness, and improvements in glucose tolerance </w:t>
+        </w:r>
+        <w:r>
+          <w:rPr>
+            <w:rFonts w:cs="Times New Roman"/>
+          </w:rPr>
+          <w:fldChar w:fldCharType="begin"/>
+        </w:r>
+        <w:r>
+          <w:rPr>
+            <w:rFonts w:cs="Times New Roman"/>
+          </w:rPr>
+          <w:instrText xml:space="preserve"> ADDIN ZOTERO_ITEM CSL_CITATION {"citationID":"HOxFCwTH","properties":{"formattedCitation":"(Macia et al., 2012)","plainCitation":"(Macia et al., 2012)","noteIndex":0},"citationItems":[{"id":48,"uris":["http://zotero.org/users/5073745/items/PKC3AIKL"],"uri":["http://zotero.org/users/5073745/items/PKC3AIKL"],"itemData":{"id":48,"type":"article-journal","title":"Macrophage Inhibitory Cytokine 1 (MIC-1/GDF15) Decreases Food Intake, Body Weight and Improves Glucose Tolerance in Mice on Normal &amp; Obesogenic Diets","container-title":"PLOS ONE","page":"e34868","volume":"7","issue":"4","source":"PLoS Journals","abstract":"Food intake and body weight are controlled by a variety of central and peripheral factors, but the exact mechanisms behind these processes are still not fully understood. Here we show that that macrophage inhibitory cytokine-1 (MIC-1/GDF15), known to have anorexigenic effects particularly in cancer, provides protection against the development of obesity. Both under a normal chow diet and an obesogenic diet, the transgenic overexpression of MIC-1/GDF15 in mice leads to decreased body weight and fat mass. This lean phenotype was associated with decreased spontaneous but not fasting-induced food intake, on a background of unaltered energy expenditure and reduced physical activity. Importantly, the overexpression of MIC-1/GDF15 improved glucose tolerance, both under normal and high fat-fed conditions. Altogether, this work shows that the molecule MIC-1/GDF15 might be beneficial for the treatment of obesity as well as perturbations in glucose homeostasis.","DOI":"10.1371/journal.pone.0034868","ISSN":"1932-6203","journalAbbreviation":"PLOS ONE","language":"en","author":[{"family":"Macia","given":"Laurence"},{"family":"Tsai","given":"Vicky Wang-Wei"},{"family":"Nguyen","given":"Amy D."},{"family":"Johnen","given":"Heiko"},{"family":"Kuffner","given":"Tamara"},{"family":"Shi","given":"Yan-Chuan"},{"family":"Lin","given":"Shu"},{"family":"Herzog","given":"Herbert"},{"family":"Brown","given":"David A."},{"family":"Breit","given":"Samuel N."},{"family":"Sainsbury","given":"Amanda"}],"issued":{"date-parts":[["2012",4,13]]}}}],"schema":"https://github.com/citation-style-language/schema/raw/master/csl-citation.json"} </w:instrText>
+        </w:r>
+        <w:r>
+          <w:rPr>
+            <w:rFonts w:cs="Times New Roman"/>
+          </w:rPr>
+          <w:fldChar w:fldCharType="separate"/>
+        </w:r>
+        <w:r>
+          <w:rPr>
+            <w:rFonts w:cs="Times New Roman"/>
+            <w:noProof/>
+          </w:rPr>
+          <w:t>(Macia et al., 2012)</w:t>
+        </w:r>
+        <w:r>
+          <w:rPr>
+            <w:rFonts w:cs="Times New Roman"/>
+          </w:rPr>
+          <w:fldChar w:fldCharType="end"/>
+        </w:r>
+        <w:r>
+          <w:rPr>
+            <w:rFonts w:cs="Times New Roman"/>
+          </w:rPr>
+          <w:t xml:space="preserve">.  </w:t>
+        </w:r>
+        <w:proofErr w:type="spellStart"/>
+        <w:r>
+          <w:rPr>
+            <w:rFonts w:cs="Times New Roman"/>
+          </w:rPr>
+          <w:t>Sugulle</w:t>
+        </w:r>
+        <w:proofErr w:type="spellEnd"/>
+        <w:r>
+          <w:rPr>
+            <w:rFonts w:cs="Times New Roman"/>
+          </w:rPr>
+          <w:t xml:space="preserve"> and colleagues demonstrated that GDF15 is elevated in human pregnancies that are complicated by pre-eclampsia and diabetes </w:t>
+        </w:r>
+        <w:r>
+          <w:rPr>
+            <w:rFonts w:cs="Times New Roman"/>
+          </w:rPr>
+          <w:fldChar w:fldCharType="begin"/>
+        </w:r>
+        <w:r>
+          <w:rPr>
+            <w:rFonts w:cs="Times New Roman"/>
+          </w:rPr>
+          <w:instrText xml:space="preserve"> ADDIN ZOTERO_ITEM CSL_CITATION {"citationID":"m6BZNj4C","properties":{"formattedCitation":"(Sugulle et al., 2009)","plainCitation":"(Sugulle et al., 2009)","noteIndex":0},"citationItems":[{"id":46,"uris":["http://zotero.org/users/5073745/items/7H36LHYK"],"uri":["http://zotero.org/users/5073745/items/7H36LHYK"],"itemData":{"id":46,"type":"article-journal","title":"Circulating and Placental Growth-Differentiation Factor 15 in Preeclampsia and in Pregnancy Complicated by Diabetes Mellitus","container-title":"Hypertension","page":"106-112","volume":"54","issue":"1","source":"DOI.org (Crossref)","DOI":"10.1161/HYPERTENSIONAHA.109.130583","ISSN":"0194-911X, 1524-4563","journalAbbreviation":"Hypertension","language":"en","author":[{"family":"Sugulle","given":"Meryam"},{"family":"Dechend","given":"Ralf"},{"family":"Herse","given":"Florian"},{"family":"Weedon-Fekjaer","given":"M. Susanne"},{"family":"Johnsen","given":"Guro M."},{"family":"Brosnihan","given":"K. Bridget"},{"family":"Anton","given":"Lauren"},{"family":"Luft","given":"Friedrich C."},{"family":"Wollert","given":"Kai C."},{"family":"Kempf","given":"Tibor"},{"family":"Staff","given":"Anne Cathrine"}],"issued":{"date-parts":[["2009",7]]}}}],"schema":"https://github.com/citation-style-language/schema/raw/master/csl-citation.json"} </w:instrText>
+        </w:r>
+        <w:r>
+          <w:rPr>
+            <w:rFonts w:cs="Times New Roman"/>
+          </w:rPr>
+          <w:fldChar w:fldCharType="separate"/>
+        </w:r>
+        <w:r>
+          <w:rPr>
+            <w:rFonts w:cs="Times New Roman"/>
+            <w:noProof/>
+          </w:rPr>
+          <w:t>(Sugulle et al., 2009)</w:t>
+        </w:r>
+        <w:r>
+          <w:rPr>
+            <w:rFonts w:cs="Times New Roman"/>
+          </w:rPr>
+          <w:fldChar w:fldCharType="end"/>
+        </w:r>
+        <w:r>
+          <w:rPr>
+            <w:rFonts w:cs="Times New Roman"/>
+          </w:rPr>
+          <w:t xml:space="preserve">. It has also been demonstrated that overexpression of GDF15 in adult mice fed both chow or high fat diet was able to reduce glycemic response to IPGTT challenge and had greater insulin sensitivity compared to WT controls </w:t>
+        </w:r>
+        <w:r>
+          <w:rPr>
+            <w:rFonts w:cs="Times New Roman"/>
+          </w:rPr>
+          <w:fldChar w:fldCharType="begin"/>
+        </w:r>
+        <w:r>
+          <w:rPr>
+            <w:rFonts w:cs="Times New Roman"/>
+          </w:rPr>
+          <w:instrText xml:space="preserve"> ADDIN ZOTERO_ITEM CSL_CITATION {"citationID":"u6ndNiSh","properties":{"formattedCitation":"(Macia et al., 2012)","plainCitation":"(Macia et al., 2012)","noteIndex":0},"citationItems":[{"id":48,"uris":["http://zotero.org/users/5073745/items/PKC3AIKL"],"uri":["http://zotero.org/users/5073745/items/PKC3AIKL"],"itemData":{"id":48,"type":"article-journal","title":"Macrophage Inhibitory Cytokine 1 (MIC-1/GDF15) Decreases Food Intake, Body Weight and Improves Glucose Tolerance in Mice on Normal &amp; Obesogenic Diets","container-title":"PLOS ONE","page":"e34868","volume":"7","issue":"4","source":"PLoS Journals","abstract":"Food intake and body weight are controlled by a variety of central and peripheral factors, but the exact mechanisms behind these processes are still not fully understood. Here we show that that macrophage inhibitory cytokine-1 (MIC-1/GDF15), known to have anorexigenic effects particularly in cancer, provides protection against the development of obesity. Both under a normal chow diet and an obesogenic diet, the transgenic overexpression of MIC-1/GDF15 in mice leads to decreased body weight and fat mass. This lean phenotype was associated with decreased spontaneous but not fasting-induced food intake, on a background of unaltered energy expenditure and reduced physical activity. Importantly, the overexpression of MIC-1/GDF15 improved glucose tolerance, both under normal and high fat-fed conditions. Altogether, this work shows that the molecule MIC-1/GDF15 might be beneficial for the treatment of obesity as well as perturbations in glucose homeostasis.","DOI":"10.1371/journal.pone.0034868","ISSN":"1932-6203","journalAbbreviation":"PLOS ONE","language":"en","author":[{"family":"Macia","given":"Laurence"},{"family":"Tsai","given":"Vicky Wang-Wei"},{"family":"Nguyen","given":"Amy D."},{"family":"Johnen","given":"Heiko"},{"family":"Kuffner","given":"Tamara"},{"family":"Shi","given":"Yan-Chuan"},{"family":"Lin","given":"Shu"},{"family":"Herzog","given":"Herbert"},{"family":"Brown","given":"David A."},{"family":"Breit","given":"Samuel N."},{"family":"Sainsbury","given":"Amanda"}],"issued":{"date-parts":[["2012",4,13]]}}}],"schema":"https://github.com/citation-style-language/schema/raw/master/csl-citation.json"} </w:instrText>
+        </w:r>
+        <w:r>
+          <w:rPr>
+            <w:rFonts w:cs="Times New Roman"/>
+          </w:rPr>
+          <w:fldChar w:fldCharType="separate"/>
+        </w:r>
+        <w:r>
+          <w:rPr>
+            <w:rFonts w:cs="Times New Roman"/>
+            <w:noProof/>
+          </w:rPr>
+          <w:t>(Macia et al., 2012)</w:t>
+        </w:r>
+        <w:r>
+          <w:rPr>
+            <w:rFonts w:cs="Times New Roman"/>
+          </w:rPr>
+          <w:fldChar w:fldCharType="end"/>
+        </w:r>
+        <w:r>
+          <w:rPr>
+            <w:rFonts w:cs="Times New Roman"/>
+          </w:rPr>
+          <w:t>.</w:t>
+        </w:r>
+      </w:moveTo>
+    </w:p>
+    <w:moveToRangeEnd w:id="14"/>
+    <w:p>
+      <w:pPr>
+        <w:rPr>
+          <w:rFonts w:cs="Times New Roman"/>
+        </w:rPr>
+      </w:pPr>
+    </w:p>
+    <w:p>
+      <w:pPr>
         <w:rPr>
           <w:rFonts w:cs="Times New Roman"/>
         </w:rPr>
@@ -2772,896 +3159,1242 @@
       <w:pPr>
         <w:pStyle w:val="Heading2"/>
       </w:pPr>
-      <w:bookmarkStart w:id="8" w:name="_Toc16848685"/>
-      <w:r>
-        <w:t>Specific aim 2.1 Insulin sensitivity and glycemia</w:t>
-      </w:r>
-      <w:bookmarkEnd w:id="8"/>
-    </w:p>
-    <w:p>
-      <w:pPr>
-        <w:rPr>
-          <w:rFonts w:cs="Times New Roman"/>
-        </w:rPr>
-      </w:pPr>
-      <w:r>
-        <w:rPr>
-          <w:rFonts w:cs="Times New Roman"/>
-        </w:rPr>
-        <w:t>S</w:t>
-      </w:r>
-      <w:r>
-        <w:rPr>
-          <w:rFonts w:cs="Times New Roman"/>
-        </w:rPr>
-        <w:t xml:space="preserve">tudies of time restricted feeding </w:t>
-      </w:r>
-      <w:r>
-        <w:rPr>
-          <w:rFonts w:cs="Times New Roman"/>
-        </w:rPr>
-        <w:t xml:space="preserve">have demonstrated improvements in insulin sensitivity </w:t>
-      </w:r>
-      <w:r>
-        <w:rPr>
-          <w:rFonts w:cs="Times New Roman"/>
-        </w:rPr>
-        <w:t>in both animals ()and humans</w:t>
-      </w:r>
-      <w:r>
-        <w:rPr>
-          <w:rFonts w:cs="Times New Roman"/>
-        </w:rPr>
-        <w:fldChar w:fldCharType="begin"/>
-      </w:r>
-      <w:r>
-        <w:rPr>
-          <w:rFonts w:cs="Times New Roman"/>
-        </w:rPr>
-        <w:instrText xml:space="preserve"> ADDIN ZOTERO_ITEM CSL_CITATION {"citationID":"3mKcaULw","properties":{"formattedCitation":"(Halberg et al., 2005; Sutton et al., 2018)","plainCitation":"(Halberg et al., 2005; Sutton et al., 2018)","noteIndex":0},"citationItems":[{"id":53,"uris":["http://zotero.org/users/5073745/items/2QM8589F"],"uri":["http://zotero.org/users/5073745/items/2QM8589F"],"itemData":{"id":53,"type":"article-journal","title":"Effect of intermittent fasting and refeeding on insulin action in healthy men","container-title":"Journal of Applied Physiology","page":"2128-2136","volume":"99","issue":"6","source":"www-physiology-org.proxy.lib.umich.edu (Atypon)","abstract":"Insulin resistance is currently a major health problem. This may be because of a marked decrease in daily physical activity during recent decades combined with constant food abundance. This lifestyle collides with our genome, which was most likely selected in the late Paleolithic era (50,000–10,000 BC) by criteria that favored survival in an environment characterized by fluctuations between periods of feast and famine. The theory of thrifty genes states that these fluctuations are required for optimal metabolic function. We mimicked the fluctuations in eight healthy young men [25.0 ± 0.1 yr (mean ± SE); body mass index: 25.7 ± 0.4 kg/m2] by subjecting them to intermittent fasting every second day for 20 h for 15 days. Euglycemic hyperinsulinemic (40 mU·min−1·m−2) clamps were performed before and after the intervention period. Subjects maintained body weight (86.4 ± 2.3 kg; coefficient of variation: 0.8 ± 0.1%). Plasma free fatty acid and β-hydroxybutyrate concentrations were 347 ± 18 and 0.06 ± 0.02 mM, respectively, after overnight fast but increased (P &lt; 0.05) to 423 ± 86 and 0.10 ± 0.04 mM after 20-h fasting, confirming that the subjects were fasting. Insulin-mediated whole body glucose uptake rates increased from 6.3 ± 0.6 to 7.3 ± 0.3 mg·kg−1·min−1 (P = 0.03), and insulin-induced inhibition of adipose tissue lipolysis was more prominent after than before the intervention (P = 0.05). After the 20-h fasting periods, plasma adiponectin was increased compared with the basal levels before and after the intervention (5,922 ± 991 vs. 3,860 ± 784 ng/ml, P = 0.02). This experiment is the first in humans to show that intermittent fasting increases insulin-mediated glucose uptake rates, and the findings are compatible with the thrifty gene concept.","DOI":"10.1152/japplphysiol.00683.2005","ISSN":"8750-7587","journalAbbreviation":"Journal of Applied Physiology","author":[{"family":"Halberg","given":"Nils"},{"family":"Henriksen","given":"Morten"},{"family":"Söderhamn","given":"Nathalie"},{"family":"Stallknecht","given":"Bente"},{"family":"Ploug","given":"Thorkil"},{"family":"Schjerling","given":"Peter"},{"family":"Dela","given":"Flemming"}],"issued":{"date-parts":[["2005",12,1]]}}},{"id":59,"uris":["http://zotero.org/users/5073745/items/BQ94UWAX"],"uri":["http://zotero.org/users/5073745/items/BQ94UWAX"],"itemData":{"id":59,"type":"article-journal","title":"Early Time-Restricted Feeding Improves Insulin Sensitivity, Blood Pressure, and Oxidative Stress Even without Weight Loss in Men with Prediabetes","container-title":"Cell Metabolism","page":"1212-1221.e3","volume":"27","issue":"6","source":"ScienceDirect","abstract":"Summary\nIntermittent fasting (IF) improves cardiometabolic health; however, it is unknown whether these effects are due solely to weight loss. We conducted the first supervised controlled feeding trial to test whether IF has benefits independent of weight loss by feeding participants enough food to maintain their weight. Our proof-of-concept study also constitutes the first trial of early time-restricted feeding (eTRF), a form of IF that involves eating early in the day to be in alignment with circadian rhythms in metabolism. Men with prediabetes were randomized to eTRF (6-hr feeding period, with dinner before 3 p.m.) or a control schedule (12-hr feeding period) for 5 weeks and later crossed over to the other schedule. eTRF improved insulin sensitivity, β cell responsiveness, blood pressure, oxidative stress, and appetite. We demonstrate for the first time in humans that eTRF improves some aspects of cardiometabolic health and that IF’s effects are not solely due to weight loss.","DOI":"10.1016/j.cmet.2018.04.010","ISSN":"1550-4131","journalAbbreviation":"Cell Metabolism","author":[{"family":"Sutton","given":"Elizabeth F."},{"family":"Beyl","given":"Robbie"},{"family":"Early","given":"Kate S."},{"family":"Cefalu","given":"William T."},{"family":"Ravussin","given":"Eric"},{"family":"Peterson","given":"Courtney M."}],"issued":{"date-parts":[["2018",6,5]]}}}],"schema":"https://github.com/citation-style-language/schema/raw/master/csl-citation.json"} </w:instrText>
-      </w:r>
-      <w:r>
-        <w:rPr>
-          <w:rFonts w:cs="Times New Roman"/>
-        </w:rPr>
-        <w:fldChar w:fldCharType="separate"/>
-      </w:r>
-      <w:r>
-        <w:rPr>
-          <w:rFonts w:cs="Times New Roman"/>
-          <w:noProof/>
-        </w:rPr>
-        <w:t>(Halberg et al., 2005; Sutton et al., 2018)</w:t>
-      </w:r>
-      <w:r>
-        <w:rPr>
-          <w:rFonts w:cs="Times New Roman"/>
-        </w:rPr>
-        <w:fldChar w:fldCharType="end"/>
-      </w:r>
-      <w:r>
-        <w:rPr>
-          <w:rFonts w:cs="Times New Roman"/>
-        </w:rPr>
-        <w:t xml:space="preserve">. </w:t>
-      </w:r>
-      <w:r>
-        <w:rPr>
-          <w:rFonts w:cs="Times New Roman"/>
-        </w:rPr>
-        <w:t xml:space="preserve">However, this is usually not accompanied by drastic changes in glycemia </w:t>
-      </w:r>
-      <w:r>
-        <w:rPr>
-          <w:rFonts w:cs="Times New Roman"/>
-        </w:rPr>
-        <w:fldChar w:fldCharType="begin"/>
-      </w:r>
-      <w:r>
-        <w:rPr>
-          <w:rFonts w:cs="Times New Roman"/>
-        </w:rPr>
-        <w:instrText xml:space="preserve"> ADDIN ZOTERO_ITEM CSL_CITATION {"citationID":"2JNcnHrE","properties":{"formattedCitation":"(Halberg et al., 2005; Hatori et al., 2012; Liu et al., 2019; Sherman et al., 2012; Sutton et al., 2018; Woodie et al., 2018)","plainCitation":"(Halberg et al., 2005; Hatori et al., 2012; Liu et al., 2019; Sherman et al., 2012; Sutton et al., 2018; Woodie et al., 2018)","noteIndex":0},"citationItems":[{"id":53,"uris":["http://zotero.org/users/5073745/items/2QM8589F"],"uri":["http://zotero.org/users/5073745/items/2QM8589F"],"itemData":{"id":53,"type":"article-journal","title":"Effect of intermittent fasting and refeeding on insulin action in healthy men","container-title":"Journal of Applied Physiology","page":"2128-2136","volume":"99","issue":"6","source":"www-physiology-org.proxy.lib.umich.edu (Atypon)","abstract":"Insulin resistance is currently a major health problem. This may be because of a marked decrease in daily physical activity during recent decades combined with constant food abundance. This lifestyle collides with our genome, which was most likely selected in the late Paleolithic era (50,000–10,000 BC) by criteria that favored survival in an environment characterized by fluctuations between periods of feast and famine. The theory of thrifty genes states that these fluctuations are required for optimal metabolic function. We mimicked the fluctuations in eight healthy young men [25.0 ± 0.1 yr (mean ± SE); body mass index: 25.7 ± 0.4 kg/m2] by subjecting them to intermittent fasting every second day for 20 h for 15 days. Euglycemic hyperinsulinemic (40 mU·min−1·m−2) clamps were performed before and after the intervention period. Subjects maintained body weight (86.4 ± 2.3 kg; coefficient of variation: 0.8 ± 0.1%). Plasma free fatty acid and β-hydroxybutyrate concentrations were 347 ± 18 and 0.06 ± 0.02 mM, respectively, after overnight fast but increased (P &lt; 0.05) to 423 ± 86 and 0.10 ± 0.04 mM after 20-h fasting, confirming that the subjects were fasting. Insulin-mediated whole body glucose uptake rates increased from 6.3 ± 0.6 to 7.3 ± 0.3 mg·kg−1·min−1 (P = 0.03), and insulin-induced inhibition of adipose tissue lipolysis was more prominent after than before the intervention (P = 0.05). After the 20-h fasting periods, plasma adiponectin was increased compared with the basal levels before and after the intervention (5,922 ± 991 vs. 3,860 ± 784 ng/ml, P = 0.02). This experiment is the first in humans to show that intermittent fasting increases insulin-mediated glucose uptake rates, and the findings are compatible with the thrifty gene concept.","DOI":"10.1152/japplphysiol.00683.2005","ISSN":"8750-7587","journalAbbreviation":"Journal of Applied Physiology","author":[{"family":"Halberg","given":"Nils"},{"family":"Henriksen","given":"Morten"},{"family":"Söderhamn","given":"Nathalie"},{"family":"Stallknecht","given":"Bente"},{"family":"Ploug","given":"Thorkil"},{"family":"Schjerling","given":"Peter"},{"family":"Dela","given":"Flemming"}],"issued":{"date-parts":[["2005",12,1]]}}},{"id":67,"uris":["http://zotero.org/users/5073745/items/T8U6Q3GZ"],"uri":["http://zotero.org/users/5073745/items/T8U6Q3GZ"],"itemData":{"id":67,"type":"article-journal","title":"Time-Restricted Feeding without Reducing Caloric Intake Prevents Metabolic Diseases in Mice Fed a High-Fat Diet","container-title":"Cell Metabolism","page":"848-860","volume":"15","issue":"6","source":"ScienceDirect","abstract":"Summary\nWhile diet-induced obesity has been exclusively attributed to increased caloric intake from fat, animals fed a high-fat diet (HFD) ad libitum (ad lib) eat frequently throughout day and night, disrupting the normal feeding cycle. To test whether obesity and metabolic diseases result from HFD or disruption of metabolic cycles, we subjected mice to either ad lib or time-restricted feeding (tRF) of a HFD for 8 hr per day. Mice under tRF consume equivalent calories from HFD as those with ad lib access yet are protected against obesity, hyperinsulinemia, hepatic steatosis, and inflammation and have improved motor coordination. The tRF regimen improved CREB, mTOR, and AMPK pathway function and oscillations of the circadian clock and their target genes' expression. These changes in catabolic and anabolic pathways altered liver metabolome and improved nutrient utilization and energy expenditure. We demonstrate in mice that tRF regimen is a nonpharmacological strategy against obesity and associated diseases.","DOI":"10.1016/j.cmet.2012.04.019","ISSN":"1550-4131","journalAbbreviation":"Cell Metabolism","author":[{"family":"Hatori","given":"Megumi"},{"family":"Vollmers","given":"Christopher"},{"family":"Zarrinpar","given":"Amir"},{"family":"DiTacchio","given":"Luciano"},{"family":"Bushong","given":"Eric A."},{"family":"Gill","given":"Shubhroz"},{"family":"Leblanc","given":"Mathias"},{"family":"Chaix","given":"Amandine"},{"family":"Joens","given":"Matthew"},{"family":"Fitzpatrick","given":"James A. J."},{"family":"Ellisman","given":"Mark H."},{"family":"Panda","given":"Satchidananda"}],"issued":{"date-parts":[["2012",6,6]]}}},{"id":64,"uris":["http://zotero.org/users/5073745/items/97JC579J"],"uri":["http://zotero.org/users/5073745/items/97JC579J"],"itemData":{"id":64,"type":"article-journal","title":"Intermittent Fasting Improves Glucose Tolerance and Promotes Adipose Tissue Remodeling in Male Mice Fed a High-Fat Diet","container-title":"Endocrinology","page":"169-180","volume":"160","issue":"1","source":"academic-oup-com.proxy.lib.umich.edu","abstract":"Abstract.  Obesity is associated with increased macrophage and extracellular matrix accumulation in adipose tissue, which can be partially reversed following we","DOI":"10.1210/en.2018-00701","ISSN":"0013-7227","journalAbbreviation":"Endocrinology","language":"en","author":[{"family":"Liu","given":"Bo"},{"family":"Page","given":"Amanda J."},{"family":"Hatzinikolas","given":"George"},{"family":"Chen","given":"Miaoxin"},{"family":"Wittert","given":"Gary A."},{"family":"Heilbronn","given":"Leonie K."}],"issued":{"date-parts":[["2019",1,1]]}}},{"id":12,"uris":["http://zotero.org/users/5073745/items/P497KC7N"],"uri":["http://zotero.org/users/5073745/items/P497KC7N"],"itemData":{"id":12,"type":"article-journal","title":"Timed high-fat diet resets circadian metabolism and prevents obesity","container-title":"FASEB journal: official publication of the Federation of American Societies for Experimental Biology","page":"3493-3502","volume":"26","issue":"8","source":"PubMed","abstract":"Disruption of circadian rhythms leads to obesity and metabolic disorders. Timed restricted feeding (RF) provides a time cue and resets the circadian clock, leading to better health. In contrast, a high-fat (HF) diet leads to disrupted circadian expression of metabolic factors and obesity. We tested whether long-term (18 wk) clock resetting by RF can attenuate the disruptive effects of diet-induced obesity. Analyses included liver clock gene expression, locomotor activity, blood glucose, metabolic markers, lipids, and hormones around the circadian cycle for a more accurate assessment. Compared with mice fed the HF diet ad libitum, the timed HF diet restored the expression phase of the clock genes Clock and Cry1 and phase-advanced Per1, Per2, Cry2, Bmal1, Rorα, and Rev-erbα. Although timed HF-diet-fed mice consumed the same amount of calories as ad libitum low-fat diet-fed mice, they showed 12% reduced body weight, 21% reduced cholesterol levels, and 1.4-fold increased insulin sensitivity. Compared with the HF diet ad libitum, the timed HF diet led to 18% lower body weight, 30% decreased cholesterol levels, 10% reduced TNF-α levels, and 3.7-fold improved insulin sensitivity. Timed HF-diet-fed mice exhibited a better satiated and less stressed phenotype of 25% lower ghrelin and 53% lower corticosterone levels compared with mice fed the timed low-fat diet. Taken together, our findings suggest that timing can prevent obesity and rectify the harmful effects of a HF diet.","DOI":"10.1096/fj.12-208868","ISSN":"1530-6860","note":"PMID: 22593546","journalAbbreviation":"FASEB J.","language":"eng","author":[{"family":"Sherman","given":"Hadas"},{"family":"Genzer","given":"Yoni"},{"family":"Cohen","given":"Rotem"},{"family":"Chapnik","given":"Nava"},{"family":"Madar","given":"Zecharia"},{"family":"Froy","given":"Oren"}],"issued":{"date-parts":[["2012",8]]}}},{"id":59,"uris":["http://zotero.org/users/5073745/items/BQ94UWAX"],"uri":["http://zotero.org/users/5073745/items/BQ94UWAX"],"itemData":{"id":59,"type":"article-journal","title":"Early Time-Restricted Feeding Improves Insulin Sensitivity, Blood Pressure, and Oxidative Stress Even without Weight Loss in Men with Prediabetes","container-title":"Cell Metabolism","page":"1212-1221.e3","volume":"27","issue":"6","source":"ScienceDirect","abstract":"Summary\nIntermittent fasting (IF) improves cardiometabolic health; however, it is unknown whether these effects are due solely to weight loss. We conducted the first supervised controlled feeding trial to test whether IF has benefits independent of weight loss by feeding participants enough food to maintain their weight. Our proof-of-concept study also constitutes the first trial of early time-restricted feeding (eTRF), a form of IF that involves eating early in the day to be in alignment with circadian rhythms in metabolism. Men with prediabetes were randomized to eTRF (6-hr feeding period, with dinner before 3 p.m.) or a control schedule (12-hr feeding period) for 5 weeks and later crossed over to the other schedule. eTRF improved insulin sensitivity, β cell responsiveness, blood pressure, oxidative stress, and appetite. We demonstrate for the first time in humans that eTRF improves some aspects of cardiometabolic health and that IF’s effects are not solely due to weight loss.","DOI":"10.1016/j.cmet.2018.04.010","ISSN":"1550-4131","journalAbbreviation":"Cell Metabolism","author":[{"family":"Sutton","given":"Elizabeth F."},{"family":"Beyl","given":"Robbie"},{"family":"Early","given":"Kate S."},{"family":"Cefalu","given":"William T."},{"family":"Ravussin","given":"Eric"},{"family":"Peterson","given":"Courtney M."}],"issued":{"date-parts":[["2018",6,5]]}}},{"id":56,"uris":["http://zotero.org/users/5073745/items/BCTXN86S"],"uri":["http://zotero.org/users/5073745/items/BCTXN86S"],"itemData":{"id":56,"type":"article-journal","title":"Restricted feeding for 9h in the active period partially abrogates the detrimental metabolic effects of a Western diet with liquid sugar consumption in mice","container-title":"Metabolism","page":"1-13","volume":"82","source":"ScienceDirect","abstract":"Background\nObesity is a major public health concern that can result from diets high in fat and sugar, including sugar sweetened beverages. A proposed treatment for dietary-induced obesity is time-restricted feeding (TRF), which restricts consumption of food to specific times of the 24-hour cycle. Although TRF shows great promise to prevent obesity and the development of chronic disease, the effects of TRF to reverse metabolic changes and the development of NAFLD in animal models of a Western diet with sugary water consumption is not known.\nObjective\nThe objective of the current study was to evaluate the role of TRF in the treatment of obesity and NAFLD through examination of changes in metabolic and histopathologic parameters.\nMethods\nTo better understand the role of TRF in the treatment of obesity and NAFLD, we investigated the metabolic phenotype and NAFLD parameters in a mouse model of NAFLD in which obesity and liver steatosis are induced by a Western Diet (WD): a high-fat diet of lard, milkfat and Crisco with sugary drinking water. Mice were subjected to a short-term (4-weeks) and long-term (10-weeks) TRF in which food was restricted to 9h at night.\nResults\nPrior to TRF treatment, the WD mice had increased body mass, and exhibited less activity, and higher average daytime energy expenditure (EE) than chow fed mice. Approximately 4- and 10-weeks following TFR treatment, WD-TRF had moderate but not statistically significant weight loss compared to WD-ad libitum (WD-AL) mice. There was a modest but significant reduction in the inguinal adipose tissue weight in both WD-TRF groups compared to the WD-AL groups; however, there was no difference in epididymal and retroperitoneal adipose tissue mass or adipocyte size distribution. In contrast, the diet-induced increase in normalized liver tissue weight, hepatic triglyceride, and NAFLD score was partially abrogated in the 4-week WD-TRF mice, while systemic insulin resistance was partially abrogated and glucose intolerance was completely abrogated in the 10-week WD-TRF mice. Importantly, WD-induced metabolic dysfunction (substrate utilization, energy expenditure, and activity) was partially abrogated by 4- and 10-week TRF.\nConclusions\nOur results support the hypothesis that TRF aids in reducing the detrimental metabolic effects of consuming a WD with sugary drinking water but does not ameliorate obesity.","DOI":"10.1016/j.metabol.2017.12.004","ISSN":"0026-0495","journalAbbreviation":"Metabolism","author":[{"family":"Woodie","given":"Lauren N."},{"family":"Luo","given":"Yuwen"},{"family":"Wayne","given":"Michael J."},{"family":"Graff","given":"Emily C."},{"family":"Ahmed","given":"Bulbul"},{"family":"O'Neill","given":"Ann Marie"},{"family":"Greene","given":"Michael W."}],"issued":{"date-parts":[["2018",5,1]]}}}],"schema":"https://github.com/citation-style-language/schema/raw/master/csl-citation.json"} </w:instrText>
-      </w:r>
-      <w:r>
-        <w:rPr>
-          <w:rFonts w:cs="Times New Roman"/>
-        </w:rPr>
-        <w:fldChar w:fldCharType="separate"/>
-      </w:r>
-      <w:r>
-        <w:rPr>
-          <w:rFonts w:cs="Times New Roman"/>
-          <w:noProof/>
-        </w:rPr>
-        <w:t>(Halberg et al., 2005; Hatori et al., 2012; Liu et al., 2019; Sherman et al., 2012; Sutton et al., 2018; Woodie et al., 2018)</w:t>
-      </w:r>
-      <w:r>
-        <w:rPr>
-          <w:rFonts w:cs="Times New Roman"/>
-        </w:rPr>
-        <w:fldChar w:fldCharType="end"/>
-      </w:r>
-      <w:r>
-        <w:rPr>
-          <w:rFonts w:cs="Times New Roman"/>
-        </w:rPr>
-        <w:t>.</w:t>
-      </w:r>
-      <w:r>
-        <w:rPr>
-          <w:rFonts w:cs="Times New Roman"/>
-        </w:rPr>
-        <w:t xml:space="preserve"> In</w:t>
-      </w:r>
-      <w:r>
-        <w:rPr>
-          <w:rFonts w:cs="Times New Roman"/>
-        </w:rPr>
-        <w:t xml:space="preserve"> </w:t>
-      </w:r>
-      <w:r>
-        <w:rPr>
-          <w:rFonts w:cs="Times New Roman"/>
-        </w:rPr>
-        <w:t xml:space="preserve"> </w:t>
-      </w:r>
-      <w:r>
-        <w:rPr>
-          <w:rFonts w:cs="Times New Roman"/>
-        </w:rPr>
-        <w:t>f</w:t>
-      </w:r>
-      <w:r>
-        <w:rPr>
-          <w:rFonts w:cs="Times New Roman"/>
-        </w:rPr>
-        <w:t xml:space="preserve">act, </w:t>
-      </w:r>
-      <w:r>
-        <w:rPr>
-          <w:rFonts w:cs="Times New Roman"/>
-        </w:rPr>
-        <w:t>reduction in glycemia</w:t>
-      </w:r>
-      <w:r>
-        <w:rPr>
-          <w:rFonts w:cs="Times New Roman"/>
-        </w:rPr>
-        <w:t xml:space="preserve"> </w:t>
-      </w:r>
-      <w:r>
-        <w:rPr>
-          <w:rFonts w:cs="Times New Roman"/>
-        </w:rPr>
-        <w:t>was</w:t>
-      </w:r>
-      <w:r>
-        <w:rPr>
-          <w:rFonts w:cs="Times New Roman"/>
-        </w:rPr>
-        <w:t xml:space="preserve"> only apparent </w:t>
-      </w:r>
-      <w:r>
-        <w:rPr>
-          <w:rFonts w:cs="Times New Roman"/>
-        </w:rPr>
-        <w:t>in 1 human study, and only detectable by the use of</w:t>
-      </w:r>
-      <w:r>
-        <w:rPr>
-          <w:rFonts w:cs="Times New Roman"/>
-        </w:rPr>
-        <w:t xml:space="preserve"> continuous glucose monitoring, where they found that night-time glucose was </w:t>
-      </w:r>
-      <w:r>
-        <w:rPr>
-          <w:rFonts w:cs="Times New Roman"/>
-        </w:rPr>
-        <w:t>reduced whereas daytime glycemia was unchanged</w:t>
-      </w:r>
-      <w:r>
-        <w:rPr>
-          <w:rFonts w:cs="Times New Roman"/>
-        </w:rPr>
-        <w:t>(</w:t>
-      </w:r>
-      <w:r>
-        <w:rPr>
-          <w:rFonts w:cs="Times New Roman"/>
-        </w:rPr>
-        <w:t>Jamshed/Peterson, 2019</w:t>
-      </w:r>
-      <w:r>
-        <w:rPr>
-          <w:rFonts w:cs="Times New Roman"/>
-        </w:rPr>
-        <w:t>).</w:t>
-      </w:r>
-      <w:r>
-        <w:rPr>
-          <w:rFonts w:cs="Times New Roman"/>
-        </w:rPr>
-        <w:t xml:space="preserve"> </w:t>
-      </w:r>
-      <w:r>
-        <w:rPr>
-          <w:rFonts w:cs="Times New Roman"/>
-          <w:u w:val="single"/>
-        </w:rPr>
-        <w:t>For this reason, I hypothesize that insulin sensitivity will be improved during gestation and that glycemia will not be greatly affected.</w:t>
-      </w:r>
-      <w:r>
-        <w:rPr>
-          <w:rFonts w:cs="Times New Roman"/>
-        </w:rPr>
-        <w:t xml:space="preserve"> </w:t>
-      </w:r>
-      <w:r>
-        <w:rPr>
-          <w:rFonts w:cs="Times New Roman"/>
-        </w:rPr>
-        <w:t>To test insulin sensitivity, an insulin tolerance test</w:t>
-      </w:r>
-      <w:r>
-        <w:rPr>
-          <w:rFonts w:cs="Times New Roman"/>
-        </w:rPr>
-        <w:t xml:space="preserve"> (ITT)</w:t>
-      </w:r>
-      <w:r>
-        <w:rPr>
-          <w:rFonts w:cs="Times New Roman"/>
-        </w:rPr>
-        <w:t xml:space="preserve"> will be conducted, as it assesses </w:t>
-      </w:r>
-      <w:r>
-        <w:rPr>
-          <w:rFonts w:cs="Times New Roman"/>
-        </w:rPr>
-        <w:t>both glycemic control and insulin production</w:t>
-      </w:r>
-      <w:r>
-        <w:rPr>
-          <w:rFonts w:cs="Times New Roman"/>
-        </w:rPr>
-        <w:t xml:space="preserve"> and is therefore more sensitive than a glucose tolerance test (GTT)</w:t>
-      </w:r>
-      <w:r>
-        <w:rPr>
-          <w:rFonts w:cs="Times New Roman"/>
-        </w:rPr>
-        <w:t xml:space="preserve"> </w:t>
-      </w:r>
-      <w:r>
-        <w:rPr>
-          <w:rFonts w:cs="Times New Roman"/>
-        </w:rPr>
-        <w:fldChar w:fldCharType="begin"/>
-      </w:r>
-      <w:r>
-        <w:rPr>
-          <w:rFonts w:cs="Times New Roman"/>
-        </w:rPr>
-        <w:instrText xml:space="preserve"> ADDIN ZOTERO_ITEM CSL_CITATION {"citationID":"1hkcX39s","properties":{"formattedCitation":"(Kim, 2009)","plainCitation":"(Kim, 2009)","noteIndex":0},"citationItems":[{"id":51,"uris":["http://zotero.org/users/5073745/items/BCFCJJQH"],"uri":["http://zotero.org/users/5073745/items/BCFCJJQH"],"itemData":{"id":51,"type":"chapter","title":"Hyperinsulinemic–Euglycemic Clamp to Assess Insulin Sensitivity In Vivo","container-title":"Type 2 Diabetes: Methods and Protocols","collection-title":"Methods in Molecular Biology","publisher":"Humana Press","publisher-place":"Totowa, NJ","page":"221-238","source":"Springer Link","event-place":"Totowa, NJ","abstract":"SummaryInsulin resistance, the impaired ability of insulin to stimulate glucose utilization, is a major characteristic of type 2 diabetes. Insulin sensitivity can be measured using a variety of techniques that are commonly employed in diabetes research and care. Of these, hyperinsulinemic-euglycemic clamp is the gold-standard method to assess insulin sensitivity. The euglycemic clamp is widely used in clinics and laboratories to measure insulin action on glucose utilization in humans and animals for clinical and basic science research. Incorporation of radioactive-labeled glucose during euglycemic clamps makes it possible to measure glucose metabolism in individual organs. In recent years, euglycemic clamps have been actively performed in transgenic animal models of obesity, diabetes, and its complications, and have significantly advanced our understanding on the etiology and pathogenesis of type 2 diabetes. This chapter describes our standardized methods of the euglycemic clamp and associated surgical and biochemical procedures to measure insulin sensitivity in conscious rodents.","URL":"https://doi.org/10.1007/978-1-59745-448-3_15","ISBN":"978-1-59745-448-3","note":"DOI: 10.1007/978-1-59745-448-3_15","language":"en","author":[{"family":"Kim","given":"Jason K."}],"editor":[{"family":"Stocker","given":"Claire"}],"issued":{"date-parts":[["2009"]]},"accessed":{"date-parts":[["2019",8,16]]}}}],"schema":"https://github.com/citation-style-language/schema/raw/master/csl-citation.json"} </w:instrText>
-      </w:r>
-      <w:r>
-        <w:rPr>
-          <w:rFonts w:cs="Times New Roman"/>
-        </w:rPr>
-        <w:fldChar w:fldCharType="separate"/>
-      </w:r>
-      <w:r>
-        <w:rPr>
-          <w:rFonts w:cs="Times New Roman"/>
-        </w:rPr>
-        <w:t>(Kim, 2009)</w:t>
-      </w:r>
-      <w:r>
-        <w:rPr>
-          <w:rFonts w:cs="Times New Roman"/>
-        </w:rPr>
-        <w:fldChar w:fldCharType="end"/>
-      </w:r>
-      <w:r>
-        <w:rPr>
-          <w:rFonts w:cs="Times New Roman"/>
-        </w:rPr>
-        <w:t xml:space="preserve"> </w:t>
-      </w:r>
-      <w:r>
-        <w:rPr>
-          <w:rFonts w:cs="Times New Roman"/>
-        </w:rPr>
-        <w:t>, and previous work ha</w:t>
-      </w:r>
-      <w:r>
-        <w:rPr>
-          <w:rFonts w:cs="Times New Roman"/>
-        </w:rPr>
-        <w:t>s</w:t>
-      </w:r>
-      <w:r>
-        <w:rPr>
-          <w:rFonts w:cs="Times New Roman"/>
-        </w:rPr>
-        <w:t xml:space="preserve"> demonstrated that in pregnancy, insulin tolerance is affected, whereas glycemia is not </w:t>
-      </w:r>
-      <w:r>
-        <w:rPr>
-          <w:rFonts w:cs="Times New Roman"/>
-        </w:rPr>
-        <w:fldChar w:fldCharType="begin"/>
-      </w:r>
-      <w:r>
-        <w:rPr>
-          <w:rFonts w:cs="Times New Roman"/>
-        </w:rPr>
-        <w:instrText xml:space="preserve"> ADDIN ZOTERO_ITEM CSL_CITATION {"citationID":"m8y8KaI5","properties":{"formattedCitation":"(Musial et al., 2016)","plainCitation":"(Musial et al., 2016)","noteIndex":0},"citationItems":[{"id":70,"uris":["http://zotero.org/users/5073745/items/5DIPK5U5"],"uri":["http://zotero.org/users/5073745/items/5DIPK5U5"],"itemData":{"id":70,"type":"article-journal","title":"Proximity to Delivery Alters Insulin Sensitivity and Glucose Metabolism in Pregnant Mice","container-title":"Diabetes","page":"851-860","volume":"65","issue":"4","source":"diabetes-diabetesjournals-org.proxy.lib.umich.edu","abstract":"In late pregnancy, maternal insulin resistance occurs to support fetal growth, but little is known about insulin-glucose dynamics close to delivery. This study measured insulin sensitivity in mice in late pregnancy at day 16 (D16) and near term at D19. Nonpregnant (NP) and pregnant mice were assessed for metabolite and hormone concentrations, body composition by DEXA, tissue insulin signaling protein abundance by Western blotting, glucose tolerance and utilization, and insulin sensitivity using acute insulin administration and hyperinsulinemic-euglycemic clamps with [3H]glucose infusion. Whole-body insulin resistance occurred in D16 pregnant dams in association with basal hyperinsulinemia, insulin-resistant endogenous glucose production, and downregulation of several proteins in hepatic and skeletal muscle insulin signaling pathways relative to NP and D19 values. Insulin resistance was less pronounced at D19, with restoration of NP insulin concentrations, improved hepatic insulin sensitivity, and increased abundance of hepatic insulin signaling proteins. At D16, insulin resistance at whole-body, tissue, and molecular levels will favor fetal glucose acquisition, while improved D19 hepatic insulin sensitivity will conserve glucose for maternal use in anticipation of lactation. Tissue sensitivity to insulin, therefore, alters differentially with proximity to delivery in pregnant mice, with implications for human and other species.","DOI":"10.2337/db15-1531","ISSN":"0012-1797, 1939-327X","note":"PMID: 26740602","language":"en","author":[{"family":"Musial","given":"Barbara"},{"family":"Fernandez-Twinn","given":"Denise S."},{"family":"Vaughan","given":"Owen R."},{"family":"Ozanne","given":"Susan E."},{"family":"Voshol","given":"Peter"},{"family":"Sferruzzi-Perri","given":"Amanda N."},{"family":"Fowden","given":"Abigail L."}],"issued":{"date-parts":[["2016",4,1]]}}}],"schema":"https://github.com/citation-style-language/schema/raw/master/csl-citation.json"} </w:instrText>
-      </w:r>
-      <w:r>
-        <w:rPr>
-          <w:rFonts w:cs="Times New Roman"/>
-        </w:rPr>
-        <w:fldChar w:fldCharType="separate"/>
-      </w:r>
-      <w:r>
-        <w:rPr>
-          <w:rFonts w:cs="Times New Roman"/>
-          <w:noProof/>
-        </w:rPr>
-        <w:t>(Musial et al., 2016)</w:t>
-      </w:r>
-      <w:r>
-        <w:rPr>
-          <w:rFonts w:cs="Times New Roman"/>
-        </w:rPr>
-        <w:fldChar w:fldCharType="end"/>
-      </w:r>
-      <w:r>
-        <w:rPr>
-          <w:rFonts w:cs="Times New Roman"/>
-        </w:rPr>
-        <w:t>.</w:t>
-      </w:r>
-      <w:r>
-        <w:rPr>
-          <w:rFonts w:cs="Times New Roman"/>
-        </w:rPr>
-        <w:t xml:space="preserve"> </w:t>
-      </w:r>
-      <w:r>
-        <w:rPr>
-          <w:rFonts w:cs="Times New Roman"/>
-        </w:rPr>
-        <w:t>If the ITT demonstrates improved insulin sensitivity, I propose to conduct a hyperinsulinemic-euglycemic clamp during the early part of the last week of pregnancy</w:t>
-      </w:r>
-      <w:r>
-        <w:rPr>
-          <w:rFonts w:cs="Times New Roman"/>
-        </w:rPr>
-        <w:t>, when insulin resistance is known to be greatest in mice</w:t>
-      </w:r>
-      <w:r>
-        <w:rPr>
-          <w:rFonts w:cs="Times New Roman"/>
-        </w:rPr>
-        <w:fldChar w:fldCharType="begin"/>
-      </w:r>
-      <w:r>
-        <w:rPr>
-          <w:rFonts w:cs="Times New Roman"/>
-        </w:rPr>
-        <w:instrText xml:space="preserve"> ADDIN ZOTERO_ITEM CSL_CITATION {"citationID":"ktm1t8Pu","properties":{"formattedCitation":"(Musial et al., 2016)","plainCitation":"(Musial et al., 2016)","noteIndex":0},"citationItems":[{"id":70,"uris":["http://zotero.org/users/5073745/items/5DIPK5U5"],"uri":["http://zotero.org/users/5073745/items/5DIPK5U5"],"itemData":{"id":70,"type":"article-journal","title":"Proximity to Delivery Alters Insulin Sensitivity and Glucose Metabolism in Pregnant Mice","container-title":"Diabetes","page":"851-860","volume":"65","issue":"4","source":"diabetes-diabetesjournals-org.proxy.lib.umich.edu","abstract":"In late pregnancy, maternal insulin resistance occurs to support fetal growth, but little is known about insulin-glucose dynamics close to delivery. This study measured insulin sensitivity in mice in late pregnancy at day 16 (D16) and near term at D19. Nonpregnant (NP) and pregnant mice were assessed for metabolite and hormone concentrations, body composition by DEXA, tissue insulin signaling protein abundance by Western blotting, glucose tolerance and utilization, and insulin sensitivity using acute insulin administration and hyperinsulinemic-euglycemic clamps with [3H]glucose infusion. Whole-body insulin resistance occurred in D16 pregnant dams in association with basal hyperinsulinemia, insulin-resistant endogenous glucose production, and downregulation of several proteins in hepatic and skeletal muscle insulin signaling pathways relative to NP and D19 values. Insulin resistance was less pronounced at D19, with restoration of NP insulin concentrations, improved hepatic insulin sensitivity, and increased abundance of hepatic insulin signaling proteins. At D16, insulin resistance at whole-body, tissue, and molecular levels will favor fetal glucose acquisition, while improved D19 hepatic insulin sensitivity will conserve glucose for maternal use in anticipation of lactation. Tissue sensitivity to insulin, therefore, alters differentially with proximity to delivery in pregnant mice, with implications for human and other species.","DOI":"10.2337/db15-1531","ISSN":"0012-1797, 1939-327X","note":"PMID: 26740602","language":"en","author":[{"family":"Musial","given":"Barbara"},{"family":"Fernandez-Twinn","given":"Denise S."},{"family":"Vaughan","given":"Owen R."},{"family":"Ozanne","given":"Susan E."},{"family":"Voshol","given":"Peter"},{"family":"Sferruzzi-Perri","given":"Amanda N."},{"family":"Fowden","given":"Abigail L."}],"issued":{"date-parts":[["2016",4,1]]}}}],"schema":"https://github.com/citation-style-language/schema/raw/master/csl-citation.json"} </w:instrText>
-      </w:r>
-      <w:r>
-        <w:rPr>
-          <w:rFonts w:cs="Times New Roman"/>
-        </w:rPr>
-        <w:fldChar w:fldCharType="separate"/>
-      </w:r>
-      <w:r>
-        <w:rPr>
-          <w:rFonts w:cs="Times New Roman"/>
-          <w:noProof/>
-        </w:rPr>
-        <w:t>(Musial et al., 2016)</w:t>
-      </w:r>
-      <w:r>
-        <w:rPr>
-          <w:rFonts w:cs="Times New Roman"/>
-        </w:rPr>
-        <w:fldChar w:fldCharType="end"/>
-      </w:r>
-      <w:r>
-        <w:rPr>
-          <w:rFonts w:cs="Times New Roman"/>
-        </w:rPr>
-        <w:t xml:space="preserve">. This will provide more information to further evaluate the mechanisms that underlie insulin sensitivity; such as contribution from hepatic glucose production, peripheral glucose disposal, and whole </w:t>
-      </w:r>
-      <w:r>
-        <w:rPr>
-          <w:rFonts w:cs="Times New Roman"/>
-        </w:rPr>
-        <w:t xml:space="preserve">organ glucose utilization. </w:t>
-      </w:r>
-    </w:p>
-    <w:p>
-      <w:pPr>
-        <w:ind w:firstLine="720"/>
-        <w:rPr>
-          <w:rFonts w:cs="Times New Roman"/>
-        </w:rPr>
-      </w:pPr>
-      <w:r>
-        <w:rPr>
-          <w:rFonts w:cs="Times New Roman"/>
-        </w:rPr>
-        <w:t xml:space="preserve">The specific mechanism of insulin sensitivity </w:t>
-      </w:r>
-      <w:r>
-        <w:rPr>
-          <w:rFonts w:cs="Times New Roman"/>
-        </w:rPr>
-        <w:t xml:space="preserve"> after treatment with </w:t>
-      </w:r>
-      <w:r>
-        <w:rPr>
-          <w:rFonts w:cs="Times New Roman"/>
-        </w:rPr>
-        <w:t xml:space="preserve">eTRF </w:t>
-      </w:r>
-      <w:r>
-        <w:rPr>
-          <w:rFonts w:cs="Times New Roman"/>
-        </w:rPr>
-        <w:t xml:space="preserve">in adult humans and animals </w:t>
-      </w:r>
-      <w:r>
-        <w:rPr>
-          <w:rFonts w:cs="Times New Roman"/>
-        </w:rPr>
-        <w:t xml:space="preserve">is incompletely understood. </w:t>
-      </w:r>
-      <w:r>
-        <w:rPr>
-          <w:rFonts w:cs="Times New Roman"/>
-        </w:rPr>
-        <w:t>One</w:t>
-      </w:r>
-      <w:r>
-        <w:rPr>
-          <w:rFonts w:cs="Times New Roman"/>
-        </w:rPr>
-        <w:t xml:space="preserve"> candidate </w:t>
-      </w:r>
-      <w:r>
-        <w:rPr>
-          <w:rFonts w:cs="Times New Roman"/>
-        </w:rPr>
-        <w:t>mechanism could be hormonal;</w:t>
-      </w:r>
-      <w:r>
-        <w:rPr>
-          <w:rFonts w:cs="Times New Roman"/>
-        </w:rPr>
-        <w:t xml:space="preserve"> such as</w:t>
-      </w:r>
-      <w:r>
-        <w:rPr>
-          <w:rFonts w:cs="Times New Roman"/>
-        </w:rPr>
-        <w:t xml:space="preserve"> </w:t>
-      </w:r>
-      <w:r>
-        <w:rPr>
-          <w:rFonts w:cs="Times New Roman"/>
-        </w:rPr>
-        <w:t xml:space="preserve">GDF15. </w:t>
-      </w:r>
-      <w:r>
-        <w:rPr>
-          <w:rFonts w:cs="Times New Roman"/>
-          <w:highlight w:val="yellow"/>
-        </w:rPr>
-        <w:t>ADD MORE ABOUT ORIGIN AND PROPOSED MECH OF GDF15</w:t>
-      </w:r>
-      <w:r>
-        <w:rPr>
-          <w:rFonts w:cs="Times New Roman"/>
-        </w:rPr>
-        <w:t>. It is known to increase during gestation, and is associated with</w:t>
-      </w:r>
-      <w:r>
-        <w:rPr>
-          <w:rFonts w:cs="Times New Roman"/>
-        </w:rPr>
-        <w:t xml:space="preserve"> reduced food intake, </w:t>
-      </w:r>
-      <w:r>
-        <w:rPr>
-          <w:rFonts w:cs="Times New Roman"/>
-        </w:rPr>
-        <w:t>and leanness, and improvements in glucose tolerance</w:t>
-      </w:r>
-      <w:r>
-        <w:rPr>
-          <w:rFonts w:cs="Times New Roman"/>
-        </w:rPr>
-        <w:t xml:space="preserve"> </w:t>
-      </w:r>
-      <w:r>
-        <w:rPr>
-          <w:rFonts w:cs="Times New Roman"/>
-        </w:rPr>
-        <w:fldChar w:fldCharType="begin"/>
-      </w:r>
-      <w:r>
-        <w:rPr>
-          <w:rFonts w:cs="Times New Roman"/>
-        </w:rPr>
-        <w:instrText xml:space="preserve"> ADDIN ZOTERO_ITEM CSL_CITATION {"citationID":"HOxFCwTH","properties":{"formattedCitation":"(Macia et al., 2012)","plainCitation":"(Macia et al., 2012)","noteIndex":0},"citationItems":[{"id":48,"uris":["http://zotero.org/users/5073745/items/PKC3AIKL"],"uri":["http://zotero.org/users/5073745/items/PKC3AIKL"],"itemData":{"id":48,"type":"article-journal","title":"Macrophage Inhibitory Cytokine 1 (MIC-1/GDF15) Decreases Food Intake, Body Weight and Improves Glucose Tolerance in Mice on Normal &amp; Obesogenic Diets","container-title":"PLOS ONE","page":"e34868","volume":"7","issue":"4","source":"PLoS Journals","abstract":"Food intake and body weight are controlled by a variety of central and peripheral factors, but the exact mechanisms behind these processes are still not fully understood. Here we show that that macrophage inhibitory cytokine-1 (MIC-1/GDF15), known to have anorexigenic effects particularly in cancer, provides protection against the development of obesity. Both under a normal chow diet and an obesogenic diet, the transgenic overexpression of MIC-1/GDF15 in mice leads to decreased body weight and fat mass. This lean phenotype was associated with decreased spontaneous but not fasting-induced food intake, on a background of unaltered energy expenditure and reduced physical activity. Importantly, the overexpression of MIC-1/GDF15 improved glucose tolerance, both under normal and high fat-fed conditions. Altogether, this work shows that the molecule MIC-1/GDF15 might be beneficial for the treatment of obesity as well as perturbations in glucose homeostasis.","DOI":"10.1371/journal.pone.0034868","ISSN":"1932-6203","journalAbbreviation":"PLOS ONE","language":"en","author":[{"family":"Macia","given":"Laurence"},{"family":"Tsai","given":"Vicky Wang-Wei"},{"family":"Nguyen","given":"Amy D."},{"family":"Johnen","given":"Heiko"},{"family":"Kuffner","given":"Tamara"},{"family":"Shi","given":"Yan-Chuan"},{"family":"Lin","given":"Shu"},{"family":"Herzog","given":"Herbert"},{"family":"Brown","given":"David A."},{"family":"Breit","given":"Samuel N."},{"family":"Sainsbury","given":"Amanda"}],"issued":{"date-parts":[["2012",4,13]]}}}],"schema":"https://github.com/citation-style-language/schema/raw/master/csl-citation.json"} </w:instrText>
-      </w:r>
-      <w:r>
-        <w:rPr>
-          <w:rFonts w:cs="Times New Roman"/>
-        </w:rPr>
-        <w:fldChar w:fldCharType="separate"/>
-      </w:r>
-      <w:r>
-        <w:rPr>
-          <w:rFonts w:cs="Times New Roman"/>
-          <w:noProof/>
-        </w:rPr>
-        <w:t>(Macia et al., 2012)</w:t>
-      </w:r>
-      <w:r>
-        <w:rPr>
-          <w:rFonts w:cs="Times New Roman"/>
-        </w:rPr>
-        <w:fldChar w:fldCharType="end"/>
-      </w:r>
-      <w:r>
-        <w:rPr>
-          <w:rFonts w:cs="Times New Roman"/>
-        </w:rPr>
-        <w:t>.</w:t>
-      </w:r>
-    </w:p>
-    <w:p>
-      <w:pPr>
-        <w:rPr>
-          <w:rFonts w:cs="Times New Roman"/>
-        </w:rPr>
-      </w:pPr>
-      <w:r>
-        <w:rPr>
-          <w:rFonts w:cs="Times New Roman"/>
-        </w:rPr>
-        <w:tab/>
-        <w:t>Sugulle and colleagues demonstrated that GDF15 is elevated in human pregnancies that are complicated by pre-</w:t>
-      </w:r>
-      <w:r>
-        <w:rPr>
-          <w:rFonts w:cs="Times New Roman"/>
-        </w:rPr>
-        <w:t>eclampsia</w:t>
-      </w:r>
-      <w:r>
-        <w:rPr>
-          <w:rFonts w:cs="Times New Roman"/>
-        </w:rPr>
-        <w:t xml:space="preserve"> and diabetes </w:t>
-      </w:r>
-      <w:r>
-        <w:rPr>
-          <w:rFonts w:cs="Times New Roman"/>
-        </w:rPr>
-        <w:fldChar w:fldCharType="begin"/>
-      </w:r>
-      <w:r>
-        <w:rPr>
-          <w:rFonts w:cs="Times New Roman"/>
-        </w:rPr>
-        <w:instrText xml:space="preserve"> ADDIN ZOTERO_ITEM CSL_CITATION {"citationID":"m6BZNj4C","properties":{"formattedCitation":"(Sugulle et al., 2009)","plainCitation":"(Sugulle et al., 2009)","noteIndex":0},"citationItems":[{"id":46,"uris":["http://zotero.org/users/5073745/items/7H36LHYK"],"uri":["http://zotero.org/users/5073745/items/7H36LHYK"],"itemData":{"id":46,"type":"article-journal","title":"Circulating and Placental Growth-Differentiation Factor 15 in Preeclampsia and in Pregnancy Complicated by Diabetes Mellitus","container-title":"Hypertension","page":"106-112","volume":"54","issue":"1","source":"DOI.org (Crossref)","DOI":"10.1161/HYPERTENSIONAHA.109.130583","ISSN":"0194-911X, 1524-4563","journalAbbreviation":"Hypertension","language":"en","author":[{"family":"Sugulle","given":"Meryam"},{"family":"Dechend","given":"Ralf"},{"family":"Herse","given":"Florian"},{"family":"Weedon-Fekjaer","given":"M. Susanne"},{"family":"Johnsen","given":"Guro M."},{"family":"Brosnihan","given":"K. Bridget"},{"family":"Anton","given":"Lauren"},{"family":"Luft","given":"Friedrich C."},{"family":"Wollert","given":"Kai C."},{"family":"Kempf","given":"Tibor"},{"family":"Staff","given":"Anne Cathrine"}],"issued":{"date-parts":[["2009",7]]}}}],"schema":"https://github.com/citation-style-language/schema/raw/master/csl-citation.json"} </w:instrText>
-      </w:r>
-      <w:r>
-        <w:rPr>
-          <w:rFonts w:cs="Times New Roman"/>
-        </w:rPr>
-        <w:fldChar w:fldCharType="separate"/>
-      </w:r>
-      <w:r>
-        <w:rPr>
-          <w:rFonts w:cs="Times New Roman"/>
-          <w:noProof/>
-        </w:rPr>
-        <w:t>(Sugulle et al., 2009)</w:t>
-      </w:r>
-      <w:r>
-        <w:rPr>
-          <w:rFonts w:cs="Times New Roman"/>
-        </w:rPr>
-        <w:fldChar w:fldCharType="end"/>
-      </w:r>
-      <w:r>
-        <w:rPr>
-          <w:rFonts w:cs="Times New Roman"/>
-        </w:rPr>
-        <w:t xml:space="preserve">. It has also been demonstrated that overexpression of GDF15 in adult mice fed both chow or high fat diet was able to reduce glycemic response to </w:t>
-      </w:r>
-      <w:r>
-        <w:rPr>
-          <w:rFonts w:cs="Times New Roman"/>
-        </w:rPr>
-        <w:t>IPGTT</w:t>
-      </w:r>
-      <w:r>
-        <w:rPr>
-          <w:rFonts w:cs="Times New Roman"/>
-        </w:rPr>
-        <w:t xml:space="preserve"> challenge and </w:t>
-      </w:r>
-      <w:r>
-        <w:rPr>
-          <w:rFonts w:cs="Times New Roman"/>
-        </w:rPr>
-        <w:t xml:space="preserve">had greater insulin sensitivity compared to WT controls </w:t>
-      </w:r>
-      <w:r>
-        <w:rPr>
-          <w:rFonts w:cs="Times New Roman"/>
-        </w:rPr>
-        <w:fldChar w:fldCharType="begin"/>
-      </w:r>
-      <w:r>
-        <w:rPr>
-          <w:rFonts w:cs="Times New Roman"/>
-        </w:rPr>
-        <w:instrText xml:space="preserve"> ADDIN ZOTERO_ITEM CSL_CITATION {"citationID":"u6ndNiSh","properties":{"formattedCitation":"(Macia et al., 2012)","plainCitation":"(Macia et al., 2012)","noteIndex":0},"citationItems":[{"id":48,"uris":["http://zotero.org/users/5073745/items/PKC3AIKL"],"uri":["http://zotero.org/users/5073745/items/PKC3AIKL"],"itemData":{"id":48,"type":"article-journal","title":"Macrophage Inhibitory Cytokine 1 (MIC-1/GDF15) Decreases Food Intake, Body Weight and Improves Glucose Tolerance in Mice on Normal &amp; Obesogenic Diets","container-title":"PLOS ONE","page":"e34868","volume":"7","issue":"4","source":"PLoS Journals","abstract":"Food intake and body weight are controlled by a variety of central and peripheral factors, but the exact mechanisms behind these processes are still not fully understood. Here we show that that macrophage inhibitory cytokine-1 (MIC-1/GDF15), known to have anorexigenic effects particularly in cancer, provides protection against the development of obesity. Both under a normal chow diet and an obesogenic diet, the transgenic overexpression of MIC-1/GDF15 in mice leads to decreased body weight and fat mass. This lean phenotype was associated with decreased spontaneous but not fasting-induced food intake, on a background of unaltered energy expenditure and reduced physical activity. Importantly, the overexpression of MIC-1/GDF15 improved glucose tolerance, both under normal and high fat-fed conditions. Altogether, this work shows that the molecule MIC-1/GDF15 might be beneficial for the treatment of obesity as well as perturbations in glucose homeostasis.","DOI":"10.1371/journal.pone.0034868","ISSN":"1932-6203","journalAbbreviation":"PLOS ONE","language":"en","author":[{"family":"Macia","given":"Laurence"},{"family":"Tsai","given":"Vicky Wang-Wei"},{"family":"Nguyen","given":"Amy D."},{"family":"Johnen","given":"Heiko"},{"family":"Kuffner","given":"Tamara"},{"family":"Shi","given":"Yan-Chuan"},{"family":"Lin","given":"Shu"},{"family":"Herzog","given":"Herbert"},{"family":"Brown","given":"David A."},{"family":"Breit","given":"Samuel N."},{"family":"Sainsbury","given":"Amanda"}],"issued":{"date-parts":[["2012",4,13]]}}}],"schema":"https://github.com/citation-style-language/schema/raw/master/csl-citation.json"} </w:instrText>
-      </w:r>
-      <w:r>
-        <w:rPr>
-          <w:rFonts w:cs="Times New Roman"/>
-        </w:rPr>
-        <w:fldChar w:fldCharType="separate"/>
-      </w:r>
-      <w:r>
-        <w:rPr>
-          <w:rFonts w:cs="Times New Roman"/>
-          <w:noProof/>
-        </w:rPr>
-        <w:t>(Macia et al., 2012)</w:t>
-      </w:r>
-      <w:r>
-        <w:rPr>
-          <w:rFonts w:cs="Times New Roman"/>
-        </w:rPr>
-        <w:fldChar w:fldCharType="end"/>
-      </w:r>
-      <w:r>
-        <w:rPr>
-          <w:rFonts w:cs="Times New Roman"/>
-        </w:rPr>
-        <w:t>.</w:t>
-      </w:r>
-    </w:p>
-    <w:p>
-      <w:pPr>
-        <w:rPr>
-          <w:rFonts w:cs="Times New Roman"/>
-        </w:rPr>
-      </w:pPr>
-    </w:p>
-    <w:p>
-      <w:pPr>
-        <w:rPr>
-          <w:rFonts w:cs="Times New Roman"/>
-        </w:rPr>
-      </w:pPr>
-      <w:r>
-        <w:rPr>
-          <w:rFonts w:cs="Times New Roman"/>
-        </w:rPr>
-        <w:lastRenderedPageBreak/>
-        <w:t>According</w:t>
-      </w:r>
-      <w:r>
-        <w:rPr>
-          <w:rFonts w:cs="Times New Roman"/>
-        </w:rPr>
-        <w:t xml:space="preserve"> to Peterson and colleagues, non-pathological excursions in glycemia may be evident in participants undergoing TRF, and the only way to catch these MAGE events is through constant transmission of blood or interstitial glucose (ravussin/Peterson 2019).</w:t>
-      </w:r>
-    </w:p>
-    <w:p>
-      <w:pPr>
-        <w:pStyle w:val="Heading2"/>
-      </w:pPr>
-      <w:bookmarkStart w:id="9" w:name="_Toc16848686"/>
-      <w:r>
-        <w:t>Specific aim 2.2 G</w:t>
-      </w:r>
-      <w:r>
-        <w:t>estational weight gain and maternal b</w:t>
-      </w:r>
-      <w:r>
-        <w:t xml:space="preserve">ody </w:t>
-      </w:r>
-      <w:r>
-        <w:t>c</w:t>
-      </w:r>
-      <w:r>
-        <w:t>omp</w:t>
-      </w:r>
-      <w:bookmarkEnd w:id="9"/>
-      <w:r>
-        <w:t>osition</w:t>
-      </w:r>
-      <w:r>
-        <w:t xml:space="preserve"> </w:t>
-      </w:r>
-    </w:p>
-    <w:p>
-      <w:pPr>
-        <w:rPr>
-          <w:rFonts w:cs="Times New Roman"/>
-        </w:rPr>
-      </w:pPr>
-      <w:r>
-        <w:rPr>
-          <w:rFonts w:cs="Times New Roman"/>
-        </w:rPr>
-        <w:t xml:space="preserve">Although </w:t>
-      </w:r>
-      <w:r>
-        <w:rPr>
-          <w:rFonts w:cs="Times New Roman"/>
-        </w:rPr>
-        <w:t xml:space="preserve">only one study has been done in TRF in pregnancy, there have been many </w:t>
-      </w:r>
-      <w:r>
-        <w:rPr>
-          <w:rFonts w:cs="Times New Roman"/>
-        </w:rPr>
-        <w:t xml:space="preserve">studies in non-pregnant adults </w:t>
-      </w:r>
-      <w:r>
-        <w:rPr>
-          <w:rFonts w:cs="Times New Roman"/>
-        </w:rPr>
-        <w:t>in humans and in mice that evaluate body weight, body composition, and BMI after treatment with eTRF. The literature is divergent in humans and animals. In most studies with humans employing different models of intermittent fasting, there is a moderate reduction of body weight when isocaloric/eucaloric feeding is not employed as part of the study (stote, 2017; Gabel 2018).</w:t>
-      </w:r>
-      <w:r>
-        <w:rPr>
-          <w:rFonts w:cs="Times New Roman"/>
-        </w:rPr>
-        <w:t xml:space="preserve"> </w:t>
-      </w:r>
-      <w:r>
-        <w:rPr>
-          <w:rFonts w:cs="Times New Roman"/>
-        </w:rPr>
-        <w:t xml:space="preserve">In rodent models; however, TRF of chow diet usually does not impart weight loss </w:t>
-      </w:r>
-      <w:r>
-        <w:rPr>
-          <w:rFonts w:cs="Times New Roman"/>
-        </w:rPr>
-        <w:fldChar w:fldCharType="begin"/>
-      </w:r>
-      <w:r>
-        <w:rPr>
-          <w:rFonts w:cs="Times New Roman"/>
-        </w:rPr>
-        <w:instrText xml:space="preserve"> ADDIN ZOTERO_ITEM CSL_CITATION {"citationID":"fDfTNr35","properties":{"formattedCitation":"(Liu et al., 2019; Woodie et al., 2018)","plainCitation":"(Liu et al., 2019; Woodie et al., 2018)","noteIndex":0},"citationItems":[{"id":64,"uris":["http://zotero.org/users/5073745/items/97JC579J"],"uri":["http://zotero.org/users/5073745/items/97JC579J"],"itemData":{"id":64,"type":"article-journal","title":"Intermittent Fasting Improves Glucose Tolerance and Promotes Adipose Tissue Remodeling in Male Mice Fed a High-Fat Diet","container-title":"Endocrinology","page":"169-180","volume":"160","issue":"1","source":"academic-oup-com.proxy.lib.umich.edu","abstract":"Abstract.  Obesity is associated with increased macrophage and extracellular matrix accumulation in adipose tissue, which can be partially reversed following we","DOI":"10.1210/en.2018-00701","ISSN":"0013-7227","journalAbbreviation":"Endocrinology","language":"en","author":[{"family":"Liu","given":"Bo"},{"family":"Page","given":"Amanda J."},{"family":"Hatzinikolas","given":"George"},{"family":"Chen","given":"Miaoxin"},{"family":"Wittert","given":"Gary A."},{"family":"Heilbronn","given":"Leonie K."}],"issued":{"date-parts":[["2019",1,1]]}}},{"id":56,"uris":["http://zotero.org/users/5073745/items/BCTXN86S"],"uri":["http://zotero.org/users/5073745/items/BCTXN86S"],"itemData":{"id":56,"type":"article-journal","title":"Restricted feeding for 9h in the active period partially abrogates the detrimental metabolic effects of a Western diet with liquid sugar consumption in mice","container-title":"Metabolism","page":"1-13","volume":"82","source":"ScienceDirect","abstract":"Background\nObesity is a major public health concern that can result from diets high in fat and sugar, including sugar sweetened beverages. A proposed treatment for dietary-induced obesity is time-restricted feeding (TRF), which restricts consumption of food to specific times of the 24-hour cycle. Although TRF shows great promise to prevent obesity and the development of chronic disease, the effects of TRF to reverse metabolic changes and the development of NAFLD in animal models of a Western diet with sugary water consumption is not known.\nObjective\nThe objective of the current study was to evaluate the role of TRF in the treatment of obesity and NAFLD through examination of changes in metabolic and histopathologic parameters.\nMethods\nTo better understand the role of TRF in the treatment of obesity and NAFLD, we investigated the metabolic phenotype and NAFLD parameters in a mouse model of NAFLD in which obesity and liver steatosis are induced by a Western Diet (WD): a high-fat diet of lard, milkfat and Crisco with sugary drinking water. Mice were subjected to a short-term (4-weeks) and long-term (10-weeks) TRF in which food was restricted to 9h at night.\nResults\nPrior to TRF treatment, the WD mice had increased body mass, and exhibited less activity, and higher average daytime energy expenditure (EE) than chow fed mice. Approximately 4- and 10-weeks following TFR treatment, WD-TRF had moderate but not statistically significant weight loss compared to WD-ad libitum (WD-AL) mice. There was a modest but significant reduction in the inguinal adipose tissue weight in both WD-TRF groups compared to the WD-AL groups; however, there was no difference in epididymal and retroperitoneal adipose tissue mass or adipocyte size distribution. In contrast, the diet-induced increase in normalized liver tissue weight, hepatic triglyceride, and NAFLD score was partially abrogated in the 4-week WD-TRF mice, while systemic insulin resistance was partially abrogated and glucose intolerance was completely abrogated in the 10-week WD-TRF mice. Importantly, WD-induced metabolic dysfunction (substrate utilization, energy expenditure, and activity) was partially abrogated by 4- and 10-week TRF.\nConclusions\nOur results support the hypothesis that TRF aids in reducing the detrimental metabolic effects of consuming a WD with sugary drinking water but does not ameliorate obesity.","DOI":"10.1016/j.metabol.2017.12.004","ISSN":"0026-0495","journalAbbreviation":"Metabolism","author":[{"family":"Woodie","given":"Lauren N."},{"family":"Luo","given":"Yuwen"},{"family":"Wayne","given":"Michael J."},{"family":"Graff","given":"Emily C."},{"family":"Ahmed","given":"Bulbul"},{"family":"O'Neill","given":"Ann Marie"},{"family":"Greene","given":"Michael W."}],"issued":{"date-parts":[["2018",5,1]]}}}],"schema":"https://github.com/citation-style-language/schema/raw/master/csl-citation.json"} </w:instrText>
-      </w:r>
-      <w:r>
-        <w:rPr>
-          <w:rFonts w:cs="Times New Roman"/>
-        </w:rPr>
-        <w:fldChar w:fldCharType="separate"/>
-      </w:r>
-      <w:r>
-        <w:rPr>
-          <w:rFonts w:cs="Times New Roman"/>
-          <w:noProof/>
-        </w:rPr>
-        <w:t>(Liu et al., 2019; Woodie et al., 2018)</w:t>
-      </w:r>
-      <w:r>
-        <w:rPr>
-          <w:rFonts w:cs="Times New Roman"/>
-        </w:rPr>
-        <w:fldChar w:fldCharType="end"/>
-      </w:r>
-      <w:r>
-        <w:rPr>
-          <w:rFonts w:cs="Times New Roman"/>
-        </w:rPr>
-        <w:t>.</w:t>
-      </w:r>
-      <w:r>
-        <w:rPr>
-          <w:rFonts w:cs="Times New Roman"/>
-        </w:rPr>
-        <w:t xml:space="preserve"> When High fat diet is given, TRF stimulates body weight loss </w:t>
-      </w:r>
-      <w:r>
-        <w:rPr>
-          <w:rFonts w:cs="Times New Roman"/>
-        </w:rPr>
-        <w:fldChar w:fldCharType="begin"/>
-      </w:r>
-      <w:r>
-        <w:rPr>
-          <w:rFonts w:cs="Times New Roman"/>
-        </w:rPr>
-        <w:instrText xml:space="preserve"> ADDIN ZOTERO_ITEM CSL_CITATION {"citationID":"yO7UxBUc","properties":{"formattedCitation":"(Hatori et al., 2012; Liu et al., 2019; Sherman et al., 2012)","plainCitation":"(Hatori et al., 2012; Liu et al., 2019; Sherman et al., 2012)","noteIndex":0},"citationItems":[{"id":67,"uris":["http://zotero.org/users/5073745/items/T8U6Q3GZ"],"uri":["http://zotero.org/users/5073745/items/T8U6Q3GZ"],"itemData":{"id":67,"type":"article-journal","title":"Time-Restricted Feeding without Reducing Caloric Intake Prevents Metabolic Diseases in Mice Fed a High-Fat Diet","container-title":"Cell Metabolism","page":"848-860","volume":"15","issue":"6","source":"ScienceDirect","abstract":"Summary\nWhile diet-induced obesity has been exclusively attributed to increased caloric intake from fat, animals fed a high-fat diet (HFD) ad libitum (ad lib) eat frequently throughout day and night, disrupting the normal feeding cycle. To test whether obesity and metabolic diseases result from HFD or disruption of metabolic cycles, we subjected mice to either ad lib or time-restricted feeding (tRF) of a HFD for 8 hr per day. Mice under tRF consume equivalent calories from HFD as those with ad lib access yet are protected against obesity, hyperinsulinemia, hepatic steatosis, and inflammation and have improved motor coordination. The tRF regimen improved CREB, mTOR, and AMPK pathway function and oscillations of the circadian clock and their target genes' expression. These changes in catabolic and anabolic pathways altered liver metabolome and improved nutrient utilization and energy expenditure. We demonstrate in mice that tRF regimen is a nonpharmacological strategy against obesity and associated diseases.","DOI":"10.1016/j.cmet.2012.04.019","ISSN":"1550-4131","journalAbbreviation":"Cell Metabolism","author":[{"family":"Hatori","given":"Megumi"},{"family":"Vollmers","given":"Christopher"},{"family":"Zarrinpar","given":"Amir"},{"family":"DiTacchio","given":"Luciano"},{"family":"Bushong","given":"Eric A."},{"family":"Gill","given":"Shubhroz"},{"family":"Leblanc","given":"Mathias"},{"family":"Chaix","given":"Amandine"},{"family":"Joens","given":"Matthew"},{"family":"Fitzpatrick","given":"James A. J."},{"family":"Ellisman","given":"Mark H."},{"family":"Panda","given":"Satchidananda"}],"issued":{"date-parts":[["2012",6,6]]}}},{"id":64,"uris":["http://zotero.org/users/5073745/items/97JC579J"],"uri":["http://zotero.org/users/5073745/items/97JC579J"],"itemData":{"id":64,"type":"article-journal","title":"Intermittent Fasting Improves Glucose Tolerance and Promotes Adipose Tissue Remodeling in Male Mice Fed a High-Fat Diet","container-title":"Endocrinology","page":"169-180","volume":"160","issue":"1","source":"academic-oup-com.proxy.lib.umich.edu","abstract":"Abstract.  Obesity is associated with increased macrophage and extracellular matrix accumulation in adipose tissue, which can be partially reversed following we","DOI":"10.1210/en.2018-00701","ISSN":"0013-7227","journalAbbreviation":"Endocrinology","language":"en","author":[{"family":"Liu","given":"Bo"},{"family":"Page","given":"Amanda J."},{"family":"Hatzinikolas","given":"George"},{"family":"Chen","given":"Miaoxin"},{"family":"Wittert","given":"Gary A."},{"family":"Heilbronn","given":"Leonie K."}],"issued":{"date-parts":[["2019",1,1]]}}},{"id":12,"uris":["http://zotero.org/users/5073745/items/P497KC7N"],"uri":["http://zotero.org/users/5073745/items/P497KC7N"],"itemData":{"id":12,"type":"article-journal","title":"Timed high-fat diet resets circadian metabolism and prevents obesity","container-title":"FASEB journal: official publication of the Federation of American Societies for Experimental Biology","page":"3493-3502","volume":"26","issue":"8","source":"PubMed","abstract":"Disruption of circadian rhythms leads to obesity and metabolic disorders. Timed restricted feeding (RF) provides a time cue and resets the circadian clock, leading to better health. In contrast, a high-fat (HF) diet leads to disrupted circadian expression of metabolic factors and obesity. We tested whether long-term (18 wk) clock resetting by RF can attenuate the disruptive effects of diet-induced obesity. Analyses included liver clock gene expression, locomotor activity, blood glucose, metabolic markers, lipids, and hormones around the circadian cycle for a more accurate assessment. Compared with mice fed the HF diet ad libitum, the timed HF diet restored the expression phase of the clock genes Clock and Cry1 and phase-advanced Per1, Per2, Cry2, Bmal1, Rorα, and Rev-erbα. Although timed HF-diet-fed mice consumed the same amount of calories as ad libitum low-fat diet-fed mice, they showed 12% reduced body weight, 21% reduced cholesterol levels, and 1.4-fold increased insulin sensitivity. Compared with the HF diet ad libitum, the timed HF diet led to 18% lower body weight, 30% decreased cholesterol levels, 10% reduced TNF-α levels, and 3.7-fold improved insulin sensitivity. Timed HF-diet-fed mice exhibited a better satiated and less stressed phenotype of 25% lower ghrelin and 53% lower corticosterone levels compared with mice fed the timed low-fat diet. Taken together, our findings suggest that timing can prevent obesity and rectify the harmful effects of a HF diet.","DOI":"10.1096/fj.12-208868","ISSN":"1530-6860","note":"PMID: 22593546","journalAbbreviation":"FASEB J.","language":"eng","author":[{"family":"Sherman","given":"Hadas"},{"family":"Genzer","given":"Yoni"},{"family":"Cohen","given":"Rotem"},{"family":"Chapnik","given":"Nava"},{"family":"Madar","given":"Zecharia"},{"family":"Froy","given":"Oren"}],"issued":{"date-parts":[["2012",8]]}}}],"schema":"https://github.com/citation-style-language/schema/raw/master/csl-citation.json"} </w:instrText>
-      </w:r>
-      <w:r>
-        <w:rPr>
-          <w:rFonts w:cs="Times New Roman"/>
-        </w:rPr>
-        <w:fldChar w:fldCharType="separate"/>
-      </w:r>
-      <w:r>
-        <w:rPr>
-          <w:rFonts w:cs="Times New Roman"/>
-          <w:noProof/>
-        </w:rPr>
-        <w:t>(Hatori et al., 2012; Liu et al., 2019; Sherman et al., 2012)</w:t>
-      </w:r>
-      <w:r>
-        <w:rPr>
-          <w:rFonts w:cs="Times New Roman"/>
-        </w:rPr>
-        <w:fldChar w:fldCharType="end"/>
-      </w:r>
-      <w:r>
-        <w:rPr>
-          <w:rFonts w:cs="Times New Roman"/>
-        </w:rPr>
-        <w:t xml:space="preserve">. </w:t>
-      </w:r>
-      <w:r>
-        <w:rPr>
-          <w:rFonts w:cs="Times New Roman"/>
-        </w:rPr>
-        <w:t xml:space="preserve"> </w:t>
-      </w:r>
-    </w:p>
-    <w:p>
-      <w:pPr>
-        <w:pStyle w:val="Heading2"/>
-      </w:pPr>
-      <w:bookmarkStart w:id="10" w:name="_Toc16848687"/>
-      <w:r>
-        <w:t>Specific aim 2.3</w:t>
-      </w:r>
-      <w:r>
-        <w:t xml:space="preserve"> </w:t>
-      </w:r>
-      <w:commentRangeStart w:id="11"/>
-      <w:r>
-        <w:t>Feeding</w:t>
-      </w:r>
-      <w:bookmarkEnd w:id="10"/>
-      <w:commentRangeEnd w:id="11"/>
+      <w:bookmarkStart w:id="18" w:name="_Toc16848685"/>
+      <w:r>
+        <w:t>Specific aim 2.</w:t>
+      </w:r>
+      <w:commentRangeStart w:id="19"/>
+      <w:r>
+        <w:t xml:space="preserve">1 </w:t>
+      </w:r>
+      <w:r>
+        <w:t xml:space="preserve">Determining how </w:t>
+      </w:r>
+      <w:proofErr w:type="spellStart"/>
+      <w:r>
+        <w:t>eTRF</w:t>
+      </w:r>
+      <w:proofErr w:type="spellEnd"/>
+      <w:r>
+        <w:t xml:space="preserve"> affects i</w:t>
+      </w:r>
+      <w:r>
+        <w:t>nsulin sensitivity and glycemia</w:t>
+      </w:r>
+      <w:bookmarkEnd w:id="18"/>
+      <w:r>
+        <w:t xml:space="preserve"> in pregnant mice.</w:t>
+      </w:r>
+      <w:commentRangeEnd w:id="19"/>
       <w:r>
         <w:rPr>
           <w:rStyle w:val="CommentReference"/>
           <w:rFonts w:eastAsiaTheme="minorHAnsi" w:cstheme="minorBidi"/>
           <w:b w:val="0"/>
         </w:rPr>
-        <w:commentReference w:id="11"/>
-      </w:r>
-      <w:r>
+        <w:commentReference w:id="19"/>
+      </w:r>
+    </w:p>
+    <w:p>
+      <w:pPr>
+        <w:rPr>
+          <w:ins w:id="20" w:author="Dave Bridges" w:date="2019-08-19T11:07:00Z"/>
+          <w:rFonts w:cs="Times New Roman"/>
+        </w:rPr>
+      </w:pPr>
+      <w:r>
+        <w:rPr>
+          <w:rFonts w:cs="Times New Roman"/>
+        </w:rPr>
+        <w:t>S</w:t>
+      </w:r>
+      <w:r>
+        <w:rPr>
+          <w:rFonts w:cs="Times New Roman"/>
+        </w:rPr>
+        <w:t xml:space="preserve">tudies of time restricted feeding </w:t>
+      </w:r>
+      <w:r>
+        <w:rPr>
+          <w:rFonts w:cs="Times New Roman"/>
+        </w:rPr>
+        <w:t xml:space="preserve">have demonstrated improvements in insulin sensitivity </w:t>
+      </w:r>
+      <w:r>
+        <w:rPr>
+          <w:rFonts w:cs="Times New Roman"/>
+        </w:rPr>
+        <w:t>in both animals ()</w:t>
+      </w:r>
+      <w:r>
+        <w:rPr>
+          <w:rFonts w:cs="Times New Roman"/>
+        </w:rPr>
         <w:t xml:space="preserve"> </w:t>
       </w:r>
-    </w:p>
-    <w:p>
-      <w:pPr>
-        <w:rPr>
+      <w:r>
+        <w:rPr>
+          <w:rFonts w:cs="Times New Roman"/>
+        </w:rPr>
+        <w:t>and humans</w:t>
+      </w:r>
+      <w:r>
+        <w:rPr>
+          <w:rFonts w:cs="Times New Roman"/>
+        </w:rPr>
+        <w:t xml:space="preserve"> </w:t>
+      </w:r>
+      <w:r>
+        <w:rPr>
+          <w:rFonts w:cs="Times New Roman"/>
+        </w:rPr>
+        <w:fldChar w:fldCharType="begin"/>
+      </w:r>
+      <w:r>
+        <w:rPr>
+          <w:rFonts w:cs="Times New Roman"/>
+        </w:rPr>
+        <w:instrText xml:space="preserve"> ADDIN ZOTERO_ITEM CSL_CITATION {"citationID":"3mKcaULw","properties":{"formattedCitation":"(Halberg et al., 2005; Sutton et al., 2018)","plainCitation":"(Halberg et al., 2005; Sutton et al., 2018)","noteIndex":0},"citationItems":[{"id":53,"uris":["http://zotero.org/users/5073745/items/2QM8589F"],"uri":["http://zotero.org/users/5073745/items/2QM8589F"],"itemData":{"id":53,"type":"article-journal","title":"Effect of intermittent fasting and refeeding on insulin action in healthy men","container-title":"Journal of Applied Physiology","page":"2128-2136","volume":"99","issue":"6","source":"www-physiology-org.proxy.lib.umich.edu (Atypon)","abstract":"Insulin resistance is currently a major health problem. This may be because of a marked decrease in daily physical activity during recent decades combined with constant food abundance. This lifestyle collides with our genome, which was most likely selected in the late Paleolithic era (50,000–10,000 BC) by criteria that favored survival in an environment characterized by fluctuations between periods of feast and famine. The theory of thrifty genes states that these fluctuations are required for optimal metabolic function. We mimicked the fluctuations in eight healthy young men [25.0 ± 0.1 yr (mean ± SE); body mass index: 25.7 ± 0.4 kg/m2] by subjecting them to intermittent fasting every second day for 20 h for 15 days. Euglycemic hyperinsulinemic (40 mU·min−1·m−2) clamps were performed before and after the intervention period. Subjects maintained body weight (86.4 ± 2.3 kg; coefficient of variation: 0.8 ± 0.1%). Plasma free fatty acid and β-hydroxybutyrate concentrations were 347 ± 18 and 0.06 ± 0.02 mM, respectively, after overnight fast but increased (P &lt; 0.05) to 423 ± 86 and 0.10 ± 0.04 mM after 20-h fasting, confirming that the subjects were fasting. Insulin-mediated whole body glucose uptake rates increased from 6.3 ± 0.6 to 7.3 ± 0.3 mg·kg−1·min−1 (P = 0.03), and insulin-induced inhibition of adipose tissue lipolysis was more prominent after than before the intervention (P = 0.05). After the 20-h fasting periods, plasma adiponectin was increased compared with the basal levels before and after the intervention (5,922 ± 991 vs. 3,860 ± 784 ng/ml, P = 0.02). This experiment is the first in humans to show that intermittent fasting increases insulin-mediated glucose uptake rates, and the findings are compatible with the thrifty gene concept.","DOI":"10.1152/japplphysiol.00683.2005","ISSN":"8750-7587","journalAbbreviation":"Journal of Applied Physiology","author":[{"family":"Halberg","given":"Nils"},{"family":"Henriksen","given":"Morten"},{"family":"Söderhamn","given":"Nathalie"},{"family":"Stallknecht","given":"Bente"},{"family":"Ploug","given":"Thorkil"},{"family":"Schjerling","given":"Peter"},{"family":"Dela","given":"Flemming"}],"issued":{"date-parts":[["2005",12,1]]}}},{"id":59,"uris":["http://zotero.org/users/5073745/items/BQ94UWAX"],"uri":["http://zotero.org/users/5073745/items/BQ94UWAX"],"itemData":{"id":59,"type":"article-journal","title":"Early Time-Restricted Feeding Improves Insulin Sensitivity, Blood Pressure, and Oxidative Stress Even without Weight Loss in Men with Prediabetes","container-title":"Cell Metabolism","page":"1212-1221.e3","volume":"27","issue":"6","source":"ScienceDirect","abstract":"Summary\nIntermittent fasting (IF) improves cardiometabolic health; however, it is unknown whether these effects are due solely to weight loss. We conducted the first supervised controlled feeding trial to test whether IF has benefits independent of weight loss by feeding participants enough food to maintain their weight. Our proof-of-concept study also constitutes the first trial of early time-restricted feeding (eTRF), a form of IF that involves eating early in the day to be in alignment with circadian rhythms in metabolism. Men with prediabetes were randomized to eTRF (6-hr feeding period, with dinner before 3 p.m.) or a control schedule (12-hr feeding period) for 5 weeks and later crossed over to the other schedule. eTRF improved insulin sensitivity, β cell responsiveness, blood pressure, oxidative stress, and appetite. We demonstrate for the first time in humans that eTRF improves some aspects of cardiometabolic health and that IF’s effects are not solely due to weight loss.","DOI":"10.1016/j.cmet.2018.04.010","ISSN":"1550-4131","journalAbbreviation":"Cell Metabolism","author":[{"family":"Sutton","given":"Elizabeth F."},{"family":"Beyl","given":"Robbie"},{"family":"Early","given":"Kate S."},{"family":"Cefalu","given":"William T."},{"family":"Ravussin","given":"Eric"},{"family":"Peterson","given":"Courtney M."}],"issued":{"date-parts":[["2018",6,5]]}}}],"schema":"https://github.com/citation-style-language/schema/raw/master/csl-citation.json"} </w:instrText>
+      </w:r>
+      <w:r>
+        <w:rPr>
+          <w:rFonts w:cs="Times New Roman"/>
+        </w:rPr>
+        <w:fldChar w:fldCharType="separate"/>
+      </w:r>
+      <w:r>
+        <w:rPr>
+          <w:rFonts w:cs="Times New Roman"/>
+          <w:noProof/>
+        </w:rPr>
+        <w:t>(Halberg et al., 2005; Sutton et al., 2018)</w:t>
+      </w:r>
+      <w:r>
+        <w:rPr>
+          <w:rFonts w:cs="Times New Roman"/>
+        </w:rPr>
+        <w:fldChar w:fldCharType="end"/>
+      </w:r>
+      <w:r>
+        <w:rPr>
+          <w:rFonts w:cs="Times New Roman"/>
+        </w:rPr>
+        <w:t xml:space="preserve">. </w:t>
+      </w:r>
+      <w:r>
+        <w:rPr>
+          <w:rFonts w:cs="Times New Roman"/>
+        </w:rPr>
+        <w:t xml:space="preserve">However, this is usually not accompanied by drastic changes in glycemia </w:t>
+      </w:r>
+      <w:r>
+        <w:rPr>
+          <w:rFonts w:cs="Times New Roman"/>
+        </w:rPr>
+        <w:fldChar w:fldCharType="begin"/>
+      </w:r>
+      <w:r>
+        <w:rPr>
+          <w:rFonts w:cs="Times New Roman"/>
+        </w:rPr>
+        <w:instrText xml:space="preserve"> ADDIN ZOTERO_ITEM CSL_CITATION {"citationID":"2JNcnHrE","properties":{"formattedCitation":"(Halberg et al., 2005; Hatori et al., 2012; Liu et al., 2019; Sherman et al., 2012; Sutton et al., 2018; Woodie et al., 2018)","plainCitation":"(Halberg et al., 2005; Hatori et al., 2012; Liu et al., 2019; Sherman et al., 2012; Sutton et al., 2018; Woodie et al., 2018)","noteIndex":0},"citationItems":[{"id":53,"uris":["http://zotero.org/users/5073745/items/2QM8589F"],"uri":["http://zotero.org/users/5073745/items/2QM8589F"],"itemData":{"id":53,"type":"article-journal","title":"Effect of intermittent fasting and refeeding on insulin action in healthy men","container-title":"Journal of Applied Physiology","page":"2128-2136","volume":"99","issue":"6","source":"www-physiology-org.proxy.lib.umich.edu (Atypon)","abstract":"Insulin resistance is currently a major health problem. This may be because of a marked decrease in daily physical activity during recent decades combined with constant food abundance. This lifestyle collides with our genome, which was most likely selected in the late Paleolithic era (50,000–10,000 BC) by criteria that favored survival in an environment characterized by fluctuations between periods of feast and famine. The theory of thrifty genes states that these fluctuations are required for optimal metabolic function. We mimicked the fluctuations in eight healthy young men [25.0 ± 0.1 yr (mean ± SE); body mass index: 25.7 ± 0.4 kg/m2] by subjecting them to intermittent fasting every second day for 20 h for 15 days. Euglycemic hyperinsulinemic (40 mU·min−1·m−2) clamps were performed before and after the intervention period. Subjects maintained body weight (86.4 ± 2.3 kg; coefficient of variation: 0.8 ± 0.1%). Plasma free fatty acid and β-hydroxybutyrate concentrations were 347 ± 18 and 0.06 ± 0.02 mM, respectively, after overnight fast but increased (P &lt; 0.05) to 423 ± 86 and 0.10 ± 0.04 mM after 20-h fasting, confirming that the subjects were fasting. Insulin-mediated whole body glucose uptake rates increased from 6.3 ± 0.6 to 7.3 ± 0.3 mg·kg−1·min−1 (P = 0.03), and insulin-induced inhibition of adipose tissue lipolysis was more prominent after than before the intervention (P = 0.05). After the 20-h fasting periods, plasma adiponectin was increased compared with the basal levels before and after the intervention (5,922 ± 991 vs. 3,860 ± 784 ng/ml, P = 0.02). This experiment is the first in humans to show that intermittent fasting increases insulin-mediated glucose uptake rates, and the findings are compatible with the thrifty gene concept.","DOI":"10.1152/japplphysiol.00683.2005","ISSN":"8750-7587","journalAbbreviation":"Journal of Applied Physiology","author":[{"family":"Halberg","given":"Nils"},{"family":"Henriksen","given":"Morten"},{"family":"Söderhamn","given":"Nathalie"},{"family":"Stallknecht","given":"Bente"},{"family":"Ploug","given":"Thorkil"},{"family":"Schjerling","given":"Peter"},{"family":"Dela","given":"Flemming"}],"issued":{"date-parts":[["2005",12,1]]}}},{"id":67,"uris":["http://zotero.org/users/5073745/items/T8U6Q3GZ"],"uri":["http://zotero.org/users/5073745/items/T8U6Q3GZ"],"itemData":{"id":67,"type":"article-journal","title":"Time-Restricted Feeding without Reducing Caloric Intake Prevents Metabolic Diseases in Mice Fed a High-Fat Diet","container-title":"Cell Metabolism","page":"848-860","volume":"15","issue":"6","source":"ScienceDirect","abstract":"Summary\nWhile diet-induced obesity has been exclusively attributed to increased caloric intake from fat, animals fed a high-fat diet (HFD) ad libitum (ad lib) eat frequently throughout day and night, disrupting the normal feeding cycle. To test whether obesity and metabolic diseases result from HFD or disruption of metabolic cycles, we subjected mice to either ad lib or time-restricted feeding (tRF) of a HFD for 8 hr per day. Mice under tRF consume equivalent calories from HFD as those with ad lib access yet are protected against obesity, hyperinsulinemia, hepatic steatosis, and inflammation and have improved motor coordination. The tRF regimen improved CREB, mTOR, and AMPK pathway function and oscillations of the circadian clock and their target genes' expression. These changes in catabolic and anabolic pathways altered liver metabolome and improved nutrient utilization and energy expenditure. We demonstrate in mice that tRF regimen is a nonpharmacological strategy against obesity and associated diseases.","DOI":"10.1016/j.cmet.2012.04.019","ISSN":"1550-4131","journalAbbreviation":"Cell Metabolism","author":[{"family":"Hatori","given":"Megumi"},{"family":"Vollmers","given":"Christopher"},{"family":"Zarrinpar","given":"Amir"},{"family":"DiTacchio","given":"Luciano"},{"family":"Bushong","given":"Eric A."},{"family":"Gill","given":"Shubhroz"},{"family":"Leblanc","given":"Mathias"},{"family":"Chaix","given":"Amandine"},{"family":"Joens","given":"Matthew"},{"family":"Fitzpatrick","given":"James A. J."},{"family":"Ellisman","given":"Mark H."},{"family":"Panda","given":"Satchidananda"}],"issued":{"date-parts":[["2012",6,6]]}}},{"id":64,"uris":["http://zotero.org/users/5073745/items/97JC579J"],"uri":["http://zotero.org/users/5073745/items/97JC579J"],"itemData":{"id":64,"type":"article-journal","title":"Intermittent Fasting Improves Glucose Tolerance and Promotes Adipose Tissue Remodeling in Male Mice Fed a High-Fat Diet","container-title":"Endocrinology","page":"169-180","volume":"160","issue":"1","source":"academic-oup-com.proxy.lib.umich.edu","abstract":"Abstract.  Obesity is associated with increased macrophage and extracellular matrix accumulation in adipose tissue, which can be partially reversed following we","DOI":"10.1210/en.2018-00701","ISSN":"0013-7227","journalAbbreviation":"Endocrinology","language":"en","author":[{"family":"Liu","given":"Bo"},{"family":"Page","given":"Amanda J."},{"family":"Hatzinikolas","given":"George"},{"family":"Chen","given":"Miaoxin"},{"family":"Wittert","given":"Gary A."},{"family":"Heilbronn","given":"Leonie K."}],"issued":{"date-parts":[["2019",1,1]]}}},{"id":12,"uris":["http://zotero.org/users/5073745/items/P497KC7N"],"uri":["http://zotero.org/users/5073745/items/P497KC7N"],"itemData":{"id":12,"type":"article-journal","title":"Timed high-fat diet resets circadian metabolism and prevents obesity","container-title":"FASEB journal: official publication of the Federation of American Societies for Experimental Biology","page":"3493-3502","volume":"26","issue":"8","source":"PubMed","abstract":"Disruption of circadian rhythms leads to obesity and metabolic disorders. Timed restricted feeding (RF) provides a time cue and resets the circadian clock, leading to better health. In contrast, a high-fat (HF) diet leads to disrupted circadian expression of metabolic factors and obesity. We tested whether long-term (18 wk) clock resetting by RF can attenuate the disruptive effects of diet-induced obesity. Analyses included liver clock gene expression, locomotor activity, blood glucose, metabolic markers, lipids, and hormones around the circadian cycle for a more accurate assessment. Compared with mice fed the HF diet ad libitum, the timed HF diet restored the expression phase of the clock genes Clock and Cry1 and phase-advanced Per1, Per2, Cry2, Bmal1, Rorα, and Rev-erbα. Although timed HF-diet-fed mice consumed the same amount of calories as ad libitum low-fat diet-fed mice, they showed 12% reduced body weight, 21% reduced cholesterol levels, and 1.4-fold increased insulin sensitivity. Compared with the HF diet ad libitum, the timed HF diet led to 18% lower body weight, 30% decreased cholesterol levels, 10% reduced TNF-α levels, and 3.7-fold improved insulin sensitivity. Timed HF-diet-fed mice exhibited a better satiated and less stressed phenotype of 25% lower ghrelin and 53% lower corticosterone levels compared with mice fed the timed low-fat diet. Taken together, our findings suggest that timing can prevent obesity and rectify the harmful effects of a HF diet.","DOI":"10.1096/fj.12-208868","ISSN":"1530-6860","note":"PMID: 22593546","journalAbbreviation":"FASEB J.","language":"eng","author":[{"family":"Sherman","given":"Hadas"},{"family":"Genzer","given":"Yoni"},{"family":"Cohen","given":"Rotem"},{"family":"Chapnik","given":"Nava"},{"family":"Madar","given":"Zecharia"},{"family":"Froy","given":"Oren"}],"issued":{"date-parts":[["2012",8]]}}},{"id":59,"uris":["http://zotero.org/users/5073745/items/BQ94UWAX"],"uri":["http://zotero.org/users/5073745/items/BQ94UWAX"],"itemData":{"id":59,"type":"article-journal","title":"Early Time-Restricted Feeding Improves Insulin Sensitivity, Blood Pressure, and Oxidative Stress Even without Weight Loss in Men with Prediabetes","container-title":"Cell Metabolism","page":"1212-1221.e3","volume":"27","issue":"6","source":"ScienceDirect","abstract":"Summary\nIntermittent fasting (IF) improves cardiometabolic health; however, it is unknown whether these effects are due solely to weight loss. We conducted the first supervised controlled feeding trial to test whether IF has benefits independent of weight loss by feeding participants enough food to maintain their weight. Our proof-of-concept study also constitutes the first trial of early time-restricted feeding (eTRF), a form of IF that involves eating early in the day to be in alignment with circadian rhythms in metabolism. Men with prediabetes were randomized to eTRF (6-hr feeding period, with dinner before 3 p.m.) or a control schedule (12-hr feeding period) for 5 weeks and later crossed over to the other schedule. eTRF improved insulin sensitivity, β cell responsiveness, blood pressure, oxidative stress, and appetite. We demonstrate for the first time in humans that eTRF improves some aspects of cardiometabolic health and that IF’s effects are not solely due to weight loss.","DOI":"10.1016/j.cmet.2018.04.010","ISSN":"1550-4131","journalAbbreviation":"Cell Metabolism","author":[{"family":"Sutton","given":"Elizabeth F."},{"family":"Beyl","given":"Robbie"},{"family":"Early","given":"Kate S."},{"family":"Cefalu","given":"William T."},{"family":"Ravussin","given":"Eric"},{"family":"Peterson","given":"Courtney M."}],"issued":{"date-parts":[["2018",6,5]]}}},{"id":56,"uris":["http://zotero.org/users/5073745/items/BCTXN86S"],"uri":["http://zotero.org/users/5073745/items/BCTXN86S"],"itemData":{"id":56,"type":"article-journal","title":"Restricted feeding for 9h in the active period partially abrogates the detrimental metabolic effects of a Western diet with liquid sugar consumption in mice","container-title":"Metabolism","page":"1-13","volume":"82","source":"ScienceDirect","abstract":"Background\nObesity is a major public health concern that can result from diets high in fat and sugar, including sugar sweetened beverages. A proposed treatment for dietary-induced obesity is time-restricted feeding (TRF), which restricts consumption of food to specific times of the 24-hour cycle. Although TRF shows great promise to prevent obesity and the development of chronic disease, the effects of TRF to reverse metabolic changes and the development of NAFLD in animal models of a Western diet with sugary water consumption is not known.\nObjective\nThe objective of the current study was to evaluate the role of TRF in the treatment of obesity and NAFLD through examination of changes in metabolic and histopathologic parameters.\nMethods\nTo better understand the role of TRF in the treatment of obesity and NAFLD, we investigated the metabolic phenotype and NAFLD parameters in a mouse model of NAFLD in which obesity and liver steatosis are induced by a Western Diet (WD): a high-fat diet of lard, milkfat and Crisco with sugary drinking water. Mice were subjected to a short-term (4-weeks) and long-term (10-weeks) TRF in which food was restricted to 9h at night.\nResults\nPrior to TRF treatment, the WD mice had increased body mass, and exhibited less activity, and higher average daytime energy expenditure (EE) than chow fed mice. Approximately 4- and 10-weeks following TFR treatment, WD-TRF had moderate but not statistically significant weight loss compared to WD-ad libitum (WD-AL) mice. There was a modest but significant reduction in the inguinal adipose tissue weight in both WD-TRF groups compared to the WD-AL groups; however, there was no difference in epididymal and retroperitoneal adipose tissue mass or adipocyte size distribution. In contrast, the diet-induced increase in normalized liver tissue weight, hepatic triglyceride, and NAFLD score was partially abrogated in the 4-week WD-TRF mice, while systemic insulin resistance was partially abrogated and glucose intolerance was completely abrogated in the 10-week WD-TRF mice. Importantly, WD-induced metabolic dysfunction (substrate utilization, energy expenditure, and activity) was partially abrogated by 4- and 10-week TRF.\nConclusions\nOur results support the hypothesis that TRF aids in reducing the detrimental metabolic effects of consuming a WD with sugary drinking water but does not ameliorate obesity.","DOI":"10.1016/j.metabol.2017.12.004","ISSN":"0026-0495","journalAbbreviation":"Metabolism","author":[{"family":"Woodie","given":"Lauren N."},{"family":"Luo","given":"Yuwen"},{"family":"Wayne","given":"Michael J."},{"family":"Graff","given":"Emily C."},{"family":"Ahmed","given":"Bulbul"},{"family":"O'Neill","given":"Ann Marie"},{"family":"Greene","given":"Michael W."}],"issued":{"date-parts":[["2018",5,1]]}}}],"schema":"https://github.com/citation-style-language/schema/raw/master/csl-citation.json"} </w:instrText>
+      </w:r>
+      <w:r>
+        <w:rPr>
+          <w:rFonts w:cs="Times New Roman"/>
+        </w:rPr>
+        <w:fldChar w:fldCharType="separate"/>
+      </w:r>
+      <w:r>
+        <w:rPr>
+          <w:rFonts w:cs="Times New Roman"/>
+          <w:noProof/>
+        </w:rPr>
+        <w:t>(Halberg et al., 2005; Hatori et al., 2012; Liu et al., 2019; Sherman et al., 2012; Sutton et al., 2018; Woodie et al., 2018)</w:t>
+      </w:r>
+      <w:r>
+        <w:rPr>
+          <w:rFonts w:cs="Times New Roman"/>
+        </w:rPr>
+        <w:fldChar w:fldCharType="end"/>
+      </w:r>
+      <w:r>
+        <w:rPr>
+          <w:rFonts w:cs="Times New Roman"/>
+        </w:rPr>
+        <w:t>.</w:t>
+      </w:r>
+      <w:r>
+        <w:rPr>
+          <w:rFonts w:cs="Times New Roman"/>
+        </w:rPr>
+        <w:t xml:space="preserve"> In</w:t>
+      </w:r>
+      <w:r>
+        <w:rPr>
+          <w:rFonts w:cs="Times New Roman"/>
+        </w:rPr>
+        <w:t xml:space="preserve"> f</w:t>
+      </w:r>
+      <w:r>
+        <w:rPr>
+          <w:rFonts w:cs="Times New Roman"/>
+        </w:rPr>
+        <w:t xml:space="preserve">act, </w:t>
+      </w:r>
+      <w:r>
+        <w:rPr>
+          <w:rFonts w:cs="Times New Roman"/>
+        </w:rPr>
+        <w:t>reduction in glycemia</w:t>
+      </w:r>
+      <w:r>
+        <w:rPr>
+          <w:rFonts w:cs="Times New Roman"/>
+        </w:rPr>
+        <w:t xml:space="preserve"> </w:t>
+      </w:r>
+      <w:r>
+        <w:rPr>
+          <w:rFonts w:cs="Times New Roman"/>
+        </w:rPr>
+        <w:t>was</w:t>
+      </w:r>
+      <w:r>
+        <w:rPr>
+          <w:rFonts w:cs="Times New Roman"/>
+        </w:rPr>
+        <w:t xml:space="preserve"> only apparent </w:t>
+      </w:r>
+      <w:r>
+        <w:rPr>
+          <w:rFonts w:cs="Times New Roman"/>
+        </w:rPr>
+        <w:t>in 1 human study, and only detectable by the use of</w:t>
+      </w:r>
+      <w:r>
+        <w:rPr>
+          <w:rFonts w:cs="Times New Roman"/>
+        </w:rPr>
+        <w:t xml:space="preserve"> continuous glucose monitoring, where they found that night-time glucose was </w:t>
+      </w:r>
+      <w:r>
+        <w:rPr>
+          <w:rFonts w:cs="Times New Roman"/>
+        </w:rPr>
+        <w:t>reduced whereas daytime glycemia was unchanged</w:t>
+      </w:r>
+      <w:r>
+        <w:rPr>
+          <w:rFonts w:cs="Times New Roman"/>
+        </w:rPr>
+        <w:t xml:space="preserve"> </w:t>
+      </w:r>
+      <w:r>
+        <w:rPr>
+          <w:rFonts w:cs="Times New Roman"/>
+        </w:rPr>
+        <w:t>(</w:t>
+      </w:r>
+      <w:r>
+        <w:rPr>
+          <w:rFonts w:cs="Times New Roman"/>
+        </w:rPr>
+        <w:t>Jamshed/Peterson, 2019</w:t>
+      </w:r>
+      <w:r>
+        <w:rPr>
+          <w:rFonts w:cs="Times New Roman"/>
+        </w:rPr>
+        <w:t>).</w:t>
+      </w:r>
+      <w:r>
+        <w:rPr>
+          <w:rFonts w:cs="Times New Roman"/>
+        </w:rPr>
+        <w:t xml:space="preserve"> </w:t>
+      </w:r>
+      <w:r>
+        <w:rPr>
+          <w:rFonts w:cs="Times New Roman"/>
+          <w:u w:val="single"/>
+        </w:rPr>
+        <w:t>For this reason, I hypothesize that insulin sensitivity will be improved during gestation and that glycemia will not be greatly affected.</w:t>
+      </w:r>
+      <w:r>
+        <w:rPr>
+          <w:rFonts w:cs="Times New Roman"/>
+        </w:rPr>
+        <w:t xml:space="preserve"> </w:t>
+      </w:r>
+      <w:r>
+        <w:rPr>
+          <w:rFonts w:cs="Times New Roman"/>
+        </w:rPr>
+        <w:t>To test insulin sensitivity, an insulin tolerance test</w:t>
+      </w:r>
+      <w:r>
+        <w:rPr>
+          <w:rFonts w:cs="Times New Roman"/>
+        </w:rPr>
+        <w:t xml:space="preserve"> (ITT)</w:t>
+      </w:r>
+      <w:r>
+        <w:rPr>
+          <w:rFonts w:cs="Times New Roman"/>
+        </w:rPr>
+        <w:t xml:space="preserve"> will be </w:t>
+      </w:r>
+      <w:commentRangeStart w:id="21"/>
+      <w:r>
+        <w:rPr>
+          <w:rFonts w:cs="Times New Roman"/>
+        </w:rPr>
+        <w:t>conducted</w:t>
+      </w:r>
+      <w:commentRangeEnd w:id="21"/>
+      <w:r>
+        <w:rPr>
+          <w:rStyle w:val="CommentReference"/>
+        </w:rPr>
+        <w:commentReference w:id="21"/>
+      </w:r>
+      <w:r>
+        <w:rPr>
+          <w:rFonts w:cs="Times New Roman"/>
+        </w:rPr>
+        <w:t xml:space="preserve">, as it assesses </w:t>
+      </w:r>
+      <w:r>
+        <w:rPr>
+          <w:rFonts w:cs="Times New Roman"/>
+        </w:rPr>
+        <w:t>both glycemic control and insulin production</w:t>
+      </w:r>
+      <w:r>
+        <w:rPr>
+          <w:rFonts w:cs="Times New Roman"/>
+        </w:rPr>
+        <w:t xml:space="preserve"> and is therefore more sensitive than a glucose tolerance test (GTT)</w:t>
+      </w:r>
+      <w:r>
+        <w:rPr>
+          <w:rFonts w:cs="Times New Roman"/>
+        </w:rPr>
+        <w:t xml:space="preserve"> </w:t>
+      </w:r>
+      <w:r>
+        <w:rPr>
+          <w:rFonts w:cs="Times New Roman"/>
+        </w:rPr>
+        <w:fldChar w:fldCharType="begin"/>
+      </w:r>
+      <w:r>
+        <w:rPr>
+          <w:rFonts w:cs="Times New Roman"/>
+        </w:rPr>
+        <w:instrText xml:space="preserve"> ADDIN ZOTERO_ITEM CSL_CITATION {"citationID":"1hkcX39s","properties":{"formattedCitation":"(Kim, 2009)","plainCitation":"(Kim, 2009)","noteIndex":0},"citationItems":[{"id":51,"uris":["http://zotero.org/users/5073745/items/BCFCJJQH"],"uri":["http://zotero.org/users/5073745/items/BCFCJJQH"],"itemData":{"id":51,"type":"chapter","title":"Hyperinsulinemic–Euglycemic Clamp to Assess Insulin Sensitivity In Vivo","container-title":"Type 2 Diabetes: Methods and Protocols","collection-title":"Methods in Molecular Biology","publisher":"Humana Press","publisher-place":"Totowa, NJ","page":"221-238","source":"Springer Link","event-place":"Totowa, NJ","abstract":"SummaryInsulin resistance, the impaired ability of insulin to stimulate glucose utilization, is a major characteristic of type 2 diabetes. Insulin sensitivity can be measured using a variety of techniques that are commonly employed in diabetes research and care. Of these, hyperinsulinemic-euglycemic clamp is the gold-standard method to assess insulin sensitivity. The euglycemic clamp is widely used in clinics and laboratories to measure insulin action on glucose utilization in humans and animals for clinical and basic science research. Incorporation of radioactive-labeled glucose during euglycemic clamps makes it possible to measure glucose metabolism in individual organs. In recent years, euglycemic clamps have been actively performed in transgenic animal models of obesity, diabetes, and its complications, and have significantly advanced our understanding on the etiology and pathogenesis of type 2 diabetes. This chapter describes our standardized methods of the euglycemic clamp and associated surgical and biochemical procedures to measure insulin sensitivity in conscious rodents.","URL":"https://doi.org/10.1007/978-1-59745-448-3_15","ISBN":"978-1-59745-448-3","note":"DOI: 10.1007/978-1-59745-448-3_15","language":"en","author":[{"family":"Kim","given":"Jason K."}],"editor":[{"family":"Stocker","given":"Claire"}],"issued":{"date-parts":[["2009"]]},"accessed":{"date-parts":[["2019",8,16]]}}}],"schema":"https://github.com/citation-style-language/schema/raw/master/csl-citation.json"} </w:instrText>
+      </w:r>
+      <w:r>
+        <w:rPr>
+          <w:rFonts w:cs="Times New Roman"/>
+        </w:rPr>
+        <w:fldChar w:fldCharType="separate"/>
+      </w:r>
+      <w:r>
+        <w:rPr>
+          <w:rFonts w:cs="Times New Roman"/>
+        </w:rPr>
+        <w:t>(Kim, 2009)</w:t>
+      </w:r>
+      <w:r>
+        <w:rPr>
+          <w:rFonts w:cs="Times New Roman"/>
+        </w:rPr>
+        <w:fldChar w:fldCharType="end"/>
+      </w:r>
+      <w:r>
+        <w:rPr>
+          <w:rFonts w:cs="Times New Roman"/>
+        </w:rPr>
+        <w:t xml:space="preserve"> </w:t>
+      </w:r>
+      <w:r>
+        <w:rPr>
+          <w:rFonts w:cs="Times New Roman"/>
+        </w:rPr>
+        <w:t>, and previous work ha</w:t>
+      </w:r>
+      <w:r>
+        <w:rPr>
+          <w:rFonts w:cs="Times New Roman"/>
+        </w:rPr>
+        <w:t>s</w:t>
+      </w:r>
+      <w:r>
+        <w:rPr>
+          <w:rFonts w:cs="Times New Roman"/>
+        </w:rPr>
+        <w:t xml:space="preserve"> demonstrated that in pregnancy, insulin tolerance is affected, whereas glycemia is not </w:t>
+      </w:r>
+      <w:r>
+        <w:rPr>
+          <w:rFonts w:cs="Times New Roman"/>
+        </w:rPr>
+        <w:fldChar w:fldCharType="begin"/>
+      </w:r>
+      <w:r>
+        <w:rPr>
+          <w:rFonts w:cs="Times New Roman"/>
+        </w:rPr>
+        <w:instrText xml:space="preserve"> ADDIN ZOTERO_ITEM CSL_CITATION {"citationID":"m8y8KaI5","properties":{"formattedCitation":"(Musial et al., 2016)","plainCitation":"(Musial et al., 2016)","noteIndex":0},"citationItems":[{"id":70,"uris":["http://zotero.org/users/5073745/items/5DIPK5U5"],"uri":["http://zotero.org/users/5073745/items/5DIPK5U5"],"itemData":{"id":70,"type":"article-journal","title":"Proximity to Delivery Alters Insulin Sensitivity and Glucose Metabolism in Pregnant Mice","container-title":"Diabetes","page":"851-860","volume":"65","issue":"4","source":"diabetes-diabetesjournals-org.proxy.lib.umich.edu","abstract":"In late pregnancy, maternal insulin resistance occurs to support fetal growth, but little is known about insulin-glucose dynamics close to delivery. This study measured insulin sensitivity in mice in late pregnancy at day 16 (D16) and near term at D19. Nonpregnant (NP) and pregnant mice were assessed for metabolite and hormone concentrations, body composition by DEXA, tissue insulin signaling protein abundance by Western blotting, glucose tolerance and utilization, and insulin sensitivity using acute insulin administration and hyperinsulinemic-euglycemic clamps with [3H]glucose infusion. Whole-body insulin resistance occurred in D16 pregnant dams in association with basal hyperinsulinemia, insulin-resistant endogenous glucose production, and downregulation of several proteins in hepatic and skeletal muscle insulin signaling pathways relative to NP and D19 values. Insulin resistance was less pronounced at D19, with restoration of NP insulin concentrations, improved hepatic insulin sensitivity, and increased abundance of hepatic insulin signaling proteins. At D16, insulin resistance at whole-body, tissue, and molecular levels will favor fetal glucose acquisition, while improved D19 hepatic insulin sensitivity will conserve glucose for maternal use in anticipation of lactation. Tissue sensitivity to insulin, therefore, alters differentially with proximity to delivery in pregnant mice, with implications for human and other species.","DOI":"10.2337/db15-1531","ISSN":"0012-1797, 1939-327X","note":"PMID: 26740602","language":"en","author":[{"family":"Musial","given":"Barbara"},{"family":"Fernandez-Twinn","given":"Denise S."},{"family":"Vaughan","given":"Owen R."},{"family":"Ozanne","given":"Susan E."},{"family":"Voshol","given":"Peter"},{"family":"Sferruzzi-Perri","given":"Amanda N."},{"family":"Fowden","given":"Abigail L."}],"issued":{"date-parts":[["2016",4,1]]}}}],"schema":"https://github.com/citation-style-language/schema/raw/master/csl-citation.json"} </w:instrText>
+      </w:r>
+      <w:r>
+        <w:rPr>
+          <w:rFonts w:cs="Times New Roman"/>
+        </w:rPr>
+        <w:fldChar w:fldCharType="separate"/>
+      </w:r>
+      <w:r>
+        <w:rPr>
+          <w:rFonts w:cs="Times New Roman"/>
+          <w:noProof/>
+        </w:rPr>
+        <w:t>(Musial et al., 2016)</w:t>
+      </w:r>
+      <w:r>
+        <w:rPr>
+          <w:rFonts w:cs="Times New Roman"/>
+        </w:rPr>
+        <w:fldChar w:fldCharType="end"/>
+      </w:r>
+      <w:r>
+        <w:rPr>
+          <w:rFonts w:cs="Times New Roman"/>
+        </w:rPr>
+        <w:t>.</w:t>
+      </w:r>
+      <w:r>
+        <w:rPr>
+          <w:rFonts w:cs="Times New Roman"/>
+        </w:rPr>
+        <w:t xml:space="preserve"> </w:t>
+      </w:r>
+      <w:r>
+        <w:rPr>
+          <w:rFonts w:cs="Times New Roman"/>
+        </w:rPr>
+        <w:t xml:space="preserve">If the ITT demonstrates improved insulin sensitivity, I propose to conduct a hyperinsulinemic-euglycemic clamp during </w:t>
+      </w:r>
+      <w:r>
+        <w:rPr>
+          <w:rFonts w:cs="Times New Roman"/>
+        </w:rPr>
+        <w:lastRenderedPageBreak/>
+        <w:t xml:space="preserve">the </w:t>
+      </w:r>
+      <w:commentRangeStart w:id="22"/>
+      <w:r>
+        <w:rPr>
+          <w:rFonts w:cs="Times New Roman"/>
+        </w:rPr>
+        <w:t xml:space="preserve">early part of the last week </w:t>
+      </w:r>
+      <w:commentRangeEnd w:id="22"/>
+      <w:r>
+        <w:rPr>
+          <w:rStyle w:val="CommentReference"/>
+        </w:rPr>
+        <w:commentReference w:id="22"/>
+      </w:r>
+      <w:r>
+        <w:rPr>
+          <w:rFonts w:cs="Times New Roman"/>
+        </w:rPr>
+        <w:t>of pregnancy</w:t>
+      </w:r>
+      <w:r>
+        <w:rPr>
+          <w:rFonts w:cs="Times New Roman"/>
+        </w:rPr>
+        <w:t>, when insulin resistance is known to be greatest in mice</w:t>
+      </w:r>
+      <w:r>
+        <w:rPr>
+          <w:rFonts w:cs="Times New Roman"/>
+        </w:rPr>
+        <w:t xml:space="preserve"> </w:t>
+      </w:r>
+      <w:r>
+        <w:rPr>
+          <w:rFonts w:cs="Times New Roman"/>
+        </w:rPr>
+        <w:fldChar w:fldCharType="begin"/>
+      </w:r>
+      <w:r>
+        <w:rPr>
+          <w:rFonts w:cs="Times New Roman"/>
+        </w:rPr>
+        <w:instrText xml:space="preserve"> ADDIN ZOTERO_ITEM CSL_CITATION {"citationID":"ktm1t8Pu","properties":{"formattedCitation":"(Musial et al., 2016)","plainCitation":"(Musial et al., 2016)","noteIndex":0},"citationItems":[{"id":70,"uris":["http://zotero.org/users/5073745/items/5DIPK5U5"],"uri":["http://zotero.org/users/5073745/items/5DIPK5U5"],"itemData":{"id":70,"type":"article-journal","title":"Proximity to Delivery Alters Insulin Sensitivity and Glucose Metabolism in Pregnant Mice","container-title":"Diabetes","page":"851-860","volume":"65","issue":"4","source":"diabetes-diabetesjournals-org.proxy.lib.umich.edu","abstract":"In late pregnancy, maternal insulin resistance occurs to support fetal growth, but little is known about insulin-glucose dynamics close to delivery. This study measured insulin sensitivity in mice in late pregnancy at day 16 (D16) and near term at D19. Nonpregnant (NP) and pregnant mice were assessed for metabolite and hormone concentrations, body composition by DEXA, tissue insulin signaling protein abundance by Western blotting, glucose tolerance and utilization, and insulin sensitivity using acute insulin administration and hyperinsulinemic-euglycemic clamps with [3H]glucose infusion. Whole-body insulin resistance occurred in D16 pregnant dams in association with basal hyperinsulinemia, insulin-resistant endogenous glucose production, and downregulation of several proteins in hepatic and skeletal muscle insulin signaling pathways relative to NP and D19 values. Insulin resistance was less pronounced at D19, with restoration of NP insulin concentrations, improved hepatic insulin sensitivity, and increased abundance of hepatic insulin signaling proteins. At D16, insulin resistance at whole-body, tissue, and molecular levels will favor fetal glucose acquisition, while improved D19 hepatic insulin sensitivity will conserve glucose for maternal use in anticipation of lactation. Tissue sensitivity to insulin, therefore, alters differentially with proximity to delivery in pregnant mice, with implications for human and other species.","DOI":"10.2337/db15-1531","ISSN":"0012-1797, 1939-327X","note":"PMID: 26740602","language":"en","author":[{"family":"Musial","given":"Barbara"},{"family":"Fernandez-Twinn","given":"Denise S."},{"family":"Vaughan","given":"Owen R."},{"family":"Ozanne","given":"Susan E."},{"family":"Voshol","given":"Peter"},{"family":"Sferruzzi-Perri","given":"Amanda N."},{"family":"Fowden","given":"Abigail L."}],"issued":{"date-parts":[["2016",4,1]]}}}],"schema":"https://github.com/citation-style-language/schema/raw/master/csl-citation.json"} </w:instrText>
+      </w:r>
+      <w:r>
+        <w:rPr>
+          <w:rFonts w:cs="Times New Roman"/>
+        </w:rPr>
+        <w:fldChar w:fldCharType="separate"/>
+      </w:r>
+      <w:r>
+        <w:rPr>
+          <w:rFonts w:cs="Times New Roman"/>
+          <w:noProof/>
+        </w:rPr>
+        <w:t>(Musial et al., 2016)</w:t>
+      </w:r>
+      <w:r>
+        <w:rPr>
+          <w:rFonts w:cs="Times New Roman"/>
+        </w:rPr>
+        <w:fldChar w:fldCharType="end"/>
+      </w:r>
+      <w:r>
+        <w:rPr>
+          <w:rFonts w:cs="Times New Roman"/>
+        </w:rPr>
+        <w:t xml:space="preserve">. This will provide more information to further evaluate the mechanisms that underlie insulin sensitivity; such as contribution from hepatic glucose production, peripheral glucose disposal, and whole </w:t>
+      </w:r>
+      <w:r>
+        <w:rPr>
+          <w:rFonts w:cs="Times New Roman"/>
+        </w:rPr>
+        <w:t xml:space="preserve">organ glucose utilization. </w:t>
+      </w:r>
+      <w:ins w:id="23" w:author="Dave Bridges" w:date="2019-08-19T11:07:00Z">
+        <w:r>
+          <w:rPr>
+            <w:rFonts w:cs="Times New Roman"/>
+          </w:rPr>
+          <w:t xml:space="preserve">We will also determine NEFA </w:t>
+        </w:r>
+      </w:ins>
+      <w:ins w:id="24" w:author="Dave Bridges" w:date="2019-08-19T11:49:00Z">
+        <w:r>
+          <w:rPr>
+            <w:rFonts w:cs="Times New Roman"/>
+          </w:rPr>
+          <w:t>levels</w:t>
+        </w:r>
+      </w:ins>
+      <w:ins w:id="25" w:author="Dave Bridges" w:date="2019-08-19T11:07:00Z">
+        <w:r>
+          <w:rPr>
+            <w:rFonts w:cs="Times New Roman"/>
+          </w:rPr>
+          <w:t xml:space="preserve">, as fatty acids are a major contributor to </w:t>
+        </w:r>
+        <w:commentRangeStart w:id="26"/>
+        <w:r>
+          <w:rPr>
+            <w:rFonts w:cs="Times New Roman"/>
+          </w:rPr>
+          <w:t>gluconeogenesis</w:t>
+        </w:r>
+      </w:ins>
+      <w:commentRangeEnd w:id="26"/>
+      <w:ins w:id="27" w:author="Dave Bridges" w:date="2019-08-19T11:08:00Z">
+        <w:r>
+          <w:rPr>
+            <w:rStyle w:val="CommentReference"/>
+          </w:rPr>
+          <w:commentReference w:id="26"/>
+        </w:r>
+      </w:ins>
+      <w:ins w:id="28" w:author="Dave Bridges" w:date="2019-08-19T11:07:00Z">
+        <w:r>
+          <w:rPr>
+            <w:rFonts w:cs="Times New Roman"/>
+          </w:rPr>
+          <w:t>.</w:t>
+        </w:r>
+      </w:ins>
+    </w:p>
+    <w:p>
+      <w:pPr>
+        <w:rPr>
+          <w:ins w:id="29" w:author="Dave Bridges" w:date="2019-08-19T11:07:00Z"/>
+          <w:rFonts w:cs="Times New Roman"/>
+        </w:rPr>
+      </w:pPr>
+    </w:p>
+    <w:p>
+      <w:pPr>
+        <w:rPr>
+          <w:ins w:id="30" w:author="Dave Bridges" w:date="2019-08-19T11:07:00Z"/>
+          <w:rFonts w:cs="Times New Roman"/>
+        </w:rPr>
+      </w:pPr>
+      <w:ins w:id="31" w:author="Dave Bridges" w:date="2019-08-19T11:07:00Z">
+        <w:r>
+          <w:rPr>
+            <w:rFonts w:cs="Times New Roman"/>
+          </w:rPr>
+          <w:t xml:space="preserve">Based on these results, we will hypothesize a mechanism by which </w:t>
+        </w:r>
+        <w:proofErr w:type="spellStart"/>
+        <w:r>
+          <w:rPr>
+            <w:rFonts w:cs="Times New Roman"/>
+          </w:rPr>
+          <w:t>eTRF</w:t>
+        </w:r>
+        <w:proofErr w:type="spellEnd"/>
+        <w:r>
+          <w:rPr>
+            <w:rFonts w:cs="Times New Roman"/>
+          </w:rPr>
+          <w:t xml:space="preserve"> may improve insulin sensitivity</w:t>
+        </w:r>
+      </w:ins>
+      <w:ins w:id="32" w:author="Dave Bridges" w:date="2019-08-19T11:08:00Z">
+        <w:r>
+          <w:rPr>
+            <w:rFonts w:cs="Times New Roman"/>
+          </w:rPr>
+          <w:t xml:space="preserve">.  We propose that GDF15 may be a key moderator of </w:t>
+        </w:r>
+        <w:proofErr w:type="spellStart"/>
+        <w:r>
+          <w:rPr>
+            <w:rFonts w:cs="Times New Roman"/>
+          </w:rPr>
+          <w:t>eTRF</w:t>
+        </w:r>
+        <w:proofErr w:type="spellEnd"/>
+        <w:r>
+          <w:rPr>
+            <w:rFonts w:cs="Times New Roman"/>
+          </w:rPr>
+          <w:t xml:space="preserve"> responses because of XXX and will measure its levels in serum from AL and </w:t>
+        </w:r>
+        <w:proofErr w:type="spellStart"/>
+        <w:r>
+          <w:rPr>
+            <w:rFonts w:cs="Times New Roman"/>
+          </w:rPr>
+          <w:t>eTRF</w:t>
+        </w:r>
+      </w:ins>
+      <w:proofErr w:type="spellEnd"/>
+      <w:ins w:id="33" w:author="Dave Bridges" w:date="2019-08-19T11:09:00Z">
+        <w:r>
+          <w:rPr>
+            <w:rFonts w:cs="Times New Roman"/>
+          </w:rPr>
+          <w:t xml:space="preserve"> mice at </w:t>
+        </w:r>
+        <w:commentRangeStart w:id="34"/>
+        <w:r>
+          <w:rPr>
+            <w:rFonts w:cs="Times New Roman"/>
+          </w:rPr>
+          <w:t>E17.5</w:t>
+        </w:r>
+        <w:commentRangeEnd w:id="34"/>
+        <w:r>
+          <w:rPr>
+            <w:rStyle w:val="CommentReference"/>
+          </w:rPr>
+          <w:commentReference w:id="34"/>
+        </w:r>
+        <w:r>
+          <w:rPr>
+            <w:rFonts w:cs="Times New Roman"/>
+          </w:rPr>
+          <w:t xml:space="preserve">.  If GDF15 is elevated in concert with insulin sensitivity, future experiments will investigate </w:t>
+        </w:r>
+        <w:proofErr w:type="spellStart"/>
+        <w:r>
+          <w:rPr>
+            <w:rFonts w:cs="Times New Roman"/>
+          </w:rPr>
+          <w:t>eTRF</w:t>
+        </w:r>
+        <w:proofErr w:type="spellEnd"/>
+        <w:r>
+          <w:rPr>
+            <w:rFonts w:cs="Times New Roman"/>
+          </w:rPr>
+          <w:t xml:space="preserve"> on GDF15 knockout mice.</w:t>
+        </w:r>
+      </w:ins>
+    </w:p>
+    <w:p>
+      <w:pPr>
+        <w:rPr>
+          <w:rFonts w:cs="Times New Roman"/>
+        </w:rPr>
+      </w:pPr>
+    </w:p>
+    <w:p>
+      <w:pPr>
+        <w:ind w:firstLine="720"/>
+        <w:rPr>
+          <w:moveFrom w:id="35" w:author="Dave Bridges" w:date="2019-08-19T11:06:00Z"/>
+          <w:rFonts w:cs="Times New Roman"/>
+        </w:rPr>
+      </w:pPr>
+      <w:moveFromRangeStart w:id="36" w:author="Dave Bridges" w:date="2019-08-19T11:06:00Z" w:name="move17105227"/>
+      <w:moveFrom w:id="37" w:author="Dave Bridges" w:date="2019-08-19T11:06:00Z">
+        <w:r>
+          <w:rPr>
+            <w:rFonts w:cs="Times New Roman"/>
+          </w:rPr>
+          <w:t xml:space="preserve">The specific mechanism of insulin sensitivity </w:t>
+        </w:r>
+        <w:r>
+          <w:rPr>
+            <w:rFonts w:cs="Times New Roman"/>
+          </w:rPr>
+          <w:t xml:space="preserve"> after treatment with </w:t>
+        </w:r>
+        <w:r>
+          <w:rPr>
+            <w:rFonts w:cs="Times New Roman"/>
+          </w:rPr>
+          <w:t xml:space="preserve">eTRF </w:t>
+        </w:r>
+        <w:r>
+          <w:rPr>
+            <w:rFonts w:cs="Times New Roman"/>
+          </w:rPr>
+          <w:t xml:space="preserve">in adult humans and animals </w:t>
+        </w:r>
+        <w:r>
+          <w:rPr>
+            <w:rFonts w:cs="Times New Roman"/>
+          </w:rPr>
+          <w:t xml:space="preserve">is incompletely understood. </w:t>
+        </w:r>
+        <w:commentRangeStart w:id="38"/>
+        <w:commentRangeStart w:id="39"/>
+        <w:r>
+          <w:rPr>
+            <w:rFonts w:cs="Times New Roman"/>
+          </w:rPr>
+          <w:t>One</w:t>
+        </w:r>
+        <w:r>
+          <w:rPr>
+            <w:rFonts w:cs="Times New Roman"/>
+          </w:rPr>
+          <w:t xml:space="preserve"> candidate </w:t>
+        </w:r>
+        <w:r>
+          <w:rPr>
+            <w:rFonts w:cs="Times New Roman"/>
+          </w:rPr>
+          <w:t xml:space="preserve">mechanism </w:t>
+        </w:r>
+        <w:commentRangeEnd w:id="38"/>
+        <w:r>
+          <w:rPr>
+            <w:rStyle w:val="CommentReference"/>
+          </w:rPr>
+          <w:commentReference w:id="38"/>
+        </w:r>
+        <w:commentRangeEnd w:id="39"/>
+        <w:r>
+          <w:rPr>
+            <w:rStyle w:val="CommentReference"/>
+          </w:rPr>
+          <w:commentReference w:id="39"/>
+        </w:r>
+        <w:r>
+          <w:rPr>
+            <w:rFonts w:cs="Times New Roman"/>
+          </w:rPr>
+          <w:t>could be hormonal;</w:t>
+        </w:r>
+        <w:r>
+          <w:rPr>
+            <w:rFonts w:cs="Times New Roman"/>
+          </w:rPr>
+          <w:t xml:space="preserve"> such as</w:t>
+        </w:r>
+        <w:r>
+          <w:rPr>
+            <w:rFonts w:cs="Times New Roman"/>
+          </w:rPr>
+          <w:t xml:space="preserve"> </w:t>
+        </w:r>
+        <w:r>
+          <w:rPr>
+            <w:rFonts w:cs="Times New Roman"/>
+          </w:rPr>
+          <w:t xml:space="preserve">GDF15. </w:t>
+        </w:r>
+        <w:r>
+          <w:rPr>
+            <w:rFonts w:cs="Times New Roman"/>
+            <w:highlight w:val="yellow"/>
+          </w:rPr>
+          <w:t>ADD MORE ABOUT ORIGIN AND PROPOSED MECH OF GDF15</w:t>
+        </w:r>
+        <w:r>
+          <w:rPr>
+            <w:rFonts w:cs="Times New Roman"/>
+          </w:rPr>
+          <w:t>. It is known to increase during gestation, and is associated with</w:t>
+        </w:r>
+        <w:r>
+          <w:rPr>
+            <w:rFonts w:cs="Times New Roman"/>
+          </w:rPr>
+          <w:t xml:space="preserve"> reduced food intake, </w:t>
+        </w:r>
+        <w:r>
+          <w:rPr>
+            <w:rFonts w:cs="Times New Roman"/>
+          </w:rPr>
+          <w:t>and leanness, and improvements in glucose tolerance</w:t>
+        </w:r>
+        <w:r>
+          <w:rPr>
+            <w:rFonts w:cs="Times New Roman"/>
+          </w:rPr>
+          <w:t xml:space="preserve"> </w:t>
+        </w:r>
+        <w:r>
+          <w:rPr>
+            <w:rFonts w:cs="Times New Roman"/>
+          </w:rPr>
+          <w:fldChar w:fldCharType="begin"/>
+        </w:r>
+        <w:r>
+          <w:rPr>
+            <w:rFonts w:cs="Times New Roman"/>
+          </w:rPr>
+          <w:instrText xml:space="preserve"> ADDIN ZOTERO_ITEM CSL_CITATION {"citationID":"HOxFCwTH","properties":{"formattedCitation":"(Macia et al., 2012)","plainCitation":"(Macia et al., 2012)","noteIndex":0},"citationItems":[{"id":48,"uris":["http://zotero.org/users/5073745/items/PKC3AIKL"],"uri":["http://zotero.org/users/5073745/items/PKC3AIKL"],"itemData":{"id":48,"type":"article-journal","title":"Macrophage Inhibitory Cytokine 1 (MIC-1/GDF15) Decreases Food Intake, Body Weight and Improves Glucose Tolerance in Mice on Normal &amp; Obesogenic Diets","container-title":"PLOS ONE","page":"e34868","volume":"7","issue":"4","source":"PLoS Journals","abstract":"Food intake and body weight are controlled by a variety of central and peripheral factors, but the exact mechanisms behind these processes are still not fully understood. Here we show that that macrophage inhibitory cytokine-1 (MIC-1/GDF15), known to have anorexigenic effects particularly in cancer, provides protection against the development of obesity. Both under a normal chow diet and an obesogenic diet, the transgenic overexpression of MIC-1/GDF15 in mice leads to decreased body weight and fat mass. This lean phenotype was associated with decreased spontaneous but not fasting-induced food intake, on a background of unaltered energy expenditure and reduced physical activity. Importantly, the overexpression of MIC-1/GDF15 improved glucose tolerance, both under normal and high fat-fed conditions. Altogether, this work shows that the molecule MIC-1/GDF15 might be beneficial for the treatment of obesity as well as perturbations in glucose homeostasis.","DOI":"10.1371/journal.pone.0034868","ISSN":"1932-6203","journalAbbreviation":"PLOS ONE","language":"en","author":[{"family":"Macia","given":"Laurence"},{"family":"Tsai","given":"Vicky Wang-Wei"},{"family":"Nguyen","given":"Amy D."},{"family":"Johnen","given":"Heiko"},{"family":"Kuffner","given":"Tamara"},{"family":"Shi","given":"Yan-Chuan"},{"family":"Lin","given":"Shu"},{"family":"Herzog","given":"Herbert"},{"family":"Brown","given":"David A."},{"family":"Breit","given":"Samuel N."},{"family":"Sainsbury","given":"Amanda"}],"issued":{"date-parts":[["2012",4,13]]}}}],"schema":"https://github.com/citation-style-language/schema/raw/master/csl-citation.json"} </w:instrText>
+        </w:r>
+        <w:r>
+          <w:rPr>
+            <w:rFonts w:cs="Times New Roman"/>
+          </w:rPr>
+          <w:fldChar w:fldCharType="separate"/>
+        </w:r>
+        <w:r>
+          <w:rPr>
+            <w:rFonts w:cs="Times New Roman"/>
+            <w:noProof/>
+          </w:rPr>
+          <w:t>(Macia et al., 2012)</w:t>
+        </w:r>
+        <w:r>
+          <w:rPr>
+            <w:rFonts w:cs="Times New Roman"/>
+          </w:rPr>
+          <w:fldChar w:fldCharType="end"/>
+        </w:r>
+        <w:r>
+          <w:rPr>
+            <w:rFonts w:cs="Times New Roman"/>
+          </w:rPr>
+          <w:t>.</w:t>
+        </w:r>
+        <w:r>
+          <w:rPr>
+            <w:rFonts w:cs="Times New Roman"/>
+          </w:rPr>
+          <w:t xml:space="preserve">  </w:t>
+        </w:r>
+        <w:r>
+          <w:rPr>
+            <w:rFonts w:cs="Times New Roman"/>
+          </w:rPr>
+          <w:t>Sugulle and colleagues demonstrated that GDF15 is elevated in human pregnancies that are complicated by pre-</w:t>
+        </w:r>
+        <w:r>
+          <w:rPr>
+            <w:rFonts w:cs="Times New Roman"/>
+          </w:rPr>
+          <w:t>eclampsia</w:t>
+        </w:r>
+        <w:r>
+          <w:rPr>
+            <w:rFonts w:cs="Times New Roman"/>
+          </w:rPr>
+          <w:t xml:space="preserve"> and diabetes </w:t>
+        </w:r>
+        <w:r>
+          <w:rPr>
+            <w:rFonts w:cs="Times New Roman"/>
+          </w:rPr>
+          <w:fldChar w:fldCharType="begin"/>
+        </w:r>
+        <w:r>
+          <w:rPr>
+            <w:rFonts w:cs="Times New Roman"/>
+          </w:rPr>
+          <w:instrText xml:space="preserve"> ADDIN ZOTERO_ITEM CSL_CITATION {"citationID":"m6BZNj4C","properties":{"formattedCitation":"(Sugulle et al., 2009)","plainCitation":"(Sugulle et al., 2009)","noteIndex":0},"citationItems":[{"id":46,"uris":["http://zotero.org/users/5073745/items/7H36LHYK"],"uri":["http://zotero.org/users/5073745/items/7H36LHYK"],"itemData":{"id":46,"type":"article-journal","title":"Circulating and Placental Growth-Differentiation Factor 15 in Preeclampsia and in Pregnancy Complicated by Diabetes Mellitus","container-title":"Hypertension","page":"106-112","volume":"54","issue":"1","source":"DOI.org (Crossref)","DOI":"10.1161/HYPERTENSIONAHA.109.130583","ISSN":"0194-911X, 1524-4563","journalAbbreviation":"Hypertension","language":"en","author":[{"family":"Sugulle","given":"Meryam"},{"family":"Dechend","given":"Ralf"},{"family":"Herse","given":"Florian"},{"family":"Weedon-Fekjaer","given":"M. Susanne"},{"family":"Johnsen","given":"Guro M."},{"family":"Brosnihan","given":"K. Bridget"},{"family":"Anton","given":"Lauren"},{"family":"Luft","given":"Friedrich C."},{"family":"Wollert","given":"Kai C."},{"family":"Kempf","given":"Tibor"},{"family":"Staff","given":"Anne Cathrine"}],"issued":{"date-parts":[["2009",7]]}}}],"schema":"https://github.com/citation-style-language/schema/raw/master/csl-citation.json"} </w:instrText>
+        </w:r>
+        <w:r>
+          <w:rPr>
+            <w:rFonts w:cs="Times New Roman"/>
+          </w:rPr>
+          <w:fldChar w:fldCharType="separate"/>
+        </w:r>
+        <w:r>
+          <w:rPr>
+            <w:rFonts w:cs="Times New Roman"/>
+            <w:noProof/>
+          </w:rPr>
+          <w:t>(Sugulle et al., 2009)</w:t>
+        </w:r>
+        <w:r>
+          <w:rPr>
+            <w:rFonts w:cs="Times New Roman"/>
+          </w:rPr>
+          <w:fldChar w:fldCharType="end"/>
+        </w:r>
+        <w:r>
+          <w:rPr>
+            <w:rFonts w:cs="Times New Roman"/>
+          </w:rPr>
+          <w:t xml:space="preserve">. It has also been demonstrated that overexpression of GDF15 in adult mice fed both chow or high fat diet was able to reduce glycemic response to </w:t>
+        </w:r>
+        <w:r>
+          <w:rPr>
+            <w:rFonts w:cs="Times New Roman"/>
+          </w:rPr>
+          <w:t>IPGTT</w:t>
+        </w:r>
+        <w:r>
+          <w:rPr>
+            <w:rFonts w:cs="Times New Roman"/>
+          </w:rPr>
+          <w:t xml:space="preserve"> challenge and </w:t>
+        </w:r>
+        <w:r>
+          <w:rPr>
+            <w:rFonts w:cs="Times New Roman"/>
+          </w:rPr>
+          <w:t xml:space="preserve">had greater insulin sensitivity compared to WT controls </w:t>
+        </w:r>
+        <w:r>
+          <w:rPr>
+            <w:rFonts w:cs="Times New Roman"/>
+          </w:rPr>
+          <w:fldChar w:fldCharType="begin"/>
+        </w:r>
+        <w:r>
+          <w:rPr>
+            <w:rFonts w:cs="Times New Roman"/>
+          </w:rPr>
+          <w:instrText xml:space="preserve"> ADDIN ZOTERO_ITEM CSL_CITATION {"citationID":"u6ndNiSh","properties":{"formattedCitation":"(Macia et al., 2012)","plainCitation":"(Macia et al., 2012)","noteIndex":0},"citationItems":[{"id":48,"uris":["http://zotero.org/users/5073745/items/PKC3AIKL"],"uri":["http://zotero.org/users/5073745/items/PKC3AIKL"],"itemData":{"id":48,"type":"article-journal","title":"Macrophage Inhibitory Cytokine 1 (MIC-1/GDF15) Decreases Food Intake, Body Weight and Improves Glucose Tolerance in Mice on Normal &amp; Obesogenic Diets","container-title":"PLOS ONE","page":"e34868","volume":"7","issue":"4","source":"PLoS Journals","abstract":"Food intake and body weight are controlled by a variety of central and peripheral factors, but the exact mechanisms behind these processes are still not fully understood. Here we show that that macrophage inhibitory cytokine-1 (MIC-1/GDF15), known to have anorexigenic effects particularly in cancer, provides protection against the development of obesity. Both under a normal chow diet and an obesogenic diet, the transgenic overexpression of MIC-1/GDF15 in mice leads to decreased body weight and fat mass. This lean phenotype was associated with decreased spontaneous but not fasting-induced food intake, on a background of unaltered energy expenditure and reduced physical activity. Importantly, the overexpression of MIC-1/GDF15 improved glucose tolerance, both under normal and high fat-fed conditions. Altogether, this work shows that the molecule MIC-1/GDF15 might be beneficial for the treatment of obesity as well as perturbations in glucose homeostasis.","DOI":"10.1371/journal.pone.0034868","ISSN":"1932-6203","journalAbbreviation":"PLOS ONE","language":"en","author":[{"family":"Macia","given":"Laurence"},{"family":"Tsai","given":"Vicky Wang-Wei"},{"family":"Nguyen","given":"Amy D."},{"family":"Johnen","given":"Heiko"},{"family":"Kuffner","given":"Tamara"},{"family":"Shi","given":"Yan-Chuan"},{"family":"Lin","given":"Shu"},{"family":"Herzog","given":"Herbert"},{"family":"Brown","given":"David A."},{"family":"Breit","given":"Samuel N."},{"family":"Sainsbury","given":"Amanda"}],"issued":{"date-parts":[["2012",4,13]]}}}],"schema":"https://github.com/citation-style-language/schema/raw/master/csl-citation.json"} </w:instrText>
+        </w:r>
+        <w:r>
+          <w:rPr>
+            <w:rFonts w:cs="Times New Roman"/>
+          </w:rPr>
+          <w:fldChar w:fldCharType="separate"/>
+        </w:r>
+        <w:r>
+          <w:rPr>
+            <w:rFonts w:cs="Times New Roman"/>
+            <w:noProof/>
+          </w:rPr>
+          <w:t>(Macia et al., 2012)</w:t>
+        </w:r>
+        <w:r>
+          <w:rPr>
+            <w:rFonts w:cs="Times New Roman"/>
+          </w:rPr>
+          <w:fldChar w:fldCharType="end"/>
+        </w:r>
+        <w:r>
+          <w:rPr>
+            <w:rFonts w:cs="Times New Roman"/>
+          </w:rPr>
+          <w:t>.</w:t>
+        </w:r>
+      </w:moveFrom>
+    </w:p>
+    <w:moveFromRangeEnd w:id="36"/>
+    <w:p>
+      <w:pPr>
+        <w:rPr>
+          <w:rFonts w:cs="Times New Roman"/>
+        </w:rPr>
+      </w:pPr>
+    </w:p>
+    <w:p>
+      <w:pPr>
+        <w:rPr>
+          <w:ins w:id="40" w:author="Dave Bridges" w:date="2019-08-19T11:10:00Z"/>
+          <w:rFonts w:cs="Times New Roman"/>
+        </w:rPr>
+      </w:pPr>
+      <w:r>
+        <w:rPr>
+          <w:rFonts w:cs="Times New Roman"/>
+        </w:rPr>
+        <w:t>According</w:t>
+      </w:r>
+      <w:r>
+        <w:rPr>
+          <w:rFonts w:cs="Times New Roman"/>
+        </w:rPr>
+        <w:t xml:space="preserve"> to Peterson and colleagues, non-pathological excursions in glycemia may be evident in participants undergoing TRF, and the only way to catch these MAGE events is through constant transmission of blood or interstitial glucose </w:t>
+      </w:r>
+      <w:commentRangeStart w:id="41"/>
+      <w:r>
+        <w:rPr>
+          <w:rFonts w:cs="Times New Roman"/>
+        </w:rPr>
+        <w:t>(</w:t>
+      </w:r>
+      <w:proofErr w:type="spellStart"/>
+      <w:r>
+        <w:rPr>
+          <w:rFonts w:cs="Times New Roman"/>
+        </w:rPr>
+        <w:t>ravussin</w:t>
+      </w:r>
+      <w:proofErr w:type="spellEnd"/>
+      <w:r>
+        <w:rPr>
+          <w:rFonts w:cs="Times New Roman"/>
+        </w:rPr>
+        <w:t>/Peterson 2019).</w:t>
+      </w:r>
+      <w:commentRangeEnd w:id="41"/>
+      <w:r>
+        <w:rPr>
+          <w:rStyle w:val="CommentReference"/>
+        </w:rPr>
+        <w:commentReference w:id="41"/>
+      </w:r>
+    </w:p>
+    <w:p>
+      <w:pPr>
+        <w:rPr>
+          <w:rFonts w:cs="Times New Roman"/>
+        </w:rPr>
+      </w:pPr>
+    </w:p>
+    <w:p>
+      <w:pPr>
+        <w:pStyle w:val="Heading2"/>
+      </w:pPr>
+      <w:bookmarkStart w:id="42" w:name="_Toc16848686"/>
+      <w:commentRangeStart w:id="43"/>
+      <w:r>
+        <w:t>Specific aim 2.2 G</w:t>
+      </w:r>
+      <w:r>
+        <w:t>estational weight gain and maternal b</w:t>
+      </w:r>
+      <w:r>
+        <w:t xml:space="preserve">ody </w:t>
+      </w:r>
+      <w:r>
+        <w:t>c</w:t>
+      </w:r>
+      <w:r>
+        <w:t>omp</w:t>
+      </w:r>
+      <w:bookmarkEnd w:id="42"/>
+      <w:r>
+        <w:t>osition</w:t>
+      </w:r>
+      <w:r>
+        <w:t xml:space="preserve"> </w:t>
+      </w:r>
+    </w:p>
+    <w:p>
+      <w:pPr>
+        <w:rPr>
+          <w:ins w:id="44" w:author="Dave Bridges" w:date="2019-08-19T11:10:00Z"/>
+          <w:rFonts w:cs="Times New Roman"/>
+        </w:rPr>
+      </w:pPr>
+      <w:r>
+        <w:rPr>
+          <w:rFonts w:cs="Times New Roman"/>
+        </w:rPr>
+        <w:t xml:space="preserve">Although </w:t>
+      </w:r>
+      <w:r>
+        <w:rPr>
+          <w:rFonts w:cs="Times New Roman"/>
+        </w:rPr>
+        <w:t xml:space="preserve">only one study has been done in TRF in pregnancy, there have been many </w:t>
+      </w:r>
+      <w:r>
+        <w:rPr>
+          <w:rFonts w:cs="Times New Roman"/>
+        </w:rPr>
+        <w:t xml:space="preserve">studies in non-pregnant adults </w:t>
+      </w:r>
+      <w:r>
+        <w:rPr>
+          <w:rFonts w:cs="Times New Roman"/>
+        </w:rPr>
+        <w:t>in humans and in mice that evaluate body weight, body composition, and BMI after treatment with eTRF. The literature is divergent in humans and animals. In most studies with humans employing different models of intermittent fasting, there is a moderate reduction of body weight when isocaloric/eucaloric feeding is not employed as part of the study (stote, 2017; Gabel 2018).</w:t>
+      </w:r>
+      <w:r>
+        <w:rPr>
+          <w:rFonts w:cs="Times New Roman"/>
+        </w:rPr>
+        <w:t xml:space="preserve"> </w:t>
+      </w:r>
+      <w:r>
+        <w:rPr>
+          <w:rFonts w:cs="Times New Roman"/>
+        </w:rPr>
+        <w:t xml:space="preserve">In rodent models; however, TRF of chow diet usually does not impart weight loss </w:t>
+      </w:r>
+      <w:r>
+        <w:rPr>
+          <w:rFonts w:cs="Times New Roman"/>
+        </w:rPr>
+        <w:fldChar w:fldCharType="begin"/>
+      </w:r>
+      <w:r>
+        <w:rPr>
+          <w:rFonts w:cs="Times New Roman"/>
+        </w:rPr>
+        <w:instrText xml:space="preserve"> ADDIN ZOTERO_ITEM CSL_CITATION {"citationID":"fDfTNr35","properties":{"formattedCitation":"(Liu et al., 2019; Woodie et al., 2018)","plainCitation":"(Liu et al., 2019; Woodie et al., 2018)","noteIndex":0},"citationItems":[{"id":64,"uris":["http://zotero.org/users/5073745/items/97JC579J"],"uri":["http://zotero.org/users/5073745/items/97JC579J"],"itemData":{"id":64,"type":"article-journal","title":"Intermittent Fasting Improves Glucose Tolerance and Promotes Adipose Tissue Remodeling in Male Mice Fed a High-Fat Diet","container-title":"Endocrinology","page":"169-180","volume":"160","issue":"1","source":"academic-oup-com.proxy.lib.umich.edu","abstract":"Abstract.  Obesity is associated with increased macrophage and extracellular matrix accumulation in adipose tissue, which can be partially reversed following we","DOI":"10.1210/en.2018-00701","ISSN":"0013-7227","journalAbbreviation":"Endocrinology","language":"en","author":[{"family":"Liu","given":"Bo"},{"family":"Page","given":"Amanda J."},{"family":"Hatzinikolas","given":"George"},{"family":"Chen","given":"Miaoxin"},{"family":"Wittert","given":"Gary A."},{"family":"Heilbronn","given":"Leonie K."}],"issued":{"date-parts":[["2019",1,1]]}}},{"id":56,"uris":["http://zotero.org/users/5073745/items/BCTXN86S"],"uri":["http://zotero.org/users/5073745/items/BCTXN86S"],"itemData":{"id":56,"type":"article-journal","title":"Restricted feeding for 9h in the active period partially abrogates the detrimental metabolic effects of a Western diet with liquid sugar consumption in mice","container-title":"Metabolism","page":"1-13","volume":"82","source":"ScienceDirect","abstract":"Background\nObesity is a major public health concern that can result from diets high in fat and sugar, including sugar sweetened beverages. A proposed treatment for dietary-induced obesity is time-restricted feeding (TRF), which restricts consumption of food to specific times of the 24-hour cycle. Although TRF shows great promise to prevent obesity and the development of chronic disease, the effects of TRF to reverse metabolic changes and the development of NAFLD in animal models of a Western diet with sugary water consumption is not known.\nObjective\nThe objective of the current study was to evaluate the role of TRF in the treatment of obesity and NAFLD through examination of changes in metabolic and histopathologic parameters.\nMethods\nTo better understand the role of TRF in the treatment of obesity and NAFLD, we investigated the metabolic phenotype and NAFLD parameters in a mouse model of NAFLD in which obesity and liver steatosis are induced by a Western Diet (WD): a high-fat diet of lard, milkfat and Crisco with sugary drinking water. Mice were subjected to a short-term (4-weeks) and long-term (10-weeks) TRF in which food was restricted to 9h at night.\nResults\nPrior to TRF treatment, the WD mice had increased body mass, and exhibited less activity, and higher average daytime energy expenditure (EE) than chow fed mice. Approximately 4- and 10-weeks following TFR treatment, WD-TRF had moderate but not statistically significant weight loss compared to WD-ad libitum (WD-AL) mice. There was a modest but significant reduction in the inguinal adipose tissue weight in both WD-TRF groups compared to the WD-AL groups; however, there was no difference in epididymal and retroperitoneal adipose tissue mass or adipocyte size distribution. In contrast, the diet-induced increase in normalized liver tissue weight, hepatic triglyceride, and NAFLD score was partially abrogated in the 4-week WD-TRF mice, while systemic insulin resistance was partially abrogated and glucose intolerance was completely abrogated in the 10-week WD-TRF mice. Importantly, WD-induced metabolic dysfunction (substrate utilization, energy expenditure, and activity) was partially abrogated by 4- and 10-week TRF.\nConclusions\nOur results support the hypothesis that TRF aids in reducing the detrimental metabolic effects of consuming a WD with sugary drinking water but does not ameliorate obesity.","DOI":"10.1016/j.metabol.2017.12.004","ISSN":"0026-0495","journalAbbreviation":"Metabolism","author":[{"family":"Woodie","given":"Lauren N."},{"family":"Luo","given":"Yuwen"},{"family":"Wayne","given":"Michael J."},{"family":"Graff","given":"Emily C."},{"family":"Ahmed","given":"Bulbul"},{"family":"O'Neill","given":"Ann Marie"},{"family":"Greene","given":"Michael W."}],"issued":{"date-parts":[["2018",5,1]]}}}],"schema":"https://github.com/citation-style-language/schema/raw/master/csl-citation.json"} </w:instrText>
+      </w:r>
+      <w:r>
+        <w:rPr>
+          <w:rFonts w:cs="Times New Roman"/>
+        </w:rPr>
+        <w:fldChar w:fldCharType="separate"/>
+      </w:r>
+      <w:r>
+        <w:rPr>
+          <w:rFonts w:cs="Times New Roman"/>
+          <w:noProof/>
+        </w:rPr>
+        <w:t>(Liu et al., 2019; Woodie et al., 2018)</w:t>
+      </w:r>
+      <w:r>
+        <w:rPr>
+          <w:rFonts w:cs="Times New Roman"/>
+        </w:rPr>
+        <w:fldChar w:fldCharType="end"/>
+      </w:r>
+      <w:r>
+        <w:rPr>
+          <w:rFonts w:cs="Times New Roman"/>
+        </w:rPr>
+        <w:t>.</w:t>
+      </w:r>
+      <w:r>
+        <w:rPr>
+          <w:rFonts w:cs="Times New Roman"/>
+        </w:rPr>
+        <w:t xml:space="preserve"> When High fat diet is given, TRF stimulates body weight loss </w:t>
+      </w:r>
+      <w:r>
+        <w:rPr>
+          <w:rFonts w:cs="Times New Roman"/>
+        </w:rPr>
+        <w:fldChar w:fldCharType="begin"/>
+      </w:r>
+      <w:r>
+        <w:rPr>
+          <w:rFonts w:cs="Times New Roman"/>
+        </w:rPr>
+        <w:instrText xml:space="preserve"> ADDIN ZOTERO_ITEM CSL_CITATION {"citationID":"yO7UxBUc","properties":{"formattedCitation":"(Hatori et al., 2012; Liu et al., 2019; Sherman et al., 2012)","plainCitation":"(Hatori et al., 2012; Liu et al., 2019; Sherman et al., 2012)","noteIndex":0},"citationItems":[{"id":67,"uris":["http://zotero.org/users/5073745/items/T8U6Q3GZ"],"uri":["http://zotero.org/users/5073745/items/T8U6Q3GZ"],"itemData":{"id":67,"type":"article-journal","title":"Time-Restricted Feeding without Reducing Caloric Intake Prevents Metabolic Diseases in Mice Fed a High-Fat Diet","container-title":"Cell Metabolism","page":"848-860","volume":"15","issue":"6","source":"ScienceDirect","abstract":"Summary\nWhile diet-induced obesity has been exclusively attributed to increased caloric intake from fat, animals fed a high-fat diet (HFD) ad libitum (ad lib) eat frequently throughout day and night, disrupting the normal feeding cycle. To test whether obesity and metabolic diseases result from HFD or disruption of metabolic cycles, we subjected mice to either ad lib or time-restricted feeding (tRF) of a HFD for 8 hr per day. Mice under tRF consume equivalent calories from HFD as those with ad lib access yet are protected against obesity, hyperinsulinemia, hepatic steatosis, and inflammation and have improved motor coordination. The tRF regimen improved CREB, mTOR, and AMPK pathway function and oscillations of the circadian clock and their target genes' expression. These changes in catabolic and anabolic pathways altered liver metabolome and improved nutrient utilization and energy expenditure. We demonstrate in mice that tRF regimen is a nonpharmacological strategy against obesity and associated diseases.","DOI":"10.1016/j.cmet.2012.04.019","ISSN":"1550-4131","journalAbbreviation":"Cell Metabolism","author":[{"family":"Hatori","given":"Megumi"},{"family":"Vollmers","given":"Christopher"},{"family":"Zarrinpar","given":"Amir"},{"family":"DiTacchio","given":"Luciano"},{"family":"Bushong","given":"Eric A."},{"family":"Gill","given":"Shubhroz"},{"family":"Leblanc","given":"Mathias"},{"family":"Chaix","given":"Amandine"},{"family":"Joens","given":"Matthew"},{"family":"Fitzpatrick","given":"James A. J."},{"family":"Ellisman","given":"Mark H."},{"family":"Panda","given":"Satchidananda"}],"issued":{"date-parts":[["2012",6,6]]}}},{"id":64,"uris":["http://zotero.org/users/5073745/items/97JC579J"],"uri":["http://zotero.org/users/5073745/items/97JC579J"],"itemData":{"id":64,"type":"article-journal","title":"Intermittent Fasting Improves Glucose Tolerance and Promotes Adipose Tissue Remodeling in Male Mice Fed a High-Fat Diet","container-title":"Endocrinology","page":"169-180","volume":"160","issue":"1","source":"academic-oup-com.proxy.lib.umich.edu","abstract":"Abstract.  Obesity is associated with increased macrophage and extracellular matrix accumulation in adipose tissue, which can be partially reversed following we","DOI":"10.1210/en.2018-00701","ISSN":"0013-7227","journalAbbreviation":"Endocrinology","language":"en","author":[{"family":"Liu","given":"Bo"},{"family":"Page","given":"Amanda J."},{"family":"Hatzinikolas","given":"George"},{"family":"Chen","given":"Miaoxin"},{"family":"Wittert","given":"Gary A."},{"family":"Heilbronn","given":"Leonie K."}],"issued":{"date-parts":[["2019",1,1]]}}},{"id":12,"uris":["http://zotero.org/users/5073745/items/P497KC7N"],"uri":["http://zotero.org/users/5073745/items/P497KC7N"],"itemData":{"id":12,"type":"article-journal","title":"Timed high-fat diet resets circadian metabolism and prevents obesity","container-title":"FASEB journal: official publication of the Federation of American Societies for Experimental Biology","page":"3493-3502","volume":"26","issue":"8","source":"PubMed","abstract":"Disruption of circadian rhythms leads to obesity and metabolic disorders. Timed restricted feeding (RF) provides a time cue and resets the circadian clock, leading to better health. In contrast, a high-fat (HF) diet leads to disrupted circadian expression of metabolic factors and obesity. We tested whether long-term (18 wk) clock resetting by RF can attenuate the disruptive effects of diet-induced obesity. Analyses included liver clock gene expression, locomotor activity, blood glucose, metabolic markers, lipids, and hormones around the circadian cycle for a more accurate assessment. Compared with mice fed the HF diet ad libitum, the timed HF diet restored the expression phase of the clock genes Clock and Cry1 and phase-advanced Per1, Per2, Cry2, Bmal1, Rorα, and Rev-erbα. Although timed HF-diet-fed mice consumed the same amount of calories as ad libitum low-fat diet-fed mice, they showed 12% reduced body weight, 21% reduced cholesterol levels, and 1.4-fold increased insulin sensitivity. Compared with the HF diet ad libitum, the timed HF diet led to 18% lower body weight, 30% decreased cholesterol levels, 10% reduced TNF-α levels, and 3.7-fold improved insulin sensitivity. Timed HF-diet-fed mice exhibited a better satiated and less stressed phenotype of 25% lower ghrelin and 53% lower corticosterone levels compared with mice fed the timed low-fat diet. Taken together, our findings suggest that timing can prevent obesity and rectify the harmful effects of a HF diet.","DOI":"10.1096/fj.12-208868","ISSN":"1530-6860","note":"PMID: 22593546","journalAbbreviation":"FASEB J.","language":"eng","author":[{"family":"Sherman","given":"Hadas"},{"family":"Genzer","given":"Yoni"},{"family":"Cohen","given":"Rotem"},{"family":"Chapnik","given":"Nava"},{"family":"Madar","given":"Zecharia"},{"family":"Froy","given":"Oren"}],"issued":{"date-parts":[["2012",8]]}}}],"schema":"https://github.com/citation-style-language/schema/raw/master/csl-citation.json"} </w:instrText>
+      </w:r>
+      <w:r>
+        <w:rPr>
+          <w:rFonts w:cs="Times New Roman"/>
+        </w:rPr>
+        <w:fldChar w:fldCharType="separate"/>
+      </w:r>
+      <w:r>
+        <w:rPr>
+          <w:rFonts w:cs="Times New Roman"/>
+          <w:noProof/>
+        </w:rPr>
+        <w:t>(Hatori et al., 2012; Liu et al., 2019; Sherman et al., 2012)</w:t>
+      </w:r>
+      <w:r>
+        <w:rPr>
+          <w:rFonts w:cs="Times New Roman"/>
+        </w:rPr>
+        <w:fldChar w:fldCharType="end"/>
+      </w:r>
+      <w:r>
+        <w:rPr>
+          <w:rFonts w:cs="Times New Roman"/>
+        </w:rPr>
+        <w:t xml:space="preserve">. </w:t>
+      </w:r>
+      <w:r>
+        <w:rPr>
+          <w:rFonts w:cs="Times New Roman"/>
+        </w:rPr>
+        <w:t xml:space="preserve"> </w:t>
+      </w:r>
+      <w:commentRangeEnd w:id="43"/>
+      <w:r>
+        <w:rPr>
+          <w:rStyle w:val="CommentReference"/>
+        </w:rPr>
+        <w:commentReference w:id="43"/>
+      </w:r>
+      <w:ins w:id="45" w:author="Dave Bridges" w:date="2019-08-19T11:10:00Z">
+        <w:r>
+          <w:rPr>
+            <w:rFonts w:cs="Times New Roman"/>
+          </w:rPr>
+          <w:t>We will XXXX and we predict to observe YYY.</w:t>
+        </w:r>
+      </w:ins>
+    </w:p>
+    <w:p>
+      <w:pPr>
+        <w:rPr>
+          <w:rFonts w:cs="Times New Roman"/>
+        </w:rPr>
+      </w:pPr>
+    </w:p>
+    <w:p>
+      <w:pPr>
+        <w:pStyle w:val="Heading2"/>
+      </w:pPr>
+      <w:bookmarkStart w:id="46" w:name="_Toc16848687"/>
+      <w:r>
+        <w:t>Specific aim 2.3</w:t>
+      </w:r>
+      <w:r>
+        <w:t xml:space="preserve"> </w:t>
+      </w:r>
+      <w:commentRangeStart w:id="47"/>
+      <w:r>
+        <w:t>Feeding</w:t>
+      </w:r>
+      <w:bookmarkEnd w:id="46"/>
+      <w:commentRangeEnd w:id="47"/>
+      <w:r>
+        <w:rPr>
+          <w:rStyle w:val="CommentReference"/>
+          <w:rFonts w:eastAsiaTheme="minorHAnsi" w:cstheme="minorBidi"/>
+          <w:b w:val="0"/>
+        </w:rPr>
+        <w:commentReference w:id="47"/>
+      </w:r>
+      <w:r>
+        <w:t xml:space="preserve"> </w:t>
+      </w:r>
+    </w:p>
+    <w:p>
+      <w:pPr>
+        <w:rPr>
+          <w:ins w:id="48" w:author="Dave Bridges" w:date="2019-08-19T11:11:00Z"/>
           <w:rFonts w:cs="Times New Roman"/>
         </w:rPr>
       </w:pPr>
@@ -3671,6 +4404,14 @@
         </w:rPr>
         <w:t>Food intake increases during pregnancy to allow enough substrate to continue maternal healthful living and to provide materials for the developing fetuses</w:t>
       </w:r>
+      <w:ins w:id="49" w:author="Dave Bridges" w:date="2019-08-19T11:10:00Z">
+        <w:r>
+          <w:rPr>
+            <w:rFonts w:cs="Times New Roman"/>
+          </w:rPr>
+          <w:t xml:space="preserve"> </w:t>
+        </w:r>
+      </w:ins>
       <w:r>
         <w:rPr>
           <w:rFonts w:cs="Times New Roman"/>
@@ -3708,6 +4449,14 @@
         </w:rPr>
         <w:t>. This increase in food intake is usually transient, and most pronounced during the last two weeks of gestation</w:t>
       </w:r>
+      <w:ins w:id="50" w:author="Dave Bridges" w:date="2019-08-19T11:10:00Z">
+        <w:r>
+          <w:rPr>
+            <w:rFonts w:cs="Times New Roman"/>
+          </w:rPr>
+          <w:t xml:space="preserve"> </w:t>
+        </w:r>
+      </w:ins>
       <w:r>
         <w:rPr>
           <w:rFonts w:cs="Times New Roman"/>
@@ -3745,19 +4494,69 @@
         </w:rPr>
         <w:t>; followed by a sharp uptick during lactation.</w:t>
       </w:r>
+      <w:ins w:id="51" w:author="Dave Bridges" w:date="2019-08-19T11:10:00Z">
+        <w:r>
+          <w:rPr>
+            <w:rFonts w:cs="Times New Roman"/>
+          </w:rPr>
+          <w:t xml:space="preserve">  In our preliminary data, we observe no differences in overall food intake between AL and </w:t>
+        </w:r>
+        <w:proofErr w:type="spellStart"/>
+        <w:r>
+          <w:rPr>
+            <w:rFonts w:cs="Times New Roman"/>
+          </w:rPr>
+          <w:t>eTR</w:t>
+        </w:r>
+      </w:ins>
+      <w:ins w:id="52" w:author="Dave Bridges" w:date="2019-08-19T11:11:00Z">
+        <w:r>
+          <w:rPr>
+            <w:rFonts w:cs="Times New Roman"/>
+          </w:rPr>
+          <w:t>F</w:t>
+        </w:r>
+        <w:proofErr w:type="spellEnd"/>
+        <w:r>
+          <w:rPr>
+            <w:rFonts w:cs="Times New Roman"/>
+          </w:rPr>
+          <w:t xml:space="preserve"> mice, even though we detect a YYY increase in energy intake during the restricted window.</w:t>
+        </w:r>
+      </w:ins>
+    </w:p>
+    <w:p>
+      <w:pPr>
+        <w:rPr>
+          <w:rFonts w:cs="Times New Roman"/>
+        </w:rPr>
+      </w:pPr>
+      <w:ins w:id="53" w:author="Dave Bridges" w:date="2019-08-19T11:10:00Z">
+        <w:r>
+          <w:rPr>
+            <w:rFonts w:cs="Times New Roman"/>
+          </w:rPr>
+          <w:t xml:space="preserve"> </w:t>
+        </w:r>
+      </w:ins>
     </w:p>
     <w:p>
       <w:pPr>
         <w:pStyle w:val="Heading2"/>
       </w:pPr>
-      <w:bookmarkStart w:id="12" w:name="_Toc16848688"/>
+      <w:bookmarkStart w:id="54" w:name="_Toc16848688"/>
       <w:r>
         <w:t>Specific</w:t>
       </w:r>
       <w:r>
         <w:t xml:space="preserve"> aim 2.4 Energy Expenditure</w:t>
       </w:r>
-      <w:bookmarkEnd w:id="12"/>
+      <w:bookmarkEnd w:id="54"/>
+      <w:ins w:id="55" w:author="Dave Bridges" w:date="2019-08-19T11:36:00Z">
+        <w:r>
+          <w:t xml:space="preserve"> and Metabolic Flexibility</w:t>
+        </w:r>
+      </w:ins>
     </w:p>
     <w:p>
       <w:pPr>
@@ -3813,6 +4612,14 @@
         </w:rPr>
         <w:t xml:space="preserve"> energy expenditure</w:t>
       </w:r>
+      <w:ins w:id="56" w:author="Dave Bridges" w:date="2019-08-19T11:21:00Z">
+        <w:r>
+          <w:rPr>
+            <w:rFonts w:cs="Times New Roman"/>
+          </w:rPr>
+          <w:t xml:space="preserve"> </w:t>
+        </w:r>
+      </w:ins>
       <w:r>
         <w:rPr>
           <w:rFonts w:cs="Times New Roman"/>
@@ -3850,14 +4657,14 @@
         </w:rPr>
         <w:t>. Based on preliminary results, the food intake and body composition levels are unchanged</w:t>
       </w:r>
-      <w:commentRangeStart w:id="13"/>
+      <w:commentRangeStart w:id="57"/>
       <w:r>
         <w:rPr>
           <w:rFonts w:cs="Times New Roman"/>
         </w:rPr>
         <w:t xml:space="preserve">; </w:t>
       </w:r>
-      <w:commentRangeEnd w:id="13"/>
+      <w:commentRangeEnd w:id="57"/>
       <w:r>
         <w:rPr>
           <w:rFonts w:cs="Times New Roman"/>
@@ -3868,7 +4675,7 @@
         <w:rPr>
           <w:rStyle w:val="CommentReference"/>
         </w:rPr>
-        <w:commentReference w:id="13"/>
+        <w:commentReference w:id="57"/>
       </w:r>
       <w:r>
         <w:rPr>
@@ -3880,15 +4687,56 @@
         <w:rPr>
           <w:rFonts w:cs="Times New Roman"/>
         </w:rPr>
-        <w:t xml:space="preserve">differences, that there is an increase in energy expenditure to balance food intake and body weight. This may manifest itself in many ways. It could be through physical activity, thermogenesis, or even by differences in absorptive capacity of food. </w:t>
-      </w:r>
-    </w:p>
-    <w:p>
-      <w:r>
-        <w:rPr>
-          <w:rFonts w:cs="Times New Roman"/>
-        </w:rPr>
-        <w:t>Although significant differences in total daily energy expenditure is not often seen, there are often periods where RER is distinct from ad lib controls. Namely, during the night, the RER/RQ lowers, resulting in greater fat utilization, and during the day, a high RER?RQ predominates – demonstrating greater metabolic capacity for flexibility in those exposed to TRF(</w:t>
+        <w:t xml:space="preserve">differences, </w:t>
+      </w:r>
+      <w:commentRangeStart w:id="58"/>
+      <w:r>
+        <w:rPr>
+          <w:rFonts w:cs="Times New Roman"/>
+        </w:rPr>
+        <w:t>that there is an increase in energy expenditure to balance food intake and body weight.</w:t>
+      </w:r>
+      <w:commentRangeEnd w:id="58"/>
+      <w:r>
+        <w:rPr>
+          <w:rStyle w:val="CommentReference"/>
+        </w:rPr>
+        <w:commentReference w:id="58"/>
+      </w:r>
+      <w:r>
+        <w:rPr>
+          <w:rFonts w:cs="Times New Roman"/>
+        </w:rPr>
+        <w:t xml:space="preserve"> This may manifest itself in many ways. It could be through physical activity, thermogenesis, or even by differences in absorptive capacity of food. </w:t>
+      </w:r>
+    </w:p>
+    <w:p>
+      <w:r>
+        <w:rPr>
+          <w:rFonts w:cs="Times New Roman"/>
+        </w:rPr>
+        <w:lastRenderedPageBreak/>
+        <w:t xml:space="preserve">Although significant differences in total daily energy expenditure is not often seen, there are often periods where </w:t>
+      </w:r>
+      <w:commentRangeStart w:id="59"/>
+      <w:r>
+        <w:rPr>
+          <w:rFonts w:cs="Times New Roman"/>
+        </w:rPr>
+        <w:t xml:space="preserve">RER </w:t>
+      </w:r>
+      <w:commentRangeEnd w:id="59"/>
+      <w:r>
+        <w:rPr>
+          <w:rStyle w:val="CommentReference"/>
+        </w:rPr>
+        <w:commentReference w:id="59"/>
+      </w:r>
+      <w:r>
+        <w:rPr>
+          <w:rFonts w:cs="Times New Roman"/>
+        </w:rPr>
+        <w:t>is distinct from ad lib controls. Namely, during the night, the RER/RQ lowers, resulting in greater fat utilization, and during the day, a high RER?RQ predominates – demonstrating greater metabolic capacity for flexibility in those exposed to TRF(</w:t>
       </w:r>
       <w:r>
         <w:rPr>
@@ -3923,17 +4771,17 @@
       <w:pPr>
         <w:pStyle w:val="Heading2"/>
       </w:pPr>
-      <w:bookmarkStart w:id="14" w:name="_Toc16848689"/>
+      <w:bookmarkStart w:id="60" w:name="_Toc16848689"/>
       <w:r>
         <w:t>Specific aim 2.5 Digestive efficiency</w:t>
       </w:r>
-      <w:bookmarkEnd w:id="14"/>
+      <w:bookmarkEnd w:id="60"/>
     </w:p>
     <w:p>
       <w:pPr>
         <w:ind w:left="360"/>
       </w:pPr>
-      <w:bookmarkStart w:id="15" w:name="_Toc16185296"/>
+      <w:bookmarkStart w:id="61" w:name="_Toc16185296"/>
       <w:r>
         <w:t xml:space="preserve">Although digestion and nutrient utilization are </w:t>
       </w:r>
@@ -3994,6 +4842,11 @@
       <w:r>
         <w:t>entrain nutrient transporters to anticipate caloric intake in animals with intact CLOCK</w:t>
       </w:r>
+      <w:ins w:id="62" w:author="Dave Bridges" w:date="2019-08-19T11:15:00Z">
+        <w:r>
+          <w:t xml:space="preserve"> </w:t>
+        </w:r>
+      </w:ins>
       <w:r>
         <w:t>(Pan, 2009)</w:t>
       </w:r>
@@ -4013,11 +4866,7 @@
         <w:t>).</w:t>
       </w:r>
       <w:r>
-        <w:t xml:space="preserve"> For this </w:t>
-      </w:r>
-      <w:r>
-        <w:lastRenderedPageBreak/>
-        <w:t xml:space="preserve">reason, I believe that energy absorption will be more complete in dams fed eTRF. of </w:t>
+        <w:t xml:space="preserve"> For this reason, I believe that energy absorption will be more complete in dams fed eTRF. of </w:t>
       </w:r>
       <w:r>
         <w:t xml:space="preserve">These changes may be especially </w:t>
@@ -4063,10 +4912,16 @@
         </w:numPr>
       </w:pPr>
       <w:r>
-        <w:t xml:space="preserve">Fasting may therefore be one of the ways we can aid women with GI symptoms in pregnancy experience relief ()highly prevalent – may not go down this route. </w:t>
-      </w:r>
-      <w:bookmarkStart w:id="16" w:name="_GoBack"/>
-      <w:bookmarkEnd w:id="16"/>
+        <w:t xml:space="preserve">Fasting may therefore be one of the ways we can aid women with GI symptoms in pregnancy experience relief </w:t>
+      </w:r>
+      <w:del w:id="63" w:author="Dave Bridges" w:date="2019-08-19T11:15:00Z">
+        <w:r>
+          <w:delText>()</w:delText>
+        </w:r>
+      </w:del>
+      <w:r>
+        <w:t xml:space="preserve">highly prevalent – may not go down this route. </w:t>
+      </w:r>
     </w:p>
     <w:p>
       <w:pPr>
@@ -4075,12 +4930,12 @@
       <w:r>
         <w:br/>
       </w:r>
-      <w:bookmarkStart w:id="17" w:name="_Toc16848690"/>
+      <w:bookmarkStart w:id="64" w:name="_Toc16848690"/>
       <w:r>
         <w:t>Methods:</w:t>
       </w:r>
-      <w:bookmarkEnd w:id="15"/>
-      <w:bookmarkEnd w:id="17"/>
+      <w:bookmarkEnd w:id="61"/>
+      <w:bookmarkEnd w:id="64"/>
     </w:p>
     <w:p>
       <w:pPr>
@@ -4093,13 +4948,13 @@
       <w:pPr>
         <w:pStyle w:val="Heading3"/>
       </w:pPr>
-      <w:bookmarkStart w:id="18" w:name="_Toc16185297"/>
-      <w:bookmarkStart w:id="19" w:name="_Toc16848691"/>
+      <w:bookmarkStart w:id="65" w:name="_Toc16185297"/>
+      <w:bookmarkStart w:id="66" w:name="_Toc16848691"/>
       <w:r>
         <w:t>Animals:</w:t>
       </w:r>
-      <w:bookmarkEnd w:id="18"/>
-      <w:bookmarkEnd w:id="19"/>
+      <w:bookmarkEnd w:id="65"/>
+      <w:bookmarkEnd w:id="66"/>
     </w:p>
     <w:p>
       <w:pPr>
@@ -4112,7 +4967,19 @@
         <w:rPr>
           <w:rFonts w:cs="Times New Roman"/>
         </w:rPr>
-        <w:t>C57Black6/J mice were previously used in the insulin resistance of pregnancy experiment were used in this experiment.</w:t>
+        <w:t>C57B</w:t>
+      </w:r>
+      <w:r>
+        <w:rPr>
+          <w:rFonts w:cs="Times New Roman"/>
+        </w:rPr>
+        <w:t>L</w:t>
+      </w:r>
+      <w:r>
+        <w:rPr>
+          <w:rFonts w:cs="Times New Roman"/>
+        </w:rPr>
+        <w:t>6/J mice were previously used in the insulin resistance of pregnancy experiment were used in this experiment.</w:t>
       </w:r>
       <w:r>
         <w:rPr>
@@ -4156,7 +5023,15 @@
         <w:rPr>
           <w:rFonts w:cs="Times New Roman"/>
         </w:rPr>
-        <w:t xml:space="preserve"> or early time-restricted eating (eTRF). Dams randomized to </w:t>
+        <w:t xml:space="preserve"> or early time-restricted eating (eTRF). Dams randomized </w:t>
+      </w:r>
+      <w:bookmarkStart w:id="67" w:name="_GoBack"/>
+      <w:bookmarkEnd w:id="67"/>
+      <w:r>
+        <w:rPr>
+          <w:rFonts w:cs="Times New Roman"/>
+        </w:rPr>
+        <w:t xml:space="preserve">to </w:t>
       </w:r>
       <w:r>
         <w:rPr>
@@ -4300,13 +5175,13 @@
       <w:pPr>
         <w:pStyle w:val="Heading3"/>
       </w:pPr>
-      <w:bookmarkStart w:id="20" w:name="_Toc16185298"/>
-      <w:bookmarkStart w:id="21" w:name="_Toc16848692"/>
+      <w:bookmarkStart w:id="68" w:name="_Toc16185298"/>
+      <w:bookmarkStart w:id="69" w:name="_Toc16848692"/>
       <w:r>
         <w:t>Mating:</w:t>
       </w:r>
-      <w:bookmarkEnd w:id="20"/>
-      <w:bookmarkEnd w:id="21"/>
+      <w:bookmarkEnd w:id="68"/>
+      <w:bookmarkEnd w:id="69"/>
     </w:p>
     <w:p>
       <w:pPr>
@@ -4338,13 +5213,13 @@
       <w:pPr>
         <w:pStyle w:val="Heading3"/>
       </w:pPr>
-      <w:bookmarkStart w:id="22" w:name="_Toc16185299"/>
-      <w:bookmarkStart w:id="23" w:name="_Toc16848693"/>
+      <w:bookmarkStart w:id="70" w:name="_Toc16185299"/>
+      <w:bookmarkStart w:id="71" w:name="_Toc16848693"/>
       <w:r>
         <w:t>Body Composition:</w:t>
       </w:r>
-      <w:bookmarkEnd w:id="22"/>
-      <w:bookmarkEnd w:id="23"/>
+      <w:bookmarkEnd w:id="70"/>
+      <w:bookmarkEnd w:id="71"/>
     </w:p>
     <w:p>
       <w:pPr>
@@ -4378,6 +5253,7 @@
     <w:p>
       <w:pPr>
         <w:rPr>
+          <w:del w:id="72" w:author="Dave Bridges" w:date="2019-08-19T11:11:00Z"/>
           <w:rFonts w:cs="Times New Roman"/>
         </w:rPr>
       </w:pPr>
@@ -4393,13 +5269,13 @@
       <w:pPr>
         <w:pStyle w:val="Heading3"/>
       </w:pPr>
-      <w:bookmarkStart w:id="24" w:name="_Toc16185300"/>
-      <w:bookmarkStart w:id="25" w:name="_Toc16848694"/>
+      <w:bookmarkStart w:id="73" w:name="_Toc16185300"/>
+      <w:bookmarkStart w:id="74" w:name="_Toc16848694"/>
       <w:r>
         <w:t>Insulin Sensitivity:</w:t>
       </w:r>
-      <w:bookmarkEnd w:id="24"/>
-      <w:bookmarkEnd w:id="25"/>
+      <w:bookmarkEnd w:id="73"/>
+      <w:bookmarkEnd w:id="74"/>
     </w:p>
     <w:p>
       <w:pPr>
@@ -4491,7 +5367,7 @@
           <w:i/>
         </w:rPr>
       </w:pPr>
-      <w:commentRangeStart w:id="26"/>
+      <w:commentRangeStart w:id="75"/>
       <w:r>
         <w:rPr>
           <w:rFonts w:cs="Times New Roman"/>
@@ -4499,12 +5375,12 @@
         </w:rPr>
         <w:t>Hyperinsulinemic-euglycemic clamp:</w:t>
       </w:r>
-      <w:commentRangeEnd w:id="26"/>
+      <w:commentRangeEnd w:id="75"/>
       <w:r>
         <w:rPr>
           <w:rStyle w:val="CommentReference"/>
         </w:rPr>
-        <w:commentReference w:id="26"/>
+        <w:commentReference w:id="75"/>
       </w:r>
     </w:p>
     <w:p>
@@ -4647,7 +5523,7 @@
         </w:rPr>
         <w:t xml:space="preserve"> </w:t>
       </w:r>
-      <w:commentRangeStart w:id="27"/>
+      <w:commentRangeStart w:id="76"/>
       <w:r>
         <w:rPr>
           <w:rFonts w:cs="Times New Roman"/>
@@ -4728,12 +5604,12 @@
         </w:rPr>
         <w:t xml:space="preserve"> radiolabeled glucose.</w:t>
       </w:r>
-      <w:commentRangeEnd w:id="27"/>
+      <w:commentRangeEnd w:id="76"/>
       <w:r>
         <w:rPr>
           <w:rStyle w:val="CommentReference"/>
         </w:rPr>
-        <w:commentReference w:id="27"/>
+        <w:commentReference w:id="76"/>
       </w:r>
     </w:p>
     <w:p>
@@ -4747,70 +5623,70 @@
       <w:pPr>
         <w:pStyle w:val="Heading3"/>
       </w:pPr>
-      <w:bookmarkStart w:id="28" w:name="_Toc16848695"/>
-      <w:commentRangeStart w:id="29"/>
+      <w:bookmarkStart w:id="77" w:name="_Toc16848695"/>
+      <w:commentRangeStart w:id="78"/>
       <w:r>
         <w:t>Glycemia</w:t>
       </w:r>
-      <w:commentRangeEnd w:id="29"/>
+      <w:commentRangeEnd w:id="78"/>
       <w:r>
         <w:rPr>
           <w:rStyle w:val="CommentReference"/>
           <w:rFonts w:ascii="Times New Roman" w:eastAsiaTheme="minorHAnsi" w:hAnsi="Times New Roman" w:cstheme="minorBidi"/>
           <w:color w:val="auto"/>
         </w:rPr>
-        <w:commentReference w:id="29"/>
+        <w:commentReference w:id="78"/>
       </w:r>
       <w:r>
         <w:t>:</w:t>
       </w:r>
-      <w:bookmarkEnd w:id="28"/>
+      <w:bookmarkEnd w:id="77"/>
     </w:p>
     <w:p/>
     <w:p>
       <w:pPr>
         <w:pStyle w:val="Heading3"/>
       </w:pPr>
-      <w:bookmarkStart w:id="30" w:name="_Toc16185301"/>
-      <w:bookmarkStart w:id="31" w:name="_Toc16848696"/>
+      <w:bookmarkStart w:id="79" w:name="_Toc16185301"/>
+      <w:bookmarkStart w:id="80" w:name="_Toc16848696"/>
       <w:r>
         <w:t>Energy Expenditure:</w:t>
       </w:r>
-      <w:bookmarkEnd w:id="30"/>
-      <w:bookmarkEnd w:id="31"/>
-    </w:p>
-    <w:p>
-      <w:pPr>
-        <w:rPr>
-          <w:rFonts w:cs="Times New Roman"/>
-        </w:rPr>
-      </w:pPr>
-      <w:commentRangeStart w:id="32"/>
+      <w:bookmarkEnd w:id="79"/>
+      <w:bookmarkEnd w:id="80"/>
+    </w:p>
+    <w:p>
+      <w:pPr>
+        <w:rPr>
+          <w:rFonts w:cs="Times New Roman"/>
+        </w:rPr>
+      </w:pPr>
+      <w:commentRangeStart w:id="81"/>
       <w:r>
         <w:rPr>
           <w:rFonts w:cs="Times New Roman"/>
         </w:rPr>
         <w:t>CLAMS</w:t>
       </w:r>
-      <w:commentRangeEnd w:id="32"/>
+      <w:commentRangeEnd w:id="81"/>
       <w:r>
         <w:rPr>
           <w:rStyle w:val="CommentReference"/>
         </w:rPr>
-        <w:commentReference w:id="32"/>
+        <w:commentReference w:id="81"/>
       </w:r>
     </w:p>
     <w:p>
       <w:pPr>
         <w:pStyle w:val="Heading3"/>
       </w:pPr>
-      <w:bookmarkStart w:id="33" w:name="_Toc16185302"/>
-      <w:bookmarkStart w:id="34" w:name="_Toc16848697"/>
+      <w:bookmarkStart w:id="82" w:name="_Toc16185302"/>
+      <w:bookmarkStart w:id="83" w:name="_Toc16848697"/>
       <w:r>
         <w:t>Digestive Physiology:</w:t>
       </w:r>
-      <w:bookmarkEnd w:id="33"/>
-      <w:bookmarkEnd w:id="34"/>
+      <w:bookmarkEnd w:id="82"/>
+      <w:bookmarkEnd w:id="83"/>
     </w:p>
     <w:p>
       <w:pPr>
@@ -4946,19 +5822,27 @@
           <w:rFonts w:cs="Times New Roman"/>
         </w:rPr>
       </w:pPr>
-      <w:commentRangeStart w:id="35"/>
+      <w:commentRangeStart w:id="84"/>
+      <w:commentRangeStart w:id="85"/>
       <w:r>
         <w:rPr>
           <w:rFonts w:cs="Times New Roman"/>
         </w:rPr>
         <w:t>macronutrient absorption</w:t>
       </w:r>
-      <w:commentRangeEnd w:id="35"/>
+      <w:commentRangeEnd w:id="84"/>
       <w:r>
         <w:rPr>
           <w:rStyle w:val="CommentReference"/>
         </w:rPr>
-        <w:commentReference w:id="35"/>
+        <w:commentReference w:id="84"/>
+      </w:r>
+      <w:commentRangeEnd w:id="85"/>
+      <w:r>
+        <w:rPr>
+          <w:rStyle w:val="CommentReference"/>
+        </w:rPr>
+        <w:commentReference w:id="85"/>
       </w:r>
     </w:p>
     <w:p>
@@ -4979,13 +5863,23 @@
       <w:pPr>
         <w:pStyle w:val="Heading2"/>
       </w:pPr>
-      <w:bookmarkStart w:id="36" w:name="_Toc16185303"/>
-      <w:bookmarkStart w:id="37" w:name="_Toc16848698"/>
+      <w:bookmarkStart w:id="86" w:name="_Toc16185303"/>
+      <w:bookmarkStart w:id="87" w:name="_Toc16848698"/>
+      <w:commentRangeStart w:id="88"/>
       <w:r>
         <w:t>Expected Results and Potential Pitfalls:</w:t>
       </w:r>
-      <w:bookmarkEnd w:id="36"/>
-      <w:bookmarkEnd w:id="37"/>
+      <w:bookmarkEnd w:id="86"/>
+      <w:bookmarkEnd w:id="87"/>
+      <w:commentRangeEnd w:id="88"/>
+      <w:r>
+        <w:rPr>
+          <w:rStyle w:val="CommentReference"/>
+          <w:rFonts w:eastAsiaTheme="minorHAnsi" w:cstheme="minorBidi"/>
+          <w:b w:val="0"/>
+        </w:rPr>
+        <w:commentReference w:id="88"/>
+      </w:r>
     </w:p>
     <w:p>
       <w:pPr>
@@ -4995,7 +5889,7 @@
           <w:i w:val="0"/>
         </w:rPr>
       </w:pPr>
-      <w:bookmarkStart w:id="38" w:name="_Toc16848699"/>
+      <w:bookmarkStart w:id="89" w:name="_Toc16848699"/>
       <w:r>
         <w:rPr>
           <w:rStyle w:val="SubtleEmphasis"/>
@@ -5003,7 +5897,7 @@
         </w:rPr>
         <w:t>Aim 2.1 Are dams exposed to eTRF more insulin sensitive than ad libitum fed, age-matched counterparts?</w:t>
       </w:r>
-      <w:bookmarkEnd w:id="38"/>
+      <w:bookmarkEnd w:id="89"/>
     </w:p>
     <w:p>
       <w:pPr>
@@ -5115,27 +6009,27 @@
       <w:pPr>
         <w:pStyle w:val="Heading3"/>
       </w:pPr>
-      <w:bookmarkStart w:id="39" w:name="_Toc16848700"/>
+      <w:bookmarkStart w:id="90" w:name="_Toc16848700"/>
       <w:r>
         <w:t>Aim 2.2</w:t>
       </w:r>
       <w:r>
         <w:t xml:space="preserve"> Do dams exposed to eTRF demonstrate altered energy balance?</w:t>
       </w:r>
-      <w:bookmarkEnd w:id="39"/>
+      <w:bookmarkEnd w:id="90"/>
     </w:p>
     <w:p>
       <w:pPr>
         <w:pStyle w:val="Heading3"/>
       </w:pPr>
-      <w:bookmarkStart w:id="40" w:name="_Toc16848701"/>
+      <w:bookmarkStart w:id="91" w:name="_Toc16848701"/>
       <w:r>
         <w:t>Aim 2.3</w:t>
       </w:r>
       <w:r>
         <w:t xml:space="preserve"> Are dams exposed to eTRF nutrient restricted?</w:t>
       </w:r>
-      <w:bookmarkEnd w:id="40"/>
+      <w:bookmarkEnd w:id="91"/>
     </w:p>
     <w:p>
       <w:r>
@@ -5145,23 +6039,13 @@
         <w:t xml:space="preserve">fetal growth. </w:t>
       </w:r>
       <w:r>
-        <w:t xml:space="preserve">This is especially a concern based on data available from human trials of TRF. In adult humans, </w:t>
-      </w:r>
-      <w:r>
-        <w:lastRenderedPageBreak/>
-        <w:t>when TRF/IF is employed, there is often a reduction in total kcal intake which then leads to weight loss. However, this is often not seen in animal studies</w:t>
+        <w:t>This is especially a concern based on data available from human trials of TRF. In adult humans, when TRF/IF is employed, there is often a reduction in total kcal intake which then leads to weight loss. However, this is often not seen in animal studies</w:t>
       </w:r>
       <w:r>
         <w:t xml:space="preserve"> </w:t>
       </w:r>
       <w:r>
-        <w:t>e</w:t>
-      </w:r>
-      <w:r>
-        <w:t>ven in studies of HFD feeding with TRF, food intake is similar. ().</w:t>
-      </w:r>
-      <w:r>
-        <w:t>Furthermore</w:t>
+        <w:t>even in studies of HFD feeding with TRF, food intake is similar. ().Furthermore</w:t>
       </w:r>
       <w:r>
         <w:t xml:space="preserve">, </w:t>
@@ -5234,14 +6118,14 @@
       <w:pPr>
         <w:pStyle w:val="Heading3"/>
       </w:pPr>
-      <w:bookmarkStart w:id="41" w:name="_Toc16848702"/>
+      <w:bookmarkStart w:id="92" w:name="_Toc16848702"/>
       <w:r>
         <w:t>Aim 2.4</w:t>
       </w:r>
       <w:r>
         <w:t xml:space="preserve"> Energy Expenditure</w:t>
       </w:r>
-      <w:bookmarkEnd w:id="41"/>
+      <w:bookmarkEnd w:id="92"/>
     </w:p>
     <w:p>
       <w:pPr>
@@ -6402,7 +7286,7 @@
 
 <file path=word/comments.xml><?xml version="1.0" encoding="utf-8"?>
 <w:comments xmlns:wpc="http://schemas.microsoft.com/office/word/2010/wordprocessingCanvas" xmlns:cx="http://schemas.microsoft.com/office/drawing/2014/chartex" xmlns:cx1="http://schemas.microsoft.com/office/drawing/2015/9/8/chartex" xmlns:cx2="http://schemas.microsoft.com/office/drawing/2015/10/21/chartex" xmlns:cx3="http://schemas.microsoft.com/office/drawing/2016/5/9/chartex" xmlns:cx4="http://schemas.microsoft.com/office/drawing/2016/5/10/chartex" xmlns:cx5="http://schemas.microsoft.com/office/drawing/2016/5/11/chartex" xmlns:cx6="http://schemas.microsoft.com/office/drawing/2016/5/12/chartex" xmlns:cx7="http://schemas.microsoft.com/office/drawing/2016/5/13/chartex" xmlns:cx8="http://schemas.microsoft.com/office/drawing/2016/5/14/chartex" xmlns:mc="http://schemas.openxmlformats.org/markup-compatibility/2006" xmlns:aink="http://schemas.microsoft.com/office/drawing/2016/ink" xmlns:am3d="http://schemas.microsoft.com/office/drawing/2017/model3d" xmlns:o="urn:schemas-microsoft-com:office:office" xmlns:r="http://schemas.openxmlformats.org/officeDocument/2006/relationships" xmlns:m="http://schemas.openxmlformats.org/officeDocument/2006/math" xmlns:v="urn:schemas-microsoft-com:vml" xmlns:wp14="http://schemas.microsoft.com/office/word/2010/wordprocessingDrawing" xmlns:wp="http://schemas.openxmlformats.org/drawingml/2006/wordprocessingDrawing" xmlns:w10="urn:schemas-microsoft-com:office:word" xmlns:w="http://schemas.openxmlformats.org/wordprocessingml/2006/main" xmlns:w14="http://schemas.microsoft.com/office/word/2010/wordml" xmlns:w15="http://schemas.microsoft.com/office/word/2012/wordml" xmlns:w16cid="http://schemas.microsoft.com/office/word/2016/wordml/cid" xmlns:w16se="http://schemas.microsoft.com/office/word/2015/wordml/symex" xmlns:wpg="http://schemas.microsoft.com/office/word/2010/wordprocessingGroup" xmlns:wpi="http://schemas.microsoft.com/office/word/2010/wordprocessingInk" xmlns:wne="http://schemas.microsoft.com/office/word/2006/wordml" xmlns:wps="http://schemas.microsoft.com/office/word/2010/wordprocessingShape" mc:Ignorable="w14 w15 w16se w16cid wp14">
-  <w:comment w:id="11" w:author="Molly Carter" w:date="2019-08-16T16:55:00Z" w:initials="MC">
+  <w:comment w:id="2" w:author="Dave Bridges" w:date="2019-08-19T10:53:00Z" w:initials="DB">
     <w:p>
       <w:pPr>
         <w:pStyle w:val="CommentText"/>
@@ -6414,11 +7298,251 @@
         <w:annotationRef/>
       </w:r>
       <w:r>
+        <w:t>Probably don’t need this in the title.</w:t>
+      </w:r>
+    </w:p>
+  </w:comment>
+  <w:comment w:id="6" w:author="Dave Bridges" w:date="2019-08-19T10:54:00Z" w:initials="DB">
+    <w:p>
+      <w:pPr>
+        <w:pStyle w:val="CommentText"/>
+      </w:pPr>
+      <w:r>
+        <w:rPr>
+          <w:rStyle w:val="CommentReference"/>
+        </w:rPr>
+        <w:annotationRef/>
+      </w:r>
+      <w:r>
+        <w:t>Maybe say a little more about fasting-related maternal health outcomes, such as Ramadan, or food insecurity.</w:t>
+      </w:r>
+    </w:p>
+  </w:comment>
+  <w:comment w:id="10" w:author="Dave Bridges" w:date="2019-08-19T10:57:00Z" w:initials="DB">
+    <w:p>
+      <w:pPr>
+        <w:pStyle w:val="CommentText"/>
+      </w:pPr>
+      <w:r>
+        <w:rPr>
+          <w:rStyle w:val="CommentReference"/>
+        </w:rPr>
+        <w:annotationRef/>
+      </w:r>
+      <w:r>
+        <w:t xml:space="preserve">Prevalence of IF in population?  </w:t>
+      </w:r>
+    </w:p>
+  </w:comment>
+  <w:comment w:id="16" w:author="Dave Bridges" w:date="2019-08-19T11:00:00Z" w:initials="DB">
+    <w:p>
+      <w:pPr>
+        <w:pStyle w:val="CommentText"/>
+      </w:pPr>
+      <w:r>
+        <w:rPr>
+          <w:rStyle w:val="CommentReference"/>
+        </w:rPr>
+        <w:annotationRef/>
+      </w:r>
+      <w:r>
+        <w:t>Another candidate?</w:t>
+      </w:r>
+    </w:p>
+  </w:comment>
+  <w:comment w:id="17" w:author="Dave Bridges" w:date="2019-08-19T11:04:00Z" w:initials="DB">
+    <w:p>
+      <w:pPr>
+        <w:pStyle w:val="CommentText"/>
+      </w:pPr>
+      <w:r>
+        <w:rPr>
+          <w:rStyle w:val="CommentReference"/>
+        </w:rPr>
+        <w:annotationRef/>
+      </w:r>
+      <w:r>
+        <w:t>Could say something about cortisol here as well.</w:t>
+      </w:r>
+    </w:p>
+  </w:comment>
+  <w:comment w:id="19" w:author="Dave Bridges" w:date="2019-08-19T11:15:00Z" w:initials="DB">
+    <w:p>
+      <w:pPr>
+        <w:pStyle w:val="CommentText"/>
+      </w:pPr>
+      <w:r>
+        <w:rPr>
+          <w:rStyle w:val="CommentReference"/>
+        </w:rPr>
+        <w:annotationRef/>
+      </w:r>
+      <w:r>
+        <w:t>Make aim headers more declarative.</w:t>
+      </w:r>
+    </w:p>
+  </w:comment>
+  <w:comment w:id="21" w:author="Dave Bridges" w:date="2019-08-19T11:03:00Z" w:initials="DB">
+    <w:p>
+      <w:pPr>
+        <w:pStyle w:val="CommentText"/>
+      </w:pPr>
+      <w:r>
+        <w:rPr>
+          <w:rStyle w:val="CommentReference"/>
+        </w:rPr>
+        <w:annotationRef/>
+      </w:r>
+      <w:r>
+        <w:t xml:space="preserve">I think you should work out that you are going to </w:t>
+      </w:r>
+      <w:proofErr w:type="spellStart"/>
+      <w:r>
+        <w:t>eTRF</w:t>
+      </w:r>
+      <w:proofErr w:type="spellEnd"/>
+      <w:r>
+        <w:t xml:space="preserve"> feed the dams, the timing, and whatnot before you get to the ITT.</w:t>
+      </w:r>
+    </w:p>
+  </w:comment>
+  <w:comment w:id="22" w:author="Dave Bridges" w:date="2019-08-19T11:00:00Z" w:initials="DB">
+    <w:p>
+      <w:pPr>
+        <w:pStyle w:val="CommentText"/>
+      </w:pPr>
+      <w:r>
+        <w:rPr>
+          <w:rStyle w:val="CommentReference"/>
+        </w:rPr>
+        <w:annotationRef/>
+      </w:r>
+      <w:r>
+        <w:t>A little confusingly worded.</w:t>
+      </w:r>
+    </w:p>
+  </w:comment>
+  <w:comment w:id="26" w:author="Dave Bridges" w:date="2019-08-19T11:08:00Z" w:initials="DB">
+    <w:p>
+      <w:pPr>
+        <w:pStyle w:val="CommentText"/>
+      </w:pPr>
+      <w:r>
+        <w:rPr>
+          <w:rStyle w:val="CommentReference"/>
+        </w:rPr>
+        <w:annotationRef/>
+      </w:r>
+      <w:r>
+        <w:t>See grants for papers</w:t>
+      </w:r>
+    </w:p>
+  </w:comment>
+  <w:comment w:id="34" w:author="Dave Bridges" w:date="2019-08-19T11:09:00Z" w:initials="DB">
+    <w:p>
+      <w:pPr>
+        <w:pStyle w:val="CommentText"/>
+      </w:pPr>
+      <w:r>
+        <w:rPr>
+          <w:rStyle w:val="CommentReference"/>
+        </w:rPr>
+        <w:annotationRef/>
+      </w:r>
+      <w:r>
+        <w:t>whenever</w:t>
+      </w:r>
+    </w:p>
+  </w:comment>
+  <w:comment w:id="38" w:author="Dave Bridges" w:date="2019-08-19T11:00:00Z" w:initials="DB">
+    <w:p>
+      <w:pPr>
+        <w:pStyle w:val="CommentText"/>
+      </w:pPr>
+      <w:r>
+        <w:rPr>
+          <w:rStyle w:val="CommentReference"/>
+        </w:rPr>
+        <w:annotationRef/>
+      </w:r>
+      <w:r>
+        <w:t>Another candidate?</w:t>
+      </w:r>
+    </w:p>
+  </w:comment>
+  <w:comment w:id="39" w:author="Dave Bridges" w:date="2019-08-19T11:04:00Z" w:initials="DB">
+    <w:p>
+      <w:pPr>
+        <w:pStyle w:val="CommentText"/>
+      </w:pPr>
+      <w:r>
+        <w:rPr>
+          <w:rStyle w:val="CommentReference"/>
+        </w:rPr>
+        <w:annotationRef/>
+      </w:r>
+      <w:r>
+        <w:t>Could say something about cortisol here as well.</w:t>
+      </w:r>
+    </w:p>
+  </w:comment>
+  <w:comment w:id="41" w:author="Dave Bridges" w:date="2019-08-19T11:01:00Z" w:initials="DB">
+    <w:p>
+      <w:pPr>
+        <w:pStyle w:val="CommentText"/>
+      </w:pPr>
+      <w:r>
+        <w:rPr>
+          <w:rStyle w:val="CommentReference"/>
+        </w:rPr>
+        <w:annotationRef/>
+      </w:r>
+      <w:r>
+        <w:t>Not totally sure what this means.</w:t>
+      </w:r>
+    </w:p>
+  </w:comment>
+  <w:comment w:id="43" w:author="Dave Bridges" w:date="2019-08-19T11:04:00Z" w:initials="DB">
+    <w:p>
+      <w:pPr>
+        <w:pStyle w:val="CommentText"/>
+      </w:pPr>
+      <w:r>
+        <w:rPr>
+          <w:rStyle w:val="CommentReference"/>
+        </w:rPr>
+        <w:annotationRef/>
+      </w:r>
+      <w:r>
+        <w:t xml:space="preserve">May make more sense as 2.1, since these measurements </w:t>
+      </w:r>
+      <w:proofErr w:type="spellStart"/>
+      <w:r>
+        <w:t>preceed</w:t>
+      </w:r>
+      <w:proofErr w:type="spellEnd"/>
+      <w:r>
+        <w:t xml:space="preserve"> and inform the ITT.</w:t>
+      </w:r>
+    </w:p>
+  </w:comment>
+  <w:comment w:id="47" w:author="Molly Carter" w:date="2019-08-16T16:55:00Z" w:initials="MC">
+    <w:p>
+      <w:pPr>
+        <w:pStyle w:val="CommentText"/>
+      </w:pPr>
+      <w:r>
+        <w:rPr>
+          <w:rStyle w:val="CommentReference"/>
+        </w:rPr>
+        <w:annotationRef/>
+      </w:r>
+      <w:r>
         <w:t>Will be done by Monday</w:t>
       </w:r>
     </w:p>
   </w:comment>
-  <w:comment w:id="13" w:author="Molly Carter" w:date="2019-08-12T14:31:00Z" w:initials="MC">
+  <w:comment w:id="57" w:author="Molly Carter" w:date="2019-08-12T14:31:00Z" w:initials="MC">
     <w:p>
       <w:pPr>
         <w:pStyle w:val="CommentText"/>
@@ -6434,7 +7558,7 @@
       </w:r>
     </w:p>
   </w:comment>
-  <w:comment w:id="26" w:author="Molly Carter" w:date="2019-08-15T14:59:00Z" w:initials="MC">
+  <w:comment w:id="58" w:author="Dave Bridges" w:date="2019-08-19T11:13:00Z" w:initials="DB">
     <w:p>
       <w:pPr>
         <w:pStyle w:val="CommentText"/>
@@ -6446,11 +7570,49 @@
         <w:annotationRef/>
       </w:r>
       <w:r>
+        <w:t>A little confusing in context with the first half of this sentence.</w:t>
+      </w:r>
+    </w:p>
+  </w:comment>
+  <w:comment w:id="59" w:author="Dave Bridges" w:date="2019-08-19T11:14:00Z" w:initials="DB">
+    <w:p>
+      <w:pPr>
+        <w:pStyle w:val="CommentText"/>
+      </w:pPr>
+      <w:r>
+        <w:rPr>
+          <w:rStyle w:val="CommentReference"/>
+        </w:rPr>
+        <w:annotationRef/>
+      </w:r>
+      <w:r>
+        <w:t xml:space="preserve">Carbohydrate and lipid oxidation can be calculated from VO2 and </w:t>
+      </w:r>
+      <w:r>
+        <w:t>VC</w:t>
+      </w:r>
+      <w:r>
+        <w:t>O2, and is a little easier to interpret than RER.</w:t>
+      </w:r>
+    </w:p>
+  </w:comment>
+  <w:comment w:id="75" w:author="Molly Carter" w:date="2019-08-15T14:59:00Z" w:initials="MC">
+    <w:p>
+      <w:pPr>
+        <w:pStyle w:val="CommentText"/>
+      </w:pPr>
+      <w:r>
+        <w:rPr>
+          <w:rStyle w:val="CommentReference"/>
+        </w:rPr>
+        <w:annotationRef/>
+      </w:r>
+      <w:r>
         <w:t>Use innocence’s Endocrinology paper for this.</w:t>
       </w:r>
     </w:p>
   </w:comment>
-  <w:comment w:id="27" w:author="Molly Carter" w:date="2019-08-16T16:57:00Z" w:initials="MC">
+  <w:comment w:id="76" w:author="Molly Carter" w:date="2019-08-16T16:57:00Z" w:initials="MC">
     <w:p>
       <w:pPr>
         <w:pStyle w:val="CommentText"/>
@@ -6471,7 +7633,7 @@
       </w:pPr>
     </w:p>
   </w:comment>
-  <w:comment w:id="29" w:author="Molly Carter" w:date="2019-08-16T16:57:00Z" w:initials="MC">
+  <w:comment w:id="78" w:author="Molly Carter" w:date="2019-08-16T16:57:00Z" w:initials="MC">
     <w:p>
       <w:pPr>
         <w:pStyle w:val="CommentText"/>
@@ -6487,7 +7649,7 @@
       </w:r>
     </w:p>
   </w:comment>
-  <w:comment w:id="32" w:author="Molly Carter" w:date="2019-08-16T16:58:00Z" w:initials="MC">
+  <w:comment w:id="81" w:author="Molly Carter" w:date="2019-08-16T16:58:00Z" w:initials="MC">
     <w:p>
       <w:pPr>
         <w:pStyle w:val="CommentText"/>
@@ -6506,7 +7668,7 @@
       </w:r>
     </w:p>
   </w:comment>
-  <w:comment w:id="35" w:author="Molly Carter" w:date="2019-08-16T16:59:00Z" w:initials="MC">
+  <w:comment w:id="84" w:author="Molly Carter" w:date="2019-08-16T16:59:00Z" w:initials="MC">
     <w:p>
       <w:pPr>
         <w:pStyle w:val="CommentText"/>
@@ -6526,6 +7688,54 @@
       <w:r>
         <w:br/>
         <w:t>start with bomb calorimetry, and we can then move on to infusion with radiolabeled nutrient infusion and collect portal blood to see how much is absorbed between groups. This would be a terminal surgery. Doi: 10.1194/jlr.M900085-JLR200</w:t>
+      </w:r>
+    </w:p>
+  </w:comment>
+  <w:comment w:id="85" w:author="Dave Bridges" w:date="2019-08-19T11:11:00Z" w:initials="DB">
+    <w:p>
+      <w:pPr>
+        <w:pStyle w:val="CommentText"/>
+      </w:pPr>
+      <w:r>
+        <w:rPr>
+          <w:rStyle w:val="CommentReference"/>
+        </w:rPr>
+        <w:annotationRef/>
+      </w:r>
+      <w:r>
+        <w:t xml:space="preserve">Cool, can also determine </w:t>
+      </w:r>
+      <w:proofErr w:type="spellStart"/>
+      <w:r>
+        <w:t>digestable</w:t>
+      </w:r>
+      <w:proofErr w:type="spellEnd"/>
+      <w:r>
+        <w:t xml:space="preserve"> carbs and </w:t>
+      </w:r>
+      <w:proofErr w:type="spellStart"/>
+      <w:r>
+        <w:t>lipis</w:t>
+      </w:r>
+      <w:proofErr w:type="spellEnd"/>
+      <w:r>
+        <w:t xml:space="preserve"> from feces if necessary (it’s the same protocol as lipids from the liver).</w:t>
+      </w:r>
+    </w:p>
+  </w:comment>
+  <w:comment w:id="88" w:author="Dave Bridges" w:date="2019-08-19T11:12:00Z" w:initials="DB">
+    <w:p>
+      <w:pPr>
+        <w:pStyle w:val="CommentText"/>
+      </w:pPr>
+      <w:r>
+        <w:rPr>
+          <w:rStyle w:val="CommentReference"/>
+        </w:rPr>
+        <w:annotationRef/>
+      </w:r>
+      <w:r>
+        <w:t>Seems pretty integrated into the aims, maybe just stick with that format if you prefer writing this way.</w:t>
       </w:r>
     </w:p>
   </w:comment>
@@ -6534,25 +7744,61 @@
 
 <file path=word/commentsExtended.xml><?xml version="1.0" encoding="utf-8"?>
 <w15:commentsEx xmlns:wpc="http://schemas.microsoft.com/office/word/2010/wordprocessingCanvas" xmlns:cx="http://schemas.microsoft.com/office/drawing/2014/chartex" xmlns:cx1="http://schemas.microsoft.com/office/drawing/2015/9/8/chartex" xmlns:cx2="http://schemas.microsoft.com/office/drawing/2015/10/21/chartex" xmlns:cx3="http://schemas.microsoft.com/office/drawing/2016/5/9/chartex" xmlns:cx4="http://schemas.microsoft.com/office/drawing/2016/5/10/chartex" xmlns:cx5="http://schemas.microsoft.com/office/drawing/2016/5/11/chartex" xmlns:cx6="http://schemas.microsoft.com/office/drawing/2016/5/12/chartex" xmlns:cx7="http://schemas.microsoft.com/office/drawing/2016/5/13/chartex" xmlns:cx8="http://schemas.microsoft.com/office/drawing/2016/5/14/chartex" xmlns:mc="http://schemas.openxmlformats.org/markup-compatibility/2006" xmlns:aink="http://schemas.microsoft.com/office/drawing/2016/ink" xmlns:am3d="http://schemas.microsoft.com/office/drawing/2017/model3d" xmlns:o="urn:schemas-microsoft-com:office:office" xmlns:r="http://schemas.openxmlformats.org/officeDocument/2006/relationships" xmlns:m="http://schemas.openxmlformats.org/officeDocument/2006/math" xmlns:v="urn:schemas-microsoft-com:vml" xmlns:wp14="http://schemas.microsoft.com/office/word/2010/wordprocessingDrawing" xmlns:wp="http://schemas.openxmlformats.org/drawingml/2006/wordprocessingDrawing" xmlns:w10="urn:schemas-microsoft-com:office:word" xmlns:w="http://schemas.openxmlformats.org/wordprocessingml/2006/main" xmlns:w14="http://schemas.microsoft.com/office/word/2010/wordml" xmlns:w15="http://schemas.microsoft.com/office/word/2012/wordml" xmlns:w16cid="http://schemas.microsoft.com/office/word/2016/wordml/cid" xmlns:w16se="http://schemas.microsoft.com/office/word/2015/wordml/symex" xmlns:wpg="http://schemas.microsoft.com/office/word/2010/wordprocessingGroup" xmlns:wpi="http://schemas.microsoft.com/office/word/2010/wordprocessingInk" xmlns:wne="http://schemas.microsoft.com/office/word/2006/wordml" xmlns:wps="http://schemas.microsoft.com/office/word/2010/wordprocessingShape" mc:Ignorable="w14 w15 w16se w16cid wp14">
+  <w15:commentEx w15:paraId="107A98A6" w15:done="0"/>
+  <w15:commentEx w15:paraId="1FF1CB00" w15:done="0"/>
+  <w15:commentEx w15:paraId="45B073C1" w15:done="0"/>
+  <w15:commentEx w15:paraId="0420C32D" w15:done="0"/>
+  <w15:commentEx w15:paraId="77EC4AFE" w15:paraIdParent="0420C32D" w15:done="0"/>
+  <w15:commentEx w15:paraId="053E3993" w15:done="0"/>
+  <w15:commentEx w15:paraId="365C1858" w15:done="0"/>
+  <w15:commentEx w15:paraId="3DE44E1C" w15:done="0"/>
+  <w15:commentEx w15:paraId="49AB261D" w15:done="0"/>
+  <w15:commentEx w15:paraId="7761D8C6" w15:done="0"/>
+  <w15:commentEx w15:paraId="7B7BE4CA" w15:done="0"/>
+  <w15:commentEx w15:paraId="7824FC7D" w15:paraIdParent="7B7BE4CA" w15:done="0"/>
+  <w15:commentEx w15:paraId="4BDEA39B" w15:done="0"/>
+  <w15:commentEx w15:paraId="03330CB2" w15:done="0"/>
   <w15:commentEx w15:paraId="6B7B32FA" w15:done="0"/>
   <w15:commentEx w15:paraId="34DEEFC7" w15:done="0"/>
+  <w15:commentEx w15:paraId="41E9A3BB" w15:done="0"/>
+  <w15:commentEx w15:paraId="3781DEEC" w15:done="0"/>
   <w15:commentEx w15:paraId="7E9FFA5C" w15:done="0"/>
   <w15:commentEx w15:paraId="26D517E4" w15:done="0"/>
   <w15:commentEx w15:paraId="4DF61E64" w15:done="0"/>
   <w15:commentEx w15:paraId="5F110A3F" w15:done="0"/>
   <w15:commentEx w15:paraId="1FBEE6B9" w15:done="0"/>
+  <w15:commentEx w15:paraId="10260318" w15:paraIdParent="1FBEE6B9" w15:done="0"/>
+  <w15:commentEx w15:paraId="24722EA0" w15:done="0"/>
 </w15:commentsEx>
 </file>
 
 <file path=word/commentsIds.xml><?xml version="1.0" encoding="utf-8"?>
 <w16cid:commentsIds xmlns:wpc="http://schemas.microsoft.com/office/word/2010/wordprocessingCanvas" xmlns:cx="http://schemas.microsoft.com/office/drawing/2014/chartex" xmlns:cx1="http://schemas.microsoft.com/office/drawing/2015/9/8/chartex" xmlns:cx2="http://schemas.microsoft.com/office/drawing/2015/10/21/chartex" xmlns:cx3="http://schemas.microsoft.com/office/drawing/2016/5/9/chartex" xmlns:cx4="http://schemas.microsoft.com/office/drawing/2016/5/10/chartex" xmlns:cx5="http://schemas.microsoft.com/office/drawing/2016/5/11/chartex" xmlns:cx6="http://schemas.microsoft.com/office/drawing/2016/5/12/chartex" xmlns:cx7="http://schemas.microsoft.com/office/drawing/2016/5/13/chartex" xmlns:cx8="http://schemas.microsoft.com/office/drawing/2016/5/14/chartex" xmlns:mc="http://schemas.openxmlformats.org/markup-compatibility/2006" xmlns:aink="http://schemas.microsoft.com/office/drawing/2016/ink" xmlns:am3d="http://schemas.microsoft.com/office/drawing/2017/model3d" xmlns:o="urn:schemas-microsoft-com:office:office" xmlns:r="http://schemas.openxmlformats.org/officeDocument/2006/relationships" xmlns:m="http://schemas.openxmlformats.org/officeDocument/2006/math" xmlns:v="urn:schemas-microsoft-com:vml" xmlns:wp14="http://schemas.microsoft.com/office/word/2010/wordprocessingDrawing" xmlns:wp="http://schemas.openxmlformats.org/drawingml/2006/wordprocessingDrawing" xmlns:w10="urn:schemas-microsoft-com:office:word" xmlns:w="http://schemas.openxmlformats.org/wordprocessingml/2006/main" xmlns:w14="http://schemas.microsoft.com/office/word/2010/wordml" xmlns:w15="http://schemas.microsoft.com/office/word/2012/wordml" xmlns:w16cid="http://schemas.microsoft.com/office/word/2016/wordml/cid" xmlns:w16se="http://schemas.microsoft.com/office/word/2015/wordml/symex" xmlns:wpg="http://schemas.microsoft.com/office/word/2010/wordprocessingGroup" xmlns:wpi="http://schemas.microsoft.com/office/word/2010/wordprocessingInk" xmlns:wne="http://schemas.microsoft.com/office/word/2006/wordml" xmlns:wps="http://schemas.microsoft.com/office/word/2010/wordprocessingShape" mc:Ignorable="w14 w15 w16se w16cid wp14">
+  <w16cid:commentId w16cid:paraId="107A98A6" w16cid:durableId="2104FE22"/>
+  <w16cid:commentId w16cid:paraId="1FF1CB00" w16cid:durableId="2104FE5E"/>
+  <w16cid:commentId w16cid:paraId="45B073C1" w16cid:durableId="2104FF24"/>
+  <w16cid:commentId w16cid:paraId="0420C32D" w16cid:durableId="2105014B"/>
+  <w16cid:commentId w16cid:paraId="77EC4AFE" w16cid:durableId="2105014A"/>
+  <w16cid:commentId w16cid:paraId="053E3993" w16cid:durableId="2105036A"/>
+  <w16cid:commentId w16cid:paraId="365C1858" w16cid:durableId="21050084"/>
+  <w16cid:commentId w16cid:paraId="3DE44E1C" w16cid:durableId="2104FFD2"/>
+  <w16cid:commentId w16cid:paraId="49AB261D" w16cid:durableId="21050192"/>
+  <w16cid:commentId w16cid:paraId="7761D8C6" w16cid:durableId="210501DC"/>
+  <w16cid:commentId w16cid:paraId="7B7BE4CA" w16cid:durableId="2104FFDF"/>
+  <w16cid:commentId w16cid:paraId="7824FC7D" w16cid:durableId="210500D8"/>
+  <w16cid:commentId w16cid:paraId="4BDEA39B" w16cid:durableId="2104FFFE"/>
+  <w16cid:commentId w16cid:paraId="03330CB2" w16cid:durableId="210500A3"/>
   <w16cid:commentId w16cid:paraId="6B7B32FA" w16cid:durableId="21015E67"/>
   <w16cid:commentId w16cid:paraId="34DEEFC7" w16cid:durableId="20FBF6AE"/>
+  <w16cid:commentId w16cid:paraId="41E9A3BB" w16cid:durableId="210502EA"/>
+  <w16cid:commentId w16cid:paraId="3781DEEC" w16cid:durableId="210502FF"/>
   <w16cid:commentId w16cid:paraId="7E9FFA5C" w16cid:durableId="20FFF1D4"/>
   <w16cid:commentId w16cid:paraId="26D517E4" w16cid:durableId="21015EF3"/>
   <w16cid:commentId w16cid:paraId="4DF61E64" w16cid:durableId="21015F15"/>
   <w16cid:commentId w16cid:paraId="5F110A3F" w16cid:durableId="21015F3D"/>
   <w16cid:commentId w16cid:paraId="1FBEE6B9" w16cid:durableId="21015F69"/>
+  <w16cid:commentId w16cid:paraId="10260318" w16cid:durableId="2105027B"/>
+  <w16cid:commentId w16cid:paraId="24722EA0" w16cid:durableId="210502B4"/>
 </w16cid:commentsIds>
 </file>
 
@@ -6949,6 +8195,9 @@
 
 <file path=word/people.xml><?xml version="1.0" encoding="utf-8"?>
 <w15:people xmlns:wpc="http://schemas.microsoft.com/office/word/2010/wordprocessingCanvas" xmlns:cx="http://schemas.microsoft.com/office/drawing/2014/chartex" xmlns:cx1="http://schemas.microsoft.com/office/drawing/2015/9/8/chartex" xmlns:cx2="http://schemas.microsoft.com/office/drawing/2015/10/21/chartex" xmlns:cx3="http://schemas.microsoft.com/office/drawing/2016/5/9/chartex" xmlns:cx4="http://schemas.microsoft.com/office/drawing/2016/5/10/chartex" xmlns:cx5="http://schemas.microsoft.com/office/drawing/2016/5/11/chartex" xmlns:cx6="http://schemas.microsoft.com/office/drawing/2016/5/12/chartex" xmlns:cx7="http://schemas.microsoft.com/office/drawing/2016/5/13/chartex" xmlns:cx8="http://schemas.microsoft.com/office/drawing/2016/5/14/chartex" xmlns:mc="http://schemas.openxmlformats.org/markup-compatibility/2006" xmlns:aink="http://schemas.microsoft.com/office/drawing/2016/ink" xmlns:am3d="http://schemas.microsoft.com/office/drawing/2017/model3d" xmlns:o="urn:schemas-microsoft-com:office:office" xmlns:r="http://schemas.openxmlformats.org/officeDocument/2006/relationships" xmlns:m="http://schemas.openxmlformats.org/officeDocument/2006/math" xmlns:v="urn:schemas-microsoft-com:vml" xmlns:wp14="http://schemas.microsoft.com/office/word/2010/wordprocessingDrawing" xmlns:wp="http://schemas.openxmlformats.org/drawingml/2006/wordprocessingDrawing" xmlns:w10="urn:schemas-microsoft-com:office:word" xmlns:w="http://schemas.openxmlformats.org/wordprocessingml/2006/main" xmlns:w14="http://schemas.microsoft.com/office/word/2010/wordml" xmlns:w15="http://schemas.microsoft.com/office/word/2012/wordml" xmlns:w16cid="http://schemas.microsoft.com/office/word/2016/wordml/cid" xmlns:w16se="http://schemas.microsoft.com/office/word/2015/wordml/symex" xmlns:wpg="http://schemas.microsoft.com/office/word/2010/wordprocessingGroup" xmlns:wpi="http://schemas.microsoft.com/office/word/2010/wordprocessingInk" xmlns:wne="http://schemas.microsoft.com/office/word/2006/wordml" xmlns:wps="http://schemas.microsoft.com/office/word/2010/wordprocessingShape" mc:Ignorable="w14 w15 w16se w16cid wp14">
+  <w15:person w15:author="Dave Bridges">
+    <w15:presenceInfo w15:providerId="Windows Live" w15:userId="4bc1184c43c78bbd"/>
+  </w15:person>
   <w15:person w15:author="Molly Carter">
     <w15:presenceInfo w15:providerId="Windows Live" w15:userId="80b2a043931789ab"/>
   </w15:person>
@@ -8133,7 +9382,7 @@
 </file>
 
 <file path=customXml/itemProps1.xml><?xml version="1.0" encoding="utf-8"?>
-<ds:datastoreItem xmlns:ds="http://schemas.openxmlformats.org/officeDocument/2006/customXml" ds:itemID="{B93854E5-3802-4E49-8401-F608F35221CC}">
+<ds:datastoreItem xmlns:ds="http://schemas.openxmlformats.org/officeDocument/2006/customXml" ds:itemID="{A9FEEFCC-D575-5947-AD9B-DA26CA49615F}">
   <ds:schemaRefs>
     <ds:schemaRef ds:uri="http://schemas.openxmlformats.org/officeDocument/2006/bibliography"/>
   </ds:schemaRefs>

</xml_diff>

<commit_message>
Put figure in text box, need to add legend
</commit_message>
<xml_diff>
--- a/Molly Preliminary Exam/Aim 2.docx
+++ b/Molly Preliminary Exam/Aim 2.docx
@@ -51,95 +51,488 @@
         <w:pStyle w:val="Heading3"/>
       </w:pPr>
       <w:r>
+        <w:t>Time-restricted feeding</w:t>
+      </w:r>
+    </w:p>
+    <w:p>
+      <w:pPr>
+        <w:rPr>
+          <w:rFonts w:cs="Times New Roman"/>
+        </w:rPr>
+      </w:pPr>
+      <w:ins w:id="2" w:author="Dave Bridges" w:date="2019-11-27T09:28:00Z">
+        <w:r>
+          <w:rPr>
+            <w:rFonts w:cs="Times New Roman"/>
+            <w:noProof/>
+          </w:rPr>
+          <mc:AlternateContent>
+            <mc:Choice Requires="wps">
+              <w:drawing>
+                <wp:anchor distT="0" distB="0" distL="114300" distR="114300" simplePos="0" relativeHeight="251660288" behindDoc="0" locked="0" layoutInCell="1" allowOverlap="1" wp14:anchorId="35DE9DC0" wp14:editId="16BF3861">
+                  <wp:simplePos x="0" y="0"/>
+                  <wp:positionH relativeFrom="column">
+                    <wp:align>right</wp:align>
+                  </wp:positionH>
+                  <wp:positionV relativeFrom="paragraph">
+                    <wp:posOffset>297158</wp:posOffset>
+                  </wp:positionV>
+                  <wp:extent cx="2029968" cy="2121408"/>
+                  <wp:effectExtent l="0" t="0" r="2540" b="0"/>
+                  <wp:wrapSquare wrapText="left"/>
+                  <wp:docPr id="1" name="Text Box 1"/>
+                  <wp:cNvGraphicFramePr/>
+                  <a:graphic xmlns:a="http://schemas.openxmlformats.org/drawingml/2006/main">
+                    <a:graphicData uri="http://schemas.microsoft.com/office/word/2010/wordprocessingShape">
+                      <wps:wsp>
+                        <wps:cNvSpPr txBox="1"/>
+                        <wps:spPr>
+                          <a:xfrm>
+                            <a:off x="0" y="0"/>
+                            <a:ext cx="2029968" cy="2121408"/>
+                          </a:xfrm>
+                          <a:prstGeom prst="rect">
+                            <a:avLst/>
+                          </a:prstGeom>
+                          <a:solidFill>
+                            <a:schemeClr val="lt1"/>
+                          </a:solidFill>
+                          <a:ln w="6350">
+                            <a:noFill/>
+                          </a:ln>
+                        </wps:spPr>
+                        <wps:txbx>
+                          <w:txbxContent>
+                            <w:p>
+                              <w:pPr>
+                                <w:rPr>
+                                  <w:ins w:id="3" w:author="Dave Bridges" w:date="2019-11-27T09:28:00Z"/>
+                                </w:rPr>
+                              </w:pPr>
+                              <w:ins w:id="4" w:author="Dave Bridges" w:date="2019-11-27T09:28:00Z">
+                                <w:r>
+                                  <w:rPr>
+                                    <w:noProof/>
+                                  </w:rPr>
+                                  <w:drawing>
+                                    <wp:inline distT="0" distB="0" distL="0" distR="0" wp14:anchorId="1B019DB7" wp14:editId="280C42F5">
+                                      <wp:extent cx="1864995" cy="1259205"/>
+                                      <wp:effectExtent l="0" t="0" r="1905" b="0"/>
+                                      <wp:docPr id="2" name="Picture 2"/>
+                                      <wp:cNvGraphicFramePr/>
+                                      <a:graphic xmlns:a="http://schemas.openxmlformats.org/drawingml/2006/main">
+                                        <a:graphicData uri="http://schemas.openxmlformats.org/drawingml/2006/picture">
+                                          <pic:pic xmlns:pic="http://schemas.openxmlformats.org/drawingml/2006/picture">
+                                            <pic:nvPicPr>
+                                              <pic:cNvPr id="3" name="Picture 3"/>
+                                              <pic:cNvPicPr/>
+                                            </pic:nvPicPr>
+                                            <pic:blipFill>
+                                              <a:blip r:embed="rId8" cstate="print">
+                                                <a:extLst>
+                                                  <a:ext uri="{28A0092B-C50C-407E-A947-70E740481C1C}">
+                                                    <a14:useLocalDpi xmlns:a14="http://schemas.microsoft.com/office/drawing/2010/main" val="0"/>
+                                                  </a:ext>
+                                                </a:extLst>
+                                              </a:blip>
+                                              <a:stretch>
+                                                <a:fillRect/>
+                                              </a:stretch>
+                                            </pic:blipFill>
+                                            <pic:spPr>
+                                              <a:xfrm>
+                                                <a:off x="0" y="0"/>
+                                                <a:ext cx="1864995" cy="1259205"/>
+                                              </a:xfrm>
+                                              <a:prstGeom prst="rect">
+                                                <a:avLst/>
+                                              </a:prstGeom>
+                                            </pic:spPr>
+                                          </pic:pic>
+                                        </a:graphicData>
+                                      </a:graphic>
+                                    </wp:inline>
+                                  </w:drawing>
+                                </w:r>
+                              </w:ins>
+                            </w:p>
+                            <w:p>
+                              <w:ins w:id="5" w:author="Dave Bridges" w:date="2019-11-27T09:28:00Z">
+                                <w:r>
+                                  <w:t>Figure 1: XXXX</w:t>
+                                </w:r>
+                              </w:ins>
+                            </w:p>
+                          </w:txbxContent>
+                        </wps:txbx>
+                        <wps:bodyPr rot="0" spcFirstLastPara="0" vertOverflow="overflow" horzOverflow="overflow" vert="horz" wrap="square" lIns="91440" tIns="45720" rIns="91440" bIns="45720" numCol="1" spcCol="0" rtlCol="0" fromWordArt="0" anchor="t" anchorCtr="0" forceAA="0" compatLnSpc="1">
+                          <a:prstTxWarp prst="textNoShape">
+                            <a:avLst/>
+                          </a:prstTxWarp>
+                          <a:noAutofit/>
+                        </wps:bodyPr>
+                      </wps:wsp>
+                    </a:graphicData>
+                  </a:graphic>
+                  <wp14:sizeRelH relativeFrom="margin">
+                    <wp14:pctWidth>0</wp14:pctWidth>
+                  </wp14:sizeRelH>
+                  <wp14:sizeRelV relativeFrom="margin">
+                    <wp14:pctHeight>0</wp14:pctHeight>
+                  </wp14:sizeRelV>
+                </wp:anchor>
+              </w:drawing>
+            </mc:Choice>
+            <mc:Fallback>
+              <w:pict>
+                <v:shapetype w14:anchorId="35DE9DC0" id="_x0000_t202" coordsize="21600,21600" o:spt="202" path="m,l,21600r21600,l21600,xe">
+                  <v:stroke joinstyle="miter"/>
+                  <v:path gradientshapeok="t" o:connecttype="rect"/>
+                </v:shapetype>
+                <v:shape id="Text Box 1" o:spid="_x0000_s1026" type="#_x0000_t202" style="position:absolute;margin-left:108.65pt;margin-top:23.4pt;width:159.85pt;height:167.05pt;z-index:251660288;visibility:visible;mso-wrap-style:square;mso-width-percent:0;mso-height-percent:0;mso-wrap-distance-left:9pt;mso-wrap-distance-top:0;mso-wrap-distance-right:9pt;mso-wrap-distance-bottom:0;mso-position-horizontal:right;mso-position-horizontal-relative:text;mso-position-vertical:absolute;mso-position-vertical-relative:text;mso-width-percent:0;mso-height-percent:0;mso-width-relative:margin;mso-height-relative:margin;v-text-anchor:top" o:gfxdata="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" fillcolor="white [3201]" stroked="f" strokeweight=".5pt">
+                  <v:textbox>
+                    <w:txbxContent>
+                      <w:p>
+                        <w:pPr>
+                          <w:rPr>
+                            <w:ins w:id="6" w:author="Dave Bridges" w:date="2019-11-27T09:28:00Z"/>
+                          </w:rPr>
+                        </w:pPr>
+                        <w:ins w:id="7" w:author="Dave Bridges" w:date="2019-11-27T09:28:00Z">
+                          <w:r>
+                            <w:rPr>
+                              <w:noProof/>
+                            </w:rPr>
+                            <w:drawing>
+                              <wp:inline distT="0" distB="0" distL="0" distR="0" wp14:anchorId="1B019DB7" wp14:editId="280C42F5">
+                                <wp:extent cx="1864995" cy="1259205"/>
+                                <wp:effectExtent l="0" t="0" r="1905" b="0"/>
+                                <wp:docPr id="2" name="Picture 2"/>
+                                <wp:cNvGraphicFramePr/>
+                                <a:graphic xmlns:a="http://schemas.openxmlformats.org/drawingml/2006/main">
+                                  <a:graphicData uri="http://schemas.openxmlformats.org/drawingml/2006/picture">
+                                    <pic:pic xmlns:pic="http://schemas.openxmlformats.org/drawingml/2006/picture">
+                                      <pic:nvPicPr>
+                                        <pic:cNvPr id="3" name="Picture 3"/>
+                                        <pic:cNvPicPr/>
+                                      </pic:nvPicPr>
+                                      <pic:blipFill>
+                                        <a:blip r:embed="rId8" cstate="print">
+                                          <a:extLst>
+                                            <a:ext uri="{28A0092B-C50C-407E-A947-70E740481C1C}">
+                                              <a14:useLocalDpi xmlns:a14="http://schemas.microsoft.com/office/drawing/2010/main" val="0"/>
+                                            </a:ext>
+                                          </a:extLst>
+                                        </a:blip>
+                                        <a:stretch>
+                                          <a:fillRect/>
+                                        </a:stretch>
+                                      </pic:blipFill>
+                                      <pic:spPr>
+                                        <a:xfrm>
+                                          <a:off x="0" y="0"/>
+                                          <a:ext cx="1864995" cy="1259205"/>
+                                        </a:xfrm>
+                                        <a:prstGeom prst="rect">
+                                          <a:avLst/>
+                                        </a:prstGeom>
+                                      </pic:spPr>
+                                    </pic:pic>
+                                  </a:graphicData>
+                                </a:graphic>
+                              </wp:inline>
+                            </w:drawing>
+                          </w:r>
+                        </w:ins>
+                      </w:p>
+                      <w:p>
+                        <w:ins w:id="8" w:author="Dave Bridges" w:date="2019-11-27T09:28:00Z">
+                          <w:r>
+                            <w:t>Figure 1: XXXX</w:t>
+                          </w:r>
+                        </w:ins>
+                      </w:p>
+                    </w:txbxContent>
+                  </v:textbox>
+                  <w10:wrap type="square" side="left"/>
+                </v:shape>
+              </w:pict>
+            </mc:Fallback>
+          </mc:AlternateContent>
+        </w:r>
+      </w:ins>
+      <w:del w:id="9" w:author="Dave Bridges" w:date="2019-11-27T09:28:00Z">
+        <w:r>
+          <w:rPr>
+            <w:rFonts w:cs="Times New Roman"/>
+            <w:noProof/>
+          </w:rPr>
+          <w:drawing>
+            <wp:anchor distT="0" distB="0" distL="114300" distR="114300" simplePos="0" relativeHeight="251658240" behindDoc="1" locked="0" layoutInCell="1" allowOverlap="1" wp14:anchorId="27AAC2A0" wp14:editId="54C926BF">
+              <wp:simplePos x="0" y="0"/>
+              <wp:positionH relativeFrom="column">
+                <wp:posOffset>3841115</wp:posOffset>
+              </wp:positionH>
+              <wp:positionV relativeFrom="paragraph">
+                <wp:posOffset>66040</wp:posOffset>
+              </wp:positionV>
+              <wp:extent cx="1864995" cy="1259205"/>
+              <wp:effectExtent l="0" t="0" r="1905" b="0"/>
+              <wp:wrapTight wrapText="bothSides">
+                <wp:wrapPolygon edited="0">
+                  <wp:start x="0" y="0"/>
+                  <wp:lineTo x="0" y="21349"/>
+                  <wp:lineTo x="21475" y="21349"/>
+                  <wp:lineTo x="21475" y="0"/>
+                  <wp:lineTo x="0" y="0"/>
+                </wp:wrapPolygon>
+              </wp:wrapTight>
+              <wp:docPr id="3" name="Picture 3"/>
+              <wp:cNvGraphicFramePr>
+                <a:graphicFrameLocks xmlns:a="http://schemas.openxmlformats.org/drawingml/2006/main" noChangeAspect="1"/>
+              </wp:cNvGraphicFramePr>
+              <a:graphic xmlns:a="http://schemas.openxmlformats.org/drawingml/2006/main">
+                <a:graphicData uri="http://schemas.openxmlformats.org/drawingml/2006/picture">
+                  <pic:pic xmlns:pic="http://schemas.openxmlformats.org/drawingml/2006/picture">
+                    <pic:nvPicPr>
+                      <pic:cNvPr id="3" name="data-vizualization-2.pdf"/>
+                      <pic:cNvPicPr/>
+                    </pic:nvPicPr>
+                    <pic:blipFill>
+                      <a:blip r:embed="rId8" cstate="print">
+                        <a:extLst>
+                          <a:ext uri="{28A0092B-C50C-407E-A947-70E740481C1C}">
+                            <a14:useLocalDpi xmlns:a14="http://schemas.microsoft.com/office/drawing/2010/main" val="0"/>
+                          </a:ext>
+                        </a:extLst>
+                      </a:blip>
+                      <a:stretch>
+                        <a:fillRect/>
+                      </a:stretch>
+                    </pic:blipFill>
+                    <pic:spPr>
+                      <a:xfrm>
+                        <a:off x="0" y="0"/>
+                        <a:ext cx="1864995" cy="1259205"/>
+                      </a:xfrm>
+                      <a:prstGeom prst="rect">
+                        <a:avLst/>
+                      </a:prstGeom>
+                    </pic:spPr>
+                  </pic:pic>
+                </a:graphicData>
+              </a:graphic>
+              <wp14:sizeRelH relativeFrom="page">
+                <wp14:pctWidth>0</wp14:pctWidth>
+              </wp14:sizeRelH>
+              <wp14:sizeRelV relativeFrom="page">
+                <wp14:pctHeight>0</wp14:pctHeight>
+              </wp14:sizeRelV>
+            </wp:anchor>
+          </w:drawing>
+        </w:r>
+      </w:del>
+      <w:r>
+        <w:rPr>
+          <w:rFonts w:cs="Times New Roman"/>
+        </w:rPr>
+        <w:t>Time-restricted feeding is a feeding approach that is gaining in</w:t>
+      </w:r>
+      <w:r>
+        <w:rPr>
+          <w:rFonts w:cs="Times New Roman"/>
+        </w:rPr>
+        <w:t xml:space="preserve"> popular interest, as depicted in figure 1</w:t>
+      </w:r>
+      <w:r>
+        <w:rPr>
+          <w:rFonts w:cs="Times New Roman"/>
+        </w:rPr>
+        <w:t xml:space="preserve">. </w:t>
+      </w:r>
+      <w:r>
+        <w:rPr>
+          <w:rFonts w:cs="Times New Roman"/>
+        </w:rPr>
+        <w:t xml:space="preserve">Time restricted feeding is a feeding strategy that is known to affect insulin sensitivity, as well as other molecular markers of health </w:t>
+      </w:r>
+      <w:r>
+        <w:rPr>
+          <w:rFonts w:cs="Times New Roman"/>
+        </w:rPr>
+        <w:fldChar w:fldCharType="begin"/>
+      </w:r>
+      <w:r>
+        <w:rPr>
+          <w:rFonts w:cs="Times New Roman"/>
+        </w:rPr>
+        <w:instrText xml:space="preserve"> ADDIN ZOTERO_ITEM CSL_CITATION {"citationID":"IzrMpHrL","properties":{"formattedCitation":"(Halberg et al., 2005; Hatori et al., 2012; Kahleova, Lloren, Mashchak, Hill, &amp; Fraser, 2017; Liu et al., 2019; n.d.; Ravussin, Beyl, Poggiogalle, Hsia, &amp; Peterson, 2019; Sherman et al., 2012; Sutton et al., 2018; Woodie et al., 2018)","plainCitation":"(Halberg et al., 2005; Hatori et al., 2012; Kahleova, Lloren, Mashchak, Hill, &amp; Fraser, 2017; Liu et al., 2019; n.d.; Ravussin, Beyl, Poggiogalle, Hsia, &amp; Peterson, 2019; Sherman et al., 2012; Sutton et al., 2018; Woodie et al., 2018)","noteIndex":0},"citationItems":[{"id":53,"uris":["http://zotero.org/users/5073745/items/2QM8589F"],"uri":["http://zotero.org/users/5073745/items/2QM8589F"],"itemData":{"id":53,"type":"article-journal","title":"Effect of intermittent fasting and refeeding on insulin action in healthy men","container-title":"Journal of Applied Physiology","page":"2128-2136","volume":"99","issue":"6","source":"www-physiology-org.proxy.lib.umich.edu (Atypon)","abstract":"Insulin resistance is currently a major health problem. This may be because of a marked decrease in daily physical activity during recent decades combined with constant food abundance. This lifestyle collides with our genome, which was most likely selected in the late Paleolithic era (50,000–10,000 BC) by criteria that favored survival in an environment characterized by fluctuations between periods of feast and famine. The theory of thrifty genes states that these fluctuations are required for optimal metabolic function. We mimicked the fluctuations in eight healthy young men [25.0 ± 0.1 yr (mean ± SE); body mass index: 25.7 ± 0.4 kg/m2] by subjecting them to intermittent fasting every second day for 20 h for 15 days. Euglycemic hyperinsulinemic (40 mU·min−1·m−2) clamps were performed before and after the intervention period. Subjects maintained body weight (86.4 ± 2.3 kg; coefficient of variation: 0.8 ± 0.1%). Plasma free fatty acid and β-hydroxybutyrate concentrations were 347 ± 18 and 0.06 ± 0.02 mM, respectively, after overnight fast but increased (P &lt; 0.05) to 423 ± 86 and 0.10 ± 0.04 mM after 20-h fasting, confirming that the subjects were fasting. Insulin-mediated whole body glucose uptake rates increased from 6.3 ± 0.6 to 7.3 ± 0.3 mg·kg−1·min−1 (P = 0.03), and insulin-induced inhibition of adipose tissue lipolysis was more prominent after than before the intervention (P = 0.05). After the 20-h fasting periods, plasma adiponectin was increased compared with the basal levels before and after the intervention (5,922 ± 991 vs. 3,860 ± 784 ng/ml, P = 0.02). This experiment is the first in humans to show that intermittent fasting increases insulin-mediated glucose uptake rates, and the findings are compatible with the thrifty gene concept.","DOI":"10.1152/japplphysiol.00683.2005","ISSN":"8750-7587","journalAbbreviation":"Journal of Applied Physiology","author":[{"family":"Halberg","given":"Nils"},{"family":"Henriksen","given":"Morten"},{"family":"Söderhamn","given":"Nathalie"},{"family":"Stallknecht","given":"Bente"},{"family":"Ploug","given":"Thorkil"},{"family":"Schjerling","given":"Peter"},{"family":"Dela","given":"Flemming"}],"issued":{"date-parts":[["2005",12,1]]}}},{"id":67,"uris":["http://zotero.org/users/5073745/items/T8U6Q3GZ"],"uri":["http://zotero.org/users/5073745/items/T8U6Q3GZ"],"itemData":{"id":67,"type":"article-journal","title":"Time-Restricted Feeding without Reducing Caloric Intake Prevents Metabolic Diseases in Mice Fed a High-Fat Diet","container-title":"Cell Metabolism","page":"848-860","volume":"15","issue":"6","source":"ScienceDirect","abstract":"Summary\nWhile diet-induced obesity has been exclusively attributed to increased caloric intake from fat, animals fed a high-fat diet (HFD) ad libitum (ad lib) eat frequently throughout day and night, disrupting the normal feeding cycle. To test whether obesity and metabolic diseases result from HFD or disruption of metabolic cycles, we subjected mice to either ad lib or time-restricted feeding (tRF) of a HFD for 8 hr per day. Mice under tRF consume equivalent calories from HFD as those with ad lib access yet are protected against obesity, hyperinsulinemia, hepatic steatosis, and inflammation and have improved motor coordination. The tRF regimen improved CREB, mTOR, and AMPK pathway function and oscillations of the circadian clock and their target genes' expression. These changes in catabolic and anabolic pathways altered liver metabolome and improved nutrient utilization and energy expenditure. We demonstrate in mice that tRF regimen is a nonpharmacological strategy against obesity and associated diseases.","DOI":"10.1016/j.cmet.2012.04.019","ISSN":"1550-4131","journalAbbreviation":"Cell Metabolism","author":[{"family":"Hatori","given":"Megumi"},{"family":"Vollmers","given":"Christopher"},{"family":"Zarrinpar","given":"Amir"},{"family":"DiTacchio","given":"Luciano"},{"family":"Bushong","given":"Eric A."},{"family":"Gill","given":"Shubhroz"},{"family":"Leblanc","given":"Mathias"},{"family":"Chaix","given":"Amandine"},{"family":"Joens","given":"Matthew"},{"family":"Fitzpatrick","given":"James A. J."},{"family":"Ellisman","given":"Mark H."},{"family":"Panda","given":"Satchidananda"}],"issued":{"date-parts":[["2012",6,6]]}}},{"id":88,"uris":["http://zotero.org/users/5073745/items/K5ICHLLM"],"uri":["http://zotero.org/users/5073745/items/K5ICHLLM"],"itemData":{"id":88,"type":"article-journal","title":"Meal Frequency and Timing Are Associated with Changes in Body Mass Index in Adventist Health Study 2","container-title":"The Journal of Nutrition","page":"1722-1728","volume":"147","issue":"9","source":"academic-oup-com.proxy.lib.umich.edu","abstract":"Abstract.  Background: Scientific evidence for the optimal number, timing, and size of meals is lacking.Objective: We investigated the relation between meal fre","DOI":"10.3945/jn.116.244749","ISSN":"0022-3166","journalAbbreviation":"J Nutr","language":"en","author":[{"family":"Kahleova","given":"Hana"},{"family":"Lloren","given":"Jan Irene"},{"family":"Mashchak","given":"Andrew"},{"family":"Hill","given":"Martin"},{"family":"Fraser","given":"Gary E."}],"issued":{"date-parts":[["2017",9,1]]}}},{"id":64,"uris":["http://zotero.org/users/5073745/items/97JC579J"],"uri":["http://zotero.org/users/5073745/items/97JC579J"],"itemData":{"id":64,"type":"article-journal","title":"Intermittent Fasting Improves Glucose Tolerance and Promotes Adipose Tissue Remodeling in Male Mice Fed a High-Fat Diet","container-title":"Endocrinology","page":"169-180","volume":"160","issue":"1","source":"academic-oup-com.proxy.lib.umich.edu","abstract":"Abstract.  Obesity is associated with increased macrophage and extracellular matrix accumulation in adipose tissue, which can be partially reversed following we","DOI":"10.1210/en.2018-00701","ISSN":"0013-7227","journalAbbreviation":"Endocrinology","language":"en","author":[{"family":"Liu","given":"Bo"},{"family":"Page","given":"Amanda J."},{"family":"Hatzinikolas","given":"George"},{"family":"Chen","given":"Miaoxin"},{"family":"Wittert","given":"Gary A."},{"family":"Heilbronn","given":"Leonie K."}],"issued":{"date-parts":[["2019",1,1]]}}},{"id":86,"uris":["http://zotero.org/users/5073745/items/U7FZIAIT"],"uri":["http://zotero.org/users/5073745/items/U7FZIAIT"],"itemData":{"id":86,"type":"webpage","title":"Meal Frequency and Timing Are Associated with Changes in Body Mass Index in Adventist Health Study 2 | The Journal of Nutrition | Oxford Academic","URL":"https://academic-oup-com.proxy.lib.umich.edu/jn/article/147/9/1722/4743530","accessed":{"date-parts":[["2019",8,16]]}},"suppress-author":true},{"id":83,"uris":["http://zotero.org/users/5073745/items/NM5GTE54"],"uri":["http://zotero.org/users/5073745/items/NM5GTE54"],"itemData":{"id":83,"type":"article-journal","title":"Early Time-Restricted Feeding Reduces Appetite and Increases Fat Oxidation But Does Not Affect Energy Expenditure in Humans","container-title":"Obesity","page":"1244-1254","volume":"27","issue":"8","source":"Wiley Online Library","abstract":"Objective Eating earlier in the daytime to align with circadian rhythms in metabolism enhances weight loss. However, it is unknown whether these benefits are mediated through increased energy expenditure or decreased food intake. Therefore, this study performed the first randomized trial to determine how meal timing affects 24-hour energy metabolism when food intake and meal frequency are matched. Methods Eleven adults with overweight practiced both early time-restricted feeding (eTRF) (eating from 8 am to 2 pm) and a control schedule (eating from 8 am to 8 pm) for 4 days each. On the fourth day, 24-hour energy expenditure and substrate oxidation were measured by whole-room indirect calorimetry, in conjunction with appetite and metabolic hormones. Results eTRF did not affect 24-hour energy expenditure (Δ = 10 ± 16 kcal/d; P = 0.55). Despite the longer daily fast (intermittent fasting), eTRF decreased mean ghrelin levels by 32 ± 10 pg/mL (P = 0.006), made hunger more even-keeled (P = 0.006), and tended to increase fullness (P = 0.06-0.10) and decrease the desire to eat (P = 0.08). eTRF also increased metabolic flexibility (P = 0.0006) and decreased the 24-hour nonprotein respiratory quotient (Δ = −0.021 ± 0.010; P = 0.05). Conclusions Meal-timing interventions facilitate weight loss primarily by decreasing appetite rather than by increasing energy expenditure. eTRF may also increase fat loss by increasing fat oxidation.","DOI":"10.1002/oby.22518","ISSN":"1930-739X","language":"en","author":[{"family":"Ravussin","given":"Eric"},{"family":"Beyl","given":"Robbie A."},{"family":"Poggiogalle","given":"Eleonora"},{"family":"Hsia","given":"Daniel S."},{"family":"Peterson","given":"Courtney M."}],"issued":{"date-parts":[["2019"]]}}},{"id":12,"uris":["http://zotero.org/users/5073745/items/P497KC7N"],"uri":["http://zotero.org/users/5073745/items/P497KC7N"],"itemData":{"id":12,"type":"article-journal","title":"Timed high-fat diet resets circadian metabolism and prevents obesity","container-title":"FASEB journal: official publication of the Federation of American Societies for Experimental Biology","page":"3493-3502","volume":"26","issue":"8","source":"PubMed","abstract":"Disruption of circadian rhythms leads to obesity and metabolic disorders. Timed restricted feeding (RF) provides a time cue and resets the circadian clock, leading to better health. In contrast, a high-fat (HF) diet leads to disrupted circadian expression of metabolic factors and obesity. We tested whether long-term (18 wk) clock resetting by RF can attenuate the disruptive effects of diet-induced obesity. Analyses included liver clock gene expression, locomotor activity, blood glucose, metabolic markers, lipids, and hormones around the circadian cycle for a more accurate assessment. Compared with mice fed the HF diet ad libitum, the timed HF diet restored the expression phase of the clock genes Clock and Cry1 and phase-advanced Per1, Per2, Cry2, Bmal1, Rorα, and Rev-erbα. Although timed HF-diet-fed mice consumed the same amount of calories as ad libitum low-fat diet-fed mice, they showed 12% reduced body weight, 21% reduced cholesterol levels, and 1.4-fold increased insulin sensitivity. Compared with the HF diet ad libitum, the timed HF diet led to 18% lower body weight, 30% decreased cholesterol levels, 10% reduced TNF-α levels, and 3.7-fold improved insulin sensitivity. Timed HF-diet-fed mice exhibited a better satiated and less stressed phenotype of 25% lower ghrelin and 53% lower corticosterone levels compared with mice fed the timed low-fat diet. Taken together, our findings suggest that timing can prevent obesity and rectify the harmful effects of a HF diet.","DOI":"10.1096/fj.12-208868","ISSN":"1530-6860","note":"PMID: 22593546","journalAbbreviation":"FASEB J.","language":"eng","author":[{"family":"Sherman","given":"Hadas"},{"family":"Genzer","given":"Yoni"},{"family":"Cohen","given":"Rotem"},{"family":"Chapnik","given":"Nava"},{"family":"Madar","given":"Zecharia"},{"family":"Froy","given":"Oren"}],"issued":{"date-parts":[["2012",8]]}}},{"id":59,"uris":["http://zotero.org/users/5073745/items/BQ94UWAX"],"uri":["http://zotero.org/users/5073745/items/BQ94UWAX"],"itemData":{"id":59,"type":"article-journal","title":"Early Time-Restricted Feeding Improves Insulin Sensitivity, Blood Pressure, and Oxidative Stress Even without Weight Loss in Men with Prediabetes","container-title":"Cell Metabolism","page":"1212-1221.e3","volume":"27","issue":"6","source":"ScienceDirect","abstract":"Summary\nIntermittent fasting (IF) improves cardiometabolic health; however, it is unknown whether these effects are due solely to weight loss. We conducted the first supervised controlled feeding trial to test whether IF has benefits independent of weight loss by feeding participants enough food to maintain their weight. Our proof-of-concept study also constitutes the first trial of early time-restricted feeding (eTRF), a form of IF that involves eating early in the day to be in alignment with circadian rhythms in metabolism. Men with prediabetes were randomized to eTRF (6-hr feeding period, with dinner before 3 p.m.) or a control schedule (12-hr feeding period) for 5 weeks and later crossed over to the other schedule. eTRF improved insulin sensitivity, β cell responsiveness, blood pressure, oxidative stress, and appetite. We demonstrate for the first time in humans that eTRF improves some aspects of cardiometabolic health and that IF’s effects are not solely due to weight loss.","DOI":"10.1016/j.cmet.2018.04.010","ISSN":"1550-4131","journalAbbreviation":"Cell Metabolism","author":[{"family":"Sutton","given":"Elizabeth F."},{"family":"Beyl","given":"Robbie"},{"family":"Early","given":"Kate S."},{"family":"Cefalu","given":"William T."},{"family":"Ravussin","given":"Eric"},{"family":"Peterson","given":"Courtney M."}],"issued":{"date-parts":[["2018",6,5]]}}},{"id":56,"uris":["http://zotero.org/users/5073745/items/BCTXN86S"],"uri":["http://zotero.org/users/5073745/items/BCTXN86S"],"itemData":{"id":56,"type":"article-journal","title":"Restricted feeding for 9h in the active period partially abrogates the detrimental metabolic effects of a Western diet with liquid sugar consumption in mice","container-title":"Metabolism","page":"1-13","volume":"82","source":"ScienceDirect","abstract":"Background\nObesity is a major public health concern that can result from diets high in fat and sugar, including sugar sweetened beverages. A proposed treatment for dietary-induced obesity is time-restricted feeding (TRF), which restricts consumption of food to specific times of the 24-hour cycle. Although TRF shows great promise to prevent obesity and the development of chronic disease, the effects of TRF to reverse metabolic changes and the development of NAFLD in animal models of a Western diet with sugary water consumption is not known.\nObjective\nThe objective of the current study was to evaluate the role of TRF in the treatment of obesity and NAFLD through examination of changes in metabolic and histopathologic parameters.\nMethods\nTo better understand the role of TRF in the treatment of obesity and NAFLD, we investigated the metabolic phenotype and NAFLD parameters in a mouse model of NAFLD in which obesity and liver steatosis are induced by a Western Diet (WD): a high-fat diet of lard, milkfat and Crisco with sugary drinking water. Mice were subjected to a short-term (4-weeks) and long-term (10-weeks) TRF in which food was restricted to 9h at night.\nResults\nPrior to TRF treatment, the WD mice had increased body mass, and exhibited less activity, and higher average daytime energy expenditure (EE) than chow fed mice. Approximately 4- and 10-weeks following TFR treatment, WD-TRF had moderate but not statistically significant weight loss compared to WD-ad libitum (WD-AL) mice. There was a modest but significant reduction in the inguinal adipose tissue weight in both WD-TRF groups compared to the WD-AL groups; however, there was no difference in epididymal and retroperitoneal adipose tissue mass or adipocyte size distribution. In contrast, the diet-induced increase in normalized liver tissue weight, hepatic triglyceride, and NAFLD score was partially abrogated in the 4-week WD-TRF mice, while systemic insulin resistance was partially abrogated and glucose intolerance was completely abrogated in the 10-week WD-TRF mice. Importantly, WD-induced metabolic dysfunction (substrate utilization, energy expenditure, and activity) was partially abrogated by 4- and 10-week TRF.\nConclusions\nOur results support the hypothesis that TRF aids in reducing the detrimental metabolic effects of consuming a WD with sugary drinking water but does not ameliorate obesity.","DOI":"10.1016/j.metabol.2017.12.004","ISSN":"0026-0495","journalAbbreviation":"Metabolism","author":[{"family":"Woodie","given":"Lauren N."},{"family":"Luo","given":"Yuwen"},{"family":"Wayne","given":"Michael J."},{"family":"Graff","given":"Emily C."},{"family":"Ahmed","given":"Bulbul"},{"family":"O'Neill","given":"Ann Marie"},{"family":"Greene","given":"Michael W."}],"issued":{"date-parts":[["2018",5,1]]}}}],"schema":"https://github.com/citation-style-language/schema/raw/master/csl-citation.json"} </w:instrText>
+      </w:r>
+      <w:r>
+        <w:rPr>
+          <w:rFonts w:cs="Times New Roman"/>
+        </w:rPr>
+        <w:fldChar w:fldCharType="separate"/>
+      </w:r>
+      <w:r>
+        <w:rPr>
+          <w:rFonts w:cs="Times New Roman"/>
+        </w:rPr>
+        <w:t>(Halberg et al., 2005; Hatori et al., 2012; Kahleova, Lloren, Mashchak, Hill, &amp; Fraser, 2017; Liu et al., 2019; n.d.; Ravussin, Beyl, Poggiogalle, Hsia, &amp; Peterson, 2019; Sherman et al., 2012; Sutton et al., 2018; Woodie et al., 2018)</w:t>
+      </w:r>
+      <w:r>
+        <w:rPr>
+          <w:rFonts w:cs="Times New Roman"/>
+        </w:rPr>
+        <w:fldChar w:fldCharType="end"/>
+      </w:r>
+      <w:r>
+        <w:rPr>
+          <w:rFonts w:cs="Times New Roman"/>
+        </w:rPr>
+        <w:t xml:space="preserve">. Furthermore, many rodent models of TRF demonstrate metabolic improvements in insulin resistance without weight loss </w:t>
+      </w:r>
+      <w:r>
+        <w:rPr>
+          <w:rFonts w:cs="Times New Roman"/>
+        </w:rPr>
+        <w:fldChar w:fldCharType="begin"/>
+      </w:r>
+      <w:r>
+        <w:rPr>
+          <w:rFonts w:cs="Times New Roman"/>
+        </w:rPr>
+        <w:instrText xml:space="preserve"> ADDIN ZOTERO_ITEM CSL_CITATION {"citationID":"GphUrk6L","properties":{"formattedCitation":"(Hatori et al., 2012; Liu et al., 2019; Sherman et al., 2012; Woodie et al., 2018)","plainCitation":"(Hatori et al., 2012; Liu et al., 2019; Sherman et al., 2012; Woodie et al., 2018)","noteIndex":0},"citationItems":[{"id":67,"uris":["http://zotero.org/users/5073745/items/T8U6Q3GZ"],"uri":["http://zotero.org/users/5073745/items/T8U6Q3GZ"],"itemData":{"id":67,"type":"article-journal","title":"Time-Restricted Feeding without Reducing Caloric Intake Prevents Metabolic Diseases in Mice Fed a High-Fat Diet","container-title":"Cell Metabolism","page":"848-860","volume":"15","issue":"6","source":"ScienceDirect","abstract":"Summary\nWhile diet-induced obesity has been exclusively attributed to increased caloric intake from fat, animals fed a high-fat diet (HFD) ad libitum (ad lib) eat frequently throughout day and night, disrupting the normal feeding cycle. To test whether obesity and metabolic diseases result from HFD or disruption of metabolic cycles, we subjected mice to either ad lib or time-restricted feeding (tRF) of a HFD for 8 hr per day. Mice under tRF consume equivalent calories from HFD as those with ad lib access yet are protected against obesity, hyperinsulinemia, hepatic steatosis, and inflammation and have improved motor coordination. The tRF regimen improved CREB, mTOR, and AMPK pathway function and oscillations of the circadian clock and their target genes' expression. These changes in catabolic and anabolic pathways altered liver metabolome and improved nutrient utilization and energy expenditure. We demonstrate in mice that tRF regimen is a nonpharmacological strategy against obesity and associated diseases.","DOI":"10.1016/j.cmet.2012.04.019","ISSN":"1550-4131","journalAbbreviation":"Cell Metabolism","author":[{"family":"Hatori","given":"Megumi"},{"family":"Vollmers","given":"Christopher"},{"family":"Zarrinpar","given":"Amir"},{"family":"DiTacchio","given":"Luciano"},{"family":"Bushong","given":"Eric A."},{"family":"Gill","given":"Shubhroz"},{"family":"Leblanc","given":"Mathias"},{"family":"Chaix","given":"Amandine"},{"family":"Joens","given":"Matthew"},{"family":"Fitzpatrick","given":"James A. J."},{"family":"Ellisman","given":"Mark H."},{"family":"Panda","given":"Satchidananda"}],"issued":{"date-parts":[["2012",6,6]]}}},{"id":64,"uris":["http://zotero.org/users/5073745/items/97JC579J"],"uri":["http://zotero.org/users/5073745/items/97JC579J"],"itemData":{"id":64,"type":"article-journal","title":"Intermittent Fasting Improves Glucose Tolerance and Promotes Adipose Tissue Remodeling in Male Mice Fed a High-Fat Diet","container-title":"Endocrinology","page":"169-180","volume":"160","issue":"1","source":"academic-oup-com.proxy.lib.umich.edu","abstract":"Abstract.  Obesity is associated with increased macrophage and extracellular matrix accumulation in adipose tissue, which can be partially reversed following we","DOI":"10.1210/en.2018-00701","ISSN":"0013-7227","journalAbbreviation":"Endocrinology","language":"en","author":[{"family":"Liu","given":"Bo"},{"family":"Page","given":"Amanda J."},{"family":"Hatzinikolas","given":"George"},{"family":"Chen","given":"Miaoxin"},{"family":"Wittert","given":"Gary A."},{"family":"Heilbronn","given":"Leonie K."}],"issued":{"date-parts":[["2019",1,1]]}}},{"id":12,"uris":["http://zotero.org/users/5073745/items/P497KC7N"],"uri":["http://zotero.org/users/5073745/items/P497KC7N"],"itemData":{"id":12,"type":"article-journal","title":"Timed high-fat diet resets circadian metabolism and prevents obesity","container-title":"FASEB journal: official publication of the Federation of American Societies for Experimental Biology","page":"3493-3502","volume":"26","issue":"8","source":"PubMed","abstract":"Disruption of circadian rhythms leads to obesity and metabolic disorders. Timed restricted feeding (RF) provides a time cue and resets the circadian clock, leading to better health. In contrast, a high-fat (HF) diet leads to disrupted circadian expression of metabolic factors and obesity. We tested whether long-term (18 wk) clock resetting by RF can attenuate the disruptive effects of diet-induced obesity. Analyses included liver clock gene expression, locomotor activity, blood glucose, metabolic markers, lipids, and hormones around the circadian cycle for a more accurate assessment. Compared with mice fed the HF diet ad libitum, the timed HF diet restored the expression phase of the clock genes Clock and Cry1 and phase-advanced Per1, Per2, Cry2, Bmal1, Rorα, and Rev-erbα. Although timed HF-diet-fed mice consumed the same amount of calories as ad libitum low-fat diet-fed mice, they showed 12% reduced body weight, 21% reduced cholesterol levels, and 1.4-fold increased insulin sensitivity. Compared with the HF diet ad libitum, the timed HF diet led to 18% lower body weight, 30% decreased cholesterol levels, 10% reduced TNF-α levels, and 3.7-fold improved insulin sensitivity. Timed HF-diet-fed mice exhibited a better satiated and less stressed phenotype of 25% lower ghrelin and 53% lower corticosterone levels compared with mice fed the timed low-fat diet. Taken together, our findings suggest that timing can prevent obesity and rectify the harmful effects of a HF diet.","DOI":"10.1096/fj.12-208868","ISSN":"1530-6860","note":"PMID: 22593546","journalAbbreviation":"FASEB J.","language":"eng","author":[{"family":"Sherman","given":"Hadas"},{"family":"Genzer","given":"Yoni"},{"family":"Cohen","given":"Rotem"},{"family":"Chapnik","given":"Nava"},{"family":"Madar","given":"Zecharia"},{"family":"Froy","given":"Oren"}],"issued":{"date-parts":[["2012",8]]}}},{"id":56,"uris":["http://zotero.org/users/5073745/items/BCTXN86S"],"uri":["http://zotero.org/users/5073745/items/BCTXN86S"],"itemData":{"id":56,"type":"article-journal","title":"Restricted feeding for 9h in the active period partially abrogates the detrimental metabolic effects of a Western diet with liquid sugar consumption in mice","container-title":"Metabolism","page":"1-13","volume":"82","source":"ScienceDirect","abstract":"Background\nObesity is a major public health concern that can result from diets high in fat and sugar, including sugar sweetened beverages. A proposed treatment for dietary-induced obesity is time-restricted feeding (TRF), which restricts consumption of food to specific times of the 24-hour cycle. Although TRF shows great promise to prevent obesity and the development of chronic disease, the effects of TRF to reverse metabolic changes and the development of NAFLD in animal models of a Western diet with sugary water consumption is not known.\nObjective\nThe objective of the current study was to evaluate the role of TRF in the treatment of obesity and NAFLD through examination of changes in metabolic and histopathologic parameters.\nMethods\nTo better understand the role of TRF in the treatment of obesity and NAFLD, we investigated the metabolic phenotype and NAFLD parameters in a mouse model of NAFLD in which obesity and liver steatosis are induced by a Western Diet (WD): a high-fat diet of lard, milkfat and Crisco with sugary drinking water. Mice were subjected to a short-term (4-weeks) and long-term (10-weeks) TRF in which food was restricted to 9h at night.\nResults\nPrior to TRF treatment, the WD mice had increased body mass, and exhibited less activity, and higher average daytime energy expenditure (EE) than chow fed mice. Approximately 4- and 10-weeks following TFR treatment, WD-TRF had moderate but not statistically significant weight loss compared to WD-ad libitum (WD-AL) mice. There was a modest but significant reduction in the inguinal adipose tissue weight in both WD-TRF groups compared to the WD-AL groups; however, there was no difference in epididymal and retroperitoneal adipose tissue mass or adipocyte size distribution. In contrast, the diet-induced increase in normalized liver tissue weight, hepatic triglyceride, and NAFLD score was partially abrogated in the 4-week WD-TRF mice, while systemic insulin resistance was partially abrogated and glucose intolerance was completely abrogated in the 10-week WD-TRF mice. Importantly, WD-induced metabolic dysfunction (substrate utilization, energy expenditure, and activity) was partially abrogated by 4- and 10-week TRF.\nConclusions\nOur results support the hypothesis that TRF aids in reducing the detrimental metabolic effects of consuming a WD with sugary drinking water but does not ameliorate obesity.","DOI":"10.1016/j.metabol.2017.12.004","ISSN":"0026-0495","journalAbbreviation":"Metabolism","author":[{"family":"Woodie","given":"Lauren N."},{"family":"Luo","given":"Yuwen"},{"family":"Wayne","given":"Michael J."},{"family":"Graff","given":"Emily C."},{"family":"Ahmed","given":"Bulbul"},{"family":"O'Neill","given":"Ann Marie"},{"family":"Greene","given":"Michael W."}],"issued":{"date-parts":[["2018",5,1]]}}}],"schema":"https://github.com/citation-style-language/schema/raw/master/csl-citation.json"} </w:instrText>
+      </w:r>
+      <w:r>
+        <w:rPr>
+          <w:rFonts w:cs="Times New Roman"/>
+        </w:rPr>
+        <w:fldChar w:fldCharType="separate"/>
+      </w:r>
+      <w:r>
         <w:rPr>
           <w:rFonts w:cs="Times New Roman"/>
           <w:noProof/>
         </w:rPr>
-        <w:drawing>
-          <wp:anchor distT="0" distB="0" distL="114300" distR="114300" simplePos="0" relativeHeight="251658240" behindDoc="1" locked="0" layoutInCell="1" allowOverlap="1" wp14:anchorId="27AAC2A0" wp14:editId="3E3F14D1">
-            <wp:simplePos x="0" y="0"/>
-            <wp:positionH relativeFrom="column">
-              <wp:posOffset>4897924</wp:posOffset>
-            </wp:positionH>
-            <wp:positionV relativeFrom="paragraph">
-              <wp:posOffset>214630</wp:posOffset>
-            </wp:positionV>
-            <wp:extent cx="1865014" cy="1259490"/>
-            <wp:effectExtent l="0" t="0" r="1905" b="0"/>
-            <wp:wrapTight wrapText="bothSides">
-              <wp:wrapPolygon edited="0">
-                <wp:start x="0" y="0"/>
-                <wp:lineTo x="0" y="21349"/>
-                <wp:lineTo x="21475" y="21349"/>
-                <wp:lineTo x="21475" y="0"/>
-                <wp:lineTo x="0" y="0"/>
-              </wp:wrapPolygon>
-            </wp:wrapTight>
-            <wp:docPr id="3" name="Picture 3"/>
-            <wp:cNvGraphicFramePr>
-              <a:graphicFrameLocks xmlns:a="http://schemas.openxmlformats.org/drawingml/2006/main" noChangeAspect="1"/>
-            </wp:cNvGraphicFramePr>
-            <a:graphic xmlns:a="http://schemas.openxmlformats.org/drawingml/2006/main">
-              <a:graphicData uri="http://schemas.openxmlformats.org/drawingml/2006/picture">
-                <pic:pic xmlns:pic="http://schemas.openxmlformats.org/drawingml/2006/picture">
-                  <pic:nvPicPr>
-                    <pic:cNvPr id="3" name="data-vizualization-2.pdf"/>
-                    <pic:cNvPicPr/>
-                  </pic:nvPicPr>
-                  <pic:blipFill>
-                    <a:blip r:embed="rId8" cstate="print">
-                      <a:extLst>
-                        <a:ext uri="{28A0092B-C50C-407E-A947-70E740481C1C}">
-                          <a14:useLocalDpi xmlns:a14="http://schemas.microsoft.com/office/drawing/2010/main" val="0"/>
-                        </a:ext>
-                      </a:extLst>
-                    </a:blip>
-                    <a:stretch>
-                      <a:fillRect/>
-                    </a:stretch>
-                  </pic:blipFill>
-                  <pic:spPr>
-                    <a:xfrm>
-                      <a:off x="0" y="0"/>
-                      <a:ext cx="1865014" cy="1259490"/>
-                    </a:xfrm>
-                    <a:prstGeom prst="rect">
-                      <a:avLst/>
-                    </a:prstGeom>
-                  </pic:spPr>
-                </pic:pic>
-              </a:graphicData>
-            </a:graphic>
-            <wp14:sizeRelH relativeFrom="page">
-              <wp14:pctWidth>0</wp14:pctWidth>
-            </wp14:sizeRelH>
-            <wp14:sizeRelV relativeFrom="page">
-              <wp14:pctHeight>0</wp14:pctHeight>
-            </wp14:sizeRelV>
-          </wp:anchor>
-        </w:drawing>
-      </w:r>
-      <w:r>
-        <w:t>Time-restricted feeding</w:t>
-      </w:r>
-    </w:p>
-    <w:p>
-      <w:pPr>
-        <w:rPr>
-          <w:rFonts w:cs="Times New Roman"/>
-        </w:rPr>
-      </w:pPr>
-      <w:r>
-        <w:rPr>
-          <w:rFonts w:cs="Times New Roman"/>
-        </w:rPr>
-        <w:t>Time-restricted feeding is a feeding approach that is gaining in</w:t>
-      </w:r>
-      <w:r>
-        <w:rPr>
-          <w:rFonts w:cs="Times New Roman"/>
-        </w:rPr>
-        <w:t xml:space="preserve"> popular interest, as depicted in figure 1</w:t>
+        <w:t>(Hatori et al., 2012; Liu et al., 2019; Sherman et al., 2012; Woodie et al., 2018)</w:t>
+      </w:r>
+      <w:r>
+        <w:rPr>
+          <w:rFonts w:cs="Times New Roman"/>
+        </w:rPr>
+        <w:fldChar w:fldCharType="end"/>
+      </w:r>
+      <w:r>
+        <w:rPr>
+          <w:rFonts w:cs="Times New Roman"/>
+        </w:rPr>
+        <w:t xml:space="preserve">, suggesting it may be a uniquely appropriate strategy for use in insulin resistant pregnant women. Although many things affected during pregnancy are also affected by TRF, to date, no study has evaluated time-restricted feeding of normal chow in mouse pregnancy. Only one study of time restricted feeding during gestation was completed, which utilized 60% high fat diet (HFD) and </w:t>
+      </w:r>
+      <w:r>
+        <w:rPr>
+          <w:rFonts w:cs="Times New Roman"/>
+        </w:rPr>
+        <w:t>W</w:t>
+      </w:r>
+      <w:r>
+        <w:rPr>
+          <w:rFonts w:cs="Times New Roman"/>
+        </w:rPr>
+        <w:t xml:space="preserve">istar rats </w:t>
+      </w:r>
+      <w:r>
+        <w:rPr>
+          <w:rFonts w:cs="Times New Roman"/>
+        </w:rPr>
+        <w:fldChar w:fldCharType="begin"/>
+      </w:r>
+      <w:r>
+        <w:rPr>
+          <w:rFonts w:cs="Times New Roman"/>
+        </w:rPr>
+        <w:instrText xml:space="preserve"> ADDIN ZOTERO_ITEM CSL_CITATION {"citationID":"cgRBuGsc","properties":{"formattedCitation":"(Upadhyay et al., 2019)","plainCitation":"(Upadhyay et al., 2019)","noteIndex":0},"citationItems":[{"id":2,"uris":["http://zotero.org/users/5073745/items/EC9EJ9LI"],"uri":["http://zotero.org/users/5073745/items/EC9EJ9LI"],"itemData":{"id":2,"type":"article-journal","title":"Time-restricted feeding reduces high-fat diet associated placental inflammation and limits adverse effects on fetal organ development","container-title":"Biochemical and Biophysical Research Communications","page":"415-421","volume":"514","issue":"2","source":"ScienceDirect","abstract":"Maternal nutrition has become a major public health concern over recent years and is a known predictor of adverse long-term metabolic derangement in offspring. Time-restricted feeding (TRF), wherein food consumption is restricted to the metabolically active phase of the day, is a dietary approach that improves metabolic parameters when consuming a high-fat diet (HFD). Here, we tested whether TRF could reduce maternal HFD associated inflammation and thereby mitigate defects in fetal organ developmental. Female rats were kept on following three dietary regimens; Ad libitum normal chow diet (NCD-AL), Ad libitum HFD (HFD-AL) and Time-restricted fed HFD (HFD-TRF) from 5 months prior to mating and continued throughout pregnancy. Rat dams were sacrificed at embryonic day 18.5 (ED18.5) and placental tissues from these rats were processed for the analysis of cellular apoptosis, inflammatory cytokines (TNFα and IL-6), oxidative stress, endoplasmic reticulum (ER) stress and autophagy. Furthermore, fetal hepatic triglyceride (TG) content and fetal lung maturation were assessed at ED18.5. Biochemical analysis revealed that HFD-TRF rat had significantly lower serum TG levels and body weight compared to HFD-AL rats. Additionally, TRF significantly blocked HFD-induced placental apoptosis and inflammation via minimizing cellular stress, and restoring autophagic flux. In addition, fetal hepatosteatosis and delayed fetal lung maturation induced by HFD was significantly ameliorated in HFD-TRF compared to HFD-AL. Collectively, our results suggest that reducing placental inflammation via TRF could prevent adverse fetal metabolic outcomes in pregnancies complicated by maternal obesity.","DOI":"10.1016/j.bbrc.2019.04.154","ISSN":"0006-291X","journalAbbreviation":"Biochemical and Biophysical Research Communications","author":[{"family":"Upadhyay","given":"Aditya"},{"family":"Anjum","given":"B."},{"family":"Godbole","given":"Nachiket M."},{"family":"Rajak","given":"Sangam"},{"family":"Shukla","given":"Pooja"},{"family":"Tiwari","given":"Swasti"},{"family":"Sinha","given":"Rohit A."},{"family":"Godbole","given":"Madan M."}],"issued":{"date-parts":[["2019",6,25]]}}}],"schema":"https://github.com/citation-style-language/schema/raw/master/csl-citation.json"} </w:instrText>
+      </w:r>
+      <w:r>
+        <w:rPr>
+          <w:rFonts w:cs="Times New Roman"/>
+        </w:rPr>
+        <w:fldChar w:fldCharType="separate"/>
+      </w:r>
+      <w:r>
+        <w:rPr>
+          <w:rFonts w:cs="Times New Roman"/>
+          <w:noProof/>
+        </w:rPr>
+        <w:t>(Upadhyay et al., 2019)</w:t>
+      </w:r>
+      <w:r>
+        <w:rPr>
+          <w:rFonts w:cs="Times New Roman"/>
+        </w:rPr>
+        <w:fldChar w:fldCharType="end"/>
+      </w:r>
+      <w:r>
+        <w:rPr>
+          <w:rFonts w:cs="Times New Roman"/>
+        </w:rPr>
+        <w:t>. This work demonstrated that HFD-TRF feeding led to a similar number of kcals consumed by both HFD-TRF and HFD-AL counterparts. With similar</w:t>
+      </w:r>
+      <w:bookmarkStart w:id="10" w:name="_GoBack"/>
+      <w:bookmarkEnd w:id="10"/>
+      <w:del w:id="11" w:author="Dave Bridges" w:date="2019-11-27T09:29:00Z">
+        <w:r>
+          <w:rPr>
+            <w:rFonts w:cs="Times New Roman"/>
+          </w:rPr>
+          <w:delText xml:space="preserve"> </w:delText>
+        </w:r>
+      </w:del>
+      <w:r>
+        <w:rPr>
+          <w:rFonts w:cs="Times New Roman"/>
+        </w:rPr>
+        <w:t xml:space="preserve"> pre-pregnancy body weight gain between these groups. They failed to look at compartmentalization of the body weight before and during pregnancy, and did not asses maternal insulin sensitivity or glycemia. For this reason, I propose to study the effect of TRF in mice before and during pregnancy.</w:t>
+      </w:r>
+    </w:p>
+    <w:p>
+      <w:pPr>
+        <w:rPr>
+          <w:ins w:id="12" w:author="Molly Carter" w:date="2019-08-21T09:12:00Z"/>
+        </w:rPr>
+      </w:pPr>
+    </w:p>
+    <w:p>
+      <w:pPr>
+        <w:pStyle w:val="Heading3"/>
+      </w:pPr>
+      <w:r>
+        <w:t>Pregnancy is a crit</w:t>
+      </w:r>
+      <w:r>
+        <w:t>i</w:t>
+      </w:r>
+      <w:r>
+        <w:t xml:space="preserve">cal time for </w:t>
+      </w:r>
+      <w:r>
+        <w:t xml:space="preserve">maternal </w:t>
+      </w:r>
+      <w:r>
+        <w:t>health and physiological adaptation</w:t>
+      </w:r>
+    </w:p>
+    <w:p>
+      <w:pPr>
+        <w:rPr>
+          <w:rFonts w:cs="Times New Roman"/>
+        </w:rPr>
+      </w:pPr>
+      <w:r>
+        <w:rPr>
+          <w:rFonts w:cs="Times New Roman"/>
+        </w:rPr>
+        <w:t>Nutrient composition and nutrient restriction have been well studied in the physiological state of pregnancy</w:t>
       </w:r>
       <w:r>
         <w:rPr>
@@ -151,7 +544,99 @@
         <w:rPr>
           <w:rFonts w:cs="Times New Roman"/>
         </w:rPr>
-        <w:t xml:space="preserve">Time restricted feeding is a feeding strategy that is known to affect insulin sensitivity, as well as other molecular markers of health </w:t>
+        <w:t xml:space="preserve">There is sufficient evidence to support that diet </w:t>
+      </w:r>
+      <w:r>
+        <w:rPr>
+          <w:rFonts w:cs="Times New Roman"/>
+        </w:rPr>
+        <w:t>can modulate</w:t>
+      </w:r>
+      <w:r>
+        <w:rPr>
+          <w:rFonts w:cs="Times New Roman"/>
+        </w:rPr>
+        <w:t xml:space="preserve"> not only offspring health, but also the health of the mother during</w:t>
+      </w:r>
+      <w:r>
+        <w:rPr>
+          <w:rFonts w:cs="Times New Roman"/>
+        </w:rPr>
+        <w:t>, and long after gestation</w:t>
+      </w:r>
+      <w:r>
+        <w:rPr>
+          <w:rFonts w:cs="Times New Roman"/>
+        </w:rPr>
+        <w:t xml:space="preserve"> (</w:t>
+      </w:r>
+      <w:r>
+        <w:rPr>
+          <w:rFonts w:cs="Times New Roman"/>
+        </w:rPr>
+        <w:t xml:space="preserve">Walter, 2014; </w:t>
+      </w:r>
+      <w:r>
+        <w:rPr>
+          <w:rFonts w:cs="Times New Roman"/>
+        </w:rPr>
+        <w:t>Donnelly, 2019</w:t>
+      </w:r>
+      <w:r>
+        <w:rPr>
+          <w:rFonts w:cs="Times New Roman"/>
+        </w:rPr>
+        <w:t xml:space="preserve">). </w:t>
+      </w:r>
+      <w:r>
+        <w:rPr>
+          <w:rFonts w:cs="Times New Roman"/>
+        </w:rPr>
+        <w:t xml:space="preserve">There have been studies that investigate maternal food restriction in both human and animal models. One such study that is largely credited with the burgeoning of the </w:t>
+      </w:r>
+      <w:proofErr w:type="spellStart"/>
+      <w:r>
+        <w:rPr>
+          <w:rFonts w:cs="Times New Roman"/>
+        </w:rPr>
+        <w:t>DOHaD</w:t>
+      </w:r>
+      <w:proofErr w:type="spellEnd"/>
+      <w:r>
+        <w:rPr>
+          <w:rFonts w:cs="Times New Roman"/>
+        </w:rPr>
+        <w:t xml:space="preserve"> field is that of </w:t>
+      </w:r>
+      <w:r>
+        <w:rPr>
+          <w:rFonts w:cs="Times New Roman"/>
+        </w:rPr>
+        <w:t>the Dutch Hunger Winter</w:t>
+      </w:r>
+      <w:r>
+        <w:rPr>
+          <w:rFonts w:cs="Times New Roman"/>
+        </w:rPr>
+        <w:t xml:space="preserve"> wherein the effects of severe nutrient restriction during pregnancy </w:t>
+      </w:r>
+      <w:r>
+        <w:rPr>
+          <w:rFonts w:cs="Times New Roman"/>
+        </w:rPr>
+        <w:t xml:space="preserve">during extreme rationing in WWII had a profound effect </w:t>
+      </w:r>
+      <w:r>
+        <w:rPr>
+          <w:rFonts w:cs="Times New Roman"/>
+        </w:rPr>
+        <w:t>on offspring insulin signaling later in life</w:t>
+      </w:r>
+      <w:r>
+        <w:rPr>
+          <w:rFonts w:cs="Times New Roman"/>
+        </w:rPr>
+        <w:t xml:space="preserve"> </w:t>
       </w:r>
       <w:r>
         <w:rPr>
@@ -163,7 +648,7 @@
         <w:rPr>
           <w:rFonts w:cs="Times New Roman"/>
         </w:rPr>
-        <w:instrText xml:space="preserve"> ADDIN ZOTERO_ITEM CSL_CITATION {"citationID":"IzrMpHrL","properties":{"formattedCitation":"(Halberg et al., 2005; Hatori et al., 2012; Kahleova, Lloren, Mashchak, Hill, &amp; Fraser, 2017; Liu et al., 2019; n.d.; Ravussin, Beyl, Poggiogalle, Hsia, &amp; Peterson, 2019; Sherman et al., 2012; Sutton et al., 2018; Woodie et al., 2018)","plainCitation":"(Halberg et al., 2005; Hatori et al., 2012; Kahleova, Lloren, Mashchak, Hill, &amp; Fraser, 2017; Liu et al., 2019; n.d.; Ravussin, Beyl, Poggiogalle, Hsia, &amp; Peterson, 2019; Sherman et al., 2012; Sutton et al., 2018; Woodie et al., 2018)","noteIndex":0},"citationItems":[{"id":53,"uris":["http://zotero.org/users/5073745/items/2QM8589F"],"uri":["http://zotero.org/users/5073745/items/2QM8589F"],"itemData":{"id":53,"type":"article-journal","title":"Effect of intermittent fasting and refeeding on insulin action in healthy men","container-title":"Journal of Applied Physiology","page":"2128-2136","volume":"99","issue":"6","source":"www-physiology-org.proxy.lib.umich.edu (Atypon)","abstract":"Insulin resistance is currently a major health problem. This may be because of a marked decrease in daily physical activity during recent decades combined with constant food abundance. This lifestyle collides with our genome, which was most likely selected in the late Paleolithic era (50,000–10,000 BC) by criteria that favored survival in an environment characterized by fluctuations between periods of feast and famine. The theory of thrifty genes states that these fluctuations are required for optimal metabolic function. We mimicked the fluctuations in eight healthy young men [25.0 ± 0.1 yr (mean ± SE); body mass index: 25.7 ± 0.4 kg/m2] by subjecting them to intermittent fasting every second day for 20 h for 15 days. Euglycemic hyperinsulinemic (40 mU·min−1·m−2) clamps were performed before and after the intervention period. Subjects maintained body weight (86.4 ± 2.3 kg; coefficient of variation: 0.8 ± 0.1%). Plasma free fatty acid and β-hydroxybutyrate concentrations were 347 ± 18 and 0.06 ± 0.02 mM, respectively, after overnight fast but increased (P &lt; 0.05) to 423 ± 86 and 0.10 ± 0.04 mM after 20-h fasting, confirming that the subjects were fasting. Insulin-mediated whole body glucose uptake rates increased from 6.3 ± 0.6 to 7.3 ± 0.3 mg·kg−1·min−1 (P = 0.03), and insulin-induced inhibition of adipose tissue lipolysis was more prominent after than before the intervention (P = 0.05). After the 20-h fasting periods, plasma adiponectin was increased compared with the basal levels before and after the intervention (5,922 ± 991 vs. 3,860 ± 784 ng/ml, P = 0.02). This experiment is the first in humans to show that intermittent fasting increases insulin-mediated glucose uptake rates, and the findings are compatible with the thrifty gene concept.","DOI":"10.1152/japplphysiol.00683.2005","ISSN":"8750-7587","journalAbbreviation":"Journal of Applied Physiology","author":[{"family":"Halberg","given":"Nils"},{"family":"Henriksen","given":"Morten"},{"family":"Söderhamn","given":"Nathalie"},{"family":"Stallknecht","given":"Bente"},{"family":"Ploug","given":"Thorkil"},{"family":"Schjerling","given":"Peter"},{"family":"Dela","given":"Flemming"}],"issued":{"date-parts":[["2005",12,1]]}}},{"id":67,"uris":["http://zotero.org/users/5073745/items/T8U6Q3GZ"],"uri":["http://zotero.org/users/5073745/items/T8U6Q3GZ"],"itemData":{"id":67,"type":"article-journal","title":"Time-Restricted Feeding without Reducing Caloric Intake Prevents Metabolic Diseases in Mice Fed a High-Fat Diet","container-title":"Cell Metabolism","page":"848-860","volume":"15","issue":"6","source":"ScienceDirect","abstract":"Summary\nWhile diet-induced obesity has been exclusively attributed to increased caloric intake from fat, animals fed a high-fat diet (HFD) ad libitum (ad lib) eat frequently throughout day and night, disrupting the normal feeding cycle. To test whether obesity and metabolic diseases result from HFD or disruption of metabolic cycles, we subjected mice to either ad lib or time-restricted feeding (tRF) of a HFD for 8 hr per day. Mice under tRF consume equivalent calories from HFD as those with ad lib access yet are protected against obesity, hyperinsulinemia, hepatic steatosis, and inflammation and have improved motor coordination. The tRF regimen improved CREB, mTOR, and AMPK pathway function and oscillations of the circadian clock and their target genes' expression. These changes in catabolic and anabolic pathways altered liver metabolome and improved nutrient utilization and energy expenditure. We demonstrate in mice that tRF regimen is a nonpharmacological strategy against obesity and associated diseases.","DOI":"10.1016/j.cmet.2012.04.019","ISSN":"1550-4131","journalAbbreviation":"Cell Metabolism","author":[{"family":"Hatori","given":"Megumi"},{"family":"Vollmers","given":"Christopher"},{"family":"Zarrinpar","given":"Amir"},{"family":"DiTacchio","given":"Luciano"},{"family":"Bushong","given":"Eric A."},{"family":"Gill","given":"Shubhroz"},{"family":"Leblanc","given":"Mathias"},{"family":"Chaix","given":"Amandine"},{"family":"Joens","given":"Matthew"},{"family":"Fitzpatrick","given":"James A. J."},{"family":"Ellisman","given":"Mark H."},{"family":"Panda","given":"Satchidananda"}],"issued":{"date-parts":[["2012",6,6]]}}},{"id":88,"uris":["http://zotero.org/users/5073745/items/K5ICHLLM"],"uri":["http://zotero.org/users/5073745/items/K5ICHLLM"],"itemData":{"id":88,"type":"article-journal","title":"Meal Frequency and Timing Are Associated with Changes in Body Mass Index in Adventist Health Study 2","container-title":"The Journal of Nutrition","page":"1722-1728","volume":"147","issue":"9","source":"academic-oup-com.proxy.lib.umich.edu","abstract":"Abstract.  Background: Scientific evidence for the optimal number, timing, and size of meals is lacking.Objective: We investigated the relation between meal fre","DOI":"10.3945/jn.116.244749","ISSN":"0022-3166","journalAbbreviation":"J Nutr","language":"en","author":[{"family":"Kahleova","given":"Hana"},{"family":"Lloren","given":"Jan Irene"},{"family":"Mashchak","given":"Andrew"},{"family":"Hill","given":"Martin"},{"family":"Fraser","given":"Gary E."}],"issued":{"date-parts":[["2017",9,1]]}}},{"id":64,"uris":["http://zotero.org/users/5073745/items/97JC579J"],"uri":["http://zotero.org/users/5073745/items/97JC579J"],"itemData":{"id":64,"type":"article-journal","title":"Intermittent Fasting Improves Glucose Tolerance and Promotes Adipose Tissue Remodeling in Male Mice Fed a High-Fat Diet","container-title":"Endocrinology","page":"169-180","volume":"160","issue":"1","source":"academic-oup-com.proxy.lib.umich.edu","abstract":"Abstract.  Obesity is associated with increased macrophage and extracellular matrix accumulation in adipose tissue, which can be partially reversed following we","DOI":"10.1210/en.2018-00701","ISSN":"0013-7227","journalAbbreviation":"Endocrinology","language":"en","author":[{"family":"Liu","given":"Bo"},{"family":"Page","given":"Amanda J."},{"family":"Hatzinikolas","given":"George"},{"family":"Chen","given":"Miaoxin"},{"family":"Wittert","given":"Gary A."},{"family":"Heilbronn","given":"Leonie K."}],"issued":{"date-parts":[["2019",1,1]]}}},{"id":86,"uris":["http://zotero.org/users/5073745/items/U7FZIAIT"],"uri":["http://zotero.org/users/5073745/items/U7FZIAIT"],"itemData":{"id":86,"type":"webpage","title":"Meal Frequency and Timing Are Associated with Changes in Body Mass Index in Adventist Health Study 2 | The Journal of Nutrition | Oxford Academic","URL":"https://academic-oup-com.proxy.lib.umich.edu/jn/article/147/9/1722/4743530","accessed":{"date-parts":[["2019",8,16]]}},"suppress-author":true},{"id":83,"uris":["http://zotero.org/users/5073745/items/NM5GTE54"],"uri":["http://zotero.org/users/5073745/items/NM5GTE54"],"itemData":{"id":83,"type":"article-journal","title":"Early Time-Restricted Feeding Reduces Appetite and Increases Fat Oxidation But Does Not Affect Energy Expenditure in Humans","container-title":"Obesity","page":"1244-1254","volume":"27","issue":"8","source":"Wiley Online Library","abstract":"Objective Eating earlier in the daytime to align with circadian rhythms in metabolism enhances weight loss. However, it is unknown whether these benefits are mediated through increased energy expenditure or decreased food intake. Therefore, this study performed the first randomized trial to determine how meal timing affects 24-hour energy metabolism when food intake and meal frequency are matched. Methods Eleven adults with overweight practiced both early time-restricted feeding (eTRF) (eating from 8 am to 2 pm) and a control schedule (eating from 8 am to 8 pm) for 4 days each. On the fourth day, 24-hour energy expenditure and substrate oxidation were measured by whole-room indirect calorimetry, in conjunction with appetite and metabolic hormones. Results eTRF did not affect 24-hour energy expenditure (Δ = 10 ± 16 kcal/d; P = 0.55). Despite the longer daily fast (intermittent fasting), eTRF decreased mean ghrelin levels by 32 ± 10 pg/mL (P = 0.006), made hunger more even-keeled (P = 0.006), and tended to increase fullness (P = 0.06-0.10) and decrease the desire to eat (P = 0.08). eTRF also increased metabolic flexibility (P = 0.0006) and decreased the 24-hour nonprotein respiratory quotient (Δ = −0.021 ± 0.010; P = 0.05). Conclusions Meal-timing interventions facilitate weight loss primarily by decreasing appetite rather than by increasing energy expenditure. eTRF may also increase fat loss by increasing fat oxidation.","DOI":"10.1002/oby.22518","ISSN":"1930-739X","language":"en","author":[{"family":"Ravussin","given":"Eric"},{"family":"Beyl","given":"Robbie A."},{"family":"Poggiogalle","given":"Eleonora"},{"family":"Hsia","given":"Daniel S."},{"family":"Peterson","given":"Courtney M."}],"issued":{"date-parts":[["2019"]]}}},{"id":12,"uris":["http://zotero.org/users/5073745/items/P497KC7N"],"uri":["http://zotero.org/users/5073745/items/P497KC7N"],"itemData":{"id":12,"type":"article-journal","title":"Timed high-fat diet resets circadian metabolism and prevents obesity","container-title":"FASEB journal: official publication of the Federation of American Societies for Experimental Biology","page":"3493-3502","volume":"26","issue":"8","source":"PubMed","abstract":"Disruption of circadian rhythms leads to obesity and metabolic disorders. Timed restricted feeding (RF) provides a time cue and resets the circadian clock, leading to better health. In contrast, a high-fat (HF) diet leads to disrupted circadian expression of metabolic factors and obesity. We tested whether long-term (18 wk) clock resetting by RF can attenuate the disruptive effects of diet-induced obesity. Analyses included liver clock gene expression, locomotor activity, blood glucose, metabolic markers, lipids, and hormones around the circadian cycle for a more accurate assessment. Compared with mice fed the HF diet ad libitum, the timed HF diet restored the expression phase of the clock genes Clock and Cry1 and phase-advanced Per1, Per2, Cry2, Bmal1, Rorα, and Rev-erbα. Although timed HF-diet-fed mice consumed the same amount of calories as ad libitum low-fat diet-fed mice, they showed 12% reduced body weight, 21% reduced cholesterol levels, and 1.4-fold increased insulin sensitivity. Compared with the HF diet ad libitum, the timed HF diet led to 18% lower body weight, 30% decreased cholesterol levels, 10% reduced TNF-α levels, and 3.7-fold improved insulin sensitivity. Timed HF-diet-fed mice exhibited a better satiated and less stressed phenotype of 25% lower ghrelin and 53% lower corticosterone levels compared with mice fed the timed low-fat diet. Taken together, our findings suggest that timing can prevent obesity and rectify the harmful effects of a HF diet.","DOI":"10.1096/fj.12-208868","ISSN":"1530-6860","note":"PMID: 22593546","journalAbbreviation":"FASEB J.","language":"eng","author":[{"family":"Sherman","given":"Hadas"},{"family":"Genzer","given":"Yoni"},{"family":"Cohen","given":"Rotem"},{"family":"Chapnik","given":"Nava"},{"family":"Madar","given":"Zecharia"},{"family":"Froy","given":"Oren"}],"issued":{"date-parts":[["2012",8]]}}},{"id":59,"uris":["http://zotero.org/users/5073745/items/BQ94UWAX"],"uri":["http://zotero.org/users/5073745/items/BQ94UWAX"],"itemData":{"id":59,"type":"article-journal","title":"Early Time-Restricted Feeding Improves Insulin Sensitivity, Blood Pressure, and Oxidative Stress Even without Weight Loss in Men with Prediabetes","container-title":"Cell Metabolism","page":"1212-1221.e3","volume":"27","issue":"6","source":"ScienceDirect","abstract":"Summary\nIntermittent fasting (IF) improves cardiometabolic health; however, it is unknown whether these effects are due solely to weight loss. We conducted the first supervised controlled feeding trial to test whether IF has benefits independent of weight loss by feeding participants enough food to maintain their weight. Our proof-of-concept study also constitutes the first trial of early time-restricted feeding (eTRF), a form of IF that involves eating early in the day to be in alignment with circadian rhythms in metabolism. Men with prediabetes were randomized to eTRF (6-hr feeding period, with dinner before 3 p.m.) or a control schedule (12-hr feeding period) for 5 weeks and later crossed over to the other schedule. eTRF improved insulin sensitivity, β cell responsiveness, blood pressure, oxidative stress, and appetite. We demonstrate for the first time in humans that eTRF improves some aspects of cardiometabolic health and that IF’s effects are not solely due to weight loss.","DOI":"10.1016/j.cmet.2018.04.010","ISSN":"1550-4131","journalAbbreviation":"Cell Metabolism","author":[{"family":"Sutton","given":"Elizabeth F."},{"family":"Beyl","given":"Robbie"},{"family":"Early","given":"Kate S."},{"family":"Cefalu","given":"William T."},{"family":"Ravussin","given":"Eric"},{"family":"Peterson","given":"Courtney M."}],"issued":{"date-parts":[["2018",6,5]]}}},{"id":56,"uris":["http://zotero.org/users/5073745/items/BCTXN86S"],"uri":["http://zotero.org/users/5073745/items/BCTXN86S"],"itemData":{"id":56,"type":"article-journal","title":"Restricted feeding for 9h in the active period partially abrogates the detrimental metabolic effects of a Western diet with liquid sugar consumption in mice","container-title":"Metabolism","page":"1-13","volume":"82","source":"ScienceDirect","abstract":"Background\nObesity is a major public health concern that can result from diets high in fat and sugar, including sugar sweetened beverages. A proposed treatment for dietary-induced obesity is time-restricted feeding (TRF), which restricts consumption of food to specific times of the 24-hour cycle. Although TRF shows great promise to prevent obesity and the development of chronic disease, the effects of TRF to reverse metabolic changes and the development of NAFLD in animal models of a Western diet with sugary water consumption is not known.\nObjective\nThe objective of the current study was to evaluate the role of TRF in the treatment of obesity and NAFLD through examination of changes in metabolic and histopathologic parameters.\nMethods\nTo better understand the role of TRF in the treatment of obesity and NAFLD, we investigated the metabolic phenotype and NAFLD parameters in a mouse model of NAFLD in which obesity and liver steatosis are induced by a Western Diet (WD): a high-fat diet of lard, milkfat and Crisco with sugary drinking water. Mice were subjected to a short-term (4-weeks) and long-term (10-weeks) TRF in which food was restricted to 9h at night.\nResults\nPrior to TRF treatment, the WD mice had increased body mass, and exhibited less activity, and higher average daytime energy expenditure (EE) than chow fed mice. Approximately 4- and 10-weeks following TFR treatment, WD-TRF had moderate but not statistically significant weight loss compared to WD-ad libitum (WD-AL) mice. There was a modest but significant reduction in the inguinal adipose tissue weight in both WD-TRF groups compared to the WD-AL groups; however, there was no difference in epididymal and retroperitoneal adipose tissue mass or adipocyte size distribution. In contrast, the diet-induced increase in normalized liver tissue weight, hepatic triglyceride, and NAFLD score was partially abrogated in the 4-week WD-TRF mice, while systemic insulin resistance was partially abrogated and glucose intolerance was completely abrogated in the 10-week WD-TRF mice. Importantly, WD-induced metabolic dysfunction (substrate utilization, energy expenditure, and activity) was partially abrogated by 4- and 10-week TRF.\nConclusions\nOur results support the hypothesis that TRF aids in reducing the detrimental metabolic effects of consuming a WD with sugary drinking water but does not ameliorate obesity.","DOI":"10.1016/j.metabol.2017.12.004","ISSN":"0026-0495","journalAbbreviation":"Metabolism","author":[{"family":"Woodie","given":"Lauren N."},{"family":"Luo","given":"Yuwen"},{"family":"Wayne","given":"Michael J."},{"family":"Graff","given":"Emily C."},{"family":"Ahmed","given":"Bulbul"},{"family":"O'Neill","given":"Ann Marie"},{"family":"Greene","given":"Michael W."}],"issued":{"date-parts":[["2018",5,1]]}}}],"schema":"https://github.com/citation-style-language/schema/raw/master/csl-citation.json"} </w:instrText>
+        <w:instrText xml:space="preserve"> ADDIN ZOTERO_ITEM CSL_CITATION {"citationID":"wQI0QisV","properties":{"formattedCitation":"(Heijmans et al., 2008; Schulz, 2010)","plainCitation":"(Heijmans et al., 2008; Schulz, 2010)","noteIndex":0},"citationItems":[{"id":181,"uris":["http://zotero.org/users/5073745/items/ES6TTHU8"],"uri":["http://zotero.org/users/5073745/items/ES6TTHU8"],"itemData":{"id":181,"type":"article-journal","title":"Persistent epigenetic differences associated with prenatal exposure to famine in humans","container-title":"Proceedings of the National Academy of Sciences of the United States of America","page":"17046-17049","volume":"105","issue":"44","source":"PubMed","abstract":"Extensive epidemiologic studies have suggested that adult disease risk is associated with adverse environmental conditions early in development. Although the mechanisms behind these relationships are unclear, an involvement of epigenetic dysregulation has been hypothesized. Here we show that individuals who were prenatally exposed to famine during the Dutch Hunger Winter in 1944-45 had, 6 decades later, less DNA methylation of the imprinted IGF2 gene compared with their unexposed, same-sex siblings. The association was specific for periconceptional exposure, reinforcing that very early mammalian development is a crucial period for establishing and maintaining epigenetic marks. These data are the first to contribute empirical support for the hypothesis that early-life environmental conditions can cause epigenetic changes in humans that persist throughout life.","DOI":"10.1073/pnas.0806560105","ISSN":"1091-6490","note":"PMID: 18955703\nPMCID: PMC2579375","journalAbbreviation":"Proc. Natl. Acad. Sci. U.S.A.","language":"eng","author":[{"family":"Heijmans","given":"Bastiaan T."},{"family":"Tobi","given":"Elmar W."},{"family":"Stein","given":"Aryeh D."},{"family":"Putter","given":"Hein"},{"family":"Blauw","given":"Gerard J."},{"family":"Susser","given":"Ezra S."},{"family":"Slagboom","given":"P. Eline"},{"family":"Lumey","given":"L. H."}],"issued":{"date-parts":[["2008",11,4]]}}},{"id":124,"uris":["http://zotero.org/users/5073745/items/RN6256VM"],"uri":["http://zotero.org/users/5073745/items/RN6256VM"],"itemData":{"id":124,"type":"article-journal","title":"The Dutch Hunger Winter and the developmental origins of health and disease","container-title":"Proceedings of the National Academy of Sciences of the United States of America","page":"16757-16758","volume":"107","issue":"39","source":"PubMed Central","DOI":"10.1073/pnas.1012911107","ISSN":"0027-8424","note":"PMID: 20855592\nPMCID: PMC2947916","journalAbbreviation":"Proc Natl Acad Sci U S A","author":[{"family":"Schulz","given":"Laura C."}],"issued":{"date-parts":[["2010",9,28]]}}}],"schema":"https://github.com/citation-style-language/schema/raw/master/csl-citation.json"} </w:instrText>
       </w:r>
       <w:r>
         <w:rPr>
@@ -174,8 +659,9 @@
       <w:r>
         <w:rPr>
           <w:rFonts w:cs="Times New Roman"/>
-        </w:rPr>
-        <w:t>(Halberg et al., 2005; Hatori et al., 2012; Kahleova, Lloren, Mashchak, Hill, &amp; Fraser, 2017; Liu et al., 2019; n.d.; Ravussin, Beyl, Poggiogalle, Hsia, &amp; Peterson, 2019; Sherman et al., 2012; Sutton et al., 2018; Woodie et al., 2018)</w:t>
+          <w:noProof/>
+        </w:rPr>
+        <w:t>(Heijmans et al., 2008; Schulz, 2010)</w:t>
       </w:r>
       <w:r>
         <w:rPr>
@@ -187,7 +673,13 @@
         <w:rPr>
           <w:rFonts w:cs="Times New Roman"/>
         </w:rPr>
-        <w:t xml:space="preserve">. Furthermore, many rodent models of TRF demonstrate metabolic improvements in insulin resistance without weight loss </w:t>
+        <w:t xml:space="preserve">. Other, less severe instance of food restriction have also been investigated during pregnancy. One of the most well-studied would be that of Ramadan fasting. </w:t>
+      </w:r>
+      <w:r>
+        <w:rPr>
+          <w:rFonts w:cs="Times New Roman"/>
+        </w:rPr>
+        <w:t>It has been demonstrated by multiple studies that conception and gestation during the Ramadan fasting can increase prevalence of low birth weight babies</w:t>
       </w:r>
       <w:r>
         <w:rPr>
@@ -199,7 +691,7 @@
         <w:rPr>
           <w:rFonts w:cs="Times New Roman"/>
         </w:rPr>
-        <w:instrText xml:space="preserve"> ADDIN ZOTERO_ITEM CSL_CITATION {"citationID":"GphUrk6L","properties":{"formattedCitation":"(Hatori et al., 2012; Liu et al., 2019; Sherman et al., 2012; Woodie et al., 2018)","plainCitation":"(Hatori et al., 2012; Liu et al., 2019; Sherman et al., 2012; Woodie et al., 2018)","noteIndex":0},"citationItems":[{"id":67,"uris":["http://zotero.org/users/5073745/items/T8U6Q3GZ"],"uri":["http://zotero.org/users/5073745/items/T8U6Q3GZ"],"itemData":{"id":67,"type":"article-journal","title":"Time-Restricted Feeding without Reducing Caloric Intake Prevents Metabolic Diseases in Mice Fed a High-Fat Diet","container-title":"Cell Metabolism","page":"848-860","volume":"15","issue":"6","source":"ScienceDirect","abstract":"Summary\nWhile diet-induced obesity has been exclusively attributed to increased caloric intake from fat, animals fed a high-fat diet (HFD) ad libitum (ad lib) eat frequently throughout day and night, disrupting the normal feeding cycle. To test whether obesity and metabolic diseases result from HFD or disruption of metabolic cycles, we subjected mice to either ad lib or time-restricted feeding (tRF) of a HFD for 8 hr per day. Mice under tRF consume equivalent calories from HFD as those with ad lib access yet are protected against obesity, hyperinsulinemia, hepatic steatosis, and inflammation and have improved motor coordination. The tRF regimen improved CREB, mTOR, and AMPK pathway function and oscillations of the circadian clock and their target genes' expression. These changes in catabolic and anabolic pathways altered liver metabolome and improved nutrient utilization and energy expenditure. We demonstrate in mice that tRF regimen is a nonpharmacological strategy against obesity and associated diseases.","DOI":"10.1016/j.cmet.2012.04.019","ISSN":"1550-4131","journalAbbreviation":"Cell Metabolism","author":[{"family":"Hatori","given":"Megumi"},{"family":"Vollmers","given":"Christopher"},{"family":"Zarrinpar","given":"Amir"},{"family":"DiTacchio","given":"Luciano"},{"family":"Bushong","given":"Eric A."},{"family":"Gill","given":"Shubhroz"},{"family":"Leblanc","given":"Mathias"},{"family":"Chaix","given":"Amandine"},{"family":"Joens","given":"Matthew"},{"family":"Fitzpatrick","given":"James A. J."},{"family":"Ellisman","given":"Mark H."},{"family":"Panda","given":"Satchidananda"}],"issued":{"date-parts":[["2012",6,6]]}}},{"id":64,"uris":["http://zotero.org/users/5073745/items/97JC579J"],"uri":["http://zotero.org/users/5073745/items/97JC579J"],"itemData":{"id":64,"type":"article-journal","title":"Intermittent Fasting Improves Glucose Tolerance and Promotes Adipose Tissue Remodeling in Male Mice Fed a High-Fat Diet","container-title":"Endocrinology","page":"169-180","volume":"160","issue":"1","source":"academic-oup-com.proxy.lib.umich.edu","abstract":"Abstract.  Obesity is associated with increased macrophage and extracellular matrix accumulation in adipose tissue, which can be partially reversed following we","DOI":"10.1210/en.2018-00701","ISSN":"0013-7227","journalAbbreviation":"Endocrinology","language":"en","author":[{"family":"Liu","given":"Bo"},{"family":"Page","given":"Amanda J."},{"family":"Hatzinikolas","given":"George"},{"family":"Chen","given":"Miaoxin"},{"family":"Wittert","given":"Gary A."},{"family":"Heilbronn","given":"Leonie K."}],"issued":{"date-parts":[["2019",1,1]]}}},{"id":12,"uris":["http://zotero.org/users/5073745/items/P497KC7N"],"uri":["http://zotero.org/users/5073745/items/P497KC7N"],"itemData":{"id":12,"type":"article-journal","title":"Timed high-fat diet resets circadian metabolism and prevents obesity","container-title":"FASEB journal: official publication of the Federation of American Societies for Experimental Biology","page":"3493-3502","volume":"26","issue":"8","source":"PubMed","abstract":"Disruption of circadian rhythms leads to obesity and metabolic disorders. Timed restricted feeding (RF) provides a time cue and resets the circadian clock, leading to better health. In contrast, a high-fat (HF) diet leads to disrupted circadian expression of metabolic factors and obesity. We tested whether long-term (18 wk) clock resetting by RF can attenuate the disruptive effects of diet-induced obesity. Analyses included liver clock gene expression, locomotor activity, blood glucose, metabolic markers, lipids, and hormones around the circadian cycle for a more accurate assessment. Compared with mice fed the HF diet ad libitum, the timed HF diet restored the expression phase of the clock genes Clock and Cry1 and phase-advanced Per1, Per2, Cry2, Bmal1, Rorα, and Rev-erbα. Although timed HF-diet-fed mice consumed the same amount of calories as ad libitum low-fat diet-fed mice, they showed 12% reduced body weight, 21% reduced cholesterol levels, and 1.4-fold increased insulin sensitivity. Compared with the HF diet ad libitum, the timed HF diet led to 18% lower body weight, 30% decreased cholesterol levels, 10% reduced TNF-α levels, and 3.7-fold improved insulin sensitivity. Timed HF-diet-fed mice exhibited a better satiated and less stressed phenotype of 25% lower ghrelin and 53% lower corticosterone levels compared with mice fed the timed low-fat diet. Taken together, our findings suggest that timing can prevent obesity and rectify the harmful effects of a HF diet.","DOI":"10.1096/fj.12-208868","ISSN":"1530-6860","note":"PMID: 22593546","journalAbbreviation":"FASEB J.","language":"eng","author":[{"family":"Sherman","given":"Hadas"},{"family":"Genzer","given":"Yoni"},{"family":"Cohen","given":"Rotem"},{"family":"Chapnik","given":"Nava"},{"family":"Madar","given":"Zecharia"},{"family":"Froy","given":"Oren"}],"issued":{"date-parts":[["2012",8]]}}},{"id":56,"uris":["http://zotero.org/users/5073745/items/BCTXN86S"],"uri":["http://zotero.org/users/5073745/items/BCTXN86S"],"itemData":{"id":56,"type":"article-journal","title":"Restricted feeding for 9h in the active period partially abrogates the detrimental metabolic effects of a Western diet with liquid sugar consumption in mice","container-title":"Metabolism","page":"1-13","volume":"82","source":"ScienceDirect","abstract":"Background\nObesity is a major public health concern that can result from diets high in fat and sugar, including sugar sweetened beverages. A proposed treatment for dietary-induced obesity is time-restricted feeding (TRF), which restricts consumption of food to specific times of the 24-hour cycle. Although TRF shows great promise to prevent obesity and the development of chronic disease, the effects of TRF to reverse metabolic changes and the development of NAFLD in animal models of a Western diet with sugary water consumption is not known.\nObjective\nThe objective of the current study was to evaluate the role of TRF in the treatment of obesity and NAFLD through examination of changes in metabolic and histopathologic parameters.\nMethods\nTo better understand the role of TRF in the treatment of obesity and NAFLD, we investigated the metabolic phenotype and NAFLD parameters in a mouse model of NAFLD in which obesity and liver steatosis are induced by a Western Diet (WD): a high-fat diet of lard, milkfat and Crisco with sugary drinking water. Mice were subjected to a short-term (4-weeks) and long-term (10-weeks) TRF in which food was restricted to 9h at night.\nResults\nPrior to TRF treatment, the WD mice had increased body mass, and exhibited less activity, and higher average daytime energy expenditure (EE) than chow fed mice. Approximately 4- and 10-weeks following TFR treatment, WD-TRF had moderate but not statistically significant weight loss compared to WD-ad libitum (WD-AL) mice. There was a modest but significant reduction in the inguinal adipose tissue weight in both WD-TRF groups compared to the WD-AL groups; however, there was no difference in epididymal and retroperitoneal adipose tissue mass or adipocyte size distribution. In contrast, the diet-induced increase in normalized liver tissue weight, hepatic triglyceride, and NAFLD score was partially abrogated in the 4-week WD-TRF mice, while systemic insulin resistance was partially abrogated and glucose intolerance was completely abrogated in the 10-week WD-TRF mice. Importantly, WD-induced metabolic dysfunction (substrate utilization, energy expenditure, and activity) was partially abrogated by 4- and 10-week TRF.\nConclusions\nOur results support the hypothesis that TRF aids in reducing the detrimental metabolic effects of consuming a WD with sugary drinking water but does not ameliorate obesity.","DOI":"10.1016/j.metabol.2017.12.004","ISSN":"0026-0495","journalAbbreviation":"Metabolism","author":[{"family":"Woodie","given":"Lauren N."},{"family":"Luo","given":"Yuwen"},{"family":"Wayne","given":"Michael J."},{"family":"Graff","given":"Emily C."},{"family":"Ahmed","given":"Bulbul"},{"family":"O'Neill","given":"Ann Marie"},{"family":"Greene","given":"Michael W."}],"issued":{"date-parts":[["2018",5,1]]}}}],"schema":"https://github.com/citation-style-language/schema/raw/master/csl-citation.json"} </w:instrText>
+        <w:instrText xml:space="preserve"> ADDIN ZOTERO_ITEM CSL_CITATION {"citationID":"ZLYNKoc5","properties":{"formattedCitation":"(Opaneye, Villegas, &amp; Abdel Azeim, 1990; Ziaee et al., 2010)","plainCitation":"(Opaneye, Villegas, &amp; Abdel Azeim, 1990; Ziaee et al., 2010)","noteIndex":0},"citationItems":[{"id":187,"uris":["http://zotero.org/users/5073745/items/2C5K4E6H"],"uri":["http://zotero.org/users/5073745/items/2C5K4E6H"],"itemData":{"id":187,"type":"article-journal","title":"Islamic Festivals and Low Birthweight Infants","container-title":"Journal of the Royal Society of Health","page":"106-107","volume":"110","issue":"3","source":"SAGE Journals","abstract":"DURING THE period between Rajab 1405 and Jamad Thani 1407 (March 1985-January 1987) a total of 5280 babies were delivered at King Khalid Hospital, Al-Kharj, Saudi-Arabia. Out of these children, 345 i.e. 6.53% weighed less than 2500g. Seventy-three, i.e. 21% of the low birthweight (LBW) babies were born during the festival months of Rama dan and Hajj. When compared with the non-festival months, the number was statistically significant p&lt;0.01; and Odds Ratio of 1.42. The perinatal mortality rate for the LBW infants was 176.8 per thousand compared with 25.82 for all deliveries during the same period of time. As in a previous report adolescent primiparae made a large contribution to the total number of LBW deliveries. Therefore there is a need for more vigilance in the care of pregnant patients and, more provisions for the care of LBW infants during the festival months.","DOI":"10.1177/146642409011000313","ISSN":"0264-0325","journalAbbreviation":"Journal of the Royal Society of Health","language":"en","author":[{"family":"Opaneye","given":"A.A."},{"family":"Villegas","given":"D.D."},{"family":"Abdel Azeim","given":"Ali"}],"issued":{"date-parts":[["1990",6,1]]}}},{"id":127,"uris":["http://zotero.org/users/5073745/items/CCGPVXWJ"],"uri":["http://zotero.org/users/5073745/items/CCGPVXWJ"],"itemData":{"id":127,"type":"article-journal","title":"The Effect of Ramadan Fasting on Outcome of Pregnancy","container-title":"Iranian Journal of Pediatrics","page":"181-186","volume":"20","issue":"2","source":"PubMed Central","abstract":"Objective\nPregnancy is a physiological condition that its concurrence with fasting introduces some controversies about condition of mother and fetus. This study was conducted to evaluate the effect of fasting on pregnancy outcome.\n\nMethods\nThe historical cohort paradigm of this study was conducted on referrals of one of the Tehran's hospitals in 2004. All pregnant women at one of the trimesters in holy month of Ramadan were included in the study. The women were divided into non-fasting, 1-10 days fasting, 11-20 days fasting, and 21-30 days fasting. For statistical analysis of data, covariance analysis and SPSS package was used.\n\nFindings\nIn this study, 189 cases were evaluated and their mean age, weight, and body mass index (BMI) were 25.9 years, 61.7 kg, and 23.9 kg/m2 respectively. The mean for number of days on fasting was 13 days and 66 cases (34.9%) had not been on fasting. In addition, there was no significant difference between BMI at the beginning of pregnancy, mother's age, number of pregnancies, and a history of abortion in different groups. Meanwhile, there was also no significant difference between means of weight, height, and head circumference of infants with number of days on fasting. Furthermore, there was no significant difference between pregnancy outcome parameters and fasting at different trimesters.\n\nConclusion\nAccording to these findings, in healthy women with appropriate nutrition, Islamic fasting has no inappropriate effect on intrauterine growth and birth-time indices. Meanwhile, relative risk of low weight birth was 1.5 times in mothers on fasting at first trimester as compared to non-fasting mothers.","ISSN":"2008-2142","note":"PMID: 23056701\nPMCID: PMC3446023","journalAbbreviation":"Iran J Pediatr","author":[{"family":"Ziaee","given":"Vahid"},{"family":"Kihanidoost","given":"Zarintaj"},{"family":"Younesian","given":"Masoud"},{"family":"Akhavirad","given":"Mohammad-Bagher"},{"family":"Bateni","given":"Farzad"},{"family":"Kazemianfar","given":"Zahra"},{"family":"Hantoushzadeh","given":"Sedigheh"}],"issued":{"date-parts":[["2010",6]]}}}],"schema":"https://github.com/citation-style-language/schema/raw/master/csl-citation.json"} </w:instrText>
       </w:r>
       <w:r>
         <w:rPr>
@@ -212,7 +704,23 @@
           <w:rFonts w:cs="Times New Roman"/>
           <w:noProof/>
         </w:rPr>
-        <w:t>(Hatori et al., 2012; Liu et al., 2019; Sherman et al., 2012; Woodie et al., 2018)</w:t>
+        <w:t>(</w:t>
+      </w:r>
+      <w:proofErr w:type="spellStart"/>
+      <w:r>
+        <w:rPr>
+          <w:rFonts w:cs="Times New Roman"/>
+          <w:noProof/>
+        </w:rPr>
+        <w:t>Opaneye</w:t>
+      </w:r>
+      <w:proofErr w:type="spellEnd"/>
+      <w:r>
+        <w:rPr>
+          <w:rFonts w:cs="Times New Roman"/>
+          <w:noProof/>
+        </w:rPr>
+        <w:t>, Villegas, &amp; Abdel Azeim, 1990; Ziaee et al., 2010)</w:t>
       </w:r>
       <w:r>
         <w:rPr>
@@ -224,19 +732,7 @@
         <w:rPr>
           <w:rFonts w:cs="Times New Roman"/>
         </w:rPr>
-        <w:t xml:space="preserve">, suggesting it may be a uniquely appropriate strategy for use in insulin resistant pregnant women. Although many things affected during pregnancy are also affected by TRF, to date, no study has evaluated time-restricted feeding of normal chow in mouse pregnancy. Only one study of time restricted feeding during gestation was completed, which utilized 60% high fat diet (HFD) and </w:t>
-      </w:r>
-      <w:r>
-        <w:rPr>
-          <w:rFonts w:cs="Times New Roman"/>
-        </w:rPr>
-        <w:t>W</w:t>
-      </w:r>
-      <w:r>
-        <w:rPr>
-          <w:rFonts w:cs="Times New Roman"/>
-        </w:rPr>
-        <w:t xml:space="preserve">istar rats </w:t>
+        <w:t xml:space="preserve">. This is not a universal finding, as participation in Ramadan fasting in other studies exhibited no effect on birth weight </w:t>
       </w:r>
       <w:r>
         <w:rPr>
@@ -248,7 +744,7 @@
         <w:rPr>
           <w:rFonts w:cs="Times New Roman"/>
         </w:rPr>
-        <w:instrText xml:space="preserve"> ADDIN ZOTERO_ITEM CSL_CITATION {"citationID":"cgRBuGsc","properties":{"formattedCitation":"(Upadhyay et al., 2019)","plainCitation":"(Upadhyay et al., 2019)","noteIndex":0},"citationItems":[{"id":2,"uris":["http://zotero.org/users/5073745/items/EC9EJ9LI"],"uri":["http://zotero.org/users/5073745/items/EC9EJ9LI"],"itemData":{"id":2,"type":"article-journal","title":"Time-restricted feeding reduces high-fat diet associated placental inflammation and limits adverse effects on fetal organ development","container-title":"Biochemical and Biophysical Research Communications","page":"415-421","volume":"514","issue":"2","source":"ScienceDirect","abstract":"Maternal nutrition has become a major public health concern over recent years and is a known predictor of adverse long-term metabolic derangement in offspring. Time-restricted feeding (TRF), wherein food consumption is restricted to the metabolically active phase of the day, is a dietary approach that improves metabolic parameters when consuming a high-fat diet (HFD). Here, we tested whether TRF could reduce maternal HFD associated inflammation and thereby mitigate defects in fetal organ developmental. Female rats were kept on following three dietary regimens; Ad libitum normal chow diet (NCD-AL), Ad libitum HFD (HFD-AL) and Time-restricted fed HFD (HFD-TRF) from 5 months prior to mating and continued throughout pregnancy. Rat dams were sacrificed at embryonic day 18.5 (ED18.5) and placental tissues from these rats were processed for the analysis of cellular apoptosis, inflammatory cytokines (TNFα and IL-6), oxidative stress, endoplasmic reticulum (ER) stress and autophagy. Furthermore, fetal hepatic triglyceride (TG) content and fetal lung maturation were assessed at ED18.5. Biochemical analysis revealed that HFD-TRF rat had significantly lower serum TG levels and body weight compared to HFD-AL rats. Additionally, TRF significantly blocked HFD-induced placental apoptosis and inflammation via minimizing cellular stress, and restoring autophagic flux. In addition, fetal hepatosteatosis and delayed fetal lung maturation induced by HFD was significantly ameliorated in HFD-TRF compared to HFD-AL. Collectively, our results suggest that reducing placental inflammation via TRF could prevent adverse fetal metabolic outcomes in pregnancies complicated by maternal obesity.","DOI":"10.1016/j.bbrc.2019.04.154","ISSN":"0006-291X","journalAbbreviation":"Biochemical and Biophysical Research Communications","author":[{"family":"Upadhyay","given":"Aditya"},{"family":"Anjum","given":"B."},{"family":"Godbole","given":"Nachiket M."},{"family":"Rajak","given":"Sangam"},{"family":"Shukla","given":"Pooja"},{"family":"Tiwari","given":"Swasti"},{"family":"Sinha","given":"Rohit A."},{"family":"Godbole","given":"Madan M."}],"issued":{"date-parts":[["2019",6,25]]}}}],"schema":"https://github.com/citation-style-language/schema/raw/master/csl-citation.json"} </w:instrText>
+        <w:instrText xml:space="preserve"> ADDIN ZOTERO_ITEM CSL_CITATION {"citationID":"eYDW5nbR","properties":{"formattedCitation":"(Daley et al., 2017; H\\uc0\\u305{}zl\\uc0\\u305{} et al., 2012)","plainCitation":"(Daley et al., 2017; Hızlı et al., 2012)","noteIndex":0},"citationItems":[{"id":192,"uris":["http://zotero.org/users/5073745/items/4J5FF7AW"],"uri":["http://zotero.org/users/5073745/items/4J5FF7AW"],"itemData":{"id":192,"type":"article-journal","title":"Are babies conceived during Ramadan born smaller and sooner than babies conceived at other times of the year? A Born in Bradford Cohort Study","container-title":"Journal of Epidemiology and Community Health","page":"722-728","volume":"71","issue":"7","source":"PubMed","abstract":"BACKGROUND: It is not known whether infants exposed to intermittent maternal fasting at conception are born smaller or have a higher risk of premature birth than those who are not. Doctors are therefore unsure about what advice to give women about the safety of Ramadan fasting. This cohort study aimed to investigate these questions in Muslim mother-infant pairs to inform prenatal care.\nMETHODS: Routinely collected data accessed from maternity records were the source for information. Mothers were considered exposed if they were Muslim and Ramadan overlapped with their infant conception date, estimated to be 14 days after the last menstrual period. Infants were included as exposed if their estimated conception date was in the first 21 days of Ramadan or 7 days prior to Ramadan.\nRESULTS: After adjusting for gestational age, maternal age, infant gender, maternal body mass index at booking, smoking status, gestational diabetes, parity and year of birth, there was no significant difference in birth weight between infants born to Muslim mothers who were conceived during Ramadan (n=479) and those who were not (n=4677) (adjusted mean difference =24.3 g, 95% CI -16.4 to 64.9). There was no difference in rates of premature births in exposed and unexposed women (5.2% vs 4.9%; OR=1.08, 95% CI 0.71 to 1.65).\nCONCLUSIONS: Healthy Muslim women considering becoming pregnant prior to, or during Ramadan, can be advised that fasting does not seem to have a detrimental effect on the size (weight) of their baby and it appears not to increase the likelihood of giving birth prematurely.","DOI":"10.1136/jech-2016-208800","ISSN":"1470-2738","note":"PMID: 28360117","title-short":"Are babies conceived during Ramadan born smaller and sooner than babies conceived at other times of the year?","journalAbbreviation":"J Epidemiol Community Health","language":"eng","author":[{"family":"Daley","given":"Amanda"},{"family":"Pallan","given":"Miranda"},{"family":"Clifford","given":"Sue"},{"family":"Jolly","given":"Kate"},{"family":"Bryant","given":"Maria"},{"family":"Adab","given":"Peymane"},{"family":"Cheng","given":"K. K."},{"family":"Roalfe","given":"Andrea"}],"issued":{"date-parts":[["2017"]]}}},{"id":189,"uris":["http://zotero.org/users/5073745/items/5BSNJ3ST"],"uri":["http://zotero.org/users/5073745/items/5BSNJ3ST"],"itemData":{"id":189,"type":"article-journal","title":"Impact of maternal fasting during Ramadan on fetal Doppler parameters, maternal lipid levels and neonatal outcomes","container-title":"The Journal of Maternal-Fetal &amp; Neonatal Medicine","page":"975-977","volume":"25","issue":"7","source":"Taylor and Francis+NEJM","abstract":"Objective: The aim of the present study was to evaluate whether fasting may cause changes in maternal lipid profile, glucose level and ketonuria, and whether it has any adverse effects on fetal Doppler, birthweight, preterm delivery or cesarean section rate.Methods: Fifty-six consecutive, healthy women with singleton uncomplicated pregnancies of ≥28 week gestation who had fasted for at least 10 consecutive days during the study period were defined as the study group. Fifty-four healthy non-fasted women matched for age, parity, and gestational age were defined as the control group. Groups were compared according to fetal middle cerebral artery and umbilical artery systolic/diastolic ratio, maternal serum lipid levels and neonatal outcomes (gestational age at delivery, birthweight, delivery type and neonatal intensive care admission).Results: No statistical difference was found between the groups according to fetal Doppler parameters, amniotic fluid index, gestational age at delivery, cesarean section rate, birthweight or NICU admission. However, lower levels of VLDL, triglyceride and higher incidence of ketonuria were detected in the fasting group (p &lt; 0.05).Conclusion: Fasting of healthy women during pregnancy seems to have no adverse effects on amniotic fluid index, fetal Doppler and delivery parameters.","DOI":"10.3109/14767058.2011.602142","ISSN":"1476-7058","author":[{"family":"Hızlı","given":"Deniz"},{"family":"Yılmaz","given":"Saynur Sarıcı"},{"family":"Onaran","given":"Yüksel"},{"family":"Kafalı","given":"Hasan"},{"family":"Danışman","given":"Nuri"},{"family":"Mollamahmutoğlu","given":"Leyla"}],"issued":{"date-parts":[["2012",7,1]]}}}],"schema":"https://github.com/citation-style-language/schema/raw/master/csl-citation.json"} </w:instrText>
       </w:r>
       <w:r>
         <w:rPr>
@@ -259,9 +755,8 @@
       <w:r>
         <w:rPr>
           <w:rFonts w:cs="Times New Roman"/>
-          <w:noProof/>
-        </w:rPr>
-        <w:t>(Upadhyay et al., 2019)</w:t>
+        </w:rPr>
+        <w:t>(Daley et al., 2017; Hızlı et al., 2012)</w:t>
       </w:r>
       <w:r>
         <w:rPr>
@@ -273,131 +768,25 @@
         <w:rPr>
           <w:rFonts w:cs="Times New Roman"/>
         </w:rPr>
-        <w:t>. This work demonstrated that HFD-TRF feeding led to a similar number of kcals consumed by both HFD-TRF and HFD-AL counterparts. With similar  pre-pregnancy body weight gain between these groups. They failed to look at compartmentalization of the body weight before and during pregnancy, and did not asses maternal insulin sensitivity or glycemia. For this reason, I propose to study the effect of TRF in mice before and during pregnancy.</w:t>
-      </w:r>
-    </w:p>
-    <w:p>
-      <w:pPr>
-        <w:rPr>
-          <w:ins w:id="2" w:author="Molly Carter" w:date="2019-08-21T09:12:00Z"/>
-        </w:rPr>
-      </w:pPr>
-    </w:p>
-    <w:p>
-      <w:pPr>
-        <w:pStyle w:val="Heading3"/>
-      </w:pPr>
-      <w:r>
-        <w:t>Pregnancy is a crit</w:t>
-      </w:r>
-      <w:r>
-        <w:t>i</w:t>
-      </w:r>
-      <w:r>
-        <w:t xml:space="preserve">cal time for </w:t>
-      </w:r>
-      <w:r>
-        <w:t xml:space="preserve">maternal </w:t>
-      </w:r>
-      <w:r>
-        <w:t>health and physiological adaptation</w:t>
-      </w:r>
-    </w:p>
-    <w:p>
-      <w:pPr>
-        <w:rPr>
-          <w:rFonts w:cs="Times New Roman"/>
-        </w:rPr>
-      </w:pPr>
-      <w:r>
-        <w:rPr>
-          <w:rFonts w:cs="Times New Roman"/>
-        </w:rPr>
-        <w:t>Nutrient composition and nutrient restriction have been well studied in the physiological state of pregnancy</w:t>
-      </w:r>
-      <w:r>
-        <w:rPr>
-          <w:rFonts w:cs="Times New Roman"/>
-        </w:rPr>
         <w:t xml:space="preserve">. </w:t>
       </w:r>
       <w:r>
         <w:rPr>
           <w:rFonts w:cs="Times New Roman"/>
         </w:rPr>
-        <w:t xml:space="preserve">There is sufficient evidence to support that diet </w:t>
-      </w:r>
-      <w:r>
-        <w:rPr>
-          <w:rFonts w:cs="Times New Roman"/>
-        </w:rPr>
-        <w:t>can modulate</w:t>
-      </w:r>
-      <w:r>
-        <w:rPr>
-          <w:rFonts w:cs="Times New Roman"/>
-        </w:rPr>
-        <w:t xml:space="preserve"> not only offspring health, but also the health of the mother during</w:t>
-      </w:r>
-      <w:r>
-        <w:rPr>
-          <w:rFonts w:cs="Times New Roman"/>
-        </w:rPr>
-        <w:t>, and long after gestation</w:t>
-      </w:r>
-      <w:r>
-        <w:rPr>
-          <w:rFonts w:cs="Times New Roman"/>
-        </w:rPr>
-        <w:t xml:space="preserve"> (</w:t>
-      </w:r>
-      <w:r>
-        <w:rPr>
-          <w:rFonts w:cs="Times New Roman"/>
-        </w:rPr>
-        <w:t xml:space="preserve">Walter, 2014; </w:t>
-      </w:r>
-      <w:r>
-        <w:rPr>
-          <w:rFonts w:cs="Times New Roman"/>
-        </w:rPr>
-        <w:t>Donnelly, 2019</w:t>
-      </w:r>
-      <w:r>
-        <w:rPr>
-          <w:rFonts w:cs="Times New Roman"/>
-        </w:rPr>
-        <w:t xml:space="preserve">). </w:t>
-      </w:r>
-      <w:r>
-        <w:rPr>
-          <w:rFonts w:cs="Times New Roman"/>
-        </w:rPr>
-        <w:t xml:space="preserve">There have been studies that investigate maternal food restriction in both human and animal models. One such study that is largely credited with the burgeoning of the DOHaD field is that of </w:t>
-      </w:r>
-      <w:r>
-        <w:rPr>
-          <w:rFonts w:cs="Times New Roman"/>
-        </w:rPr>
-        <w:t>the Dutch Hunger Winter</w:t>
-      </w:r>
-      <w:r>
-        <w:rPr>
-          <w:rFonts w:cs="Times New Roman"/>
-        </w:rPr>
-        <w:t xml:space="preserve"> wherein the effects of severe nutrient restriction during pregnancy </w:t>
-      </w:r>
-      <w:r>
-        <w:rPr>
-          <w:rFonts w:cs="Times New Roman"/>
-        </w:rPr>
-        <w:t xml:space="preserve">during extreme rationing in WWII had a profound effect </w:t>
-      </w:r>
-      <w:r>
-        <w:rPr>
-          <w:rFonts w:cs="Times New Roman"/>
-        </w:rPr>
-        <w:t>on offspring insulin signaling later in life</w:t>
+        <w:t>However, as Ramadan fasting is not only time restriction of feeding, but also chrono</w:t>
+      </w:r>
+      <w:r>
+        <w:rPr>
+          <w:rFonts w:cs="Times New Roman"/>
+        </w:rPr>
+        <w:t>-</w:t>
+      </w:r>
+      <w:r>
+        <w:rPr>
+          <w:rFonts w:cs="Times New Roman"/>
+        </w:rPr>
+        <w:t>disruption in sleep/wake patterns, I propose that time-restricted feeding is a different mode</w:t>
       </w:r>
       <w:r>
         <w:rPr>
@@ -409,146 +798,6 @@
         <w:rPr>
           <w:rFonts w:cs="Times New Roman"/>
         </w:rPr>
-        <w:fldChar w:fldCharType="begin"/>
-      </w:r>
-      <w:r>
-        <w:rPr>
-          <w:rFonts w:cs="Times New Roman"/>
-        </w:rPr>
-        <w:instrText xml:space="preserve"> ADDIN ZOTERO_ITEM CSL_CITATION {"citationID":"wQI0QisV","properties":{"formattedCitation":"(Heijmans et al., 2008; Schulz, 2010)","plainCitation":"(Heijmans et al., 2008; Schulz, 2010)","noteIndex":0},"citationItems":[{"id":181,"uris":["http://zotero.org/users/5073745/items/ES6TTHU8"],"uri":["http://zotero.org/users/5073745/items/ES6TTHU8"],"itemData":{"id":181,"type":"article-journal","title":"Persistent epigenetic differences associated with prenatal exposure to famine in humans","container-title":"Proceedings of the National Academy of Sciences of the United States of America","page":"17046-17049","volume":"105","issue":"44","source":"PubMed","abstract":"Extensive epidemiologic studies have suggested that adult disease risk is associated with adverse environmental conditions early in development. Although the mechanisms behind these relationships are unclear, an involvement of epigenetic dysregulation has been hypothesized. Here we show that individuals who were prenatally exposed to famine during the Dutch Hunger Winter in 1944-45 had, 6 decades later, less DNA methylation of the imprinted IGF2 gene compared with their unexposed, same-sex siblings. The association was specific for periconceptional exposure, reinforcing that very early mammalian development is a crucial period for establishing and maintaining epigenetic marks. These data are the first to contribute empirical support for the hypothesis that early-life environmental conditions can cause epigenetic changes in humans that persist throughout life.","DOI":"10.1073/pnas.0806560105","ISSN":"1091-6490","note":"PMID: 18955703\nPMCID: PMC2579375","journalAbbreviation":"Proc. Natl. Acad. Sci. U.S.A.","language":"eng","author":[{"family":"Heijmans","given":"Bastiaan T."},{"family":"Tobi","given":"Elmar W."},{"family":"Stein","given":"Aryeh D."},{"family":"Putter","given":"Hein"},{"family":"Blauw","given":"Gerard J."},{"family":"Susser","given":"Ezra S."},{"family":"Slagboom","given":"P. Eline"},{"family":"Lumey","given":"L. H."}],"issued":{"date-parts":[["2008",11,4]]}}},{"id":124,"uris":["http://zotero.org/users/5073745/items/RN6256VM"],"uri":["http://zotero.org/users/5073745/items/RN6256VM"],"itemData":{"id":124,"type":"article-journal","title":"The Dutch Hunger Winter and the developmental origins of health and disease","container-title":"Proceedings of the National Academy of Sciences of the United States of America","page":"16757-16758","volume":"107","issue":"39","source":"PubMed Central","DOI":"10.1073/pnas.1012911107","ISSN":"0027-8424","note":"PMID: 20855592\nPMCID: PMC2947916","journalAbbreviation":"Proc Natl Acad Sci U S A","author":[{"family":"Schulz","given":"Laura C."}],"issued":{"date-parts":[["2010",9,28]]}}}],"schema":"https://github.com/citation-style-language/schema/raw/master/csl-citation.json"} </w:instrText>
-      </w:r>
-      <w:r>
-        <w:rPr>
-          <w:rFonts w:cs="Times New Roman"/>
-        </w:rPr>
-        <w:fldChar w:fldCharType="separate"/>
-      </w:r>
-      <w:r>
-        <w:rPr>
-          <w:rFonts w:cs="Times New Roman"/>
-          <w:noProof/>
-        </w:rPr>
-        <w:t>(Heijmans et al., 2008; Schulz, 2010)</w:t>
-      </w:r>
-      <w:r>
-        <w:rPr>
-          <w:rFonts w:cs="Times New Roman"/>
-        </w:rPr>
-        <w:fldChar w:fldCharType="end"/>
-      </w:r>
-      <w:r>
-        <w:rPr>
-          <w:rFonts w:cs="Times New Roman"/>
-        </w:rPr>
-        <w:t xml:space="preserve">. Other, less severe instance of food restriction have also been investigated during pregnancy. One of the most well-studied would be that of Ramadan fasting. </w:t>
-      </w:r>
-      <w:r>
-        <w:rPr>
-          <w:rFonts w:cs="Times New Roman"/>
-        </w:rPr>
-        <w:t>It has been demonstrated by multiple studies that conception and gestation during the Ramadan fasting can increase prevalence of low birth weight babies</w:t>
-      </w:r>
-      <w:r>
-        <w:rPr>
-          <w:rFonts w:cs="Times New Roman"/>
-        </w:rPr>
-        <w:fldChar w:fldCharType="begin"/>
-      </w:r>
-      <w:r>
-        <w:rPr>
-          <w:rFonts w:cs="Times New Roman"/>
-        </w:rPr>
-        <w:instrText xml:space="preserve"> ADDIN ZOTERO_ITEM CSL_CITATION {"citationID":"ZLYNKoc5","properties":{"formattedCitation":"(Opaneye, Villegas, &amp; Abdel Azeim, 1990; Ziaee et al., 2010)","plainCitation":"(Opaneye, Villegas, &amp; Abdel Azeim, 1990; Ziaee et al., 2010)","noteIndex":0},"citationItems":[{"id":187,"uris":["http://zotero.org/users/5073745/items/2C5K4E6H"],"uri":["http://zotero.org/users/5073745/items/2C5K4E6H"],"itemData":{"id":187,"type":"article-journal","title":"Islamic Festivals and Low Birthweight Infants","container-title":"Journal of the Royal Society of Health","page":"106-107","volume":"110","issue":"3","source":"SAGE Journals","abstract":"DURING THE period between Rajab 1405 and Jamad Thani 1407 (March 1985-January 1987) a total of 5280 babies were delivered at King Khalid Hospital, Al-Kharj, Saudi-Arabia. Out of these children, 345 i.e. 6.53% weighed less than 2500g. Seventy-three, i.e. 21% of the low birthweight (LBW) babies were born during the festival months of Rama dan and Hajj. When compared with the non-festival months, the number was statistically significant p&lt;0.01; and Odds Ratio of 1.42. The perinatal mortality rate for the LBW infants was 176.8 per thousand compared with 25.82 for all deliveries during the same period of time. As in a previous report adolescent primiparae made a large contribution to the total number of LBW deliveries. Therefore there is a need for more vigilance in the care of pregnant patients and, more provisions for the care of LBW infants during the festival months.","DOI":"10.1177/146642409011000313","ISSN":"0264-0325","journalAbbreviation":"Journal of the Royal Society of Health","language":"en","author":[{"family":"Opaneye","given":"A.A."},{"family":"Villegas","given":"D.D."},{"family":"Abdel Azeim","given":"Ali"}],"issued":{"date-parts":[["1990",6,1]]}}},{"id":127,"uris":["http://zotero.org/users/5073745/items/CCGPVXWJ"],"uri":["http://zotero.org/users/5073745/items/CCGPVXWJ"],"itemData":{"id":127,"type":"article-journal","title":"The Effect of Ramadan Fasting on Outcome of Pregnancy","container-title":"Iranian Journal of Pediatrics","page":"181-186","volume":"20","issue":"2","source":"PubMed Central","abstract":"Objective\nPregnancy is a physiological condition that its concurrence with fasting introduces some controversies about condition of mother and fetus. This study was conducted to evaluate the effect of fasting on pregnancy outcome.\n\nMethods\nThe historical cohort paradigm of this study was conducted on referrals of one of the Tehran's hospitals in 2004. All pregnant women at one of the trimesters in holy month of Ramadan were included in the study. The women were divided into non-fasting, 1-10 days fasting, 11-20 days fasting, and 21-30 days fasting. For statistical analysis of data, covariance analysis and SPSS package was used.\n\nFindings\nIn this study, 189 cases were evaluated and their mean age, weight, and body mass index (BMI) were 25.9 years, 61.7 kg, and 23.9 kg/m2 respectively. The mean for number of days on fasting was 13 days and 66 cases (34.9%) had not been on fasting. In addition, there was no significant difference between BMI at the beginning of pregnancy, mother's age, number of pregnancies, and a history of abortion in different groups. Meanwhile, there was also no significant difference between means of weight, height, and head circumference of infants with number of days on fasting. Furthermore, there was no significant difference between pregnancy outcome parameters and fasting at different trimesters.\n\nConclusion\nAccording to these findings, in healthy women with appropriate nutrition, Islamic fasting has no inappropriate effect on intrauterine growth and birth-time indices. Meanwhile, relative risk of low weight birth was 1.5 times in mothers on fasting at first trimester as compared to non-fasting mothers.","ISSN":"2008-2142","note":"PMID: 23056701\nPMCID: PMC3446023","journalAbbreviation":"Iran J Pediatr","author":[{"family":"Ziaee","given":"Vahid"},{"family":"Kihanidoost","given":"Zarintaj"},{"family":"Younesian","given":"Masoud"},{"family":"Akhavirad","given":"Mohammad-Bagher"},{"family":"Bateni","given":"Farzad"},{"family":"Kazemianfar","given":"Zahra"},{"family":"Hantoushzadeh","given":"Sedigheh"}],"issued":{"date-parts":[["2010",6]]}}}],"schema":"https://github.com/citation-style-language/schema/raw/master/csl-citation.json"} </w:instrText>
-      </w:r>
-      <w:r>
-        <w:rPr>
-          <w:rFonts w:cs="Times New Roman"/>
-        </w:rPr>
-        <w:fldChar w:fldCharType="separate"/>
-      </w:r>
-      <w:r>
-        <w:rPr>
-          <w:rFonts w:cs="Times New Roman"/>
-          <w:noProof/>
-        </w:rPr>
-        <w:t>(Opaneye, Villegas, &amp; Abdel Azeim, 1990; Ziaee et al., 2010)</w:t>
-      </w:r>
-      <w:r>
-        <w:rPr>
-          <w:rFonts w:cs="Times New Roman"/>
-        </w:rPr>
-        <w:fldChar w:fldCharType="end"/>
-      </w:r>
-      <w:r>
-        <w:rPr>
-          <w:rFonts w:cs="Times New Roman"/>
-        </w:rPr>
-        <w:t xml:space="preserve">. This is not a universal finding, as participation in Ramadan fasting in other studies exhibited no effect on birth weight </w:t>
-      </w:r>
-      <w:r>
-        <w:rPr>
-          <w:rFonts w:cs="Times New Roman"/>
-        </w:rPr>
-        <w:fldChar w:fldCharType="begin"/>
-      </w:r>
-      <w:r>
-        <w:rPr>
-          <w:rFonts w:cs="Times New Roman"/>
-        </w:rPr>
-        <w:instrText xml:space="preserve"> ADDIN ZOTERO_ITEM CSL_CITATION {"citationID":"eYDW5nbR","properties":{"formattedCitation":"(Daley et al., 2017; H\\uc0\\u305{}zl\\uc0\\u305{} et al., 2012)","plainCitation":"(Daley et al., 2017; Hızlı et al., 2012)","noteIndex":0},"citationItems":[{"id":192,"uris":["http://zotero.org/users/5073745/items/4J5FF7AW"],"uri":["http://zotero.org/users/5073745/items/4J5FF7AW"],"itemData":{"id":192,"type":"article-journal","title":"Are babies conceived during Ramadan born smaller and sooner than babies conceived at other times of the year? A Born in Bradford Cohort Study","container-title":"Journal of Epidemiology and Community Health","page":"722-728","volume":"71","issue":"7","source":"PubMed","abstract":"BACKGROUND: It is not known whether infants exposed to intermittent maternal fasting at conception are born smaller or have a higher risk of premature birth than those who are not. Doctors are therefore unsure about what advice to give women about the safety of Ramadan fasting. This cohort study aimed to investigate these questions in Muslim mother-infant pairs to inform prenatal care.\nMETHODS: Routinely collected data accessed from maternity records were the source for information. Mothers were considered exposed if they were Muslim and Ramadan overlapped with their infant conception date, estimated to be 14 days after the last menstrual period. Infants were included as exposed if their estimated conception date was in the first 21 days of Ramadan or 7 days prior to Ramadan.\nRESULTS: After adjusting for gestational age, maternal age, infant gender, maternal body mass index at booking, smoking status, gestational diabetes, parity and year of birth, there was no significant difference in birth weight between infants born to Muslim mothers who were conceived during Ramadan (n=479) and those who were not (n=4677) (adjusted mean difference =24.3 g, 95% CI -16.4 to 64.9). There was no difference in rates of premature births in exposed and unexposed women (5.2% vs 4.9%; OR=1.08, 95% CI 0.71 to 1.65).\nCONCLUSIONS: Healthy Muslim women considering becoming pregnant prior to, or during Ramadan, can be advised that fasting does not seem to have a detrimental effect on the size (weight) of their baby and it appears not to increase the likelihood of giving birth prematurely.","DOI":"10.1136/jech-2016-208800","ISSN":"1470-2738","note":"PMID: 28360117","title-short":"Are babies conceived during Ramadan born smaller and sooner than babies conceived at other times of the year?","journalAbbreviation":"J Epidemiol Community Health","language":"eng","author":[{"family":"Daley","given":"Amanda"},{"family":"Pallan","given":"Miranda"},{"family":"Clifford","given":"Sue"},{"family":"Jolly","given":"Kate"},{"family":"Bryant","given":"Maria"},{"family":"Adab","given":"Peymane"},{"family":"Cheng","given":"K. K."},{"family":"Roalfe","given":"Andrea"}],"issued":{"date-parts":[["2017"]]}}},{"id":189,"uris":["http://zotero.org/users/5073745/items/5BSNJ3ST"],"uri":["http://zotero.org/users/5073745/items/5BSNJ3ST"],"itemData":{"id":189,"type":"article-journal","title":"Impact of maternal fasting during Ramadan on fetal Doppler parameters, maternal lipid levels and neonatal outcomes","container-title":"The Journal of Maternal-Fetal &amp; Neonatal Medicine","page":"975-977","volume":"25","issue":"7","source":"Taylor and Francis+NEJM","abstract":"Objective: The aim of the present study was to evaluate whether fasting may cause changes in maternal lipid profile, glucose level and ketonuria, and whether it has any adverse effects on fetal Doppler, birthweight, preterm delivery or cesarean section rate.Methods: Fifty-six consecutive, healthy women with singleton uncomplicated pregnancies of ≥28 week gestation who had fasted for at least 10 consecutive days during the study period were defined as the study group. Fifty-four healthy non-fasted women matched for age, parity, and gestational age were defined as the control group. Groups were compared according to fetal middle cerebral artery and umbilical artery systolic/diastolic ratio, maternal serum lipid levels and neonatal outcomes (gestational age at delivery, birthweight, delivery type and neonatal intensive care admission).Results: No statistical difference was found between the groups according to fetal Doppler parameters, amniotic fluid index, gestational age at delivery, cesarean section rate, birthweight or NICU admission. However, lower levels of VLDL, triglyceride and higher incidence of ketonuria were detected in the fasting group (p &lt; 0.05).Conclusion: Fasting of healthy women during pregnancy seems to have no adverse effects on amniotic fluid index, fetal Doppler and delivery parameters.","DOI":"10.3109/14767058.2011.602142","ISSN":"1476-7058","author":[{"family":"Hızlı","given":"Deniz"},{"family":"Yılmaz","given":"Saynur Sarıcı"},{"family":"Onaran","given":"Yüksel"},{"family":"Kafalı","given":"Hasan"},{"family":"Danışman","given":"Nuri"},{"family":"Mollamahmutoğlu","given":"Leyla"}],"issued":{"date-parts":[["2012",7,1]]}}}],"schema":"https://github.com/citation-style-language/schema/raw/master/csl-citation.json"} </w:instrText>
-      </w:r>
-      <w:r>
-        <w:rPr>
-          <w:rFonts w:cs="Times New Roman"/>
-        </w:rPr>
-        <w:fldChar w:fldCharType="separate"/>
-      </w:r>
-      <w:r>
-        <w:rPr>
-          <w:rFonts w:cs="Times New Roman"/>
-        </w:rPr>
-        <w:t>(Daley et al., 2017; Hızlı et al., 2012)</w:t>
-      </w:r>
-      <w:r>
-        <w:rPr>
-          <w:rFonts w:cs="Times New Roman"/>
-        </w:rPr>
-        <w:fldChar w:fldCharType="end"/>
-      </w:r>
-      <w:r>
-        <w:rPr>
-          <w:rFonts w:cs="Times New Roman"/>
-        </w:rPr>
-        <w:t xml:space="preserve">. </w:t>
-      </w:r>
-      <w:r>
-        <w:rPr>
-          <w:rFonts w:cs="Times New Roman"/>
-        </w:rPr>
-        <w:t>However, as Ramadan fasting is not only time restriction of feeding, but also chrono</w:t>
-      </w:r>
-      <w:r>
-        <w:rPr>
-          <w:rFonts w:cs="Times New Roman"/>
-        </w:rPr>
-        <w:t>-</w:t>
-      </w:r>
-      <w:r>
-        <w:rPr>
-          <w:rFonts w:cs="Times New Roman"/>
-        </w:rPr>
-        <w:t>disruption in sleep/wake patterns, I propose that time-restricted feeding is a different mode</w:t>
-      </w:r>
-      <w:r>
-        <w:rPr>
-          <w:rFonts w:cs="Times New Roman"/>
-        </w:rPr>
-        <w:t xml:space="preserve"> </w:t>
-      </w:r>
-      <w:r>
-        <w:rPr>
-          <w:rFonts w:cs="Times New Roman"/>
-        </w:rPr>
         <w:t xml:space="preserve">of restrictive feeding practice, and therefore would have distinct effects from Ramadan fasting.  </w:t>
       </w:r>
     </w:p>
@@ -569,14 +818,21 @@
         <w:rPr>
           <w:rFonts w:cs="Times New Roman"/>
         </w:rPr>
-        <w:t xml:space="preserve">Pregnancy is a time of profound physiological change for expectant mothers; including the onset of insulin resistance without hyperglycemia and increases in body weight and food intake. This  </w:t>
-      </w:r>
-      <w:r>
-        <w:rPr>
-          <w:rFonts w:cs="Times New Roman"/>
-        </w:rPr>
-        <w:lastRenderedPageBreak/>
-        <w:t>suggests there is a molecular driver to reassign</w:t>
+        <w:t xml:space="preserve">Pregnancy is a time of profound physiological change for expectant mothers; including the onset of insulin resistance without hyperglycemia and increases in body weight and food intake. </w:t>
+      </w:r>
+      <w:proofErr w:type="gramStart"/>
+      <w:r>
+        <w:rPr>
+          <w:rFonts w:cs="Times New Roman"/>
+        </w:rPr>
+        <w:t>This  suggests</w:t>
+      </w:r>
+      <w:proofErr w:type="gramEnd"/>
+      <w:r>
+        <w:rPr>
+          <w:rFonts w:cs="Times New Roman"/>
+        </w:rPr>
+        <w:t xml:space="preserve"> there is a molecular driver to reassign</w:t>
       </w:r>
       <w:r>
         <w:rPr>
@@ -1172,7 +1428,21 @@
         <w:rPr>
           <w:rFonts w:cs="Times New Roman"/>
         </w:rPr>
-        <w:t xml:space="preserve"> urgent public health problems that need</w:t>
+        <w:t xml:space="preserve"> </w:t>
+      </w:r>
+      <w:proofErr w:type="gramStart"/>
+      <w:r>
+        <w:rPr>
+          <w:rFonts w:cs="Times New Roman"/>
+        </w:rPr>
+        <w:t>urgent public health problems</w:t>
+      </w:r>
+      <w:proofErr w:type="gramEnd"/>
+      <w:r>
+        <w:rPr>
+          <w:rFonts w:cs="Times New Roman"/>
+        </w:rPr>
+        <w:t xml:space="preserve"> that need</w:t>
       </w:r>
       <w:r>
         <w:rPr>
@@ -1300,10 +1570,27 @@
         <w:pStyle w:val="Heading2"/>
       </w:pPr>
       <w:r>
-        <w:t xml:space="preserve">Aim 1.1 </w:t>
-      </w:r>
-      <w:r>
-        <w:t xml:space="preserve"> Assess the effects of eTRF on female f</w:t>
+        <w:lastRenderedPageBreak/>
+        <w:t xml:space="preserve">Aim </w:t>
+      </w:r>
+      <w:proofErr w:type="gramStart"/>
+      <w:r>
+        <w:t xml:space="preserve">1.1 </w:t>
+      </w:r>
+      <w:r>
+        <w:t xml:space="preserve"> Assess</w:t>
+      </w:r>
+      <w:proofErr w:type="gramEnd"/>
+      <w:r>
+        <w:t xml:space="preserve"> the effects of </w:t>
+      </w:r>
+      <w:proofErr w:type="spellStart"/>
+      <w:r>
+        <w:t>eTRF</w:t>
+      </w:r>
+      <w:proofErr w:type="spellEnd"/>
+      <w:r>
+        <w:t xml:space="preserve"> on female f</w:t>
       </w:r>
       <w:r>
         <w:t xml:space="preserve">ertility </w:t>
@@ -1381,55 +1668,56 @@
         </w:rPr>
         <w:t xml:space="preserve"> by </w:t>
       </w:r>
+      <w:proofErr w:type="spellStart"/>
       <w:r>
         <w:rPr>
           <w:rFonts w:eastAsia="Times New Roman" w:cs="Times New Roman"/>
           <w:color w:val="000000"/>
         </w:rPr>
-        <w:t xml:space="preserve">Mereness </w:t>
-      </w:r>
+        <w:t>Mereness</w:t>
+      </w:r>
+      <w:proofErr w:type="spellEnd"/>
       <w:r>
         <w:rPr>
           <w:rFonts w:eastAsia="Times New Roman" w:cs="Times New Roman"/>
           <w:color w:val="000000"/>
         </w:rPr>
-        <w:t xml:space="preserve">et al, </w:t>
+        <w:t xml:space="preserve"> </w:t>
       </w:r>
       <w:r>
         <w:rPr>
           <w:rFonts w:eastAsia="Times New Roman" w:cs="Times New Roman"/>
           <w:color w:val="000000"/>
         </w:rPr>
-        <w:t>t</w:t>
+        <w:t xml:space="preserve">et al, </w:t>
       </w:r>
       <w:r>
         <w:rPr>
           <w:rFonts w:eastAsia="Times New Roman" w:cs="Times New Roman"/>
           <w:color w:val="000000"/>
         </w:rPr>
-        <w:t>he coordination of the preovulatory l</w:t>
+        <w:t>t</w:t>
       </w:r>
       <w:r>
         <w:rPr>
           <w:rFonts w:eastAsia="Times New Roman" w:cs="Times New Roman"/>
           <w:color w:val="000000"/>
         </w:rPr>
-        <w:t>utei</w:t>
+        <w:t>he coordination of the preovulatory l</w:t>
       </w:r>
       <w:r>
         <w:rPr>
           <w:rFonts w:eastAsia="Times New Roman" w:cs="Times New Roman"/>
           <w:color w:val="000000"/>
         </w:rPr>
-        <w:t xml:space="preserve">nizing hormone surge as well as the coordination of ovary responsiveness to gonadotropins demonstrate entrainment by the CLOCK-BMAL1 system, and </w:t>
+        <w:t>utei</w:t>
       </w:r>
       <w:r>
         <w:rPr>
           <w:rFonts w:eastAsia="Times New Roman" w:cs="Times New Roman"/>
           <w:color w:val="000000"/>
         </w:rPr>
-        <w:lastRenderedPageBreak/>
-        <w:t>even show cell-specific regulation in female mice</w:t>
+        <w:t>nizing hormone surge as well as the coordination of ovary responsiveness to gonadotropins demonstrate entrainment by the CLOCK-BMAL1 system, and even show cell-specific regulation in female mice</w:t>
       </w:r>
       <w:r>
         <w:rPr>
@@ -1629,7 +1917,23 @@
           <w:rFonts w:eastAsia="Times New Roman" w:cs="Times New Roman"/>
           <w:color w:val="000000"/>
         </w:rPr>
-        <w:t>. Furthermore, defining the exposure of shift work makes studies in humans difficult to compare. In general, Fernadez and colleagues suggest that in humans, night shift work is likely to increase complaints of menstrual irregularity, whereas the quality of evidence for shift work and infertility appears to be so inconsistent, there cannot be a statement of risk or of no harm</w:t>
+        <w:t xml:space="preserve">. Furthermore, defining the exposure of shift work makes studies in humans difficult to compare. In general, </w:t>
+      </w:r>
+      <w:proofErr w:type="spellStart"/>
+      <w:r>
+        <w:rPr>
+          <w:rFonts w:eastAsia="Times New Roman" w:cs="Times New Roman"/>
+          <w:color w:val="000000"/>
+        </w:rPr>
+        <w:t>Fernadez</w:t>
+      </w:r>
+      <w:proofErr w:type="spellEnd"/>
+      <w:r>
+        <w:rPr>
+          <w:rFonts w:eastAsia="Times New Roman" w:cs="Times New Roman"/>
+          <w:color w:val="000000"/>
+        </w:rPr>
+        <w:t xml:space="preserve"> and colleagues suggest that in humans, night shift work is likely to increase complaints of menstrual irregularity, whereas the quality of evidence for shift work and infertility appears to be so inconsistent, there cannot be a statement of risk or of no harm</w:t>
       </w:r>
       <w:r>
         <w:rPr>
@@ -1784,7 +2088,25 @@
           <w:noProof/>
           <w:color w:val="000000"/>
         </w:rPr>
-        <w:t>(Hatori et al., 2012; Pan &amp; Hussain, 2009; Sherman et al., 2012; Swamy et al., 2018)</w:t>
+        <w:t>(</w:t>
+      </w:r>
+      <w:proofErr w:type="spellStart"/>
+      <w:r>
+        <w:rPr>
+          <w:rFonts w:eastAsia="Times New Roman" w:cs="Times New Roman"/>
+          <w:noProof/>
+          <w:color w:val="000000"/>
+        </w:rPr>
+        <w:t>Hatori</w:t>
+      </w:r>
+      <w:proofErr w:type="spellEnd"/>
+      <w:r>
+        <w:rPr>
+          <w:rFonts w:eastAsia="Times New Roman" w:cs="Times New Roman"/>
+          <w:noProof/>
+          <w:color w:val="000000"/>
+        </w:rPr>
+        <w:t xml:space="preserve"> et al., 2012; Pan &amp; Hussain, 2009; Sherman et al., 2012; Swamy et al., 2018)</w:t>
       </w:r>
       <w:r>
         <w:rPr>
@@ -1798,10 +2120,34 @@
           <w:rFonts w:eastAsia="Times New Roman" w:cs="Times New Roman"/>
           <w:color w:val="000000"/>
         </w:rPr>
-        <w:t>, the effects of timed feeding on fertility have not been examined except in models of chrono-disruption. Therefore I propose to</w:t>
-      </w:r>
-      <w:r>
-        <w:t xml:space="preserve"> assess the effects of eTRF on maternal fertility</w:t>
+        <w:t xml:space="preserve">, the effects of timed feeding on fertility have not been examined except in models of chrono-disruption. </w:t>
+      </w:r>
+      <w:proofErr w:type="gramStart"/>
+      <w:r>
+        <w:rPr>
+          <w:rFonts w:eastAsia="Times New Roman" w:cs="Times New Roman"/>
+          <w:color w:val="000000"/>
+        </w:rPr>
+        <w:t>Therefore</w:t>
+      </w:r>
+      <w:proofErr w:type="gramEnd"/>
+      <w:r>
+        <w:rPr>
+          <w:rFonts w:eastAsia="Times New Roman" w:cs="Times New Roman"/>
+          <w:color w:val="000000"/>
+        </w:rPr>
+        <w:t xml:space="preserve"> I propose to</w:t>
+      </w:r>
+      <w:r>
+        <w:t xml:space="preserve"> assess the effects of </w:t>
+      </w:r>
+      <w:proofErr w:type="spellStart"/>
+      <w:r>
+        <w:t>eTRF</w:t>
+      </w:r>
+      <w:proofErr w:type="spellEnd"/>
+      <w:r>
+        <w:t xml:space="preserve"> on maternal fertility</w:t>
       </w:r>
       <w:r>
         <w:t>, as a healthful model of metabolic clock entrainment</w:t>
@@ -1843,8 +2189,13 @@
         <w:t xml:space="preserve">for each dam </w:t>
       </w:r>
       <w:r>
-        <w:t>both before and during the initial exposure to eTRF</w:t>
-      </w:r>
+        <w:t xml:space="preserve">both before and during the initial exposure to </w:t>
+      </w:r>
+      <w:proofErr w:type="spellStart"/>
+      <w:r>
+        <w:t>eTRF</w:t>
+      </w:r>
+      <w:proofErr w:type="spellEnd"/>
       <w:r>
         <w:t xml:space="preserve">. Because timed feeding has previously demonstrated the ability to entrain peripheral tissues, including the female reproductive system, I expect that feeding during the shortened period of the dark cycle will not result in irregular or prolonged estrous cycles. </w:t>
       </w:r>
@@ -1873,7 +2224,31 @@
         <w:fldChar w:fldCharType="end"/>
       </w:r>
       <w:r>
-        <w:t xml:space="preserve">. Because one other study has evaluated eTRF in pregnancy, and pups survived to gestational day 18.5, I expect that fertility will not be compromised by eTRF treatment. This is supported by my preliminary data, where eTRF dams had similar rates of pup loss compared to AL controls, and both feeding conditions produced litters. </w:t>
+        <w:t xml:space="preserve">. Because one other study has evaluated </w:t>
+      </w:r>
+      <w:proofErr w:type="spellStart"/>
+      <w:r>
+        <w:t>eTRF</w:t>
+      </w:r>
+      <w:proofErr w:type="spellEnd"/>
+      <w:r>
+        <w:t xml:space="preserve"> in pregnancy, and pups survived to gestational day 18.5, I expect that fertility will not be compromised by </w:t>
+      </w:r>
+      <w:proofErr w:type="spellStart"/>
+      <w:r>
+        <w:t>eTRF</w:t>
+      </w:r>
+      <w:proofErr w:type="spellEnd"/>
+      <w:r>
+        <w:t xml:space="preserve"> treatment. This is supported by my preliminary data, where </w:t>
+      </w:r>
+      <w:proofErr w:type="spellStart"/>
+      <w:r>
+        <w:t>eTRF</w:t>
+      </w:r>
+      <w:proofErr w:type="spellEnd"/>
+      <w:r>
+        <w:t xml:space="preserve"> dams had similar rates of pup loss compared to AL controls, and both feeding conditions produced litters. </w:t>
       </w:r>
     </w:p>
     <w:p>
@@ -1946,7 +2321,7 @@
         </w:rPr>
         <w:t xml:space="preserve">1.2.1 – </w:t>
       </w:r>
-      <w:commentRangeStart w:id="3"/>
+      <w:commentRangeStart w:id="13"/>
       <w:r>
         <w:rPr>
           <w:b/>
@@ -1963,16 +2338,17 @@
         </w:rPr>
         <w:t>y</w:t>
       </w:r>
-      <w:commentRangeEnd w:id="3"/>
+      <w:commentRangeEnd w:id="13"/>
       <w:r>
         <w:rPr>
           <w:rStyle w:val="CommentReference"/>
         </w:rPr>
-        <w:commentReference w:id="3"/>
-      </w:r>
-    </w:p>
-    <w:p>
-      <w:r>
+        <w:commentReference w:id="13"/>
+      </w:r>
+    </w:p>
+    <w:p>
+      <w:r>
+        <w:lastRenderedPageBreak/>
         <w:t xml:space="preserve">It has been known that insulin resistance occurs progressively in pregnancy in both animals </w:t>
       </w:r>
       <w:r>
@@ -2018,7 +2394,15 @@
         <w:t xml:space="preserve">. </w:t>
       </w:r>
       <w:r>
-        <w:t>This insulin resistance is related to having available nutrient to shunt toward the growing feto-placental unit</w:t>
+        <w:t xml:space="preserve">This insulin resistance is related to having available nutrient to shunt toward the growing </w:t>
+      </w:r>
+      <w:proofErr w:type="spellStart"/>
+      <w:r>
+        <w:t>feto</w:t>
+      </w:r>
+      <w:proofErr w:type="spellEnd"/>
+      <w:r>
+        <w:t>-placental unit</w:t>
       </w:r>
       <w:r>
         <w:t>. However, insulin resistance I</w:t>
@@ -2026,11 +2410,42 @@
     </w:p>
     <w:p>
       <w:r>
-        <w:t xml:space="preserve">To compare the effects of eTRF to that of normal pregnancy, an experiment comparing insulin sensitivity in unpregnant females, pregnant AL females, and eTRF females will be conducted. </w:t>
-      </w:r>
-      <w:r>
-        <w:lastRenderedPageBreak/>
-        <w:t xml:space="preserve">Based on the literature demonstrating more insulin sensitivity in most investigations of TRF in adult subject, I expect that non-pregnant controls will be most insulin sensitive, followed by eTRF dams, and the least insulin sensitive animals will be AL fed dams. Completing this experiment, we will have the first evidence of insulin resistance measures in eTRF pregnancy, but we will also have both a pregnant and non-pregnant control which will provide context to the level of insulin sensitivity. </w:t>
+        <w:t xml:space="preserve">To compare the effects of </w:t>
+      </w:r>
+      <w:proofErr w:type="spellStart"/>
+      <w:r>
+        <w:t>eTRF</w:t>
+      </w:r>
+      <w:proofErr w:type="spellEnd"/>
+      <w:r>
+        <w:t xml:space="preserve"> to that of normal pregnancy, an experiment comparing insulin sensitivity in unpregnant females, pregnant AL females, and </w:t>
+      </w:r>
+      <w:proofErr w:type="spellStart"/>
+      <w:r>
+        <w:t>eTRF</w:t>
+      </w:r>
+      <w:proofErr w:type="spellEnd"/>
+      <w:r>
+        <w:t xml:space="preserve"> females will be conducted. </w:t>
+      </w:r>
+      <w:r>
+        <w:t xml:space="preserve">Based on the literature demonstrating more insulin sensitivity in most investigations of TRF in adult subject, I expect that non-pregnant controls will be most insulin sensitive, followed by </w:t>
+      </w:r>
+      <w:proofErr w:type="spellStart"/>
+      <w:r>
+        <w:t>eTRF</w:t>
+      </w:r>
+      <w:proofErr w:type="spellEnd"/>
+      <w:r>
+        <w:t xml:space="preserve"> dams, and the least insulin sensitive animals will be AL fed dams. Completing this experiment, we will have the first evidence of insulin resistance measures in </w:t>
+      </w:r>
+      <w:proofErr w:type="spellStart"/>
+      <w:r>
+        <w:t>eTRF</w:t>
+      </w:r>
+      <w:proofErr w:type="spellEnd"/>
+      <w:r>
+        <w:t xml:space="preserve"> pregnancy, but we will also have both a pregnant and non-pregnant control which will provide context to the level of insulin sensitivity. </w:t>
       </w:r>
     </w:p>
     <w:p>
@@ -2228,13 +2643,35 @@
         <w:fldChar w:fldCharType="end"/>
       </w:r>
       <w:r>
-        <w:t xml:space="preserve">. For this reason, I do not expect that dams assigned to eTRF treatment to be unable to consume necessary calories to continue a healthful pregnancy. Preliminary data suggests that with the eating window of 6 hours, there are no differences in total 24-hour energy intake in the preliminary cohort. </w:t>
-      </w:r>
-      <w:r>
-        <w:rPr>
-          <w:rFonts w:cs="Times New Roman"/>
-        </w:rPr>
-        <w:t>In our preliminary data, we observe no differences in overall food intake between AL and eTRF mice, even though we detect a 126% increase in energy intake during the restricted window.</w:t>
+        <w:t xml:space="preserve">. For this reason, I do not expect that dams assigned to </w:t>
+      </w:r>
+      <w:proofErr w:type="spellStart"/>
+      <w:r>
+        <w:t>eTRF</w:t>
+      </w:r>
+      <w:proofErr w:type="spellEnd"/>
+      <w:r>
+        <w:t xml:space="preserve"> treatment to be unable to consume necessary calories to continue a healthful pregnancy. Preliminary data suggests that with the eating window of 6 hours, there are no differences in total 24-hour energy intake in the preliminary cohort. </w:t>
+      </w:r>
+      <w:r>
+        <w:rPr>
+          <w:rFonts w:cs="Times New Roman"/>
+        </w:rPr>
+        <w:t xml:space="preserve">In our preliminary data, we observe no differences in overall food intake between AL and </w:t>
+      </w:r>
+      <w:proofErr w:type="spellStart"/>
+      <w:r>
+        <w:rPr>
+          <w:rFonts w:cs="Times New Roman"/>
+        </w:rPr>
+        <w:t>eTRF</w:t>
+      </w:r>
+      <w:proofErr w:type="spellEnd"/>
+      <w:r>
+        <w:rPr>
+          <w:rFonts w:cs="Times New Roman"/>
+        </w:rPr>
+        <w:t xml:space="preserve"> mice, even though we detect a 126% increase in energy intake during the restricted window.</w:t>
       </w:r>
     </w:p>
     <w:p>
@@ -2270,7 +2707,49 @@
         <w:rPr>
           <w:rFonts w:cs="Times New Roman"/>
         </w:rPr>
-        <w:t>Although only one study has been done in TRF in pregnancy, there have been many studies in non-pregnant adults in humans and in mice that evaluate body weight, body composition, and BMI after treatment with TRF. The literature is divergent in humans and animals. In most studies with humans employing different models of intermittent fasting, there is a moderate reduction of body weight when isocaloric/eucaloric feeding is not employed as part of the study (stote, 2017; Gabel 2018).</w:t>
+        <w:t xml:space="preserve">Although only one study has been done in TRF in pregnancy, there have been many studies in non-pregnant adults in humans and in mice that evaluate body weight, body composition, and BMI after treatment with TRF. The literature is divergent in humans and animals. In most studies with humans employing different models of intermittent fasting, there is a moderate reduction of body weight when </w:t>
+      </w:r>
+      <w:proofErr w:type="spellStart"/>
+      <w:r>
+        <w:rPr>
+          <w:rFonts w:cs="Times New Roman"/>
+        </w:rPr>
+        <w:t>isocaloric</w:t>
+      </w:r>
+      <w:proofErr w:type="spellEnd"/>
+      <w:r>
+        <w:rPr>
+          <w:rFonts w:cs="Times New Roman"/>
+        </w:rPr>
+        <w:t>/</w:t>
+      </w:r>
+      <w:proofErr w:type="spellStart"/>
+      <w:r>
+        <w:rPr>
+          <w:rFonts w:cs="Times New Roman"/>
+        </w:rPr>
+        <w:t>eucaloric</w:t>
+      </w:r>
+      <w:proofErr w:type="spellEnd"/>
+      <w:r>
+        <w:rPr>
+          <w:rFonts w:cs="Times New Roman"/>
+        </w:rPr>
+        <w:t xml:space="preserve"> feeding is not employed as part of the study (</w:t>
+      </w:r>
+      <w:proofErr w:type="spellStart"/>
+      <w:r>
+        <w:rPr>
+          <w:rFonts w:cs="Times New Roman"/>
+        </w:rPr>
+        <w:t>stote</w:t>
+      </w:r>
+      <w:proofErr w:type="spellEnd"/>
+      <w:r>
+        <w:rPr>
+          <w:rFonts w:cs="Times New Roman"/>
+        </w:rPr>
+        <w:t>, 2017; Gabel 2018).</w:t>
       </w:r>
       <w:r>
         <w:rPr>
@@ -2356,7 +2835,28 @@
         <w:rPr>
           <w:rFonts w:cs="Times New Roman"/>
         </w:rPr>
-        <w:t xml:space="preserve">.  We will monitor body composition (Fat mass, lean mass, free water) indirectly by EchoMRI and we predict to observe no differences in fat, lean, or </w:t>
+        <w:t xml:space="preserve">.  We will monitor body </w:t>
+      </w:r>
+      <w:r>
+        <w:rPr>
+          <w:rFonts w:cs="Times New Roman"/>
+        </w:rPr>
+        <w:lastRenderedPageBreak/>
+        <w:t xml:space="preserve">composition (Fat mass, lean mass, free water) indirectly by </w:t>
+      </w:r>
+      <w:proofErr w:type="spellStart"/>
+      <w:r>
+        <w:rPr>
+          <w:rFonts w:cs="Times New Roman"/>
+        </w:rPr>
+        <w:t>EchoMRI</w:t>
+      </w:r>
+      <w:proofErr w:type="spellEnd"/>
+      <w:r>
+        <w:rPr>
+          <w:rFonts w:cs="Times New Roman"/>
+        </w:rPr>
+        <w:t xml:space="preserve"> and we predict to observe no differences in fat, lean, or </w:t>
       </w:r>
       <w:r>
         <w:rPr>
@@ -2422,8 +2922,21 @@
         <w:rPr>
           <w:rFonts w:cs="Times New Roman"/>
         </w:rPr>
-        <w:lastRenderedPageBreak/>
-        <w:t xml:space="preserve">Works in TRF of humans and animals have demonstrated mixed results with respect to energy expenditure. In some, energy expenditure is increased using this feeding strategy (Halberg, 2005; Gabel, 2018 ), while more </w:t>
+        <w:t>Works in TRF of humans and animals have demonstrated mixed results with respect to energy expenditure. In some, energy expenditure is increased using this feeding strategy (</w:t>
+      </w:r>
+      <w:proofErr w:type="spellStart"/>
+      <w:r>
+        <w:rPr>
+          <w:rFonts w:cs="Times New Roman"/>
+        </w:rPr>
+        <w:t>Halberg</w:t>
+      </w:r>
+      <w:proofErr w:type="spellEnd"/>
+      <w:r>
+        <w:rPr>
+          <w:rFonts w:cs="Times New Roman"/>
+        </w:rPr>
+        <w:t xml:space="preserve">, 2005; Gabel, 2018 ), while more </w:t>
       </w:r>
       <w:r>
         <w:rPr>
@@ -2497,7 +3010,21 @@
         <w:rPr>
           <w:rFonts w:cs="Times New Roman"/>
         </w:rPr>
-        <w:t>any changes in one of these indices coule be counter-balanced by the other (greater digestive efficiency paired with greater energy expenditure or lower digestive efficiency paired with lower energy expenditure).</w:t>
+        <w:t xml:space="preserve">any changes in one of these indices </w:t>
+      </w:r>
+      <w:proofErr w:type="spellStart"/>
+      <w:r>
+        <w:rPr>
+          <w:rFonts w:cs="Times New Roman"/>
+        </w:rPr>
+        <w:t>coule</w:t>
+      </w:r>
+      <w:proofErr w:type="spellEnd"/>
+      <w:r>
+        <w:rPr>
+          <w:rFonts w:cs="Times New Roman"/>
+        </w:rPr>
+        <w:t xml:space="preserve"> be counter-balanced by the other (greater digestive efficiency paired with greater energy expenditure or lower digestive efficiency paired with lower energy expenditure).</w:t>
       </w:r>
       <w:r>
         <w:rPr>
@@ -2518,19 +3045,19 @@
         </w:rPr>
         <w:t xml:space="preserve">Although significant differences in total daily energy expenditure is not often seen, there are often periods where </w:t>
       </w:r>
-      <w:commentRangeStart w:id="4"/>
+      <w:commentRangeStart w:id="14"/>
       <w:r>
         <w:rPr>
           <w:rFonts w:cs="Times New Roman"/>
         </w:rPr>
         <w:t xml:space="preserve">RER </w:t>
       </w:r>
-      <w:commentRangeEnd w:id="4"/>
+      <w:commentRangeEnd w:id="14"/>
       <w:r>
         <w:rPr>
           <w:rStyle w:val="CommentReference"/>
         </w:rPr>
-        <w:commentReference w:id="4"/>
+        <w:commentReference w:id="14"/>
       </w:r>
       <w:r>
         <w:rPr>
@@ -2542,7 +3069,21 @@
         <w:rPr>
           <w:rFonts w:cs="Times New Roman"/>
         </w:rPr>
-        <w:t xml:space="preserve">. I propose to evaluate maternal food intake in the context of body composition and use those data to calculate feeding efficiency. If feeding efficiency is different between eTRF and AL dams, then I would propose to employ metabolic phenotyping wherein VO2, VCO2, locomotor activity, and food intake would be measured during pregnancy. I hypothesized that feeding efficiency will not be greatly changed between the two groups. </w:t>
+        <w:t xml:space="preserve">. I propose to evaluate maternal food intake in the context of body composition and use those data to calculate feeding efficiency. If feeding efficiency is different between </w:t>
+      </w:r>
+      <w:proofErr w:type="spellStart"/>
+      <w:r>
+        <w:rPr>
+          <w:rFonts w:cs="Times New Roman"/>
+        </w:rPr>
+        <w:t>eTRF</w:t>
+      </w:r>
+      <w:proofErr w:type="spellEnd"/>
+      <w:r>
+        <w:rPr>
+          <w:rFonts w:cs="Times New Roman"/>
+        </w:rPr>
+        <w:t xml:space="preserve"> and AL dams, then I would propose to employ metabolic phenotyping wherein VO2, VCO2, locomotor activity, and food intake would be measured during pregnancy. I hypothesized that feeding efficiency will not be greatly changed between the two groups. </w:t>
       </w:r>
     </w:p>
     <w:p>
@@ -2691,7 +3232,15 @@
         <w:t>6</w:t>
       </w:r>
       <w:r>
-        <w:t>-hour eTRF on the digestive tract</w:t>
+        <w:t xml:space="preserve">-hour </w:t>
+      </w:r>
+      <w:proofErr w:type="spellStart"/>
+      <w:r>
+        <w:t>eTRF</w:t>
+      </w:r>
+      <w:proofErr w:type="spellEnd"/>
+      <w:r>
+        <w:t xml:space="preserve"> on the digestive tract</w:t>
       </w:r>
       <w:r>
         <w:t>, especially not during pregnancy</w:t>
@@ -2748,7 +3297,15 @@
         <w:t xml:space="preserve">macronutrient and </w:t>
       </w:r>
       <w:r>
-        <w:t xml:space="preserve">energy absorption will be more complete in dams fed eTRF. </w:t>
+        <w:t xml:space="preserve">energy absorption will be more complete in dams fed </w:t>
+      </w:r>
+      <w:proofErr w:type="spellStart"/>
+      <w:r>
+        <w:t>eTRF</w:t>
+      </w:r>
+      <w:proofErr w:type="spellEnd"/>
+      <w:r>
+        <w:t xml:space="preserve">. </w:t>
       </w:r>
     </w:p>
     <w:p>
@@ -2770,7 +3327,15 @@
         <w:t xml:space="preserve"> </w:t>
       </w:r>
       <w:r>
-        <w:t>Determining how eTRF affects i</w:t>
+        <w:t xml:space="preserve">Determining how </w:t>
+      </w:r>
+      <w:proofErr w:type="spellStart"/>
+      <w:r>
+        <w:t>eTRF</w:t>
+      </w:r>
+      <w:proofErr w:type="spellEnd"/>
+      <w:r>
+        <w:t xml:space="preserve"> affects i</w:t>
       </w:r>
       <w:r>
         <w:t>nsulin sensitivity and glycemia</w:t>
@@ -2905,6 +3470,7 @@
         <w:rPr>
           <w:rFonts w:cs="Times New Roman"/>
         </w:rPr>
+        <w:lastRenderedPageBreak/>
         <w:t xml:space="preserve">However, </w:t>
       </w:r>
       <w:r>
@@ -3075,7 +3641,21 @@
         <w:rPr>
           <w:rFonts w:cs="Times New Roman"/>
         </w:rPr>
-        <w:t xml:space="preserve"> the use of eTRF in pregnancy will result in greater</w:t>
+        <w:t xml:space="preserve"> the use of </w:t>
+      </w:r>
+      <w:proofErr w:type="spellStart"/>
+      <w:r>
+        <w:rPr>
+          <w:rFonts w:cs="Times New Roman"/>
+        </w:rPr>
+        <w:t>eTRF</w:t>
+      </w:r>
+      <w:proofErr w:type="spellEnd"/>
+      <w:r>
+        <w:rPr>
+          <w:rFonts w:cs="Times New Roman"/>
+        </w:rPr>
+        <w:t xml:space="preserve"> in pregnancy will result in greater</w:t>
       </w:r>
       <w:r>
         <w:rPr>
@@ -3087,7 +3667,6 @@
         <w:rPr>
           <w:rFonts w:cs="Times New Roman"/>
         </w:rPr>
-        <w:lastRenderedPageBreak/>
         <w:t xml:space="preserve">compared to pregnant AL fed animals </w:t>
       </w:r>
       <w:r>
@@ -3221,7 +3800,21 @@
         <w:rPr>
           <w:rFonts w:cs="Times New Roman"/>
         </w:rPr>
-        <w:t xml:space="preserve">If the ITT demonstrates improved insulin sensitivity, I propose to conduct a hyperinsulinemic-euglycemic clamp during the </w:t>
+        <w:t xml:space="preserve">If the ITT demonstrates improved insulin sensitivity, I propose to conduct a </w:t>
+      </w:r>
+      <w:proofErr w:type="spellStart"/>
+      <w:r>
+        <w:rPr>
+          <w:rFonts w:cs="Times New Roman"/>
+        </w:rPr>
+        <w:t>hyperinsulinemic</w:t>
+      </w:r>
+      <w:proofErr w:type="spellEnd"/>
+      <w:r>
+        <w:rPr>
+          <w:rFonts w:cs="Times New Roman"/>
+        </w:rPr>
+        <w:t xml:space="preserve">-euglycemic clamp during the </w:t>
       </w:r>
       <w:r>
         <w:rPr>
@@ -3341,7 +3934,27 @@
           <w:sz w:val="28"/>
           <w:szCs w:val="28"/>
         </w:rPr>
-        <w:t>Specific aim 1.4 Molecular Mechanisms driving effects of eTRF in pregnancy</w:t>
+        <w:t xml:space="preserve">Specific aim 1.4 Molecular Mechanisms driving effects of </w:t>
+      </w:r>
+      <w:proofErr w:type="spellStart"/>
+      <w:r>
+        <w:rPr>
+          <w:rFonts w:cs="Times New Roman"/>
+          <w:b/>
+          <w:sz w:val="28"/>
+          <w:szCs w:val="28"/>
+        </w:rPr>
+        <w:t>eTRF</w:t>
+      </w:r>
+      <w:proofErr w:type="spellEnd"/>
+      <w:r>
+        <w:rPr>
+          <w:rFonts w:cs="Times New Roman"/>
+          <w:b/>
+          <w:sz w:val="28"/>
+          <w:szCs w:val="28"/>
+        </w:rPr>
+        <w:t xml:space="preserve"> in pregnancy</w:t>
       </w:r>
     </w:p>
     <w:p>
@@ -3355,7 +3968,21 @@
         <w:rPr>
           <w:rFonts w:cs="Times New Roman"/>
         </w:rPr>
-        <w:t>After observation of the effects that eTRF will have on fertility, food intake, body co</w:t>
+        <w:t xml:space="preserve">After observation of the effects that </w:t>
+      </w:r>
+      <w:proofErr w:type="spellStart"/>
+      <w:r>
+        <w:rPr>
+          <w:rFonts w:cs="Times New Roman"/>
+        </w:rPr>
+        <w:t>eTRF</w:t>
+      </w:r>
+      <w:proofErr w:type="spellEnd"/>
+      <w:r>
+        <w:rPr>
+          <w:rFonts w:cs="Times New Roman"/>
+        </w:rPr>
+        <w:t xml:space="preserve"> will have on fertility, food intake, body co</w:t>
       </w:r>
       <w:r>
         <w:rPr>
@@ -3367,7 +3994,21 @@
         <w:rPr>
           <w:rFonts w:cs="Times New Roman"/>
         </w:rPr>
-        <w:t xml:space="preserve">position, and maternal insulin resistance, it will be the goal of this dissertation to detect the molecular drivers of these effects. Because the full characterizing of the effects of eTRF on the mother have not been completed to date, the following mechanistic drivers are based on </w:t>
+        <w:t xml:space="preserve">position, and maternal insulin resistance, it will be the goal of this dissertation to detect the molecular drivers of these effects. Because the full characterizing of the effects of </w:t>
+      </w:r>
+      <w:proofErr w:type="spellStart"/>
+      <w:r>
+        <w:rPr>
+          <w:rFonts w:cs="Times New Roman"/>
+        </w:rPr>
+        <w:t>eTRF</w:t>
+      </w:r>
+      <w:proofErr w:type="spellEnd"/>
+      <w:r>
+        <w:rPr>
+          <w:rFonts w:cs="Times New Roman"/>
+        </w:rPr>
+        <w:t xml:space="preserve"> on the mother have not been completed to date, the following mechanistic drivers are based on </w:t>
       </w:r>
       <w:r>
         <w:rPr>
@@ -3391,7 +4032,21 @@
         <w:rPr>
           <w:rFonts w:cs="Times New Roman"/>
         </w:rPr>
-        <w:t>fail to explain the effects of eTRF and will therefore no longer be investigated</w:t>
+        <w:t xml:space="preserve">fail to explain the effects of </w:t>
+      </w:r>
+      <w:proofErr w:type="spellStart"/>
+      <w:r>
+        <w:rPr>
+          <w:rFonts w:cs="Times New Roman"/>
+        </w:rPr>
+        <w:t>eTRF</w:t>
+      </w:r>
+      <w:proofErr w:type="spellEnd"/>
+      <w:r>
+        <w:rPr>
+          <w:rFonts w:cs="Times New Roman"/>
+        </w:rPr>
+        <w:t xml:space="preserve"> and will therefore no longer be investigated</w:t>
       </w:r>
       <w:r>
         <w:rPr>
@@ -3423,11 +4078,19 @@
         </w:rPr>
         <w:t xml:space="preserve"> after treatment with </w:t>
       </w:r>
-      <w:r>
-        <w:rPr>
-          <w:rFonts w:cs="Times New Roman"/>
-        </w:rPr>
-        <w:t xml:space="preserve">eTRF </w:t>
+      <w:proofErr w:type="spellStart"/>
+      <w:r>
+        <w:rPr>
+          <w:rFonts w:cs="Times New Roman"/>
+        </w:rPr>
+        <w:t>eTRF</w:t>
+      </w:r>
+      <w:proofErr w:type="spellEnd"/>
+      <w:r>
+        <w:rPr>
+          <w:rFonts w:cs="Times New Roman"/>
+        </w:rPr>
+        <w:t xml:space="preserve"> </w:t>
       </w:r>
       <w:r>
         <w:rPr>
@@ -3457,7 +4120,21 @@
         <w:rPr>
           <w:rFonts w:cs="Times New Roman"/>
         </w:rPr>
-        <w:t xml:space="preserve">; glucocorticoids (corticosterone), growth and differentiation factor 15 (GDF15), and a reduction in insulinemia. </w:t>
+        <w:t xml:space="preserve">; glucocorticoids (corticosterone), growth and differentiation factor 15 (GDF15), and a reduction in </w:t>
+      </w:r>
+      <w:proofErr w:type="spellStart"/>
+      <w:r>
+        <w:rPr>
+          <w:rFonts w:cs="Times New Roman"/>
+        </w:rPr>
+        <w:t>insulinemia</w:t>
+      </w:r>
+      <w:proofErr w:type="spellEnd"/>
+      <w:r>
+        <w:rPr>
+          <w:rFonts w:cs="Times New Roman"/>
+        </w:rPr>
+        <w:t xml:space="preserve">. </w:t>
       </w:r>
     </w:p>
     <w:p>
@@ -3709,7 +4386,21 @@
         <w:rPr>
           <w:rFonts w:cs="Times New Roman"/>
         </w:rPr>
-        <w:t xml:space="preserve"> to eTRF in humans</w:t>
+        <w:t xml:space="preserve"> to </w:t>
+      </w:r>
+      <w:proofErr w:type="spellStart"/>
+      <w:r>
+        <w:rPr>
+          <w:rFonts w:cs="Times New Roman"/>
+        </w:rPr>
+        <w:t>eTRF</w:t>
+      </w:r>
+      <w:proofErr w:type="spellEnd"/>
+      <w:r>
+        <w:rPr>
+          <w:rFonts w:cs="Times New Roman"/>
+        </w:rPr>
+        <w:t xml:space="preserve"> in humans</w:t>
       </w:r>
       <w:r>
         <w:rPr>
@@ -3764,7 +4455,49 @@
         <w:rPr>
           <w:rFonts w:cs="Times New Roman"/>
         </w:rPr>
-        <w:t xml:space="preserve"> found that morning cortisol was higher in eTRF, and evening cortisol was lower. This could mean that the circadian pattern of cortisol secretion is enhanced by eTRF. This enhanced rhythm of cortisol secretion was seen alongside eTRF individuals having fewer glycemic excursions over 24 hours</w:t>
+        <w:t xml:space="preserve"> found that morning cortisol was higher in </w:t>
+      </w:r>
+      <w:proofErr w:type="spellStart"/>
+      <w:r>
+        <w:rPr>
+          <w:rFonts w:cs="Times New Roman"/>
+        </w:rPr>
+        <w:t>eTRF</w:t>
+      </w:r>
+      <w:proofErr w:type="spellEnd"/>
+      <w:r>
+        <w:rPr>
+          <w:rFonts w:cs="Times New Roman"/>
+        </w:rPr>
+        <w:t xml:space="preserve">, and evening cortisol was lower. This could mean that the circadian pattern of cortisol secretion is enhanced by </w:t>
+      </w:r>
+      <w:proofErr w:type="spellStart"/>
+      <w:r>
+        <w:rPr>
+          <w:rFonts w:cs="Times New Roman"/>
+        </w:rPr>
+        <w:t>eTRF</w:t>
+      </w:r>
+      <w:proofErr w:type="spellEnd"/>
+      <w:r>
+        <w:rPr>
+          <w:rFonts w:cs="Times New Roman"/>
+        </w:rPr>
+        <w:t xml:space="preserve">. This enhanced rhythm of cortisol secretion was seen alongside </w:t>
+      </w:r>
+      <w:proofErr w:type="spellStart"/>
+      <w:r>
+        <w:rPr>
+          <w:rFonts w:cs="Times New Roman"/>
+        </w:rPr>
+        <w:t>eTRF</w:t>
+      </w:r>
+      <w:proofErr w:type="spellEnd"/>
+      <w:r>
+        <w:rPr>
+          <w:rFonts w:cs="Times New Roman"/>
+        </w:rPr>
+        <w:t xml:space="preserve"> individuals having fewer glycemic excursions over 24 hours</w:t>
       </w:r>
       <w:r>
         <w:rPr>
@@ -3813,7 +4546,21 @@
         <w:rPr>
           <w:rFonts w:cs="Times New Roman"/>
         </w:rPr>
-        <w:t xml:space="preserve"> to understand the relationship between corticosterone and insulin resistance in pregnant mice who have been exposed to eTRF. </w:t>
+        <w:t xml:space="preserve"> to understand the relationship between corticosterone and insulin resistance in pregnant mice who have been exposed to </w:t>
+      </w:r>
+      <w:proofErr w:type="spellStart"/>
+      <w:r>
+        <w:rPr>
+          <w:rFonts w:cs="Times New Roman"/>
+        </w:rPr>
+        <w:t>eTRF</w:t>
+      </w:r>
+      <w:proofErr w:type="spellEnd"/>
+      <w:r>
+        <w:rPr>
+          <w:rFonts w:cs="Times New Roman"/>
+        </w:rPr>
+        <w:t xml:space="preserve">. </w:t>
       </w:r>
     </w:p>
     <w:p>
@@ -3827,6 +4574,7 @@
         <w:rPr>
           <w:rFonts w:cs="Times New Roman"/>
         </w:rPr>
+        <w:lastRenderedPageBreak/>
         <w:t>Another hormonal</w:t>
       </w:r>
       <w:r>
@@ -3992,8 +4740,16 @@
         <w:rPr>
           <w:rFonts w:cs="Times New Roman"/>
         </w:rPr>
-        <w:t>, both of which are seen in eTRF</w:t>
-      </w:r>
+        <w:t xml:space="preserve">, both of which are seen in </w:t>
+      </w:r>
+      <w:proofErr w:type="spellStart"/>
+      <w:r>
+        <w:rPr>
+          <w:rFonts w:cs="Times New Roman"/>
+        </w:rPr>
+        <w:t>eTRF</w:t>
+      </w:r>
+      <w:proofErr w:type="spellEnd"/>
       <w:r>
         <w:rPr>
           <w:rFonts w:cs="Times New Roman"/>
@@ -4035,14 +4791,7 @@
         <w:rPr>
           <w:rFonts w:cs="Times New Roman"/>
         </w:rPr>
-        <w:t xml:space="preserve">. It is known to increase during gestation, and is </w:t>
-      </w:r>
-      <w:r>
-        <w:rPr>
-          <w:rFonts w:cs="Times New Roman"/>
-        </w:rPr>
-        <w:lastRenderedPageBreak/>
-        <w:t xml:space="preserve">associated with reduced food intake, and leanness, and improvements in glucose tolerance </w:t>
+        <w:t xml:space="preserve">. It is known to increase during gestation, and is associated with reduced food intake, and leanness, and improvements in glucose tolerance </w:t>
       </w:r>
       <w:r>
         <w:rPr>
@@ -4079,7 +4828,21 @@
         <w:rPr>
           <w:rFonts w:cs="Times New Roman"/>
         </w:rPr>
-        <w:t xml:space="preserve">. Sugulle and colleagues demonstrated that GDF15 is elevated in human pregnancies that are complicated by pre-eclampsia and diabetes </w:t>
+        <w:t xml:space="preserve">. </w:t>
+      </w:r>
+      <w:proofErr w:type="spellStart"/>
+      <w:r>
+        <w:rPr>
+          <w:rFonts w:cs="Times New Roman"/>
+        </w:rPr>
+        <w:t>Sugulle</w:t>
+      </w:r>
+      <w:proofErr w:type="spellEnd"/>
+      <w:r>
+        <w:rPr>
+          <w:rFonts w:cs="Times New Roman"/>
+        </w:rPr>
+        <w:t xml:space="preserve"> and colleagues demonstrated that GDF15 is elevated in human pregnancies that are complicated by pre-eclampsia and diabetes </w:t>
       </w:r>
       <w:r>
         <w:rPr>
@@ -4165,7 +4928,21 @@
         <w:rPr>
           <w:rFonts w:cs="Times New Roman"/>
         </w:rPr>
-        <w:t xml:space="preserve">Evaluation of serum levels of GDF15 in eTRF and AL fed dams will be conducted. If meaningful differences in </w:t>
+        <w:t xml:space="preserve">Evaluation of serum levels of GDF15 in </w:t>
+      </w:r>
+      <w:proofErr w:type="spellStart"/>
+      <w:r>
+        <w:rPr>
+          <w:rFonts w:cs="Times New Roman"/>
+        </w:rPr>
+        <w:t>eTRF</w:t>
+      </w:r>
+      <w:proofErr w:type="spellEnd"/>
+      <w:r>
+        <w:rPr>
+          <w:rFonts w:cs="Times New Roman"/>
+        </w:rPr>
+        <w:t xml:space="preserve"> and AL fed dams will be conducted. If meaningful differences in </w:t>
       </w:r>
       <w:r>
         <w:rPr>
@@ -4203,11 +4980,19 @@
         </w:rPr>
         <w:t xml:space="preserve">the effects of </w:t>
       </w:r>
-      <w:r>
-        <w:rPr>
-          <w:rFonts w:cs="Times New Roman"/>
-        </w:rPr>
-        <w:t xml:space="preserve">eTRF </w:t>
+      <w:proofErr w:type="spellStart"/>
+      <w:r>
+        <w:rPr>
+          <w:rFonts w:cs="Times New Roman"/>
+        </w:rPr>
+        <w:t>eTRF</w:t>
+      </w:r>
+      <w:proofErr w:type="spellEnd"/>
+      <w:r>
+        <w:rPr>
+          <w:rFonts w:cs="Times New Roman"/>
+        </w:rPr>
+        <w:t xml:space="preserve"> </w:t>
       </w:r>
       <w:r>
         <w:rPr>
@@ -4244,16 +5029,48 @@
         <w:t xml:space="preserve"> </w:t>
       </w:r>
       <w:r>
-        <w:t xml:space="preserve">reduction in insulinemia. </w:t>
+        <w:t xml:space="preserve">reduction in </w:t>
+      </w:r>
+      <w:proofErr w:type="spellStart"/>
+      <w:r>
+        <w:t>insulinemia</w:t>
+      </w:r>
+      <w:proofErr w:type="spellEnd"/>
+      <w:r>
+        <w:t xml:space="preserve">. </w:t>
       </w:r>
       <w:r>
         <w:t xml:space="preserve">Insulin concentration increases are known to be a part of the natural history of type II diabetes disease progression. </w:t>
       </w:r>
       <w:r>
-        <w:t>To test the role of insulin in the effects of eTRF, serum insulin will be measured in both eTRF and AL dams and compared. I hypothesize</w:t>
-      </w:r>
-      <w:r>
-        <w:t xml:space="preserve"> that insulin secretion will be reduced in eTRF dams, and therefore insulin sensitivity will be increased. The tissues specific-mechanisms of insulin signaling can also be investigated. </w:t>
+        <w:t xml:space="preserve">To test the role of insulin in the effects of </w:t>
+      </w:r>
+      <w:proofErr w:type="spellStart"/>
+      <w:r>
+        <w:t>eTRF</w:t>
+      </w:r>
+      <w:proofErr w:type="spellEnd"/>
+      <w:r>
+        <w:t xml:space="preserve">, serum insulin will be measured in both </w:t>
+      </w:r>
+      <w:proofErr w:type="spellStart"/>
+      <w:r>
+        <w:t>eTRF</w:t>
+      </w:r>
+      <w:proofErr w:type="spellEnd"/>
+      <w:r>
+        <w:t xml:space="preserve"> and AL dams and compared. I hypothesize</w:t>
+      </w:r>
+      <w:r>
+        <w:t xml:space="preserve"> that insulin secretion will be reduced in </w:t>
+      </w:r>
+      <w:proofErr w:type="spellStart"/>
+      <w:r>
+        <w:t>eTRF</w:t>
+      </w:r>
+      <w:proofErr w:type="spellEnd"/>
+      <w:r>
+        <w:t xml:space="preserve"> dams, and therefore insulin sensitivity will be increased. The tissues specific-mechanisms of insulin signaling can also be investigated. </w:t>
       </w:r>
     </w:p>
     <w:p>
@@ -4267,14 +5084,14 @@
       <w:pPr>
         <w:pStyle w:val="Heading2"/>
       </w:pPr>
-      <w:bookmarkStart w:id="5" w:name="_Toc16185296"/>
+      <w:bookmarkStart w:id="15" w:name="_Toc16185296"/>
       <w:r>
         <w:br/>
       </w:r>
       <w:r>
         <w:t>Methods:</w:t>
       </w:r>
-      <w:bookmarkEnd w:id="5"/>
+      <w:bookmarkEnd w:id="15"/>
     </w:p>
     <w:p>
       <w:pPr>
@@ -4287,11 +5104,11 @@
       <w:pPr>
         <w:pStyle w:val="Heading3"/>
       </w:pPr>
-      <w:bookmarkStart w:id="6" w:name="_Toc16185297"/>
+      <w:bookmarkStart w:id="16" w:name="_Toc16185297"/>
       <w:r>
         <w:t>Animals:</w:t>
       </w:r>
-      <w:bookmarkEnd w:id="6"/>
+      <w:bookmarkEnd w:id="16"/>
     </w:p>
     <w:p>
       <w:pPr>
@@ -4360,7 +5177,21 @@
         <w:rPr>
           <w:rFonts w:cs="Times New Roman"/>
         </w:rPr>
-        <w:t xml:space="preserve"> or early time-restricted eating (eTRF). Dams randomized to </w:t>
+        <w:t xml:space="preserve"> or early time-restricted eating (</w:t>
+      </w:r>
+      <w:proofErr w:type="spellStart"/>
+      <w:r>
+        <w:rPr>
+          <w:rFonts w:cs="Times New Roman"/>
+        </w:rPr>
+        <w:t>eTRF</w:t>
+      </w:r>
+      <w:proofErr w:type="spellEnd"/>
+      <w:r>
+        <w:rPr>
+          <w:rFonts w:cs="Times New Roman"/>
+        </w:rPr>
+        <w:t xml:space="preserve">). Dams randomized to </w:t>
       </w:r>
       <w:r>
         <w:rPr>
@@ -4391,7 +5222,21 @@
         <w:rPr>
           <w:rFonts w:cs="Times New Roman"/>
         </w:rPr>
-        <w:t xml:space="preserve">). Dams randomized to eTRF feeding were allowed </w:t>
+        <w:t xml:space="preserve">). Dams randomized to </w:t>
+      </w:r>
+      <w:proofErr w:type="spellStart"/>
+      <w:r>
+        <w:rPr>
+          <w:rFonts w:cs="Times New Roman"/>
+        </w:rPr>
+        <w:t>eTRF</w:t>
+      </w:r>
+      <w:proofErr w:type="spellEnd"/>
+      <w:r>
+        <w:rPr>
+          <w:rFonts w:cs="Times New Roman"/>
+        </w:rPr>
+        <w:t xml:space="preserve"> feeding were allowed </w:t>
       </w:r>
       <w:r>
         <w:rPr>
@@ -4424,11 +5269,19 @@
         </w:rPr>
         <w:t>(</w:t>
       </w:r>
-      <w:r>
-        <w:rPr>
-          <w:rFonts w:cs="Times New Roman"/>
-        </w:rPr>
-        <w:t>Hatori, 2012</w:t>
+      <w:proofErr w:type="spellStart"/>
+      <w:r>
+        <w:rPr>
+          <w:rFonts w:cs="Times New Roman"/>
+        </w:rPr>
+        <w:t>Hatori</w:t>
+      </w:r>
+      <w:proofErr w:type="spellEnd"/>
+      <w:r>
+        <w:rPr>
+          <w:rFonts w:cs="Times New Roman"/>
+        </w:rPr>
+        <w:t>, 2012</w:t>
       </w:r>
       <w:r>
         <w:rPr>
@@ -4504,11 +5357,11 @@
       <w:pPr>
         <w:pStyle w:val="Heading3"/>
       </w:pPr>
-      <w:bookmarkStart w:id="7" w:name="_Toc16185298"/>
+      <w:bookmarkStart w:id="17" w:name="_Toc16185298"/>
       <w:r>
         <w:t>Mating:</w:t>
       </w:r>
-      <w:bookmarkEnd w:id="7"/>
+      <w:bookmarkEnd w:id="17"/>
     </w:p>
     <w:p>
       <w:pPr>
@@ -4540,11 +5393,12 @@
       <w:pPr>
         <w:pStyle w:val="Heading3"/>
       </w:pPr>
-      <w:bookmarkStart w:id="8" w:name="_Toc16185299"/>
-      <w:r>
+      <w:bookmarkStart w:id="18" w:name="_Toc16185299"/>
+      <w:r>
+        <w:lastRenderedPageBreak/>
         <w:t>Body Composition:</w:t>
       </w:r>
-      <w:bookmarkEnd w:id="8"/>
+      <w:bookmarkEnd w:id="18"/>
     </w:p>
     <w:p>
       <w:pPr>
@@ -4572,99 +5426,114 @@
           <w:rFonts w:eastAsia="Times New Roman" w:cs="Times New Roman"/>
           <w:color w:val="000000"/>
         </w:rPr>
-        <w:t>). Body composition including fat mass, lean mass, and free water was assessed indirectly via magnetic resonance imaging (EchoMRI).</w:t>
-      </w:r>
-    </w:p>
-    <w:p>
-      <w:pPr>
-        <w:rPr>
-          <w:rFonts w:cs="Times New Roman"/>
-        </w:rPr>
-      </w:pPr>
-    </w:p>
-    <w:p>
-      <w:pPr>
-        <w:pStyle w:val="Heading3"/>
-      </w:pPr>
-      <w:bookmarkStart w:id="9" w:name="_Toc16185300"/>
-      <w:r>
-        <w:lastRenderedPageBreak/>
-        <w:t>Insulin Sensitivity:</w:t>
-      </w:r>
-      <w:bookmarkEnd w:id="9"/>
-    </w:p>
-    <w:p>
-      <w:pPr>
-        <w:rPr>
-          <w:rFonts w:cs="Times New Roman"/>
-          <w:i/>
-        </w:rPr>
-      </w:pPr>
-      <w:r>
-        <w:rPr>
-          <w:rFonts w:cs="Times New Roman"/>
-          <w:i/>
-        </w:rPr>
-        <w:t>Insulin tolerance test:</w:t>
-      </w:r>
-    </w:p>
-    <w:p>
-      <w:pPr>
+        <w:t>). Body composition including fat mass, lean mass, and free water was assessed indirectly via magnetic resonance imaging (</w:t>
+      </w:r>
+      <w:proofErr w:type="spellStart"/>
+      <w:r>
         <w:rPr>
           <w:rFonts w:eastAsia="Times New Roman" w:cs="Times New Roman"/>
           <w:color w:val="000000"/>
         </w:rPr>
-      </w:pPr>
-      <w:r>
-        <w:rPr>
-          <w:rFonts w:cs="Times New Roman"/>
-        </w:rPr>
-        <w:t xml:space="preserve">Insulin sensitivity was assessed by insulin tolerance test 16 days after mating began. Gestational age during ITT was determined using plug data, body weight gain, and date of delivery. As a </w:t>
-      </w:r>
-      <w:r>
-        <w:rPr>
-          <w:rFonts w:cs="Times New Roman"/>
-        </w:rPr>
-        <w:t>result, most dams were in the 1</w:t>
-      </w:r>
-      <w:r>
-        <w:rPr>
-          <w:rFonts w:cs="Times New Roman"/>
-          <w:vertAlign w:val="superscript"/>
-        </w:rPr>
-        <w:t>st</w:t>
-      </w:r>
-      <w:r>
-        <w:rPr>
-          <w:rFonts w:cs="Times New Roman"/>
-        </w:rPr>
-        <w:t xml:space="preserve"> or 3</w:t>
-      </w:r>
-      <w:r>
-        <w:rPr>
-          <w:rFonts w:cs="Times New Roman"/>
-          <w:vertAlign w:val="superscript"/>
-        </w:rPr>
-        <w:t>rd</w:t>
-      </w:r>
-      <w:r>
-        <w:rPr>
-          <w:rFonts w:cs="Times New Roman"/>
-        </w:rPr>
-        <w:t xml:space="preserve"> week of gestation during this time. </w:t>
-      </w:r>
+        <w:t>EchoMRI</w:t>
+      </w:r>
+      <w:proofErr w:type="spellEnd"/>
       <w:r>
         <w:rPr>
           <w:rFonts w:eastAsia="Times New Roman" w:cs="Times New Roman"/>
           <w:color w:val="000000"/>
         </w:rPr>
-        <w:t>After 6-hour fast,</w:t>
-      </w:r>
-      <w:r>
+        <w:t>).</w:t>
+      </w:r>
+    </w:p>
+    <w:p>
+      <w:pPr>
+        <w:rPr>
+          <w:rFonts w:cs="Times New Roman"/>
+        </w:rPr>
+      </w:pPr>
+    </w:p>
+    <w:p>
+      <w:pPr>
+        <w:pStyle w:val="Heading3"/>
+      </w:pPr>
+      <w:bookmarkStart w:id="19" w:name="_Toc16185300"/>
+      <w:r>
+        <w:t>Insulin Sensitivity:</w:t>
+      </w:r>
+      <w:bookmarkEnd w:id="19"/>
+    </w:p>
+    <w:p>
+      <w:pPr>
+        <w:rPr>
+          <w:rFonts w:cs="Times New Roman"/>
+          <w:i/>
+        </w:rPr>
+      </w:pPr>
+      <w:r>
+        <w:rPr>
+          <w:rFonts w:cs="Times New Roman"/>
+          <w:i/>
+        </w:rPr>
+        <w:t>Insulin tolerance test:</w:t>
+      </w:r>
+    </w:p>
+    <w:p>
+      <w:pPr>
         <w:rPr>
           <w:rFonts w:eastAsia="Times New Roman" w:cs="Times New Roman"/>
           <w:color w:val="000000"/>
         </w:rPr>
+      </w:pPr>
+      <w:r>
+        <w:rPr>
+          <w:rFonts w:cs="Times New Roman"/>
+        </w:rPr>
+        <w:t xml:space="preserve">Insulin sensitivity was assessed by insulin tolerance test 16 days after mating began. Gestational age during ITT was determined using plug data, body weight gain, and date of delivery. As a </w:t>
+      </w:r>
+      <w:r>
+        <w:rPr>
+          <w:rFonts w:cs="Times New Roman"/>
+        </w:rPr>
+        <w:t>result, most dams were in the 1</w:t>
+      </w:r>
+      <w:r>
+        <w:rPr>
+          <w:rFonts w:cs="Times New Roman"/>
+          <w:vertAlign w:val="superscript"/>
+        </w:rPr>
+        <w:t>st</w:t>
+      </w:r>
+      <w:r>
+        <w:rPr>
+          <w:rFonts w:cs="Times New Roman"/>
+        </w:rPr>
+        <w:t xml:space="preserve"> or 3</w:t>
+      </w:r>
+      <w:r>
+        <w:rPr>
+          <w:rFonts w:cs="Times New Roman"/>
+          <w:vertAlign w:val="superscript"/>
+        </w:rPr>
+        <w:t>rd</w:t>
+      </w:r>
+      <w:r>
+        <w:rPr>
+          <w:rFonts w:cs="Times New Roman"/>
+        </w:rPr>
+        <w:t xml:space="preserve"> week of gestation during this time. </w:t>
+      </w:r>
+      <w:r>
+        <w:rPr>
+          <w:rFonts w:eastAsia="Times New Roman" w:cs="Times New Roman"/>
+          <w:color w:val="000000"/>
+        </w:rPr>
+        <w:t>After 6-hour fast,</w:t>
+      </w:r>
+      <w:r>
+        <w:rPr>
+          <w:rFonts w:eastAsia="Times New Roman" w:cs="Times New Roman"/>
+          <w:color w:val="000000"/>
+        </w:rPr>
         <w:t xml:space="preserve"> blood glucose was taken using a glucometer and tail clip. Females were given insulin injections (0.75 units/kg body weight; Humulin U100 in cold sterile, filtered Phosphate buffered saline (PBS)) and blood glucose was tested using a glucometer at 15-minute intervals for 2 hours. If animals began to exhibit moribund behaviors, 300 units of 10% glucose in cold sterile filtered PBS was administered and subsequent BG measurements were omitted from the ITT.</w:t>
       </w:r>
     </w:p>
@@ -4683,20 +5552,29 @@
           <w:i/>
         </w:rPr>
       </w:pPr>
-      <w:commentRangeStart w:id="10"/>
-      <w:r>
-        <w:rPr>
-          <w:rFonts w:cs="Times New Roman"/>
-          <w:i/>
-        </w:rPr>
-        <w:t>Hyperinsulinemic-euglycemic clamp:</w:t>
-      </w:r>
-      <w:commentRangeEnd w:id="10"/>
+      <w:commentRangeStart w:id="20"/>
+      <w:proofErr w:type="spellStart"/>
+      <w:r>
+        <w:rPr>
+          <w:rFonts w:cs="Times New Roman"/>
+          <w:i/>
+        </w:rPr>
+        <w:t>Hyperinsulinemic</w:t>
+      </w:r>
+      <w:proofErr w:type="spellEnd"/>
+      <w:r>
+        <w:rPr>
+          <w:rFonts w:cs="Times New Roman"/>
+          <w:i/>
+        </w:rPr>
+        <w:t>-euglycemic clamp:</w:t>
+      </w:r>
+      <w:commentRangeEnd w:id="20"/>
       <w:r>
         <w:rPr>
           <w:rStyle w:val="CommentReference"/>
         </w:rPr>
-        <w:commentReference w:id="10"/>
+        <w:commentReference w:id="20"/>
       </w:r>
     </w:p>
     <w:p>
@@ -4970,7 +5848,7 @@
       <w:pPr>
         <w:pStyle w:val="Heading3"/>
       </w:pPr>
-      <w:bookmarkStart w:id="11" w:name="_Toc16185301"/>
+      <w:bookmarkStart w:id="21" w:name="_Toc16185301"/>
     </w:p>
     <w:p>
       <w:pPr>
@@ -4979,46 +5857,46 @@
       <w:r>
         <w:t>Energy Expenditure:</w:t>
       </w:r>
-      <w:bookmarkEnd w:id="11"/>
-    </w:p>
-    <w:p>
-      <w:pPr>
-        <w:rPr>
-          <w:rFonts w:cs="Times New Roman"/>
-        </w:rPr>
-      </w:pPr>
-      <w:commentRangeStart w:id="12"/>
-      <w:commentRangeStart w:id="13"/>
+      <w:bookmarkEnd w:id="21"/>
+    </w:p>
+    <w:p>
+      <w:pPr>
+        <w:rPr>
+          <w:rFonts w:cs="Times New Roman"/>
+        </w:rPr>
+      </w:pPr>
+      <w:commentRangeStart w:id="22"/>
+      <w:commentRangeStart w:id="23"/>
       <w:r>
         <w:rPr>
           <w:rFonts w:cs="Times New Roman"/>
         </w:rPr>
         <w:t>CLAMS</w:t>
       </w:r>
-      <w:commentRangeEnd w:id="12"/>
+      <w:commentRangeEnd w:id="22"/>
       <w:r>
         <w:rPr>
           <w:rStyle w:val="CommentReference"/>
         </w:rPr>
-        <w:commentReference w:id="12"/>
-      </w:r>
-      <w:commentRangeEnd w:id="13"/>
+        <w:commentReference w:id="22"/>
+      </w:r>
+      <w:commentRangeEnd w:id="23"/>
       <w:r>
         <w:rPr>
           <w:rStyle w:val="CommentReference"/>
         </w:rPr>
-        <w:commentReference w:id="13"/>
+        <w:commentReference w:id="23"/>
       </w:r>
     </w:p>
     <w:p>
       <w:pPr>
         <w:pStyle w:val="Heading3"/>
       </w:pPr>
-      <w:bookmarkStart w:id="14" w:name="_Toc16185302"/>
+      <w:bookmarkStart w:id="24" w:name="_Toc16185302"/>
       <w:r>
         <w:t>Digestive Physiology:</w:t>
       </w:r>
-      <w:bookmarkEnd w:id="14"/>
+      <w:bookmarkEnd w:id="24"/>
     </w:p>
     <w:p>
       <w:pPr>
@@ -5045,6 +5923,7 @@
         <w:rPr>
           <w:rFonts w:cs="Times New Roman"/>
         </w:rPr>
+        <w:lastRenderedPageBreak/>
         <w:t>To determin</w:t>
       </w:r>
       <w:r>
@@ -5069,7 +5948,21 @@
         <w:rPr>
           <w:rFonts w:cs="Times New Roman"/>
         </w:rPr>
-        <w:t xml:space="preserve"> any differences in the amounts of energy consumed from food consumed between eTRF dams and ad libitum fed dams, fecal calorimetry will be performed. Full 24-hour fecal samples will be collected from dams individually</w:t>
+        <w:t xml:space="preserve"> any differences in the amounts of energy consumed from food consumed between </w:t>
+      </w:r>
+      <w:proofErr w:type="spellStart"/>
+      <w:r>
+        <w:rPr>
+          <w:rFonts w:cs="Times New Roman"/>
+        </w:rPr>
+        <w:t>eTRF</w:t>
+      </w:r>
+      <w:proofErr w:type="spellEnd"/>
+      <w:r>
+        <w:rPr>
+          <w:rFonts w:cs="Times New Roman"/>
+        </w:rPr>
+        <w:t xml:space="preserve"> dams and ad libitum fed dams, fecal calorimetry will be performed. Full 24-hour fecal samples will be collected from dams individually</w:t>
       </w:r>
       <w:r>
         <w:rPr>
@@ -5157,7 +6050,6 @@
           <w:rFonts w:cs="Times New Roman"/>
           <w:i/>
         </w:rPr>
-        <w:lastRenderedPageBreak/>
         <w:t>Macronutrient absorption</w:t>
       </w:r>
       <w:r>
@@ -5251,15 +6143,43 @@
         <w:rPr>
           <w:rFonts w:cs="Times New Roman"/>
         </w:rPr>
-        <w:t xml:space="preserve"> flushed with PBS. A proximal jejeunal loop will be made and a mixture of </w:t>
-      </w:r>
-      <w:r>
-        <w:rPr>
-          <w:rFonts w:cs="Times New Roman"/>
-        </w:rPr>
-        <w:t xml:space="preserve"> PBS/radiolabeled macronutrient solution (</w:t>
-      </w:r>
-      <w:commentRangeStart w:id="15"/>
+        <w:t xml:space="preserve"> flushed with PBS. A proximal </w:t>
+      </w:r>
+      <w:proofErr w:type="spellStart"/>
+      <w:r>
+        <w:rPr>
+          <w:rFonts w:cs="Times New Roman"/>
+        </w:rPr>
+        <w:t>jejeunal</w:t>
+      </w:r>
+      <w:proofErr w:type="spellEnd"/>
+      <w:r>
+        <w:rPr>
+          <w:rFonts w:cs="Times New Roman"/>
+        </w:rPr>
+        <w:t xml:space="preserve"> loop will be made and a mixture </w:t>
+      </w:r>
+      <w:proofErr w:type="gramStart"/>
+      <w:r>
+        <w:rPr>
+          <w:rFonts w:cs="Times New Roman"/>
+        </w:rPr>
+        <w:t xml:space="preserve">of </w:t>
+      </w:r>
+      <w:r>
+        <w:rPr>
+          <w:rFonts w:cs="Times New Roman"/>
+        </w:rPr>
+        <w:t xml:space="preserve"> PBS</w:t>
+      </w:r>
+      <w:proofErr w:type="gramEnd"/>
+      <w:r>
+        <w:rPr>
+          <w:rFonts w:cs="Times New Roman"/>
+        </w:rPr>
+        <w:t>/radiolabeled macronutrient solution (</w:t>
+      </w:r>
+      <w:commentRangeStart w:id="25"/>
       <w:r>
         <w:rPr>
           <w:rFonts w:cs="Times New Roman"/>
@@ -5277,7 +6197,21 @@
         <w:rPr>
           <w:rFonts w:cs="Times New Roman"/>
         </w:rPr>
-        <w:t>H] Triolein/[</w:t>
+        <w:t xml:space="preserve">H] </w:t>
+      </w:r>
+      <w:proofErr w:type="spellStart"/>
+      <w:r>
+        <w:rPr>
+          <w:rFonts w:cs="Times New Roman"/>
+        </w:rPr>
+        <w:t>Triolein</w:t>
+      </w:r>
+      <w:proofErr w:type="spellEnd"/>
+      <w:r>
+        <w:rPr>
+          <w:rFonts w:cs="Times New Roman"/>
+        </w:rPr>
+        <w:t>/[</w:t>
       </w:r>
       <w:r>
         <w:rPr>
@@ -5321,7 +6255,21 @@
         <w:rPr>
           <w:rFonts w:cs="Times New Roman"/>
         </w:rPr>
-        <w:t>C] alpha Methylglucoside (</w:t>
+        <w:t xml:space="preserve">C] alpha </w:t>
+      </w:r>
+      <w:proofErr w:type="spellStart"/>
+      <w:r>
+        <w:rPr>
+          <w:rFonts w:cs="Times New Roman"/>
+        </w:rPr>
+        <w:t>Methylglucoside</w:t>
+      </w:r>
+      <w:proofErr w:type="spellEnd"/>
+      <w:r>
+        <w:rPr>
+          <w:rFonts w:cs="Times New Roman"/>
+        </w:rPr>
+        <w:t xml:space="preserve"> (</w:t>
       </w:r>
       <w:r>
         <w:rPr>
@@ -5346,14 +6294,42 @@
         <w:rPr>
           <w:rFonts w:cs="Times New Roman"/>
         </w:rPr>
-        <w:t>H]glycylsarcosine (gly-sar)</w:t>
-      </w:r>
-      <w:commentRangeEnd w:id="15"/>
+        <w:t>H]</w:t>
+      </w:r>
+      <w:proofErr w:type="spellStart"/>
+      <w:r>
+        <w:rPr>
+          <w:rFonts w:cs="Times New Roman"/>
+        </w:rPr>
+        <w:t>glycylsarcosine</w:t>
+      </w:r>
+      <w:proofErr w:type="spellEnd"/>
+      <w:r>
+        <w:rPr>
+          <w:rFonts w:cs="Times New Roman"/>
+        </w:rPr>
+        <w:t xml:space="preserve"> (</w:t>
+      </w:r>
+      <w:proofErr w:type="spellStart"/>
+      <w:r>
+        <w:rPr>
+          <w:rFonts w:cs="Times New Roman"/>
+        </w:rPr>
+        <w:t>gly-sar</w:t>
+      </w:r>
+      <w:proofErr w:type="spellEnd"/>
+      <w:r>
+        <w:rPr>
+          <w:rFonts w:cs="Times New Roman"/>
+        </w:rPr>
+        <w:t>)</w:t>
+      </w:r>
+      <w:commentRangeEnd w:id="25"/>
       <w:r>
         <w:rPr>
           <w:rStyle w:val="CommentReference"/>
         </w:rPr>
-        <w:commentReference w:id="15"/>
+        <w:commentReference w:id="25"/>
       </w:r>
       <w:r>
         <w:rPr>
@@ -5371,7 +6347,21 @@
         <w:rPr>
           <w:rFonts w:cs="Times New Roman"/>
         </w:rPr>
-        <w:t xml:space="preserve"> will be introduced to the lumen of the loop via microsyringe. After 1</w:t>
+        <w:t xml:space="preserve"> will be introduced to the lumen of the loop via </w:t>
+      </w:r>
+      <w:proofErr w:type="spellStart"/>
+      <w:r>
+        <w:rPr>
+          <w:rFonts w:cs="Times New Roman"/>
+        </w:rPr>
+        <w:t>microsyringe</w:t>
+      </w:r>
+      <w:proofErr w:type="spellEnd"/>
+      <w:r>
+        <w:rPr>
+          <w:rFonts w:cs="Times New Roman"/>
+        </w:rPr>
+        <w:t>. After 1</w:t>
       </w:r>
       <w:r>
         <w:rPr>
@@ -5504,45 +6494,108 @@
           <w:i w:val="0"/>
           <w:color w:val="000000" w:themeColor="text1"/>
         </w:rPr>
-        <w:t xml:space="preserve">Due to the restrictive nature of this feeding regimen, we may observe reduced litter size or litter numbers in eTRF fed dams. If this becomes apparent, further examining the reason for reduced pups and litters will be of great importance. It could be that the reduction in litters is behavioral, in that there is reduced mating drive in mating pairs exposed to eTRF. Swamy and colleagues noted that implantations were not reduced in chrono-disrupted mating pairs, but fewer plugs and litters resulted in their union. To test if the problem is implantation related – staining of dams’ uteri </w:t>
-      </w:r>
-      <w:r>
-        <w:rPr>
-          <w:rStyle w:val="SubtleEmphasis"/>
-          <w:color w:val="000000" w:themeColor="text1"/>
-        </w:rPr>
-        <w:t>p</w:t>
-      </w:r>
-      <w:r>
-        <w:rPr>
-          <w:rStyle w:val="SubtleEmphasis"/>
-          <w:color w:val="000000" w:themeColor="text1"/>
-        </w:rPr>
-        <w:t>ost mortum</w:t>
-      </w:r>
+        <w:t xml:space="preserve">Due to the restrictive nature of this feeding regimen, we may observe reduced litter size or litter numbers in </w:t>
+      </w:r>
+      <w:proofErr w:type="spellStart"/>
       <w:r>
         <w:rPr>
           <w:rStyle w:val="SubtleEmphasis"/>
           <w:i w:val="0"/>
           <w:color w:val="000000" w:themeColor="text1"/>
         </w:rPr>
-        <w:t xml:space="preserve"> for implantations will be critical. If implantations largely corre</w:t>
-      </w:r>
+        <w:t>eTRF</w:t>
+      </w:r>
+      <w:proofErr w:type="spellEnd"/>
       <w:r>
         <w:rPr>
           <w:rStyle w:val="SubtleEmphasis"/>
           <w:i w:val="0"/>
           <w:color w:val="000000" w:themeColor="text1"/>
         </w:rPr>
-        <w:t>l</w:t>
-      </w:r>
+        <w:t xml:space="preserve"> fed dams. If this becomes apparent, further examining the reason for reduced pups and litters will be of great importance. It could be that the reduction in litters is behavioral, in that there is reduced mating drive in mating pairs exposed to </w:t>
+      </w:r>
+      <w:proofErr w:type="spellStart"/>
       <w:r>
         <w:rPr>
           <w:rStyle w:val="SubtleEmphasis"/>
           <w:i w:val="0"/>
           <w:color w:val="000000" w:themeColor="text1"/>
         </w:rPr>
-        <w:t xml:space="preserve">lates with number of pups produced per dam, it will be necessary to observe and characterize mating behavior and frequency. </w:t>
+        <w:t>eTRF</w:t>
+      </w:r>
+      <w:proofErr w:type="spellEnd"/>
+      <w:r>
+        <w:rPr>
+          <w:rStyle w:val="SubtleEmphasis"/>
+          <w:i w:val="0"/>
+          <w:color w:val="000000" w:themeColor="text1"/>
+        </w:rPr>
+        <w:t xml:space="preserve">. Swamy and colleagues noted that implantations were not reduced in chrono-disrupted mating pairs, but fewer plugs and litters resulted in their union. To test if the problem is implantation related – staining of dams’ uteri </w:t>
+      </w:r>
+      <w:r>
+        <w:rPr>
+          <w:rStyle w:val="SubtleEmphasis"/>
+          <w:color w:val="000000" w:themeColor="text1"/>
+        </w:rPr>
+        <w:t>p</w:t>
+      </w:r>
+      <w:r>
+        <w:rPr>
+          <w:rStyle w:val="SubtleEmphasis"/>
+          <w:color w:val="000000" w:themeColor="text1"/>
+        </w:rPr>
+        <w:t xml:space="preserve">ost </w:t>
+      </w:r>
+      <w:proofErr w:type="spellStart"/>
+      <w:r>
+        <w:rPr>
+          <w:rStyle w:val="SubtleEmphasis"/>
+          <w:color w:val="000000" w:themeColor="text1"/>
+        </w:rPr>
+        <w:t>mortum</w:t>
+      </w:r>
+      <w:proofErr w:type="spellEnd"/>
+      <w:r>
+        <w:rPr>
+          <w:rStyle w:val="SubtleEmphasis"/>
+          <w:i w:val="0"/>
+          <w:color w:val="000000" w:themeColor="text1"/>
+        </w:rPr>
+        <w:t xml:space="preserve"> for implantations will be critical. If implantations largely </w:t>
+      </w:r>
+      <w:proofErr w:type="spellStart"/>
+      <w:r>
+        <w:rPr>
+          <w:rStyle w:val="SubtleEmphasis"/>
+          <w:i w:val="0"/>
+          <w:color w:val="000000" w:themeColor="text1"/>
+        </w:rPr>
+        <w:t>corre</w:t>
+      </w:r>
+      <w:r>
+        <w:rPr>
+          <w:rStyle w:val="SubtleEmphasis"/>
+          <w:i w:val="0"/>
+          <w:color w:val="000000" w:themeColor="text1"/>
+        </w:rPr>
+        <w:t>l</w:t>
+      </w:r>
+      <w:r>
+        <w:rPr>
+          <w:rStyle w:val="SubtleEmphasis"/>
+          <w:i w:val="0"/>
+          <w:color w:val="000000" w:themeColor="text1"/>
+        </w:rPr>
+        <w:t>lates</w:t>
+      </w:r>
+      <w:proofErr w:type="spellEnd"/>
+      <w:r>
+        <w:rPr>
+          <w:rStyle w:val="SubtleEmphasis"/>
+          <w:i w:val="0"/>
+          <w:color w:val="000000" w:themeColor="text1"/>
+        </w:rPr>
+        <w:t xml:space="preserve"> with number of pups produced per dam, it will be necessary to observe and characterize mating behavior and frequency. </w:t>
       </w:r>
     </w:p>
     <w:p>
@@ -5639,7 +6692,25 @@
           <w:i w:val="0"/>
           <w:color w:val="000000" w:themeColor="text1"/>
         </w:rPr>
-        <w:t xml:space="preserve">. Unfortunately, this effect is largely unavoidable, in that C57BL/6J mice are known to partake in this behavior. In order to minimize this effect, handling of pups for counting and weighing will be minimal and animals who are not nulliparous will be used as breeders, in the hopes of maternal instinct being more developed after having had one litter before mating under eTRF or AL conditions. </w:t>
+        <w:t xml:space="preserve">. Unfortunately, this effect is largely unavoidable, in that C57BL/6J mice are known to partake in this behavior. In order to minimize this effect, handling of pups for counting and weighing will be minimal and animals who are not nulliparous will be used as breeders, in the hopes of maternal instinct being more developed after having had one litter before mating under </w:t>
+      </w:r>
+      <w:proofErr w:type="spellStart"/>
+      <w:r>
+        <w:rPr>
+          <w:rStyle w:val="SubtleEmphasis"/>
+          <w:i w:val="0"/>
+          <w:color w:val="000000" w:themeColor="text1"/>
+        </w:rPr>
+        <w:t>eTRF</w:t>
+      </w:r>
+      <w:proofErr w:type="spellEnd"/>
+      <w:r>
+        <w:rPr>
+          <w:rStyle w:val="SubtleEmphasis"/>
+          <w:i w:val="0"/>
+          <w:color w:val="000000" w:themeColor="text1"/>
+        </w:rPr>
+        <w:t xml:space="preserve"> or AL conditions. </w:t>
       </w:r>
     </w:p>
     <w:p>
@@ -5673,22 +6744,40 @@
           <w:i w:val="0"/>
           <w:color w:val="000000" w:themeColor="text1"/>
         </w:rPr>
-        <w:t xml:space="preserve">Although there is an anticipated insulin-sensitive and normal body composition phenotype, it may be that eTRF fails to impart any effect on fertility, feeding, body composition, and maternal insulin sensitivity. If this is found, it will still be of great public health importance, as there would be no preliminary evidence to suggest harm for mother or child when the dyad observes this feeding paradigm. </w:t>
-      </w:r>
+        <w:t xml:space="preserve">Although there is an anticipated insulin-sensitive and normal body composition phenotype, it may be that </w:t>
+      </w:r>
+      <w:proofErr w:type="spellStart"/>
       <w:r>
         <w:rPr>
           <w:rStyle w:val="SubtleEmphasis"/>
           <w:i w:val="0"/>
           <w:color w:val="000000" w:themeColor="text1"/>
         </w:rPr>
-        <w:t xml:space="preserve">This would require further experimentation and </w:t>
-      </w:r>
+        <w:t>eTRF</w:t>
+      </w:r>
+      <w:proofErr w:type="spellEnd"/>
       <w:r>
         <w:rPr>
           <w:rStyle w:val="SubtleEmphasis"/>
           <w:i w:val="0"/>
           <w:color w:val="000000" w:themeColor="text1"/>
         </w:rPr>
+        <w:t xml:space="preserve"> fails to impart any effect on fertility, feeding, body composition, and maternal insulin sensitivity. If this is found, it will still be of great public health importance, as there would be no preliminary evidence to suggest harm for mother or child when the dyad observes this feeding paradigm. </w:t>
+      </w:r>
+      <w:r>
+        <w:rPr>
+          <w:rStyle w:val="SubtleEmphasis"/>
+          <w:i w:val="0"/>
+          <w:color w:val="000000" w:themeColor="text1"/>
+        </w:rPr>
+        <w:t xml:space="preserve">This would require further experimentation and </w:t>
+      </w:r>
+      <w:r>
+        <w:rPr>
+          <w:rStyle w:val="SubtleEmphasis"/>
+          <w:i w:val="0"/>
+          <w:color w:val="000000" w:themeColor="text1"/>
+        </w:rPr>
         <w:t xml:space="preserve">phenotyping to confirm. </w:t>
       </w:r>
     </w:p>
@@ -5731,7 +6820,7 @@
           <w:i w:val="0"/>
           <w:color w:val="000000" w:themeColor="text1"/>
         </w:rPr>
-        <w:t xml:space="preserve">As much of metabolism and humoral release is coordinated by the circadian clock system, the timing of samples must be considered. Because continuous sampling for blood is impractical and create hypovolemic stress for both the dam and the gestating offspring, beginning the sampling for hormones, glucose, and other candidates must first be undertaken as static measures. If there is a circadian pattern to the effect of eTRF, like there is known to be for cortisol, a morning and evening sample should be compared. If the diurnal relationship for these indices is unclear with two samples, then continuous sampling may need to be employed. The use of glucose or blood pressure telemetry can help to give a more accurate picture of the circadian rhythm of hormone </w:t>
+        <w:t xml:space="preserve">As much of metabolism and humoral release is coordinated by the circadian clock system, the timing of samples must be considered. Because continuous sampling for blood is impractical and </w:t>
       </w:r>
       <w:r>
         <w:rPr>
@@ -5740,44 +6829,80 @@
           <w:color w:val="000000" w:themeColor="text1"/>
         </w:rPr>
         <w:lastRenderedPageBreak/>
-        <w:t xml:space="preserve">and metabolism. However, as these methodologies are costly and may exert additional stress on recently impregnated dam, this method will be employed only if necessary to clarify the effects of eTRF. </w:t>
-      </w:r>
+        <w:t xml:space="preserve">create hypovolemic stress for both the dam and the gestating offspring, beginning the sampling for hormones, glucose, and other candidates must first be undertaken as static measures. If there is a circadian pattern to the effect of </w:t>
+      </w:r>
+      <w:proofErr w:type="spellStart"/>
       <w:r>
         <w:rPr>
           <w:rStyle w:val="SubtleEmphasis"/>
           <w:i w:val="0"/>
           <w:color w:val="000000" w:themeColor="text1"/>
         </w:rPr>
-        <w:t xml:space="preserve"> </w:t>
-      </w:r>
-    </w:p>
-    <w:p>
-      <w:pPr>
+        <w:t>eTRF</w:t>
+      </w:r>
+      <w:proofErr w:type="spellEnd"/>
+      <w:r>
         <w:rPr>
           <w:rStyle w:val="SubtleEmphasis"/>
           <w:i w:val="0"/>
-        </w:rPr>
-      </w:pPr>
+          <w:color w:val="000000" w:themeColor="text1"/>
+        </w:rPr>
+        <w:t xml:space="preserve">, like there is known to be for cortisol, a morning and evening sample should be compared. If the diurnal relationship for these indices is unclear with two samples, then continuous sampling may need to be employed. The use of glucose or blood pressure telemetry can help to give a more accurate picture of the circadian rhythm of hormone and metabolism. However, as these methodologies are costly and may exert additional stress on recently impregnated dam, this method will be employed only if necessary to clarify the effects of </w:t>
+      </w:r>
+      <w:proofErr w:type="spellStart"/>
       <w:r>
         <w:rPr>
           <w:rStyle w:val="SubtleEmphasis"/>
           <w:i w:val="0"/>
-        </w:rPr>
-        <w:br w:type="page"/>
-      </w:r>
-    </w:p>
-    <w:p>
-      <w:pPr>
-        <w:pStyle w:val="Bibliography"/>
-        <w:rPr>
-          <w:rFonts w:cs="Times New Roman"/>
-          <w:color w:val="808080"/>
-        </w:rPr>
-      </w:pPr>
+          <w:color w:val="000000" w:themeColor="text1"/>
+        </w:rPr>
+        <w:t>eTRF</w:t>
+      </w:r>
+      <w:proofErr w:type="spellEnd"/>
       <w:r>
         <w:rPr>
           <w:rStyle w:val="SubtleEmphasis"/>
           <w:i w:val="0"/>
+          <w:color w:val="000000" w:themeColor="text1"/>
+        </w:rPr>
+        <w:t xml:space="preserve">. </w:t>
+      </w:r>
+      <w:r>
+        <w:rPr>
+          <w:rStyle w:val="SubtleEmphasis"/>
+          <w:i w:val="0"/>
+          <w:color w:val="000000" w:themeColor="text1"/>
+        </w:rPr>
+        <w:t xml:space="preserve"> </w:t>
+      </w:r>
+    </w:p>
+    <w:p>
+      <w:pPr>
+        <w:rPr>
+          <w:rStyle w:val="SubtleEmphasis"/>
+          <w:i w:val="0"/>
+        </w:rPr>
+      </w:pPr>
+      <w:r>
+        <w:rPr>
+          <w:rStyle w:val="SubtleEmphasis"/>
+          <w:i w:val="0"/>
+        </w:rPr>
+        <w:br w:type="page"/>
+      </w:r>
+    </w:p>
+    <w:p>
+      <w:pPr>
+        <w:pStyle w:val="Bibliography"/>
+        <w:rPr>
+          <w:rFonts w:cs="Times New Roman"/>
+          <w:color w:val="808080"/>
+        </w:rPr>
+      </w:pPr>
+      <w:r>
+        <w:rPr>
+          <w:rStyle w:val="SubtleEmphasis"/>
+          <w:i w:val="0"/>
         </w:rPr>
         <w:lastRenderedPageBreak/>
         <w:fldChar w:fldCharType="begin"/>
@@ -8229,8 +9354,6 @@
         </w:rPr>
         <w:fldChar w:fldCharType="end"/>
       </w:r>
-      <w:bookmarkStart w:id="16" w:name="_GoBack"/>
-      <w:bookmarkEnd w:id="16"/>
       <w:r>
         <w:rPr>
           <w:rStyle w:val="SubtleEmphasis"/>
@@ -8251,7 +9374,7 @@
 
 <file path=word/comments.xml><?xml version="1.0" encoding="utf-8"?>
 <w:comments xmlns:wpc="http://schemas.microsoft.com/office/word/2010/wordprocessingCanvas" xmlns:cx="http://schemas.microsoft.com/office/drawing/2014/chartex" xmlns:cx1="http://schemas.microsoft.com/office/drawing/2015/9/8/chartex" xmlns:cx2="http://schemas.microsoft.com/office/drawing/2015/10/21/chartex" xmlns:cx3="http://schemas.microsoft.com/office/drawing/2016/5/9/chartex" xmlns:cx4="http://schemas.microsoft.com/office/drawing/2016/5/10/chartex" xmlns:cx5="http://schemas.microsoft.com/office/drawing/2016/5/11/chartex" xmlns:cx6="http://schemas.microsoft.com/office/drawing/2016/5/12/chartex" xmlns:cx7="http://schemas.microsoft.com/office/drawing/2016/5/13/chartex" xmlns:cx8="http://schemas.microsoft.com/office/drawing/2016/5/14/chartex" xmlns:mc="http://schemas.openxmlformats.org/markup-compatibility/2006" xmlns:aink="http://schemas.microsoft.com/office/drawing/2016/ink" xmlns:am3d="http://schemas.microsoft.com/office/drawing/2017/model3d" xmlns:o="urn:schemas-microsoft-com:office:office" xmlns:r="http://schemas.openxmlformats.org/officeDocument/2006/relationships" xmlns:m="http://schemas.openxmlformats.org/officeDocument/2006/math" xmlns:v="urn:schemas-microsoft-com:vml" xmlns:wp14="http://schemas.microsoft.com/office/word/2010/wordprocessingDrawing" xmlns:wp="http://schemas.openxmlformats.org/drawingml/2006/wordprocessingDrawing" xmlns:w10="urn:schemas-microsoft-com:office:word" xmlns:w="http://schemas.openxmlformats.org/wordprocessingml/2006/main" xmlns:w14="http://schemas.microsoft.com/office/word/2010/wordml" xmlns:w15="http://schemas.microsoft.com/office/word/2012/wordml" xmlns:w16cid="http://schemas.microsoft.com/office/word/2016/wordml/cid" xmlns:w16se="http://schemas.microsoft.com/office/word/2015/wordml/symex" xmlns:wpg="http://schemas.microsoft.com/office/word/2010/wordprocessingGroup" xmlns:wpi="http://schemas.microsoft.com/office/word/2010/wordprocessingInk" xmlns:wne="http://schemas.microsoft.com/office/word/2006/wordml" xmlns:wps="http://schemas.microsoft.com/office/word/2010/wordprocessingShape" mc:Ignorable="w14 w15 w16se w16cid wp14">
-  <w:comment w:id="3" w:author="Molly Carter" w:date="2019-11-24T22:48:00Z" w:initials="MC">
+  <w:comment w:id="13" w:author="Molly Carter" w:date="2019-11-24T22:48:00Z" w:initials="MC">
     <w:p>
       <w:pPr>
         <w:pStyle w:val="CommentText"/>
@@ -8263,11 +9386,27 @@
         <w:annotationRef/>
       </w:r>
       <w:r>
-        <w:t xml:space="preserve">I did my best to try to frame this with eTRF and the IR of pregnancy cohort. Since its basically done and glycemia/insulin sensitivity in eTRF is discussed later, I left this quite concise. Let me know if it should be executed differently. </w:t>
+        <w:t xml:space="preserve">I did my best to try to frame this with </w:t>
+      </w:r>
+      <w:proofErr w:type="spellStart"/>
+      <w:r>
+        <w:t>eTRF</w:t>
+      </w:r>
+      <w:proofErr w:type="spellEnd"/>
+      <w:r>
+        <w:t xml:space="preserve"> and the IR of pregnancy cohort. Since its basically done and glycemia/insulin sensitivity in </w:t>
+      </w:r>
+      <w:proofErr w:type="spellStart"/>
+      <w:r>
+        <w:t>eTRF</w:t>
+      </w:r>
+      <w:proofErr w:type="spellEnd"/>
+      <w:r>
+        <w:t xml:space="preserve"> is discussed later, I left this quite concise. Let me know if it should be executed differently. </w:t>
       </w:r>
     </w:p>
   </w:comment>
-  <w:comment w:id="4" w:author="Dave Bridges" w:date="2019-08-19T11:14:00Z" w:initials="DB">
+  <w:comment w:id="14" w:author="Dave Bridges" w:date="2019-08-19T11:14:00Z" w:initials="DB">
     <w:p>
       <w:pPr>
         <w:pStyle w:val="CommentText"/>
@@ -8283,7 +9422,7 @@
       </w:r>
     </w:p>
   </w:comment>
-  <w:comment w:id="10" w:author="Molly Carter" w:date="2019-08-21T13:52:00Z" w:initials="MC">
+  <w:comment w:id="20" w:author="Molly Carter" w:date="2019-08-21T13:52:00Z" w:initials="MC">
     <w:p>
       <w:pPr>
         <w:pStyle w:val="CommentText"/>
@@ -8304,7 +9443,7 @@
       </w:pPr>
     </w:p>
   </w:comment>
-  <w:comment w:id="12" w:author="Molly Carter" w:date="2019-08-16T16:58:00Z" w:initials="MC">
+  <w:comment w:id="22" w:author="Molly Carter" w:date="2019-08-16T16:58:00Z" w:initials="MC">
     <w:p>
       <w:pPr>
         <w:pStyle w:val="CommentText"/>
@@ -8320,7 +9459,7 @@
       </w:r>
     </w:p>
   </w:comment>
-  <w:comment w:id="13" w:author="Molly Carter" w:date="2019-11-24T23:03:00Z" w:initials="MC">
+  <w:comment w:id="23" w:author="Molly Carter" w:date="2019-11-24T23:03:00Z" w:initials="MC">
     <w:p>
       <w:pPr>
         <w:pStyle w:val="CommentText"/>
@@ -8341,7 +9480,7 @@
       </w:pPr>
     </w:p>
   </w:comment>
-  <w:comment w:id="15" w:author="Molly Carter" w:date="2019-11-05T13:43:00Z" w:initials="MC">
+  <w:comment w:id="25" w:author="Molly Carter" w:date="2019-11-05T13:43:00Z" w:initials="MC">
     <w:p>
       <w:pPr>
         <w:pStyle w:val="CommentText"/>
@@ -8775,11 +9914,11 @@
 
 <file path=word/people.xml><?xml version="1.0" encoding="utf-8"?>
 <w15:people xmlns:wpc="http://schemas.microsoft.com/office/word/2010/wordprocessingCanvas" xmlns:cx="http://schemas.microsoft.com/office/drawing/2014/chartex" xmlns:cx1="http://schemas.microsoft.com/office/drawing/2015/9/8/chartex" xmlns:cx2="http://schemas.microsoft.com/office/drawing/2015/10/21/chartex" xmlns:cx3="http://schemas.microsoft.com/office/drawing/2016/5/9/chartex" xmlns:cx4="http://schemas.microsoft.com/office/drawing/2016/5/10/chartex" xmlns:cx5="http://schemas.microsoft.com/office/drawing/2016/5/11/chartex" xmlns:cx6="http://schemas.microsoft.com/office/drawing/2016/5/12/chartex" xmlns:cx7="http://schemas.microsoft.com/office/drawing/2016/5/13/chartex" xmlns:cx8="http://schemas.microsoft.com/office/drawing/2016/5/14/chartex" xmlns:mc="http://schemas.openxmlformats.org/markup-compatibility/2006" xmlns:aink="http://schemas.microsoft.com/office/drawing/2016/ink" xmlns:am3d="http://schemas.microsoft.com/office/drawing/2017/model3d" xmlns:o="urn:schemas-microsoft-com:office:office" xmlns:r="http://schemas.openxmlformats.org/officeDocument/2006/relationships" xmlns:m="http://schemas.openxmlformats.org/officeDocument/2006/math" xmlns:v="urn:schemas-microsoft-com:vml" xmlns:wp14="http://schemas.microsoft.com/office/word/2010/wordprocessingDrawing" xmlns:wp="http://schemas.openxmlformats.org/drawingml/2006/wordprocessingDrawing" xmlns:w10="urn:schemas-microsoft-com:office:word" xmlns:w="http://schemas.openxmlformats.org/wordprocessingml/2006/main" xmlns:w14="http://schemas.microsoft.com/office/word/2010/wordml" xmlns:w15="http://schemas.microsoft.com/office/word/2012/wordml" xmlns:w16cid="http://schemas.microsoft.com/office/word/2016/wordml/cid" xmlns:w16se="http://schemas.microsoft.com/office/word/2015/wordml/symex" xmlns:wpg="http://schemas.microsoft.com/office/word/2010/wordprocessingGroup" xmlns:wpi="http://schemas.microsoft.com/office/word/2010/wordprocessingInk" xmlns:wne="http://schemas.microsoft.com/office/word/2006/wordml" xmlns:wps="http://schemas.microsoft.com/office/word/2010/wordprocessingShape" mc:Ignorable="w14 w15 w16se w16cid wp14">
+  <w15:person w15:author="Dave Bridges">
+    <w15:presenceInfo w15:providerId="Windows Live" w15:userId="4bc1184c43c78bbd"/>
+  </w15:person>
   <w15:person w15:author="Molly Carter">
     <w15:presenceInfo w15:providerId="Windows Live" w15:userId="80b2a043931789ab"/>
-  </w15:person>
-  <w15:person w15:author="Dave Bridges">
-    <w15:presenceInfo w15:providerId="Windows Live" w15:userId="4bc1184c43c78bbd"/>
   </w15:person>
 </w15:people>
 </file>
@@ -9989,7 +11128,7 @@
 </file>
 
 <file path=customXml/itemProps1.xml><?xml version="1.0" encoding="utf-8"?>
-<ds:datastoreItem xmlns:ds="http://schemas.openxmlformats.org/officeDocument/2006/customXml" ds:itemID="{B4792E57-10BE-634F-AA6A-13913C2DE5E3}">
+<ds:datastoreItem xmlns:ds="http://schemas.openxmlformats.org/officeDocument/2006/customXml" ds:itemID="{6B8EF77C-5762-A044-B31D-5CE821FC1C56}">
   <ds:schemaRefs>
     <ds:schemaRef ds:uri="http://schemas.openxmlformats.org/officeDocument/2006/bibliography"/>
   </ds:schemaRefs>

</xml_diff>

<commit_message>
Made revisions on the introduction
</commit_message>
<xml_diff>
--- a/Molly Preliminary Exam/Aim 2.docx
+++ b/Molly Preliminary Exam/Aim 2.docx
@@ -60,7 +60,9 @@
           <w:rFonts w:cs="Times New Roman"/>
         </w:rPr>
       </w:pPr>
-      <w:ins w:id="2" w:author="Dave Bridges" w:date="2019-11-27T09:28:00Z">
+      <w:commentRangeStart w:id="2"/>
+      <w:commentRangeStart w:id="3"/>
+      <w:ins w:id="4" w:author="Dave Bridges" w:date="2019-11-27T09:28:00Z">
         <w:r>
           <w:rPr>
             <w:rFonts w:cs="Times New Roman"/>
@@ -106,10 +108,10 @@
                             <w:p>
                               <w:pPr>
                                 <w:rPr>
-                                  <w:ins w:id="3" w:author="Dave Bridges" w:date="2019-11-27T09:28:00Z"/>
+                                  <w:ins w:id="5" w:author="Dave Bridges" w:date="2019-11-27T09:28:00Z"/>
                                 </w:rPr>
                               </w:pPr>
-                              <w:ins w:id="4" w:author="Dave Bridges" w:date="2019-11-27T09:28:00Z">
+                              <w:ins w:id="6" w:author="Dave Bridges" w:date="2019-11-27T09:28:00Z">
                                 <w:r>
                                   <w:rPr>
                                     <w:noProof/>
@@ -157,7 +159,7 @@
                               </w:ins>
                             </w:p>
                             <w:p>
-                              <w:ins w:id="5" w:author="Dave Bridges" w:date="2019-11-27T09:28:00Z">
+                              <w:ins w:id="7" w:author="Dave Bridges" w:date="2019-11-27T09:28:00Z">
                                 <w:r>
                                   <w:t>Figure 1: XXXX</w:t>
                                 </w:r>
@@ -195,10 +197,10 @@
                       <w:p>
                         <w:pPr>
                           <w:rPr>
-                            <w:ins w:id="6" w:author="Dave Bridges" w:date="2019-11-27T09:28:00Z"/>
+                            <w:ins w:id="8" w:author="Dave Bridges" w:date="2019-11-27T09:28:00Z"/>
                           </w:rPr>
                         </w:pPr>
-                        <w:ins w:id="7" w:author="Dave Bridges" w:date="2019-11-27T09:28:00Z">
+                        <w:ins w:id="9" w:author="Dave Bridges" w:date="2019-11-27T09:28:00Z">
                           <w:r>
                             <w:rPr>
                               <w:noProof/>
@@ -246,7 +248,7 @@
                         </w:ins>
                       </w:p>
                       <w:p>
-                        <w:ins w:id="8" w:author="Dave Bridges" w:date="2019-11-27T09:28:00Z">
+                        <w:ins w:id="10" w:author="Dave Bridges" w:date="2019-11-27T09:28:00Z">
                           <w:r>
                             <w:t>Figure 1: XXXX</w:t>
                           </w:r>
@@ -261,7 +263,7 @@
           </mc:AlternateContent>
         </w:r>
       </w:ins>
-      <w:del w:id="9" w:author="Dave Bridges" w:date="2019-11-27T09:28:00Z">
+      <w:del w:id="11" w:author="Dave Bridges" w:date="2019-11-27T09:28:00Z">
         <w:r>
           <w:rPr>
             <w:rFonts w:cs="Times New Roman"/>
@@ -336,25 +338,143 @@
         <w:rPr>
           <w:rFonts w:cs="Times New Roman"/>
         </w:rPr>
-        <w:t>Time-restricted feeding is a feeding approach that is gaining in</w:t>
-      </w:r>
-      <w:r>
-        <w:rPr>
-          <w:rFonts w:cs="Times New Roman"/>
-        </w:rPr>
-        <w:t xml:space="preserve"> popular interest, as depicted in figure 1</w:t>
-      </w:r>
+        <w:t xml:space="preserve">Time-restricted feeding </w:t>
+      </w:r>
+      <w:commentRangeEnd w:id="2"/>
+      <w:r>
+        <w:rPr>
+          <w:rStyle w:val="CommentReference"/>
+        </w:rPr>
+        <w:commentReference w:id="2"/>
+      </w:r>
+      <w:commentRangeEnd w:id="3"/>
+      <w:r>
+        <w:rPr>
+          <w:rStyle w:val="CommentReference"/>
+        </w:rPr>
+        <w:commentReference w:id="3"/>
+      </w:r>
+      <w:r>
+        <w:rPr>
+          <w:rFonts w:cs="Times New Roman"/>
+        </w:rPr>
+        <w:t>is a</w:t>
+      </w:r>
+      <w:ins w:id="12" w:author="Dave Bridges" w:date="2019-11-27T09:30:00Z">
+        <w:r>
+          <w:rPr>
+            <w:rFonts w:cs="Times New Roman"/>
+          </w:rPr>
+          <w:t xml:space="preserve"> </w:t>
+        </w:r>
+      </w:ins>
+      <w:del w:id="13" w:author="Dave Bridges" w:date="2019-11-27T09:30:00Z">
+        <w:r>
+          <w:rPr>
+            <w:rFonts w:cs="Times New Roman"/>
+          </w:rPr>
+          <w:delText xml:space="preserve"> feeding approach</w:delText>
+        </w:r>
+      </w:del>
+      <w:ins w:id="14" w:author="Dave Bridges" w:date="2019-11-27T09:30:00Z">
+        <w:r>
+          <w:rPr>
+            <w:rFonts w:cs="Times New Roman"/>
+          </w:rPr>
+          <w:t>dietary</w:t>
+        </w:r>
+      </w:ins>
+      <w:r>
+        <w:rPr>
+          <w:rFonts w:cs="Times New Roman"/>
+        </w:rPr>
+        <w:t xml:space="preserve"> that is gaining in</w:t>
+      </w:r>
+      <w:r>
+        <w:rPr>
+          <w:rFonts w:cs="Times New Roman"/>
+        </w:rPr>
+        <w:t xml:space="preserve"> popular interest</w:t>
+      </w:r>
+      <w:del w:id="15" w:author="Dave Bridges" w:date="2019-11-27T09:31:00Z">
+        <w:r>
+          <w:rPr>
+            <w:rFonts w:cs="Times New Roman"/>
+          </w:rPr>
+          <w:delText>, as depicted in figure</w:delText>
+        </w:r>
+      </w:del>
+      <w:ins w:id="16" w:author="Dave Bridges" w:date="2019-11-27T09:31:00Z">
+        <w:r>
+          <w:rPr>
+            <w:rFonts w:cs="Times New Roman"/>
+          </w:rPr>
+          <w:t xml:space="preserve"> (Figure</w:t>
+        </w:r>
+      </w:ins>
+      <w:r>
+        <w:rPr>
+          <w:rFonts w:cs="Times New Roman"/>
+        </w:rPr>
+        <w:t xml:space="preserve"> 1</w:t>
+      </w:r>
+      <w:ins w:id="17" w:author="Dave Bridges" w:date="2019-11-27T09:31:00Z">
+        <w:r>
+          <w:rPr>
+            <w:rFonts w:cs="Times New Roman"/>
+          </w:rPr>
+          <w:t>)</w:t>
+        </w:r>
+      </w:ins>
       <w:r>
         <w:rPr>
           <w:rFonts w:cs="Times New Roman"/>
         </w:rPr>
         <w:t xml:space="preserve">. </w:t>
       </w:r>
-      <w:r>
-        <w:rPr>
-          <w:rFonts w:cs="Times New Roman"/>
-        </w:rPr>
-        <w:t xml:space="preserve">Time restricted feeding is a feeding strategy that is known to affect insulin sensitivity, as well as other molecular markers of health </w:t>
+      <w:del w:id="18" w:author="Dave Bridges" w:date="2019-11-27T09:31:00Z">
+        <w:r>
+          <w:rPr>
+            <w:rFonts w:cs="Times New Roman"/>
+          </w:rPr>
+          <w:delText>Time restricted feeding is a feeding strategy that is known to affect insulin</w:delText>
+        </w:r>
+      </w:del>
+      <w:ins w:id="19" w:author="Dave Bridges" w:date="2019-11-27T09:31:00Z">
+        <w:r>
+          <w:rPr>
+            <w:rFonts w:cs="Times New Roman"/>
+          </w:rPr>
+          <w:t>Studies in humans have demonstrated improvements in insulin</w:t>
+        </w:r>
+      </w:ins>
+      <w:r>
+        <w:rPr>
+          <w:rFonts w:cs="Times New Roman"/>
+        </w:rPr>
+        <w:t xml:space="preserve"> sensitivity</w:t>
+      </w:r>
+      <w:ins w:id="20" w:author="Dave Bridges" w:date="2019-11-27T09:32:00Z">
+        <w:r>
+          <w:rPr>
+            <w:rFonts w:cs="Times New Roman"/>
+          </w:rPr>
+          <w:t xml:space="preserve">, </w:t>
+        </w:r>
+        <w:proofErr w:type="spellStart"/>
+        <w:r>
+          <w:rPr>
+            <w:rFonts w:cs="Times New Roman"/>
+          </w:rPr>
+          <w:t>hypertensoin</w:t>
+        </w:r>
+      </w:ins>
+      <w:proofErr w:type="spellEnd"/>
+      <w:r>
+        <w:rPr>
+          <w:rFonts w:cs="Times New Roman"/>
+        </w:rPr>
+        <w:t xml:space="preserve">, as well as other molecular markers of health </w:t>
       </w:r>
       <w:r>
         <w:rPr>
@@ -390,7 +510,45 @@
         <w:rPr>
           <w:rFonts w:cs="Times New Roman"/>
         </w:rPr>
-        <w:t xml:space="preserve">. Furthermore, many rodent models of TRF demonstrate metabolic improvements in insulin resistance without weight loss </w:t>
+        <w:t xml:space="preserve">. </w:t>
+      </w:r>
+      <w:ins w:id="21" w:author="Dave Bridges" w:date="2019-11-27T09:34:00Z">
+        <w:r>
+          <w:rPr>
+            <w:rFonts w:cs="Times New Roman"/>
+          </w:rPr>
+          <w:t xml:space="preserve">An overview </w:t>
+        </w:r>
+      </w:ins>
+      <w:del w:id="22" w:author="Dave Bridges" w:date="2019-11-27T09:32:00Z">
+        <w:r>
+          <w:rPr>
+            <w:rFonts w:cs="Times New Roman"/>
+          </w:rPr>
+          <w:delText>Furthermore, many rodent</w:delText>
+        </w:r>
+      </w:del>
+      <w:ins w:id="23" w:author="Dave Bridges" w:date="2019-11-27T09:34:00Z">
+        <w:r>
+          <w:rPr>
+            <w:rFonts w:cs="Times New Roman"/>
+          </w:rPr>
+          <w:t>of r</w:t>
+        </w:r>
+      </w:ins>
+      <w:ins w:id="24" w:author="Dave Bridges" w:date="2019-11-27T09:32:00Z">
+        <w:r>
+          <w:rPr>
+            <w:rFonts w:cs="Times New Roman"/>
+          </w:rPr>
+          <w:t>odent</w:t>
+        </w:r>
+      </w:ins>
+      <w:r>
+        <w:rPr>
+          <w:rFonts w:cs="Times New Roman"/>
+        </w:rPr>
+        <w:t xml:space="preserve"> models of TRF demonstrate metabolic improvements in insulin resistance without weight loss </w:t>
       </w:r>
       <w:r>
         <w:rPr>
@@ -415,7 +573,23 @@
           <w:rFonts w:cs="Times New Roman"/>
           <w:noProof/>
         </w:rPr>
-        <w:t>(Hatori et al., 2012; Liu et al., 2019; Sherman et al., 2012; Woodie et al., 2018)</w:t>
+        <w:t>(</w:t>
+      </w:r>
+      <w:ins w:id="25" w:author="Dave Bridges" w:date="2019-11-27T09:34:00Z">
+        <w:r>
+          <w:rPr>
+            <w:rFonts w:cs="Times New Roman"/>
+            <w:noProof/>
+          </w:rPr>
+          <w:t xml:space="preserve">Table XX, </w:t>
+        </w:r>
+      </w:ins>
+      <w:r>
+        <w:rPr>
+          <w:rFonts w:cs="Times New Roman"/>
+          <w:noProof/>
+        </w:rPr>
+        <w:t>Hatori et al., 2012; Liu et al., 2019; Sherman et al., 2012; Woodie et al., 2018)</w:t>
       </w:r>
       <w:r>
         <w:rPr>
@@ -423,11 +597,149 @@
         </w:rPr>
         <w:fldChar w:fldCharType="end"/>
       </w:r>
-      <w:r>
-        <w:rPr>
-          <w:rFonts w:cs="Times New Roman"/>
-        </w:rPr>
-        <w:t xml:space="preserve">, suggesting it may be a uniquely appropriate strategy for use in insulin resistant pregnant women. Although many things affected during pregnancy are also affected by TRF, to date, no study has evaluated time-restricted feeding of normal chow in mouse pregnancy. Only one study of time restricted feeding during gestation was completed, which utilized 60% high fat diet (HFD) and </w:t>
+      <w:ins w:id="26" w:author="Dave Bridges" w:date="2019-11-27T09:34:00Z">
+        <w:r>
+          <w:rPr>
+            <w:rFonts w:cs="Times New Roman"/>
+          </w:rPr>
+          <w:t>.  This</w:t>
+        </w:r>
+      </w:ins>
+      <w:del w:id="27" w:author="Dave Bridges" w:date="2019-11-27T09:33:00Z">
+        <w:r>
+          <w:rPr>
+            <w:rFonts w:cs="Times New Roman"/>
+          </w:rPr>
+          <w:delText>,</w:delText>
+        </w:r>
+      </w:del>
+      <w:r>
+        <w:rPr>
+          <w:rFonts w:cs="Times New Roman"/>
+        </w:rPr>
+        <w:t xml:space="preserve"> </w:t>
+      </w:r>
+      <w:del w:id="28" w:author="Dave Bridges" w:date="2019-11-27T09:34:00Z">
+        <w:r>
+          <w:rPr>
+            <w:rFonts w:cs="Times New Roman"/>
+          </w:rPr>
+          <w:delText xml:space="preserve">suggesting </w:delText>
+        </w:r>
+      </w:del>
+      <w:ins w:id="29" w:author="Dave Bridges" w:date="2019-11-27T09:34:00Z">
+        <w:r>
+          <w:rPr>
+            <w:rFonts w:cs="Times New Roman"/>
+          </w:rPr>
+          <w:t>suggest</w:t>
+        </w:r>
+        <w:r>
+          <w:rPr>
+            <w:rFonts w:cs="Times New Roman"/>
+          </w:rPr>
+          <w:t>s</w:t>
+        </w:r>
+        <w:r>
+          <w:rPr>
+            <w:rFonts w:cs="Times New Roman"/>
+          </w:rPr>
+          <w:t xml:space="preserve"> </w:t>
+        </w:r>
+      </w:ins>
+      <w:del w:id="30" w:author="Dave Bridges" w:date="2019-11-27T09:34:00Z">
+        <w:r>
+          <w:rPr>
+            <w:rFonts w:cs="Times New Roman"/>
+          </w:rPr>
+          <w:delText xml:space="preserve">it </w:delText>
+        </w:r>
+      </w:del>
+      <w:ins w:id="31" w:author="Dave Bridges" w:date="2019-11-27T09:34:00Z">
+        <w:r>
+          <w:rPr>
+            <w:rFonts w:cs="Times New Roman"/>
+          </w:rPr>
+          <w:t>that time-restricted feeding</w:t>
+        </w:r>
+        <w:r>
+          <w:rPr>
+            <w:rFonts w:cs="Times New Roman"/>
+          </w:rPr>
+          <w:t xml:space="preserve"> </w:t>
+        </w:r>
+      </w:ins>
+      <w:r>
+        <w:rPr>
+          <w:rFonts w:cs="Times New Roman"/>
+        </w:rPr>
+        <w:t>may be a</w:t>
+      </w:r>
+      <w:del w:id="32" w:author="Dave Bridges" w:date="2019-11-27T09:33:00Z">
+        <w:r>
+          <w:rPr>
+            <w:rFonts w:cs="Times New Roman"/>
+          </w:rPr>
+          <w:delText xml:space="preserve"> uniquely </w:delText>
+        </w:r>
+      </w:del>
+      <w:ins w:id="33" w:author="Dave Bridges" w:date="2019-11-27T09:33:00Z">
+        <w:r>
+          <w:rPr>
+            <w:rFonts w:cs="Times New Roman"/>
+          </w:rPr>
+          <w:t xml:space="preserve">n </w:t>
+        </w:r>
+      </w:ins>
+      <w:r>
+        <w:rPr>
+          <w:rFonts w:cs="Times New Roman"/>
+        </w:rPr>
+        <w:t xml:space="preserve">appropriate strategy for use in insulin resistant pregnant women. </w:t>
+      </w:r>
+      <w:del w:id="34" w:author="Dave Bridges" w:date="2019-11-27T09:35:00Z">
+        <w:r>
+          <w:rPr>
+            <w:rFonts w:cs="Times New Roman"/>
+          </w:rPr>
+          <w:delText>Although many things affected during pregnancy are also affected by TRF, t</w:delText>
+        </w:r>
+      </w:del>
+      <w:ins w:id="35" w:author="Dave Bridges" w:date="2019-11-27T09:35:00Z">
+        <w:r>
+          <w:rPr>
+            <w:rFonts w:cs="Times New Roman"/>
+          </w:rPr>
+          <w:t>T</w:t>
+        </w:r>
+      </w:ins>
+      <w:r>
+        <w:rPr>
+          <w:rFonts w:cs="Times New Roman"/>
+        </w:rPr>
+        <w:t xml:space="preserve">o date, no study has evaluated time-restricted feeding of normal chow in mouse pregnancy. Only one study of time restricted feeding during gestation </w:t>
+      </w:r>
+      <w:del w:id="36" w:author="Dave Bridges" w:date="2019-11-27T09:35:00Z">
+        <w:r>
+          <w:rPr>
+            <w:rFonts w:cs="Times New Roman"/>
+          </w:rPr>
+          <w:delText>was completed</w:delText>
+        </w:r>
+      </w:del>
+      <w:ins w:id="37" w:author="Dave Bridges" w:date="2019-11-27T09:35:00Z">
+        <w:r>
+          <w:rPr>
+            <w:rFonts w:cs="Times New Roman"/>
+          </w:rPr>
+          <w:t>has been published</w:t>
+        </w:r>
+      </w:ins>
+      <w:r>
+        <w:rPr>
+          <w:rFonts w:cs="Times New Roman"/>
+        </w:rPr>
+        <w:t xml:space="preserve">, which utilized 60% high fat diet (HFD) and </w:t>
       </w:r>
       <w:r>
         <w:rPr>
@@ -476,11 +788,45 @@
         <w:rPr>
           <w:rFonts w:cs="Times New Roman"/>
         </w:rPr>
-        <w:t>. This work demonstrated that HFD-TRF feeding led to a similar number of kcals consumed by both HFD-TRF and HFD-AL counterparts. With similar</w:t>
-      </w:r>
-      <w:bookmarkStart w:id="10" w:name="_GoBack"/>
-      <w:bookmarkEnd w:id="10"/>
-      <w:del w:id="11" w:author="Dave Bridges" w:date="2019-11-27T09:29:00Z">
+        <w:t xml:space="preserve">. This work demonstrated that HFD-TRF feeding led to </w:t>
+      </w:r>
+      <w:del w:id="38" w:author="Dave Bridges" w:date="2019-11-27T09:35:00Z">
+        <w:r>
+          <w:rPr>
+            <w:rFonts w:cs="Times New Roman"/>
+          </w:rPr>
+          <w:delText xml:space="preserve">a </w:delText>
+        </w:r>
+      </w:del>
+      <w:r>
+        <w:rPr>
+          <w:rFonts w:cs="Times New Roman"/>
+        </w:rPr>
+        <w:t xml:space="preserve">similar </w:t>
+      </w:r>
+      <w:del w:id="39" w:author="Dave Bridges" w:date="2019-11-27T09:35:00Z">
+        <w:r>
+          <w:rPr>
+            <w:rFonts w:cs="Times New Roman"/>
+          </w:rPr>
+          <w:delText>number of kcals</w:delText>
+        </w:r>
+      </w:del>
+      <w:ins w:id="40" w:author="Dave Bridges" w:date="2019-11-27T09:35:00Z">
+        <w:r>
+          <w:rPr>
+            <w:rFonts w:cs="Times New Roman"/>
+          </w:rPr>
+          <w:t>caloric intake</w:t>
+        </w:r>
+      </w:ins>
+      <w:r>
+        <w:rPr>
+          <w:rFonts w:cs="Times New Roman"/>
+        </w:rPr>
+        <w:t xml:space="preserve"> consumed by both HFD-TRF and HFD-AL</w:t>
+      </w:r>
+      <w:del w:id="41" w:author="Dave Bridges" w:date="2019-11-27T09:36:00Z">
         <w:r>
           <w:rPr>
             <w:rFonts w:cs="Times New Roman"/>
@@ -488,17 +834,131 @@
           <w:delText xml:space="preserve"> </w:delText>
         </w:r>
       </w:del>
-      <w:r>
-        <w:rPr>
-          <w:rFonts w:cs="Times New Roman"/>
-        </w:rPr>
-        <w:t xml:space="preserve"> pre-pregnancy body weight gain between these groups. They failed to look at compartmentalization of the body weight before and during pregnancy, and did not asses maternal insulin sensitivity or glycemia. For this reason, I propose to study the effect of TRF in mice before and during pregnancy.</w:t>
-      </w:r>
-    </w:p>
-    <w:p>
-      <w:pPr>
-        <w:rPr>
-          <w:ins w:id="12" w:author="Molly Carter" w:date="2019-08-21T09:12:00Z"/>
+      <w:ins w:id="42" w:author="Dave Bridges" w:date="2019-11-27T09:36:00Z">
+        <w:r>
+          <w:rPr>
+            <w:rFonts w:cs="Times New Roman"/>
+          </w:rPr>
+          <w:t xml:space="preserve"> (</w:t>
+        </w:r>
+        <w:r>
+          <w:rPr>
+            <w:rFonts w:cs="Times New Roman"/>
+            <w:i/>
+            <w:rPrChange w:id="43" w:author="Dave Bridges" w:date="2019-11-27T09:36:00Z">
+              <w:rPr>
+                <w:rFonts w:cs="Times New Roman"/>
+              </w:rPr>
+            </w:rPrChange>
+          </w:rPr>
+          <w:t>ad libitum</w:t>
+        </w:r>
+        <w:r>
+          <w:rPr>
+            <w:rFonts w:cs="Times New Roman"/>
+          </w:rPr>
+          <w:t xml:space="preserve">) </w:t>
+        </w:r>
+      </w:ins>
+      <w:r>
+        <w:rPr>
+          <w:rFonts w:cs="Times New Roman"/>
+        </w:rPr>
+        <w:t>counterparts</w:t>
+      </w:r>
+      <w:del w:id="44" w:author="Dave Bridges" w:date="2019-11-27T09:36:00Z">
+        <w:r>
+          <w:rPr>
+            <w:rFonts w:cs="Times New Roman"/>
+          </w:rPr>
+          <w:delText>. With</w:delText>
+        </w:r>
+      </w:del>
+      <w:ins w:id="45" w:author="Dave Bridges" w:date="2019-11-27T09:36:00Z">
+        <w:r>
+          <w:rPr>
+            <w:rFonts w:cs="Times New Roman"/>
+          </w:rPr>
+          <w:t>, with</w:t>
+        </w:r>
+      </w:ins>
+      <w:r>
+        <w:rPr>
+          <w:rFonts w:cs="Times New Roman"/>
+        </w:rPr>
+        <w:t xml:space="preserve"> similar</w:t>
+      </w:r>
+      <w:del w:id="46" w:author="Dave Bridges" w:date="2019-11-27T09:29:00Z">
+        <w:r>
+          <w:rPr>
+            <w:rFonts w:cs="Times New Roman"/>
+          </w:rPr>
+          <w:delText xml:space="preserve"> </w:delText>
+        </w:r>
+      </w:del>
+      <w:r>
+        <w:rPr>
+          <w:rFonts w:cs="Times New Roman"/>
+        </w:rPr>
+        <w:t xml:space="preserve"> pre-pregnancy body weight gain between these groups. </w:t>
+      </w:r>
+      <w:del w:id="47" w:author="Dave Bridges" w:date="2019-11-27T09:36:00Z">
+        <w:r>
+          <w:rPr>
+            <w:rFonts w:cs="Times New Roman"/>
+          </w:rPr>
+          <w:delText>They failed to look at compartmentalization of the body weight before and during</w:delText>
+        </w:r>
+      </w:del>
+      <w:ins w:id="48" w:author="Dave Bridges" w:date="2019-11-27T09:36:00Z">
+        <w:r>
+          <w:rPr>
+            <w:rFonts w:cs="Times New Roman"/>
+          </w:rPr>
+          <w:t>This study did not evaluate body composition</w:t>
+        </w:r>
+      </w:ins>
+      <w:del w:id="49" w:author="Dave Bridges" w:date="2019-11-27T09:36:00Z">
+        <w:r>
+          <w:rPr>
+            <w:rFonts w:cs="Times New Roman"/>
+          </w:rPr>
+          <w:delText xml:space="preserve"> pregnancy</w:delText>
+        </w:r>
+      </w:del>
+      <w:r>
+        <w:rPr>
+          <w:rFonts w:cs="Times New Roman"/>
+        </w:rPr>
+        <w:t>, and did not asses maternal insulin sensitivity or glycemi</w:t>
+      </w:r>
+      <w:ins w:id="50" w:author="Dave Bridges" w:date="2019-11-27T09:36:00Z">
+        <w:r>
+          <w:rPr>
+            <w:rFonts w:cs="Times New Roman"/>
+          </w:rPr>
+          <w:t>c control</w:t>
+        </w:r>
+      </w:ins>
+      <w:del w:id="51" w:author="Dave Bridges" w:date="2019-11-27T09:36:00Z">
+        <w:r>
+          <w:rPr>
+            <w:rFonts w:cs="Times New Roman"/>
+          </w:rPr>
+          <w:delText>a</w:delText>
+        </w:r>
+      </w:del>
+      <w:r>
+        <w:rPr>
+          <w:rFonts w:cs="Times New Roman"/>
+        </w:rPr>
+        <w:t>. For this reason, I propose to study the effect of TRF in mice before and during pregnancy.</w:t>
+      </w:r>
+    </w:p>
+    <w:p>
+      <w:pPr>
+        <w:rPr>
+          <w:ins w:id="52" w:author="Molly Carter" w:date="2019-08-21T09:12:00Z"/>
         </w:rPr>
       </w:pPr>
     </w:p>
@@ -506,6 +966,7 @@
       <w:pPr>
         <w:pStyle w:val="Heading3"/>
       </w:pPr>
+      <w:commentRangeStart w:id="53"/>
       <w:r>
         <w:t>Pregnancy is a crit</w:t>
       </w:r>
@@ -521,18 +982,71 @@
       <w:r>
         <w:t>health and physiological adaptation</w:t>
       </w:r>
-    </w:p>
-    <w:p>
-      <w:pPr>
-        <w:rPr>
-          <w:rFonts w:cs="Times New Roman"/>
-        </w:rPr>
-      </w:pPr>
-      <w:r>
-        <w:rPr>
-          <w:rFonts w:cs="Times New Roman"/>
-        </w:rPr>
-        <w:t>Nutrient composition and nutrient restriction have been well studied in the physiological state of pregnancy</w:t>
+      <w:commentRangeEnd w:id="53"/>
+      <w:r>
+        <w:rPr>
+          <w:rStyle w:val="CommentReference"/>
+          <w:rFonts w:ascii="Times New Roman" w:eastAsiaTheme="minorHAnsi" w:hAnsi="Times New Roman" w:cstheme="minorBidi"/>
+          <w:color w:val="auto"/>
+        </w:rPr>
+        <w:commentReference w:id="53"/>
+      </w:r>
+    </w:p>
+    <w:p>
+      <w:pPr>
+        <w:rPr>
+          <w:rFonts w:cs="Times New Roman"/>
+        </w:rPr>
+      </w:pPr>
+      <w:del w:id="54" w:author="Dave Bridges" w:date="2019-11-27T09:38:00Z">
+        <w:r>
+          <w:rPr>
+            <w:rFonts w:cs="Times New Roman"/>
+          </w:rPr>
+          <w:delText>Nutrient composition</w:delText>
+        </w:r>
+      </w:del>
+      <w:ins w:id="55" w:author="Dave Bridges" w:date="2019-11-27T09:38:00Z">
+        <w:r>
+          <w:rPr>
+            <w:rFonts w:cs="Times New Roman"/>
+          </w:rPr>
+          <w:t>Nutrition</w:t>
+        </w:r>
+      </w:ins>
+      <w:r>
+        <w:rPr>
+          <w:rFonts w:cs="Times New Roman"/>
+        </w:rPr>
+        <w:t xml:space="preserve"> </w:t>
+      </w:r>
+      <w:proofErr w:type="spellStart"/>
+      <w:r>
+        <w:rPr>
+          <w:rFonts w:cs="Times New Roman"/>
+        </w:rPr>
+        <w:t>and</w:t>
+      </w:r>
+      <w:proofErr w:type="spellEnd"/>
+      <w:r>
+        <w:rPr>
+          <w:rFonts w:cs="Times New Roman"/>
+        </w:rPr>
+        <w:t xml:space="preserve"> nutrient restriction have been well studied in </w:t>
+      </w:r>
+      <w:del w:id="56" w:author="Dave Bridges" w:date="2019-11-27T09:38:00Z">
+        <w:r>
+          <w:rPr>
+            <w:rFonts w:cs="Times New Roman"/>
+          </w:rPr>
+          <w:delText xml:space="preserve">the physiological state of </w:delText>
+        </w:r>
+      </w:del>
+      <w:r>
+        <w:rPr>
+          <w:rFonts w:cs="Times New Roman"/>
+        </w:rPr>
+        <w:t>pregnancy</w:t>
       </w:r>
       <w:r>
         <w:rPr>
@@ -540,11 +1054,27 @@
         </w:rPr>
         <w:t xml:space="preserve">. </w:t>
       </w:r>
-      <w:r>
-        <w:rPr>
-          <w:rFonts w:cs="Times New Roman"/>
-        </w:rPr>
-        <w:t xml:space="preserve">There is sufficient evidence to support that diet </w:t>
+      <w:del w:id="57" w:author="Dave Bridges" w:date="2019-11-27T09:38:00Z">
+        <w:r>
+          <w:rPr>
+            <w:rFonts w:cs="Times New Roman"/>
+          </w:rPr>
+          <w:delText>There is sufficient evidence to support that d</w:delText>
+        </w:r>
+      </w:del>
+      <w:ins w:id="58" w:author="Dave Bridges" w:date="2019-11-27T09:38:00Z">
+        <w:r>
+          <w:rPr>
+            <w:rFonts w:cs="Times New Roman"/>
+          </w:rPr>
+          <w:t>D</w:t>
+        </w:r>
+      </w:ins>
+      <w:r>
+        <w:rPr>
+          <w:rFonts w:cs="Times New Roman"/>
+        </w:rPr>
+        <w:t xml:space="preserve">iet </w:t>
       </w:r>
       <w:r>
         <w:rPr>
@@ -588,12 +1118,35 @@
         </w:rPr>
         <w:t xml:space="preserve">). </w:t>
       </w:r>
-      <w:r>
-        <w:rPr>
-          <w:rFonts w:cs="Times New Roman"/>
-        </w:rPr>
-        <w:t xml:space="preserve">There have been studies that investigate maternal food restriction in both human and animal models. One such study that is largely credited with the burgeoning of the </w:t>
-      </w:r>
+      <w:del w:id="59" w:author="Dave Bridges" w:date="2019-11-27T09:39:00Z">
+        <w:r>
+          <w:rPr>
+            <w:rFonts w:cs="Times New Roman"/>
+          </w:rPr>
+          <w:delText xml:space="preserve">There have been studies that investigate maternal food restriction in both human and animal models. </w:delText>
+        </w:r>
+      </w:del>
+      <w:r>
+        <w:rPr>
+          <w:rFonts w:cs="Times New Roman"/>
+        </w:rPr>
+        <w:t>One such study</w:t>
+      </w:r>
+      <w:ins w:id="60" w:author="Dave Bridges" w:date="2019-11-27T09:39:00Z">
+        <w:r>
+          <w:rPr>
+            <w:rFonts w:cs="Times New Roman"/>
+          </w:rPr>
+          <w:t xml:space="preserve"> of maternal food restriction</w:t>
+        </w:r>
+      </w:ins>
+      <w:r>
+        <w:rPr>
+          <w:rFonts w:cs="Times New Roman"/>
+        </w:rPr>
+        <w:t xml:space="preserve"> that is largely credited with the burgeoning of the </w:t>
+      </w:r>
+      <w:commentRangeStart w:id="61"/>
       <w:proofErr w:type="spellStart"/>
       <w:r>
         <w:rPr>
@@ -606,7 +1159,20 @@
         <w:rPr>
           <w:rFonts w:cs="Times New Roman"/>
         </w:rPr>
-        <w:t xml:space="preserve"> field is that of </w:t>
+        <w:t xml:space="preserve"> </w:t>
+      </w:r>
+      <w:commentRangeEnd w:id="61"/>
+      <w:r>
+        <w:rPr>
+          <w:rStyle w:val="CommentReference"/>
+        </w:rPr>
+        <w:commentReference w:id="61"/>
+      </w:r>
+      <w:r>
+        <w:rPr>
+          <w:rFonts w:cs="Times New Roman"/>
+        </w:rPr>
+        <w:t xml:space="preserve">field is that of </w:t>
       </w:r>
       <w:r>
         <w:rPr>
@@ -624,13 +1190,33 @@
         <w:rPr>
           <w:rFonts w:cs="Times New Roman"/>
         </w:rPr>
-        <w:t xml:space="preserve">during extreme rationing in WWII had a profound effect </w:t>
-      </w:r>
-      <w:r>
-        <w:rPr>
-          <w:rFonts w:cs="Times New Roman"/>
-        </w:rPr>
-        <w:t>on offspring insulin signaling later in life</w:t>
+        <w:t xml:space="preserve">during extreme rationing in WWII had a </w:t>
+      </w:r>
+      <w:commentRangeStart w:id="62"/>
+      <w:r>
+        <w:rPr>
+          <w:rFonts w:cs="Times New Roman"/>
+        </w:rPr>
+        <w:t xml:space="preserve">profound effect </w:t>
+      </w:r>
+      <w:r>
+        <w:rPr>
+          <w:rFonts w:cs="Times New Roman"/>
+        </w:rPr>
+        <w:t xml:space="preserve">on offspring insulin signaling </w:t>
+      </w:r>
+      <w:commentRangeEnd w:id="62"/>
+      <w:r>
+        <w:rPr>
+          <w:rStyle w:val="CommentReference"/>
+        </w:rPr>
+        <w:commentReference w:id="62"/>
+      </w:r>
+      <w:r>
+        <w:rPr>
+          <w:rFonts w:cs="Times New Roman"/>
+        </w:rPr>
+        <w:t>later in life</w:t>
       </w:r>
       <w:r>
         <w:rPr>
@@ -673,14 +1259,154 @@
         <w:rPr>
           <w:rFonts w:cs="Times New Roman"/>
         </w:rPr>
-        <w:t xml:space="preserve">. Other, less severe instance of food restriction have also been investigated during pregnancy. One of the most well-studied would be that of Ramadan fasting. </w:t>
-      </w:r>
-      <w:r>
-        <w:rPr>
-          <w:rFonts w:cs="Times New Roman"/>
-        </w:rPr>
-        <w:t>It has been demonstrated by multiple studies that conception and gestation during the Ramadan fasting can increase prevalence of low birth weight babies</w:t>
-      </w:r>
+        <w:t xml:space="preserve">. Other, less severe instance of food restriction have also been investigated during pregnancy. </w:t>
+      </w:r>
+      <w:del w:id="63" w:author="Dave Bridges" w:date="2019-11-27T09:40:00Z">
+        <w:r>
+          <w:rPr>
+            <w:rFonts w:cs="Times New Roman"/>
+          </w:rPr>
+          <w:delText xml:space="preserve">One </w:delText>
+        </w:r>
+      </w:del>
+      <w:ins w:id="64" w:author="Dave Bridges" w:date="2019-11-27T09:40:00Z">
+        <w:r>
+          <w:rPr>
+            <w:rFonts w:cs="Times New Roman"/>
+          </w:rPr>
+          <w:t>Another example</w:t>
+        </w:r>
+        <w:r>
+          <w:rPr>
+            <w:rFonts w:cs="Times New Roman"/>
+          </w:rPr>
+          <w:t xml:space="preserve"> </w:t>
+        </w:r>
+      </w:ins>
+      <w:del w:id="65" w:author="Dave Bridges" w:date="2019-11-27T09:40:00Z">
+        <w:r>
+          <w:rPr>
+            <w:rFonts w:cs="Times New Roman"/>
+          </w:rPr>
+          <w:delText>of the most well-studied would</w:delText>
+        </w:r>
+      </w:del>
+      <w:ins w:id="66" w:author="Dave Bridges" w:date="2019-11-27T09:40:00Z">
+        <w:r>
+          <w:rPr>
+            <w:rFonts w:cs="Times New Roman"/>
+          </w:rPr>
+          <w:t>is</w:t>
+        </w:r>
+      </w:ins>
+      <w:r>
+        <w:rPr>
+          <w:rFonts w:cs="Times New Roman"/>
+        </w:rPr>
+        <w:t xml:space="preserve"> </w:t>
+      </w:r>
+      <w:commentRangeStart w:id="67"/>
+      <w:del w:id="68" w:author="Dave Bridges" w:date="2019-11-27T09:40:00Z">
+        <w:r>
+          <w:rPr>
+            <w:rFonts w:cs="Times New Roman"/>
+          </w:rPr>
+          <w:delText xml:space="preserve">be that of </w:delText>
+        </w:r>
+      </w:del>
+      <w:r>
+        <w:rPr>
+          <w:rFonts w:cs="Times New Roman"/>
+        </w:rPr>
+        <w:t>Ramadan fasting</w:t>
+      </w:r>
+      <w:commentRangeEnd w:id="67"/>
+      <w:r>
+        <w:rPr>
+          <w:rStyle w:val="CommentReference"/>
+        </w:rPr>
+        <w:commentReference w:id="67"/>
+      </w:r>
+      <w:r>
+        <w:rPr>
+          <w:rFonts w:cs="Times New Roman"/>
+        </w:rPr>
+        <w:t xml:space="preserve">. </w:t>
+      </w:r>
+      <w:del w:id="69" w:author="Dave Bridges" w:date="2019-11-27T09:41:00Z">
+        <w:r>
+          <w:rPr>
+            <w:rFonts w:cs="Times New Roman"/>
+          </w:rPr>
+          <w:delText>It has been demonstrated by multiple studies that conception</w:delText>
+        </w:r>
+      </w:del>
+      <w:ins w:id="70" w:author="Dave Bridges" w:date="2019-11-27T09:41:00Z">
+        <w:r>
+          <w:rPr>
+            <w:rFonts w:cs="Times New Roman"/>
+          </w:rPr>
+          <w:t>Conception</w:t>
+        </w:r>
+      </w:ins>
+      <w:r>
+        <w:rPr>
+          <w:rFonts w:cs="Times New Roman"/>
+        </w:rPr>
+        <w:t xml:space="preserve"> and gestation during </w:t>
+      </w:r>
+      <w:del w:id="71" w:author="Dave Bridges" w:date="2019-11-27T09:41:00Z">
+        <w:r>
+          <w:rPr>
+            <w:rFonts w:cs="Times New Roman"/>
+          </w:rPr>
+          <w:delText xml:space="preserve">the </w:delText>
+        </w:r>
+      </w:del>
+      <w:r>
+        <w:rPr>
+          <w:rFonts w:cs="Times New Roman"/>
+        </w:rPr>
+        <w:t xml:space="preserve">Ramadan fasting </w:t>
+      </w:r>
+      <w:ins w:id="72" w:author="Dave Bridges" w:date="2019-11-27T09:41:00Z">
+        <w:r>
+          <w:rPr>
+            <w:rFonts w:cs="Times New Roman"/>
+          </w:rPr>
+          <w:t xml:space="preserve">has been shown to </w:t>
+        </w:r>
+      </w:ins>
+      <w:del w:id="73" w:author="Dave Bridges" w:date="2019-11-27T09:41:00Z">
+        <w:r>
+          <w:rPr>
+            <w:rFonts w:cs="Times New Roman"/>
+          </w:rPr>
+          <w:delText>can increase</w:delText>
+        </w:r>
+      </w:del>
+      <w:ins w:id="74" w:author="Dave Bridges" w:date="2019-11-27T09:40:00Z">
+        <w:r>
+          <w:rPr>
+            <w:rFonts w:cs="Times New Roman"/>
+          </w:rPr>
+          <w:t>the</w:t>
+        </w:r>
+      </w:ins>
+      <w:r>
+        <w:rPr>
+          <w:rFonts w:cs="Times New Roman"/>
+        </w:rPr>
+        <w:t xml:space="preserve"> prevalence of low birth weight babies</w:t>
+      </w:r>
+      <w:ins w:id="75" w:author="Dave Bridges" w:date="2019-11-27T09:41:00Z">
+        <w:r>
+          <w:rPr>
+            <w:rFonts w:cs="Times New Roman"/>
+          </w:rPr>
+          <w:t xml:space="preserve"> in some </w:t>
+        </w:r>
+      </w:ins>
       <w:r>
         <w:rPr>
           <w:rFonts w:cs="Times New Roman"/>
@@ -704,23 +1430,7 @@
           <w:rFonts w:cs="Times New Roman"/>
           <w:noProof/>
         </w:rPr>
-        <w:t>(</w:t>
-      </w:r>
-      <w:proofErr w:type="spellStart"/>
-      <w:r>
-        <w:rPr>
-          <w:rFonts w:cs="Times New Roman"/>
-          <w:noProof/>
-        </w:rPr>
-        <w:t>Opaneye</w:t>
-      </w:r>
-      <w:proofErr w:type="spellEnd"/>
-      <w:r>
-        <w:rPr>
-          <w:rFonts w:cs="Times New Roman"/>
-          <w:noProof/>
-        </w:rPr>
-        <w:t>, Villegas, &amp; Abdel Azeim, 1990; Ziaee et al., 2010)</w:t>
+        <w:t>(Opaneye, Villegas, &amp; Abdel Azeim, 1990; Ziaee et al., 2010)</w:t>
       </w:r>
       <w:r>
         <w:rPr>
@@ -728,12 +1438,22 @@
         </w:rPr>
         <w:fldChar w:fldCharType="end"/>
       </w:r>
-      <w:r>
-        <w:rPr>
-          <w:rFonts w:cs="Times New Roman"/>
-        </w:rPr>
-        <w:t xml:space="preserve">. This is not a universal finding, as participation in Ramadan fasting in other studies exhibited no effect on birth weight </w:t>
-      </w:r>
+      <w:ins w:id="76" w:author="Dave Bridges" w:date="2019-11-27T09:42:00Z">
+        <w:r>
+          <w:rPr>
+            <w:rFonts w:cs="Times New Roman"/>
+          </w:rPr>
+          <w:t xml:space="preserve"> but not all </w:t>
+        </w:r>
+      </w:ins>
+      <w:del w:id="77" w:author="Dave Bridges" w:date="2019-11-27T09:42:00Z">
+        <w:r>
+          <w:rPr>
+            <w:rFonts w:cs="Times New Roman"/>
+          </w:rPr>
+          <w:delText xml:space="preserve">. This is not a universal finding, as participation in Ramadan fasting in other studies exhibited no effect on birth weight </w:delText>
+        </w:r>
+      </w:del>
       <w:r>
         <w:rPr>
           <w:rFonts w:cs="Times New Roman"/>
@@ -764,29 +1484,117 @@
         </w:rPr>
         <w:fldChar w:fldCharType="end"/>
       </w:r>
+      <w:ins w:id="78" w:author="Dave Bridges" w:date="2019-11-27T09:42:00Z">
+        <w:r>
+          <w:rPr>
+            <w:rFonts w:cs="Times New Roman"/>
+          </w:rPr>
+          <w:t xml:space="preserve"> reports</w:t>
+        </w:r>
+      </w:ins>
       <w:r>
         <w:rPr>
           <w:rFonts w:cs="Times New Roman"/>
         </w:rPr>
         <w:t xml:space="preserve">. </w:t>
       </w:r>
-      <w:r>
-        <w:rPr>
-          <w:rFonts w:cs="Times New Roman"/>
-        </w:rPr>
-        <w:t>However, as Ramadan fasting is not only time restriction of feeding, but also chrono</w:t>
-      </w:r>
-      <w:r>
-        <w:rPr>
-          <w:rFonts w:cs="Times New Roman"/>
-        </w:rPr>
-        <w:t>-</w:t>
-      </w:r>
-      <w:r>
-        <w:rPr>
-          <w:rFonts w:cs="Times New Roman"/>
-        </w:rPr>
-        <w:t>disruption in sleep/wake patterns, I propose that time-restricted feeding is a different mode</w:t>
+      <w:del w:id="79" w:author="Dave Bridges" w:date="2019-11-27T09:42:00Z">
+        <w:r>
+          <w:rPr>
+            <w:rFonts w:cs="Times New Roman"/>
+          </w:rPr>
+          <w:delText>However, as Ramadan fasting is not only time restriction of feeding, but also chrono</w:delText>
+        </w:r>
+        <w:r>
+          <w:rPr>
+            <w:rFonts w:cs="Times New Roman"/>
+          </w:rPr>
+          <w:delText>-</w:delText>
+        </w:r>
+        <w:r>
+          <w:rPr>
+            <w:rFonts w:cs="Times New Roman"/>
+          </w:rPr>
+          <w:delText>disruption in sleep/wake patterns, I propose that time-restricted feeding is a different mode</w:delText>
+        </w:r>
+        <w:r>
+          <w:rPr>
+            <w:rFonts w:cs="Times New Roman"/>
+          </w:rPr>
+          <w:delText xml:space="preserve"> </w:delText>
+        </w:r>
+        <w:r>
+          <w:rPr>
+            <w:rFonts w:cs="Times New Roman"/>
+          </w:rPr>
+          <w:delText xml:space="preserve">of restrictive feeding practice, and therefore would have distinct effects from Ramadan fasting.  </w:delText>
+        </w:r>
+      </w:del>
+    </w:p>
+    <w:p>
+      <w:pPr>
+        <w:rPr>
+          <w:rFonts w:cs="Times New Roman"/>
+        </w:rPr>
+      </w:pPr>
+    </w:p>
+    <w:p>
+      <w:pPr>
+        <w:rPr>
+          <w:rFonts w:cs="Times New Roman"/>
+        </w:rPr>
+      </w:pPr>
+      <w:r>
+        <w:rPr>
+          <w:rFonts w:cs="Times New Roman"/>
+        </w:rPr>
+        <w:t xml:space="preserve">Pregnancy is a time of profound physiological change for expectant mothers; including the onset of insulin resistance without hyperglycemia and increases in body weight and food intake. </w:t>
+      </w:r>
+      <w:moveToRangeStart w:id="80" w:author="Dave Bridges" w:date="2019-11-27T09:43:00Z" w:name="move25740219"/>
+      <w:moveTo w:id="81" w:author="Dave Bridges" w:date="2019-11-27T09:43:00Z">
+        <w:r>
+          <w:rPr>
+            <w:rFonts w:cs="Times New Roman"/>
+          </w:rPr>
+          <w:t xml:space="preserve">The physiological adaptations to pregnancy are thought to maximize nutrient availability for the fetus. </w:t>
+        </w:r>
+      </w:moveTo>
+      <w:moveToRangeEnd w:id="80"/>
+      <w:proofErr w:type="gramStart"/>
+      <w:r>
+        <w:rPr>
+          <w:rFonts w:cs="Times New Roman"/>
+        </w:rPr>
+        <w:t>This  suggests</w:t>
+      </w:r>
+      <w:proofErr w:type="gramEnd"/>
+      <w:r>
+        <w:rPr>
+          <w:rFonts w:cs="Times New Roman"/>
+        </w:rPr>
+        <w:t xml:space="preserve"> there is a </w:t>
+      </w:r>
+      <w:del w:id="82" w:author="Dave Bridges" w:date="2019-11-27T09:43:00Z">
+        <w:r>
+          <w:rPr>
+            <w:rFonts w:cs="Times New Roman"/>
+          </w:rPr>
+          <w:delText>molecular driver</w:delText>
+        </w:r>
+      </w:del>
+      <w:ins w:id="83" w:author="Dave Bridges" w:date="2019-11-27T09:43:00Z">
+        <w:r>
+          <w:rPr>
+            <w:rFonts w:cs="Times New Roman"/>
+          </w:rPr>
+          <w:t>physiological mechanism</w:t>
+        </w:r>
+      </w:ins>
+      <w:r>
+        <w:rPr>
+          <w:rFonts w:cs="Times New Roman"/>
+        </w:rPr>
+        <w:t xml:space="preserve"> to reassign</w:t>
       </w:r>
       <w:r>
         <w:rPr>
@@ -798,53 +1606,21 @@
         <w:rPr>
           <w:rFonts w:cs="Times New Roman"/>
         </w:rPr>
-        <w:t xml:space="preserve">of restrictive feeding practice, and therefore would have distinct effects from Ramadan fasting.  </w:t>
-      </w:r>
-    </w:p>
-    <w:p>
-      <w:pPr>
-        <w:rPr>
-          <w:rFonts w:cs="Times New Roman"/>
-        </w:rPr>
-      </w:pPr>
-    </w:p>
-    <w:p>
-      <w:pPr>
-        <w:rPr>
-          <w:rFonts w:cs="Times New Roman"/>
-        </w:rPr>
-      </w:pPr>
-      <w:r>
-        <w:rPr>
-          <w:rFonts w:cs="Times New Roman"/>
-        </w:rPr>
-        <w:t xml:space="preserve">Pregnancy is a time of profound physiological change for expectant mothers; including the onset of insulin resistance without hyperglycemia and increases in body weight and food intake. </w:t>
-      </w:r>
-      <w:proofErr w:type="gramStart"/>
-      <w:r>
-        <w:rPr>
-          <w:rFonts w:cs="Times New Roman"/>
-        </w:rPr>
-        <w:t>This  suggests</w:t>
-      </w:r>
-      <w:proofErr w:type="gramEnd"/>
-      <w:r>
-        <w:rPr>
-          <w:rFonts w:cs="Times New Roman"/>
-        </w:rPr>
-        <w:t xml:space="preserve"> there is a molecular driver to reassign</w:t>
-      </w:r>
-      <w:r>
-        <w:rPr>
-          <w:rFonts w:cs="Times New Roman"/>
-        </w:rPr>
-        <w:t xml:space="preserve"> </w:t>
-      </w:r>
-      <w:r>
-        <w:rPr>
-          <w:rFonts w:cs="Times New Roman"/>
-        </w:rPr>
-        <w:t xml:space="preserve">the desired set point, making the study of pregnancy a relevant and important implication for not only overweight and obese women of childbearing age, but also </w:t>
+        <w:t xml:space="preserve">the desired </w:t>
+      </w:r>
+      <w:ins w:id="84" w:author="Dave Bridges" w:date="2019-11-27T09:43:00Z">
+        <w:r>
+          <w:rPr>
+            <w:rFonts w:cs="Times New Roman"/>
+          </w:rPr>
+          <w:t xml:space="preserve">glycemic </w:t>
+        </w:r>
+      </w:ins>
+      <w:r>
+        <w:rPr>
+          <w:rFonts w:cs="Times New Roman"/>
+        </w:rPr>
+        <w:t xml:space="preserve">set point, making the study of pregnancy a relevant and important implication for not only overweight and obese women of childbearing age, but also </w:t>
       </w:r>
       <w:r>
         <w:rPr>
@@ -858,87 +1634,94 @@
         </w:rPr>
         <w:t xml:space="preserve">. </w:t>
       </w:r>
-      <w:r>
-        <w:rPr>
-          <w:rFonts w:cs="Times New Roman"/>
-        </w:rPr>
-        <w:t xml:space="preserve">The physiological adaptations to pregnancy are thought to maximize nutrient availability for the fetus. </w:t>
-      </w:r>
-    </w:p>
-    <w:p>
-      <w:pPr>
-        <w:rPr>
-          <w:rFonts w:cs="Times New Roman"/>
-        </w:rPr>
-      </w:pPr>
-      <w:r>
-        <w:rPr>
-          <w:rFonts w:cs="Times New Roman"/>
-          <w:noProof/>
-        </w:rPr>
-        <w:drawing>
-          <wp:anchor distT="0" distB="0" distL="114300" distR="114300" simplePos="0" relativeHeight="251659264" behindDoc="1" locked="0" layoutInCell="1" allowOverlap="1" wp14:anchorId="07C4E6F3" wp14:editId="74A21189">
-            <wp:simplePos x="0" y="0"/>
-            <wp:positionH relativeFrom="column">
-              <wp:posOffset>4517101</wp:posOffset>
-            </wp:positionH>
-            <wp:positionV relativeFrom="paragraph">
-              <wp:posOffset>214</wp:posOffset>
-            </wp:positionV>
-            <wp:extent cx="2214880" cy="1533525"/>
-            <wp:effectExtent l="0" t="0" r="0" b="3175"/>
-            <wp:wrapSquare wrapText="bothSides"/>
-            <wp:docPr id="4" name="Picture 4"/>
-            <wp:cNvGraphicFramePr>
-              <a:graphicFrameLocks xmlns:a="http://schemas.openxmlformats.org/drawingml/2006/main" noChangeAspect="1"/>
-            </wp:cNvGraphicFramePr>
-            <a:graphic xmlns:a="http://schemas.openxmlformats.org/drawingml/2006/main">
-              <a:graphicData uri="http://schemas.openxmlformats.org/drawingml/2006/picture">
-                <pic:pic xmlns:pic="http://schemas.openxmlformats.org/drawingml/2006/picture">
-                  <pic:nvPicPr>
-                    <pic:cNvPr id="4" name="graphs-2.pdf"/>
-                    <pic:cNvPicPr/>
-                  </pic:nvPicPr>
-                  <pic:blipFill rotWithShape="1">
-                    <a:blip r:embed="rId9">
+      <w:moveFromRangeStart w:id="85" w:author="Dave Bridges" w:date="2019-11-27T09:43:00Z" w:name="move25740219"/>
+      <w:moveFrom w:id="86" w:author="Dave Bridges" w:date="2019-11-27T09:43:00Z">
+        <w:r>
+          <w:rPr>
+            <w:rFonts w:cs="Times New Roman"/>
+          </w:rPr>
+          <w:t xml:space="preserve">The physiological adaptations to pregnancy are thought to maximize nutrient availability for the fetus. </w:t>
+        </w:r>
+      </w:moveFrom>
+      <w:moveFromRangeEnd w:id="85"/>
+    </w:p>
+    <w:p>
+      <w:pPr>
+        <w:rPr>
+          <w:rFonts w:cs="Times New Roman"/>
+        </w:rPr>
+      </w:pPr>
+      <w:del w:id="87" w:author="Dave Bridges" w:date="2019-11-27T09:44:00Z">
+        <w:r>
+          <w:rPr>
+            <w:rFonts w:cs="Times New Roman"/>
+            <w:noProof/>
+          </w:rPr>
+          <w:lastRenderedPageBreak/>
+          <w:drawing>
+            <wp:anchor distT="0" distB="0" distL="114300" distR="114300" simplePos="0" relativeHeight="251659264" behindDoc="1" locked="0" layoutInCell="1" allowOverlap="1" wp14:anchorId="07C4E6F3" wp14:editId="4EBFB979">
+              <wp:simplePos x="0" y="0"/>
+              <wp:positionH relativeFrom="column">
+                <wp:posOffset>4517101</wp:posOffset>
+              </wp:positionH>
+              <wp:positionV relativeFrom="paragraph">
+                <wp:posOffset>214</wp:posOffset>
+              </wp:positionV>
+              <wp:extent cx="2214880" cy="1533525"/>
+              <wp:effectExtent l="0" t="0" r="0" b="3175"/>
+              <wp:wrapSquare wrapText="bothSides"/>
+              <wp:docPr id="4" name="Picture 4"/>
+              <wp:cNvGraphicFramePr>
+                <a:graphicFrameLocks xmlns:a="http://schemas.openxmlformats.org/drawingml/2006/main" noChangeAspect="1"/>
+              </wp:cNvGraphicFramePr>
+              <a:graphic xmlns:a="http://schemas.openxmlformats.org/drawingml/2006/main">
+                <a:graphicData uri="http://schemas.openxmlformats.org/drawingml/2006/picture">
+                  <pic:pic xmlns:pic="http://schemas.openxmlformats.org/drawingml/2006/picture">
+                    <pic:nvPicPr>
+                      <pic:cNvPr id="4" name="graphs-2.pdf"/>
+                      <pic:cNvPicPr/>
+                    </pic:nvPicPr>
+                    <pic:blipFill rotWithShape="1">
+                      <a:blip r:embed="rId12">
+                        <a:extLst>
+                          <a:ext uri="{28A0092B-C50C-407E-A947-70E740481C1C}">
+                            <a14:useLocalDpi xmlns:a14="http://schemas.microsoft.com/office/drawing/2010/main" val="0"/>
+                          </a:ext>
+                        </a:extLst>
+                      </a:blip>
+                      <a:srcRect/>
+                      <a:stretch/>
+                    </pic:blipFill>
+                    <pic:spPr bwMode="auto">
+                      <a:xfrm>
+                        <a:off x="0" y="0"/>
+                        <a:ext cx="2214880" cy="1533525"/>
+                      </a:xfrm>
+                      <a:prstGeom prst="rect">
+                        <a:avLst/>
+                      </a:prstGeom>
+                      <a:ln>
+                        <a:noFill/>
+                      </a:ln>
                       <a:extLst>
-                        <a:ext uri="{28A0092B-C50C-407E-A947-70E740481C1C}">
-                          <a14:useLocalDpi xmlns:a14="http://schemas.microsoft.com/office/drawing/2010/main" val="0"/>
+                        <a:ext uri="{53640926-AAD7-44D8-BBD7-CCE9431645EC}">
+                          <a14:shadowObscured xmlns:a14="http://schemas.microsoft.com/office/drawing/2010/main"/>
                         </a:ext>
                       </a:extLst>
-                    </a:blip>
-                    <a:srcRect/>
-                    <a:stretch/>
-                  </pic:blipFill>
-                  <pic:spPr bwMode="auto">
-                    <a:xfrm>
-                      <a:off x="0" y="0"/>
-                      <a:ext cx="2214880" cy="1533525"/>
-                    </a:xfrm>
-                    <a:prstGeom prst="rect">
-                      <a:avLst/>
-                    </a:prstGeom>
-                    <a:ln>
-                      <a:noFill/>
-                    </a:ln>
-                    <a:extLst>
-                      <a:ext uri="{53640926-AAD7-44D8-BBD7-CCE9431645EC}">
-                        <a14:shadowObscured xmlns:a14="http://schemas.microsoft.com/office/drawing/2010/main"/>
-                      </a:ext>
-                    </a:extLst>
-                  </pic:spPr>
-                </pic:pic>
-              </a:graphicData>
-            </a:graphic>
-            <wp14:sizeRelH relativeFrom="page">
-              <wp14:pctWidth>0</wp14:pctWidth>
-            </wp14:sizeRelH>
-            <wp14:sizeRelV relativeFrom="page">
-              <wp14:pctHeight>0</wp14:pctHeight>
-            </wp14:sizeRelV>
-          </wp:anchor>
-        </w:drawing>
-      </w:r>
+                    </pic:spPr>
+                  </pic:pic>
+                </a:graphicData>
+              </a:graphic>
+              <wp14:sizeRelH relativeFrom="page">
+                <wp14:pctWidth>0</wp14:pctWidth>
+              </wp14:sizeRelH>
+              <wp14:sizeRelV relativeFrom="page">
+                <wp14:pctHeight>0</wp14:pctHeight>
+              </wp14:sizeRelV>
+            </wp:anchor>
+          </w:drawing>
+        </w:r>
+      </w:del>
     </w:p>
     <w:p>
       <w:pPr>
@@ -957,6 +1740,237 @@
           <w:rFonts w:cs="Times New Roman"/>
         </w:rPr>
       </w:pPr>
+      <w:ins w:id="88" w:author="Dave Bridges" w:date="2019-11-27T09:43:00Z">
+        <w:r>
+          <w:rPr>
+            <w:rFonts w:cs="Times New Roman"/>
+            <w:noProof/>
+          </w:rPr>
+          <mc:AlternateContent>
+            <mc:Choice Requires="wps">
+              <w:drawing>
+                <wp:anchor distT="0" distB="0" distL="114300" distR="114300" simplePos="0" relativeHeight="251662336" behindDoc="0" locked="0" layoutInCell="1" allowOverlap="1" wp14:anchorId="13F78E3C" wp14:editId="5FBBCB6E">
+                  <wp:simplePos x="0" y="0"/>
+                  <wp:positionH relativeFrom="column">
+                    <wp:posOffset>3743960</wp:posOffset>
+                  </wp:positionH>
+                  <wp:positionV relativeFrom="paragraph">
+                    <wp:posOffset>55880</wp:posOffset>
+                  </wp:positionV>
+                  <wp:extent cx="2029460" cy="2120900"/>
+                  <wp:effectExtent l="0" t="0" r="2540" b="0"/>
+                  <wp:wrapSquare wrapText="left"/>
+                  <wp:docPr id="5" name="Text Box 5"/>
+                  <wp:cNvGraphicFramePr/>
+                  <a:graphic xmlns:a="http://schemas.openxmlformats.org/drawingml/2006/main">
+                    <a:graphicData uri="http://schemas.microsoft.com/office/word/2010/wordprocessingShape">
+                      <wps:wsp>
+                        <wps:cNvSpPr txBox="1"/>
+                        <wps:spPr>
+                          <a:xfrm>
+                            <a:off x="0" y="0"/>
+                            <a:ext cx="2029460" cy="2120900"/>
+                          </a:xfrm>
+                          <a:prstGeom prst="rect">
+                            <a:avLst/>
+                          </a:prstGeom>
+                          <a:solidFill>
+                            <a:schemeClr val="lt1"/>
+                          </a:solidFill>
+                          <a:ln w="6350">
+                            <a:noFill/>
+                          </a:ln>
+                        </wps:spPr>
+                        <wps:txbx>
+                          <w:txbxContent>
+                            <w:p>
+                              <w:pPr>
+                                <w:rPr>
+                                  <w:ins w:id="89" w:author="Dave Bridges" w:date="2019-11-27T09:28:00Z"/>
+                                </w:rPr>
+                              </w:pPr>
+                              <w:ins w:id="90" w:author="Dave Bridges" w:date="2019-11-27T09:43:00Z">
+                                <w:r>
+                                  <w:rPr>
+                                    <w:noProof/>
+                                  </w:rPr>
+                                  <w:drawing>
+                                    <wp:inline distT="0" distB="0" distL="0" distR="0" wp14:anchorId="1D702459" wp14:editId="2D3B40D4">
+                                      <wp:extent cx="1840230" cy="1273810"/>
+                                      <wp:effectExtent l="0" t="0" r="1270" b="0"/>
+                                      <wp:docPr id="7" name="Picture 7"/>
+                                      <wp:cNvGraphicFramePr/>
+                                      <a:graphic xmlns:a="http://schemas.openxmlformats.org/drawingml/2006/main">
+                                        <a:graphicData uri="http://schemas.openxmlformats.org/drawingml/2006/picture">
+                                          <pic:pic xmlns:pic="http://schemas.openxmlformats.org/drawingml/2006/picture">
+                                            <pic:nvPicPr>
+                                              <pic:cNvPr id="4" name="Picture 4"/>
+                                              <pic:cNvPicPr/>
+                                            </pic:nvPicPr>
+                                            <pic:blipFill rotWithShape="1">
+                                              <a:blip r:embed="rId12">
+                                                <a:extLst>
+                                                  <a:ext uri="{28A0092B-C50C-407E-A947-70E740481C1C}">
+                                                    <a14:useLocalDpi xmlns:a14="http://schemas.microsoft.com/office/drawing/2010/main" val="0"/>
+                                                  </a:ext>
+                                                </a:extLst>
+                                              </a:blip>
+                                              <a:srcRect/>
+                                              <a:stretch/>
+                                            </pic:blipFill>
+                                            <pic:spPr bwMode="auto">
+                                              <a:xfrm>
+                                                <a:off x="0" y="0"/>
+                                                <a:ext cx="1840230" cy="1273810"/>
+                                              </a:xfrm>
+                                              <a:prstGeom prst="rect">
+                                                <a:avLst/>
+                                              </a:prstGeom>
+                                              <a:ln>
+                                                <a:noFill/>
+                                              </a:ln>
+                                              <a:extLst>
+                                                <a:ext uri="{53640926-AAD7-44D8-BBD7-CCE9431645EC}">
+                                                  <a14:shadowObscured xmlns:a14="http://schemas.microsoft.com/office/drawing/2010/main"/>
+                                                </a:ext>
+                                              </a:extLst>
+                                            </pic:spPr>
+                                          </pic:pic>
+                                        </a:graphicData>
+                                      </a:graphic>
+                                    </wp:inline>
+                                  </w:drawing>
+                                </w:r>
+                              </w:ins>
+                            </w:p>
+                            <w:p>
+                              <w:ins w:id="91" w:author="Dave Bridges" w:date="2019-11-27T09:28:00Z">
+                                <w:r>
+                                  <w:t xml:space="preserve">Figure </w:t>
+                                </w:r>
+                              </w:ins>
+                              <w:ins w:id="92" w:author="Dave Bridges" w:date="2019-11-27T09:44:00Z">
+                                <w:r>
+                                  <w:t>2</w:t>
+                                </w:r>
+                              </w:ins>
+                              <w:ins w:id="93" w:author="Dave Bridges" w:date="2019-11-27T09:28:00Z">
+                                <w:r>
+                                  <w:t>: XXXX</w:t>
+                                </w:r>
+                              </w:ins>
+                            </w:p>
+                          </w:txbxContent>
+                        </wps:txbx>
+                        <wps:bodyPr rot="0" spcFirstLastPara="0" vertOverflow="overflow" horzOverflow="overflow" vert="horz" wrap="square" lIns="91440" tIns="45720" rIns="91440" bIns="45720" numCol="1" spcCol="0" rtlCol="0" fromWordArt="0" anchor="t" anchorCtr="0" forceAA="0" compatLnSpc="1">
+                          <a:prstTxWarp prst="textNoShape">
+                            <a:avLst/>
+                          </a:prstTxWarp>
+                          <a:noAutofit/>
+                        </wps:bodyPr>
+                      </wps:wsp>
+                    </a:graphicData>
+                  </a:graphic>
+                  <wp14:sizeRelH relativeFrom="margin">
+                    <wp14:pctWidth>0</wp14:pctWidth>
+                  </wp14:sizeRelH>
+                  <wp14:sizeRelV relativeFrom="margin">
+                    <wp14:pctHeight>0</wp14:pctHeight>
+                  </wp14:sizeRelV>
+                </wp:anchor>
+              </w:drawing>
+            </mc:Choice>
+            <mc:Fallback>
+              <w:pict>
+                <v:shape w14:anchorId="13F78E3C" id="Text Box 5" o:spid="_x0000_s1027" type="#_x0000_t202" style="position:absolute;margin-left:294.8pt;margin-top:4.4pt;width:159.8pt;height:167pt;z-index:251662336;visibility:visible;mso-wrap-style:square;mso-width-percent:0;mso-height-percent:0;mso-wrap-distance-left:9pt;mso-wrap-distance-top:0;mso-wrap-distance-right:9pt;mso-wrap-distance-bottom:0;mso-position-horizontal:absolute;mso-position-horizontal-relative:text;mso-position-vertical:absolute;mso-position-vertical-relative:text;mso-width-percent:0;mso-height-percent:0;mso-width-relative:margin;mso-height-relative:margin;v-text-anchor:top" o:gfxdata="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" fillcolor="white [3201]" stroked="f" strokeweight=".5pt">
+                  <v:textbox>
+                    <w:txbxContent>
+                      <w:p>
+                        <w:pPr>
+                          <w:rPr>
+                            <w:ins w:id="94" w:author="Dave Bridges" w:date="2019-11-27T09:28:00Z"/>
+                          </w:rPr>
+                        </w:pPr>
+                        <w:ins w:id="95" w:author="Dave Bridges" w:date="2019-11-27T09:43:00Z">
+                          <w:r>
+                            <w:rPr>
+                              <w:noProof/>
+                            </w:rPr>
+                            <w:drawing>
+                              <wp:inline distT="0" distB="0" distL="0" distR="0" wp14:anchorId="1D702459" wp14:editId="2D3B40D4">
+                                <wp:extent cx="1840230" cy="1273810"/>
+                                <wp:effectExtent l="0" t="0" r="1270" b="0"/>
+                                <wp:docPr id="7" name="Picture 7"/>
+                                <wp:cNvGraphicFramePr/>
+                                <a:graphic xmlns:a="http://schemas.openxmlformats.org/drawingml/2006/main">
+                                  <a:graphicData uri="http://schemas.openxmlformats.org/drawingml/2006/picture">
+                                    <pic:pic xmlns:pic="http://schemas.openxmlformats.org/drawingml/2006/picture">
+                                      <pic:nvPicPr>
+                                        <pic:cNvPr id="4" name="Picture 4"/>
+                                        <pic:cNvPicPr/>
+                                      </pic:nvPicPr>
+                                      <pic:blipFill rotWithShape="1">
+                                        <a:blip r:embed="rId12">
+                                          <a:extLst>
+                                            <a:ext uri="{28A0092B-C50C-407E-A947-70E740481C1C}">
+                                              <a14:useLocalDpi xmlns:a14="http://schemas.microsoft.com/office/drawing/2010/main" val="0"/>
+                                            </a:ext>
+                                          </a:extLst>
+                                        </a:blip>
+                                        <a:srcRect/>
+                                        <a:stretch/>
+                                      </pic:blipFill>
+                                      <pic:spPr bwMode="auto">
+                                        <a:xfrm>
+                                          <a:off x="0" y="0"/>
+                                          <a:ext cx="1840230" cy="1273810"/>
+                                        </a:xfrm>
+                                        <a:prstGeom prst="rect">
+                                          <a:avLst/>
+                                        </a:prstGeom>
+                                        <a:ln>
+                                          <a:noFill/>
+                                        </a:ln>
+                                        <a:extLst>
+                                          <a:ext uri="{53640926-AAD7-44D8-BBD7-CCE9431645EC}">
+                                            <a14:shadowObscured xmlns:a14="http://schemas.microsoft.com/office/drawing/2010/main"/>
+                                          </a:ext>
+                                        </a:extLst>
+                                      </pic:spPr>
+                                    </pic:pic>
+                                  </a:graphicData>
+                                </a:graphic>
+                              </wp:inline>
+                            </w:drawing>
+                          </w:r>
+                        </w:ins>
+                      </w:p>
+                      <w:p>
+                        <w:ins w:id="96" w:author="Dave Bridges" w:date="2019-11-27T09:28:00Z">
+                          <w:r>
+                            <w:t xml:space="preserve">Figure </w:t>
+                          </w:r>
+                        </w:ins>
+                        <w:ins w:id="97" w:author="Dave Bridges" w:date="2019-11-27T09:44:00Z">
+                          <w:r>
+                            <w:t>2</w:t>
+                          </w:r>
+                        </w:ins>
+                        <w:ins w:id="98" w:author="Dave Bridges" w:date="2019-11-27T09:28:00Z">
+                          <w:r>
+                            <w:t>: XXXX</w:t>
+                          </w:r>
+                        </w:ins>
+                      </w:p>
+                    </w:txbxContent>
+                  </v:textbox>
+                  <w10:wrap type="square" side="left"/>
+                </v:shape>
+              </w:pict>
+            </mc:Fallback>
+          </mc:AlternateContent>
+        </w:r>
+      </w:ins>
       <w:r>
         <w:rPr>
           <w:rFonts w:cs="Times New Roman"/>
@@ -1175,6 +2189,7 @@
       <w:pPr>
         <w:pStyle w:val="Heading3"/>
       </w:pPr>
+      <w:commentRangeStart w:id="99"/>
       <w:r>
         <w:t>Gestational w</w:t>
       </w:r>
@@ -1184,8 +2199,27 @@
       <w:r>
         <w:t xml:space="preserve"> and </w:t>
       </w:r>
-      <w:r>
-        <w:t>Food intake</w:t>
+      <w:ins w:id="100" w:author="Dave Bridges" w:date="2019-11-27T09:47:00Z">
+        <w:r>
+          <w:t>f</w:t>
+        </w:r>
+      </w:ins>
+      <w:del w:id="101" w:author="Dave Bridges" w:date="2019-11-27T09:47:00Z">
+        <w:r>
+          <w:delText>F</w:delText>
+        </w:r>
+      </w:del>
+      <w:r>
+        <w:t>ood intake</w:t>
+      </w:r>
+      <w:commentRangeEnd w:id="99"/>
+      <w:r>
+        <w:rPr>
+          <w:rStyle w:val="CommentReference"/>
+          <w:rFonts w:ascii="Times New Roman" w:eastAsiaTheme="minorHAnsi" w:hAnsi="Times New Roman" w:cstheme="minorBidi"/>
+          <w:color w:val="auto"/>
+        </w:rPr>
+        <w:commentReference w:id="99"/>
       </w:r>
     </w:p>
     <w:p>
@@ -1222,7 +2256,35 @@
         <w:rPr>
           <w:rFonts w:cs="Times New Roman"/>
         </w:rPr>
-        <w:t xml:space="preserve"> pregnancy. The IOM recommended amount of weight to gain is based on pre-pregnancy body mass index (BMI) </w:t>
+        <w:t xml:space="preserve"> pregnancy. The </w:t>
+      </w:r>
+      <w:del w:id="102" w:author="Dave Bridges" w:date="2019-11-27T09:47:00Z">
+        <w:r>
+          <w:rPr>
+            <w:rFonts w:cs="Times New Roman"/>
+          </w:rPr>
+          <w:delText xml:space="preserve">IOM </w:delText>
+        </w:r>
+      </w:del>
+      <w:ins w:id="103" w:author="Dave Bridges" w:date="2019-11-27T09:47:00Z">
+        <w:r>
+          <w:rPr>
+            <w:rFonts w:cs="Times New Roman"/>
+          </w:rPr>
+          <w:t>Institute of Medicine</w:t>
+        </w:r>
+        <w:r>
+          <w:rPr>
+            <w:rFonts w:cs="Times New Roman"/>
+          </w:rPr>
+          <w:t xml:space="preserve"> </w:t>
+        </w:r>
+      </w:ins>
+      <w:r>
+        <w:rPr>
+          <w:rFonts w:cs="Times New Roman"/>
+        </w:rPr>
+        <w:t xml:space="preserve">recommended amount of weight to gain is based on pre-pregnancy body mass index (BMI) </w:t>
       </w:r>
       <w:r>
         <w:rPr>
@@ -1337,7 +2399,29 @@
         <w:rPr>
           <w:rFonts w:cs="Times New Roman"/>
         </w:rPr>
-        <w:t>uring gestation appears to be highly prevalent, with rates from 47% of sampled women</w:t>
+        <w:t xml:space="preserve">uring gestation appears to be highly prevalent, </w:t>
+      </w:r>
+      <w:del w:id="104" w:author="Dave Bridges" w:date="2019-11-27T09:48:00Z">
+        <w:r>
+          <w:rPr>
+            <w:rFonts w:cs="Times New Roman"/>
+          </w:rPr>
+          <w:delText>with rates from</w:delText>
+        </w:r>
+      </w:del>
+      <w:ins w:id="105" w:author="Dave Bridges" w:date="2019-11-27T09:48:00Z">
+        <w:r>
+          <w:rPr>
+            <w:rFonts w:cs="Times New Roman"/>
+          </w:rPr>
+          <w:t>approximately</w:t>
+        </w:r>
+      </w:ins>
+      <w:r>
+        <w:rPr>
+          <w:rFonts w:cs="Times New Roman"/>
+        </w:rPr>
+        <w:t xml:space="preserve"> 47% of sampled women</w:t>
       </w:r>
       <w:r>
         <w:rPr>
@@ -1422,7 +2506,21 @@
         <w:rPr>
           <w:rFonts w:cs="Times New Roman"/>
         </w:rPr>
-        <w:t>is an</w:t>
+        <w:t>is</w:t>
+      </w:r>
+      <w:ins w:id="106" w:author="Dave Bridges" w:date="2019-11-27T09:48:00Z">
+        <w:r>
+          <w:rPr>
+            <w:rFonts w:cs="Times New Roman"/>
+          </w:rPr>
+          <w:t xml:space="preserve"> also</w:t>
+        </w:r>
+      </w:ins>
+      <w:r>
+        <w:rPr>
+          <w:rFonts w:cs="Times New Roman"/>
+        </w:rPr>
+        <w:t xml:space="preserve"> an</w:t>
       </w:r>
       <w:r>
         <w:rPr>
@@ -1485,17 +2583,84 @@
       </w:r>
     </w:p>
     <w:p>
-      <w:r>
-        <w:t xml:space="preserve">Although we often read energy taken in and perceive it to mean that all of that energy is utilized or absorbed at similar levels in all people, it is likely not true. </w:t>
-      </w:r>
-      <w:r>
-        <w:t xml:space="preserve">Digestive efficiency many change as a function of genotype (clock KO’s, </w:t>
+      <w:pPr>
+        <w:rPr>
+          <w:ins w:id="107" w:author="Dave Bridges" w:date="2019-11-27T09:50:00Z"/>
+        </w:rPr>
+      </w:pPr>
+      <w:del w:id="108" w:author="Dave Bridges" w:date="2019-11-27T09:49:00Z">
+        <w:r>
+          <w:delText>Although we often read energy taken in and perceive it to mean that all of that energy is utilized or absorbed at similar levels in all people, it is likely not true</w:delText>
+        </w:r>
+      </w:del>
+      <w:ins w:id="109" w:author="Dave Bridges" w:date="2019-11-27T09:49:00Z">
+        <w:r>
+          <w:t>Energy intake is both ingestion of food, as well as the efficiency by which energy is absorbed</w:t>
+        </w:r>
+      </w:ins>
+      <w:r>
+        <w:t xml:space="preserve">. </w:t>
+      </w:r>
+      <w:r>
+        <w:t>Digestive efficiency many change as a function of genotype</w:t>
+      </w:r>
+      <w:del w:id="110" w:author="Dave Bridges" w:date="2019-11-27T09:49:00Z">
+        <w:r>
+          <w:delText xml:space="preserve"> (clock KO’s, </w:delText>
+        </w:r>
+        <w:r>
+          <w:fldChar w:fldCharType="begin"/>
+        </w:r>
+        <w:r>
+          <w:delInstrText xml:space="preserve"> ADDIN ZOTERO_ITEM CSL_CITATION {"citationID":"l1TUqIxG","properties":{"formattedCitation":"(Pan &amp; Hussain, 2009)","plainCitation":"(Pan &amp; Hussain, 2009)","noteIndex":0},"citationItems":[{"id":107,"uris":["http://zotero.org/users/5073745/items/VH26EMNZ"],"uri":["http://zotero.org/users/5073745/items/VH26EMNZ"],"itemData":{"id":107,"type":"article-journal","title":"Clock is important for food and circadian regulation of macronutrient absorption in mice","container-title":"Journal of Lipid Research","page":"1800-1813","volume":"50","issue":"9","source":"www.jlr.org","abstract":"Clock genes respond to external stimuli and exhibit circadian rhythms. This study investigated the expression of clock genes in the small intestine and their contribution in the regulation of nutrient absorption by enterocytes. We examined expression of clock genes and macronutrient transport proteins in the small intestines of wild-type and Clock mutant (Clkmt/mt) mice with free or limited access to food. In addition, we studied absorption of macronutrients in these mice. Intestinal clock genes show circadian expression and respond to food entrainment in wild-type mice. Dominant negative Clock in Clkmt/mt mice disrupts circadian expression and food entrainment of clock genes. The absorption of lipids and monosaccharides was high in Clkmt/mt mice whereas peptide absorption was reduced. Molecular studies revealed that Clock regulates several transport proteins involved in nutrient absorption. Clock plays an important role in light and food entrainment of intestinal functions by regulating nutrient transport proteins. Disruptions in intestinal circadian activity may contribute to hyperlipidemia and hyperglycemia.","DOI":"10.1194/jlr.M900085-JLR200","ISSN":"0022-2275, 1539-7262","note":"PMID: 19387090","journalAbbreviation":"J. Lipid Res.","language":"en","author":[{"family":"Pan","given":"Xiaoyue"},{"family":"Hussain","given":"M. Mahmood"}],"issued":{"date-parts":[["2009",9,1]]}}}],"schema":"https://github.com/citation-style-language/schema/raw/master/csl-citation.json"} </w:delInstrText>
+        </w:r>
+        <w:r>
+          <w:fldChar w:fldCharType="separate"/>
+        </w:r>
+        <w:r>
+          <w:rPr>
+            <w:noProof/>
+          </w:rPr>
+          <w:delText>(Pan &amp; Hussain, 2009)</w:delText>
+        </w:r>
+        <w:r>
+          <w:fldChar w:fldCharType="end"/>
+        </w:r>
+      </w:del>
+      <w:r>
+        <w:t>, physiological state, or diet</w:t>
+      </w:r>
+      <w:del w:id="111" w:author="Dave Bridges" w:date="2019-11-27T09:50:00Z">
+        <w:r>
+          <w:delText>)</w:delText>
+        </w:r>
+      </w:del>
+      <w:r>
+        <w:t xml:space="preserve">. </w:t>
+      </w:r>
+      <w:del w:id="112" w:author="Dave Bridges" w:date="2019-11-27T09:50:00Z">
+        <w:r>
+          <w:delText xml:space="preserve">Furthermore, it has been demonstrated that </w:delText>
+        </w:r>
+      </w:del>
+      <w:ins w:id="113" w:author="Dave Bridges" w:date="2019-11-27T09:50:00Z">
+        <w:r>
+          <w:t>P</w:t>
+        </w:r>
+      </w:ins>
+      <w:del w:id="114" w:author="Dave Bridges" w:date="2019-11-27T09:50:00Z">
+        <w:r>
+          <w:delText>p</w:delText>
+        </w:r>
+      </w:del>
+      <w:r>
+        <w:t>erturbation of the circadian system can lead to preferential absorption of certain macronutrients; such as preferred carbohydrate to protein metabolism and overall increased fatty acid absorption with disruption of Clock done by pan and colleagues</w:t>
       </w:r>
       <w:r>
         <w:fldChar w:fldCharType="begin"/>
       </w:r>
       <w:r>
-        <w:instrText xml:space="preserve"> ADDIN ZOTERO_ITEM CSL_CITATION {"citationID":"l1TUqIxG","properties":{"formattedCitation":"(Pan &amp; Hussain, 2009)","plainCitation":"(Pan &amp; Hussain, 2009)","noteIndex":0},"citationItems":[{"id":107,"uris":["http://zotero.org/users/5073745/items/VH26EMNZ"],"uri":["http://zotero.org/users/5073745/items/VH26EMNZ"],"itemData":{"id":107,"type":"article-journal","title":"Clock is important for food and circadian regulation of macronutrient absorption in mice","container-title":"Journal of Lipid Research","page":"1800-1813","volume":"50","issue":"9","source":"www.jlr.org","abstract":"Clock genes respond to external stimuli and exhibit circadian rhythms. This study investigated the expression of clock genes in the small intestine and their contribution in the regulation of nutrient absorption by enterocytes. We examined expression of clock genes and macronutrient transport proteins in the small intestines of wild-type and Clock mutant (Clkmt/mt) mice with free or limited access to food. In addition, we studied absorption of macronutrients in these mice. Intestinal clock genes show circadian expression and respond to food entrainment in wild-type mice. Dominant negative Clock in Clkmt/mt mice disrupts circadian expression and food entrainment of clock genes. The absorption of lipids and monosaccharides was high in Clkmt/mt mice whereas peptide absorption was reduced. Molecular studies revealed that Clock regulates several transport proteins involved in nutrient absorption. Clock plays an important role in light and food entrainment of intestinal functions by regulating nutrient transport proteins. Disruptions in intestinal circadian activity may contribute to hyperlipidemia and hyperglycemia.","DOI":"10.1194/jlr.M900085-JLR200","ISSN":"0022-2275, 1539-7262","note":"PMID: 19387090","journalAbbreviation":"J. Lipid Res.","language":"en","author":[{"family":"Pan","given":"Xiaoyue"},{"family":"Hussain","given":"M. Mahmood"}],"issued":{"date-parts":[["2009",9,1]]}}}],"schema":"https://github.com/citation-style-language/schema/raw/master/csl-citation.json"} </w:instrText>
+        <w:instrText xml:space="preserve"> ADDIN ZOTERO_ITEM CSL_CITATION {"citationID":"RuRsMi0C","properties":{"formattedCitation":"(Pan &amp; Hussain, 2009)","plainCitation":"(Pan &amp; Hussain, 2009)","noteIndex":0},"citationItems":[{"id":107,"uris":["http://zotero.org/users/5073745/items/VH26EMNZ"],"uri":["http://zotero.org/users/5073745/items/VH26EMNZ"],"itemData":{"id":107,"type":"article-journal","title":"Clock is important for food and circadian regulation of macronutrient absorption in mice","container-title":"Journal of Lipid Research","page":"1800-1813","volume":"50","issue":"9","source":"www.jlr.org","abstract":"Clock genes respond to external stimuli and exhibit circadian rhythms. This study investigated the expression of clock genes in the small intestine and their contribution in the regulation of nutrient absorption by enterocytes. We examined expression of clock genes and macronutrient transport proteins in the small intestines of wild-type and Clock mutant (Clkmt/mt) mice with free or limited access to food. In addition, we studied absorption of macronutrients in these mice. Intestinal clock genes show circadian expression and respond to food entrainment in wild-type mice. Dominant negative Clock in Clkmt/mt mice disrupts circadian expression and food entrainment of clock genes. The absorption of lipids and monosaccharides was high in Clkmt/mt mice whereas peptide absorption was reduced. Molecular studies revealed that Clock regulates several transport proteins involved in nutrient absorption. Clock plays an important role in light and food entrainment of intestinal functions by regulating nutrient transport proteins. Disruptions in intestinal circadian activity may contribute to hyperlipidemia and hyperglycemia.","DOI":"10.1194/jlr.M900085-JLR200","ISSN":"0022-2275, 1539-7262","note":"PMID: 19387090","journalAbbreviation":"J. Lipid Res.","language":"en","author":[{"family":"Pan","given":"Xiaoyue"},{"family":"Hussain","given":"M. Mahmood"}],"issued":{"date-parts":[["2009",9,1]]}}}],"schema":"https://github.com/citation-style-language/schema/raw/master/csl-citation.json"} </w:instrText>
       </w:r>
       <w:r>
         <w:fldChar w:fldCharType="separate"/>
@@ -1510,19 +2675,17 @@
         <w:fldChar w:fldCharType="end"/>
       </w:r>
       <w:r>
-        <w:t>, physiological state, or diet</w:t>
-      </w:r>
-      <w:r>
-        <w:t>)</w:t>
-      </w:r>
-      <w:r>
-        <w:t>. Furthermore, it has been demonstrated that perturbation of the circadian system can lead to preferential absorption of certain macronutrients; such as preferred carbohydrate to protein metabolism and overall increased fatty acid absorption with disruption of Clock done by pan and colleagues</w:t>
-      </w:r>
+        <w:t>. It has also been demonstrated that timing of food is sufficient to entrain the circadian system</w:t>
+      </w:r>
+      <w:r>
+        <w:t xml:space="preserve"> </w:t>
+      </w:r>
+      <w:commentRangeStart w:id="115"/>
       <w:r>
         <w:fldChar w:fldCharType="begin"/>
       </w:r>
       <w:r>
-        <w:instrText xml:space="preserve"> ADDIN ZOTERO_ITEM CSL_CITATION {"citationID":"RuRsMi0C","properties":{"formattedCitation":"(Pan &amp; Hussain, 2009)","plainCitation":"(Pan &amp; Hussain, 2009)","noteIndex":0},"citationItems":[{"id":107,"uris":["http://zotero.org/users/5073745/items/VH26EMNZ"],"uri":["http://zotero.org/users/5073745/items/VH26EMNZ"],"itemData":{"id":107,"type":"article-journal","title":"Clock is important for food and circadian regulation of macronutrient absorption in mice","container-title":"Journal of Lipid Research","page":"1800-1813","volume":"50","issue":"9","source":"www.jlr.org","abstract":"Clock genes respond to external stimuli and exhibit circadian rhythms. This study investigated the expression of clock genes in the small intestine and their contribution in the regulation of nutrient absorption by enterocytes. We examined expression of clock genes and macronutrient transport proteins in the small intestines of wild-type and Clock mutant (Clkmt/mt) mice with free or limited access to food. In addition, we studied absorption of macronutrients in these mice. Intestinal clock genes show circadian expression and respond to food entrainment in wild-type mice. Dominant negative Clock in Clkmt/mt mice disrupts circadian expression and food entrainment of clock genes. The absorption of lipids and monosaccharides was high in Clkmt/mt mice whereas peptide absorption was reduced. Molecular studies revealed that Clock regulates several transport proteins involved in nutrient absorption. Clock plays an important role in light and food entrainment of intestinal functions by regulating nutrient transport proteins. Disruptions in intestinal circadian activity may contribute to hyperlipidemia and hyperglycemia.","DOI":"10.1194/jlr.M900085-JLR200","ISSN":"0022-2275, 1539-7262","note":"PMID: 19387090","journalAbbreviation":"J. Lipid Res.","language":"en","author":[{"family":"Pan","given":"Xiaoyue"},{"family":"Hussain","given":"M. Mahmood"}],"issued":{"date-parts":[["2009",9,1]]}}}],"schema":"https://github.com/citation-style-language/schema/raw/master/csl-citation.json"} </w:instrText>
+        <w:instrText xml:space="preserve"> ADDIN ZOTERO_ITEM CSL_CITATION {"citationID":"7oyoWSIC","properties":{"formattedCitation":"(Sherman et al., 2012)","plainCitation":"(Sherman et al., 2012)","noteIndex":0},"citationItems":[{"id":12,"uris":["http://zotero.org/users/5073745/items/P497KC7N"],"uri":["http://zotero.org/users/5073745/items/P497KC7N"],"itemData":{"id":12,"type":"article-journal","title":"Timed high-fat diet resets circadian metabolism and prevents obesity","container-title":"FASEB journal: official publication of the Federation of American Societies for Experimental Biology","page":"3493-3502","volume":"26","issue":"8","source":"PubMed","abstract":"Disruption of circadian rhythms leads to obesity and metabolic disorders. Timed restricted feeding (RF) provides a time cue and resets the circadian clock, leading to better health. In contrast, a high-fat (HF) diet leads to disrupted circadian expression of metabolic factors and obesity. We tested whether long-term (18 wk) clock resetting by RF can attenuate the disruptive effects of diet-induced obesity. Analyses included liver clock gene expression, locomotor activity, blood glucose, metabolic markers, lipids, and hormones around the circadian cycle for a more accurate assessment. Compared with mice fed the HF diet ad libitum, the timed HF diet restored the expression phase of the clock genes Clock and Cry1 and phase-advanced Per1, Per2, Cry2, Bmal1, Rorα, and Rev-erbα. Although timed HF-diet-fed mice consumed the same amount of calories as ad libitum low-fat diet-fed mice, they showed 12% reduced body weight, 21% reduced cholesterol levels, and 1.4-fold increased insulin sensitivity. Compared with the HF diet ad libitum, the timed HF diet led to 18% lower body weight, 30% decreased cholesterol levels, 10% reduced TNF-α levels, and 3.7-fold improved insulin sensitivity. Timed HF-diet-fed mice exhibited a better satiated and less stressed phenotype of 25% lower ghrelin and 53% lower corticosterone levels compared with mice fed the timed low-fat diet. Taken together, our findings suggest that timing can prevent obesity and rectify the harmful effects of a HF diet.","DOI":"10.1096/fj.12-208868","ISSN":"1530-6860","note":"PMID: 22593546","journalAbbreviation":"FASEB J.","language":"eng","author":[{"family":"Sherman","given":"Hadas"},{"family":"Genzer","given":"Yoni"},{"family":"Cohen","given":"Rotem"},{"family":"Chapnik","given":"Nava"},{"family":"Madar","given":"Zecharia"},{"family":"Froy","given":"Oren"}],"issued":{"date-parts":[["2012",8]]}}}],"schema":"https://github.com/citation-style-language/schema/raw/master/csl-citation.json"} </w:instrText>
       </w:r>
       <w:r>
         <w:fldChar w:fldCharType="separate"/>
@@ -1531,46 +2694,130 @@
         <w:rPr>
           <w:noProof/>
         </w:rPr>
-        <w:t>(Pan &amp; Hussain, 2009)</w:t>
+        <w:t>(Sherman et al., 2012)</w:t>
       </w:r>
       <w:r>
         <w:fldChar w:fldCharType="end"/>
       </w:r>
-      <w:r>
-        <w:t>. It has also been demonstrated that timing of food is sufficient to entrain the circadian system</w:t>
-      </w:r>
-      <w:r>
-        <w:t xml:space="preserve"> </w:t>
-      </w:r>
-      <w:r>
-        <w:fldChar w:fldCharType="begin"/>
-      </w:r>
-      <w:r>
-        <w:instrText xml:space="preserve"> ADDIN ZOTERO_ITEM CSL_CITATION {"citationID":"7oyoWSIC","properties":{"formattedCitation":"(Sherman et al., 2012)","plainCitation":"(Sherman et al., 2012)","noteIndex":0},"citationItems":[{"id":12,"uris":["http://zotero.org/users/5073745/items/P497KC7N"],"uri":["http://zotero.org/users/5073745/items/P497KC7N"],"itemData":{"id":12,"type":"article-journal","title":"Timed high-fat diet resets circadian metabolism and prevents obesity","container-title":"FASEB journal: official publication of the Federation of American Societies for Experimental Biology","page":"3493-3502","volume":"26","issue":"8","source":"PubMed","abstract":"Disruption of circadian rhythms leads to obesity and metabolic disorders. Timed restricted feeding (RF) provides a time cue and resets the circadian clock, leading to better health. In contrast, a high-fat (HF) diet leads to disrupted circadian expression of metabolic factors and obesity. We tested whether long-term (18 wk) clock resetting by RF can attenuate the disruptive effects of diet-induced obesity. Analyses included liver clock gene expression, locomotor activity, blood glucose, metabolic markers, lipids, and hormones around the circadian cycle for a more accurate assessment. Compared with mice fed the HF diet ad libitum, the timed HF diet restored the expression phase of the clock genes Clock and Cry1 and phase-advanced Per1, Per2, Cry2, Bmal1, Rorα, and Rev-erbα. Although timed HF-diet-fed mice consumed the same amount of calories as ad libitum low-fat diet-fed mice, they showed 12% reduced body weight, 21% reduced cholesterol levels, and 1.4-fold increased insulin sensitivity. Compared with the HF diet ad libitum, the timed HF diet led to 18% lower body weight, 30% decreased cholesterol levels, 10% reduced TNF-α levels, and 3.7-fold improved insulin sensitivity. Timed HF-diet-fed mice exhibited a better satiated and less stressed phenotype of 25% lower ghrelin and 53% lower corticosterone levels compared with mice fed the timed low-fat diet. Taken together, our findings suggest that timing can prevent obesity and rectify the harmful effects of a HF diet.","DOI":"10.1096/fj.12-208868","ISSN":"1530-6860","note":"PMID: 22593546","journalAbbreviation":"FASEB J.","language":"eng","author":[{"family":"Sherman","given":"Hadas"},{"family":"Genzer","given":"Yoni"},{"family":"Cohen","given":"Rotem"},{"family":"Chapnik","given":"Nava"},{"family":"Madar","given":"Zecharia"},{"family":"Froy","given":"Oren"}],"issued":{"date-parts":[["2012",8]]}}}],"schema":"https://github.com/citation-style-language/schema/raw/master/csl-citation.json"} </w:instrText>
-      </w:r>
-      <w:r>
-        <w:fldChar w:fldCharType="separate"/>
-      </w:r>
-      <w:r>
-        <w:rPr>
-          <w:noProof/>
-        </w:rPr>
-        <w:t>(Sherman et al., 2012)</w:t>
-      </w:r>
-      <w:r>
-        <w:fldChar w:fldCharType="end"/>
+      <w:commentRangeEnd w:id="115"/>
+      <w:r>
+        <w:rPr>
+          <w:rStyle w:val="CommentReference"/>
+        </w:rPr>
+        <w:commentReference w:id="115"/>
       </w:r>
       <w:r>
         <w:t xml:space="preserve">. </w:t>
       </w:r>
     </w:p>
+    <w:p>
+      <w:pPr>
+        <w:rPr>
+          <w:ins w:id="116" w:author="Dave Bridges" w:date="2019-11-27T09:50:00Z"/>
+        </w:rPr>
+      </w:pPr>
+    </w:p>
+    <w:p>
+      <w:ins w:id="117" w:author="Dave Bridges" w:date="2019-11-27T09:50:00Z">
+        <w:r>
+          <w:t>Based on the importance of gestational health</w:t>
+        </w:r>
+      </w:ins>
+      <w:ins w:id="118" w:author="Dave Bridges" w:date="2019-11-27T09:51:00Z">
+        <w:r>
+          <w:t xml:space="preserve"> on the mother</w:t>
+        </w:r>
+      </w:ins>
+      <w:ins w:id="119" w:author="Dave Bridges" w:date="2019-11-27T09:52:00Z">
+        <w:r>
+          <w:t xml:space="preserve"> and child</w:t>
+        </w:r>
+      </w:ins>
+      <w:ins w:id="120" w:author="Dave Bridges" w:date="2019-11-27T09:51:00Z">
+        <w:r>
+          <w:t>, and the effectiveness and popularity</w:t>
+        </w:r>
+      </w:ins>
+      <w:ins w:id="121" w:author="Dave Bridges" w:date="2019-11-27T09:52:00Z">
+        <w:r>
+          <w:t xml:space="preserve"> and effectiveness</w:t>
+        </w:r>
+      </w:ins>
+      <w:ins w:id="122" w:author="Dave Bridges" w:date="2019-11-27T09:51:00Z">
+        <w:r>
+          <w:t xml:space="preserve"> of time-restricted </w:t>
+        </w:r>
+      </w:ins>
+      <w:ins w:id="123" w:author="Dave Bridges" w:date="2019-11-27T09:52:00Z">
+        <w:r>
+          <w:t xml:space="preserve">feeding, it is tempting to speculate that this could be a potential intervention during pregnancy.  There are a </w:t>
+        </w:r>
+        <w:proofErr w:type="gramStart"/>
+        <w:r>
+          <w:t>substantial gaps</w:t>
+        </w:r>
+        <w:proofErr w:type="gramEnd"/>
+        <w:r>
+          <w:t xml:space="preserve"> in our knowledge of </w:t>
+        </w:r>
+      </w:ins>
+      <w:ins w:id="124" w:author="Dave Bridges" w:date="2019-11-27T09:53:00Z">
+        <w:r>
+          <w:t>the physiology of TRF during pregnancy, and the mechanisms connecting it to maternal glycemia.</w:t>
+        </w:r>
+      </w:ins>
+      <w:ins w:id="125" w:author="Dave Bridges" w:date="2019-11-27T09:52:00Z">
+        <w:r>
+          <w:t xml:space="preserve"> </w:t>
+        </w:r>
+      </w:ins>
+      <w:ins w:id="126" w:author="Dave Bridges" w:date="2019-11-27T09:53:00Z">
+        <w:r>
+          <w:t xml:space="preserve">This aim will use a rodent model of </w:t>
+        </w:r>
+        <w:proofErr w:type="spellStart"/>
+        <w:r>
+          <w:t>eTRF</w:t>
+        </w:r>
+        <w:proofErr w:type="spellEnd"/>
+        <w:r>
+          <w:t xml:space="preserve"> to </w:t>
+        </w:r>
+      </w:ins>
+      <w:ins w:id="127" w:author="Dave Bridges" w:date="2019-11-27T09:54:00Z">
+        <w:r>
+          <w:t>determine effects on</w:t>
+        </w:r>
+      </w:ins>
+      <w:bookmarkStart w:id="128" w:name="_GoBack"/>
+      <w:bookmarkEnd w:id="128"/>
+      <w:ins w:id="129" w:author="Dave Bridges" w:date="2019-11-27T09:53:00Z">
+        <w:r>
+          <w:t xml:space="preserve"> maternal ferti</w:t>
+        </w:r>
+      </w:ins>
+      <w:ins w:id="130" w:author="Dave Bridges" w:date="2019-11-27T09:54:00Z">
+        <w:r>
+          <w:t xml:space="preserve">lity, </w:t>
+        </w:r>
+      </w:ins>
+      <w:ins w:id="131" w:author="Dave Bridges" w:date="2019-11-27T09:53:00Z">
+        <w:r>
+          <w:t>food intake, body composition,</w:t>
+        </w:r>
+      </w:ins>
+      <w:ins w:id="132" w:author="Dave Bridges" w:date="2019-11-27T09:54:00Z">
+        <w:r>
+          <w:t xml:space="preserve"> and glycemia</w:t>
+        </w:r>
+      </w:ins>
+    </w:p>
     <w:p/>
     <w:p>
       <w:pPr>
         <w:pStyle w:val="Heading2"/>
       </w:pPr>
       <w:r>
-        <w:lastRenderedPageBreak/>
         <w:t xml:space="preserve">Aim </w:t>
       </w:r>
       <w:proofErr w:type="gramStart"/>
@@ -2321,7 +3568,7 @@
         </w:rPr>
         <w:t xml:space="preserve">1.2.1 – </w:t>
       </w:r>
-      <w:commentRangeStart w:id="13"/>
+      <w:commentRangeStart w:id="133"/>
       <w:r>
         <w:rPr>
           <w:b/>
@@ -2338,12 +3585,12 @@
         </w:rPr>
         <w:t>y</w:t>
       </w:r>
-      <w:commentRangeEnd w:id="13"/>
+      <w:commentRangeEnd w:id="133"/>
       <w:r>
         <w:rPr>
           <w:rStyle w:val="CommentReference"/>
         </w:rPr>
-        <w:commentReference w:id="13"/>
+        <w:commentReference w:id="133"/>
       </w:r>
     </w:p>
     <w:p>
@@ -3045,19 +4292,19 @@
         </w:rPr>
         <w:t xml:space="preserve">Although significant differences in total daily energy expenditure is not often seen, there are often periods where </w:t>
       </w:r>
-      <w:commentRangeStart w:id="14"/>
+      <w:commentRangeStart w:id="134"/>
       <w:r>
         <w:rPr>
           <w:rFonts w:cs="Times New Roman"/>
         </w:rPr>
         <w:t xml:space="preserve">RER </w:t>
       </w:r>
-      <w:commentRangeEnd w:id="14"/>
+      <w:commentRangeEnd w:id="134"/>
       <w:r>
         <w:rPr>
           <w:rStyle w:val="CommentReference"/>
         </w:rPr>
-        <w:commentReference w:id="14"/>
+        <w:commentReference w:id="134"/>
       </w:r>
       <w:r>
         <w:rPr>
@@ -5084,14 +6331,14 @@
       <w:pPr>
         <w:pStyle w:val="Heading2"/>
       </w:pPr>
-      <w:bookmarkStart w:id="15" w:name="_Toc16185296"/>
+      <w:bookmarkStart w:id="135" w:name="_Toc16185296"/>
       <w:r>
         <w:br/>
       </w:r>
       <w:r>
         <w:t>Methods:</w:t>
       </w:r>
-      <w:bookmarkEnd w:id="15"/>
+      <w:bookmarkEnd w:id="135"/>
     </w:p>
     <w:p>
       <w:pPr>
@@ -5104,11 +6351,11 @@
       <w:pPr>
         <w:pStyle w:val="Heading3"/>
       </w:pPr>
-      <w:bookmarkStart w:id="16" w:name="_Toc16185297"/>
+      <w:bookmarkStart w:id="136" w:name="_Toc16185297"/>
       <w:r>
         <w:t>Animals:</w:t>
       </w:r>
-      <w:bookmarkEnd w:id="16"/>
+      <w:bookmarkEnd w:id="136"/>
     </w:p>
     <w:p>
       <w:pPr>
@@ -5357,11 +6604,11 @@
       <w:pPr>
         <w:pStyle w:val="Heading3"/>
       </w:pPr>
-      <w:bookmarkStart w:id="17" w:name="_Toc16185298"/>
+      <w:bookmarkStart w:id="137" w:name="_Toc16185298"/>
       <w:r>
         <w:t>Mating:</w:t>
       </w:r>
-      <w:bookmarkEnd w:id="17"/>
+      <w:bookmarkEnd w:id="137"/>
     </w:p>
     <w:p>
       <w:pPr>
@@ -5393,12 +6640,12 @@
       <w:pPr>
         <w:pStyle w:val="Heading3"/>
       </w:pPr>
-      <w:bookmarkStart w:id="18" w:name="_Toc16185299"/>
+      <w:bookmarkStart w:id="138" w:name="_Toc16185299"/>
       <w:r>
         <w:lastRenderedPageBreak/>
         <w:t>Body Composition:</w:t>
       </w:r>
-      <w:bookmarkEnd w:id="18"/>
+      <w:bookmarkEnd w:id="138"/>
     </w:p>
     <w:p>
       <w:pPr>
@@ -5456,11 +6703,11 @@
       <w:pPr>
         <w:pStyle w:val="Heading3"/>
       </w:pPr>
-      <w:bookmarkStart w:id="19" w:name="_Toc16185300"/>
+      <w:bookmarkStart w:id="139" w:name="_Toc16185300"/>
       <w:r>
         <w:t>Insulin Sensitivity:</w:t>
       </w:r>
-      <w:bookmarkEnd w:id="19"/>
+      <w:bookmarkEnd w:id="139"/>
     </w:p>
     <w:p>
       <w:pPr>
@@ -5552,7 +6799,7 @@
           <w:i/>
         </w:rPr>
       </w:pPr>
-      <w:commentRangeStart w:id="20"/>
+      <w:commentRangeStart w:id="140"/>
       <w:proofErr w:type="spellStart"/>
       <w:r>
         <w:rPr>
@@ -5569,12 +6816,12 @@
         </w:rPr>
         <w:t>-euglycemic clamp:</w:t>
       </w:r>
-      <w:commentRangeEnd w:id="20"/>
+      <w:commentRangeEnd w:id="140"/>
       <w:r>
         <w:rPr>
           <w:rStyle w:val="CommentReference"/>
         </w:rPr>
-        <w:commentReference w:id="20"/>
+        <w:commentReference w:id="140"/>
       </w:r>
     </w:p>
     <w:p>
@@ -5848,7 +7095,7 @@
       <w:pPr>
         <w:pStyle w:val="Heading3"/>
       </w:pPr>
-      <w:bookmarkStart w:id="21" w:name="_Toc16185301"/>
+      <w:bookmarkStart w:id="141" w:name="_Toc16185301"/>
     </w:p>
     <w:p>
       <w:pPr>
@@ -5857,46 +7104,46 @@
       <w:r>
         <w:t>Energy Expenditure:</w:t>
       </w:r>
-      <w:bookmarkEnd w:id="21"/>
-    </w:p>
-    <w:p>
-      <w:pPr>
-        <w:rPr>
-          <w:rFonts w:cs="Times New Roman"/>
-        </w:rPr>
-      </w:pPr>
-      <w:commentRangeStart w:id="22"/>
-      <w:commentRangeStart w:id="23"/>
+      <w:bookmarkEnd w:id="141"/>
+    </w:p>
+    <w:p>
+      <w:pPr>
+        <w:rPr>
+          <w:rFonts w:cs="Times New Roman"/>
+        </w:rPr>
+      </w:pPr>
+      <w:commentRangeStart w:id="142"/>
+      <w:commentRangeStart w:id="143"/>
       <w:r>
         <w:rPr>
           <w:rFonts w:cs="Times New Roman"/>
         </w:rPr>
         <w:t>CLAMS</w:t>
       </w:r>
-      <w:commentRangeEnd w:id="22"/>
+      <w:commentRangeEnd w:id="142"/>
       <w:r>
         <w:rPr>
           <w:rStyle w:val="CommentReference"/>
         </w:rPr>
-        <w:commentReference w:id="22"/>
-      </w:r>
-      <w:commentRangeEnd w:id="23"/>
+        <w:commentReference w:id="142"/>
+      </w:r>
+      <w:commentRangeEnd w:id="143"/>
       <w:r>
         <w:rPr>
           <w:rStyle w:val="CommentReference"/>
         </w:rPr>
-        <w:commentReference w:id="23"/>
+        <w:commentReference w:id="143"/>
       </w:r>
     </w:p>
     <w:p>
       <w:pPr>
         <w:pStyle w:val="Heading3"/>
       </w:pPr>
-      <w:bookmarkStart w:id="24" w:name="_Toc16185302"/>
+      <w:bookmarkStart w:id="144" w:name="_Toc16185302"/>
       <w:r>
         <w:t>Digestive Physiology:</w:t>
       </w:r>
-      <w:bookmarkEnd w:id="24"/>
+      <w:bookmarkEnd w:id="144"/>
     </w:p>
     <w:p>
       <w:pPr>
@@ -6179,7 +7426,7 @@
         </w:rPr>
         <w:t>/radiolabeled macronutrient solution (</w:t>
       </w:r>
-      <w:commentRangeStart w:id="25"/>
+      <w:commentRangeStart w:id="145"/>
       <w:r>
         <w:rPr>
           <w:rFonts w:cs="Times New Roman"/>
@@ -6324,12 +7571,12 @@
         </w:rPr>
         <w:t>)</w:t>
       </w:r>
-      <w:commentRangeEnd w:id="25"/>
+      <w:commentRangeEnd w:id="145"/>
       <w:r>
         <w:rPr>
           <w:rStyle w:val="CommentReference"/>
         </w:rPr>
-        <w:commentReference w:id="25"/>
+        <w:commentReference w:id="145"/>
       </w:r>
       <w:r>
         <w:rPr>
@@ -9374,7 +10621,7 @@
 
 <file path=word/comments.xml><?xml version="1.0" encoding="utf-8"?>
 <w:comments xmlns:wpc="http://schemas.microsoft.com/office/word/2010/wordprocessingCanvas" xmlns:cx="http://schemas.microsoft.com/office/drawing/2014/chartex" xmlns:cx1="http://schemas.microsoft.com/office/drawing/2015/9/8/chartex" xmlns:cx2="http://schemas.microsoft.com/office/drawing/2015/10/21/chartex" xmlns:cx3="http://schemas.microsoft.com/office/drawing/2016/5/9/chartex" xmlns:cx4="http://schemas.microsoft.com/office/drawing/2016/5/10/chartex" xmlns:cx5="http://schemas.microsoft.com/office/drawing/2016/5/11/chartex" xmlns:cx6="http://schemas.microsoft.com/office/drawing/2016/5/12/chartex" xmlns:cx7="http://schemas.microsoft.com/office/drawing/2016/5/13/chartex" xmlns:cx8="http://schemas.microsoft.com/office/drawing/2016/5/14/chartex" xmlns:mc="http://schemas.openxmlformats.org/markup-compatibility/2006" xmlns:aink="http://schemas.microsoft.com/office/drawing/2016/ink" xmlns:am3d="http://schemas.microsoft.com/office/drawing/2017/model3d" xmlns:o="urn:schemas-microsoft-com:office:office" xmlns:r="http://schemas.openxmlformats.org/officeDocument/2006/relationships" xmlns:m="http://schemas.openxmlformats.org/officeDocument/2006/math" xmlns:v="urn:schemas-microsoft-com:vml" xmlns:wp14="http://schemas.microsoft.com/office/word/2010/wordprocessingDrawing" xmlns:wp="http://schemas.openxmlformats.org/drawingml/2006/wordprocessingDrawing" xmlns:w10="urn:schemas-microsoft-com:office:word" xmlns:w="http://schemas.openxmlformats.org/wordprocessingml/2006/main" xmlns:w14="http://schemas.microsoft.com/office/word/2010/wordml" xmlns:w15="http://schemas.microsoft.com/office/word/2012/wordml" xmlns:w16cid="http://schemas.microsoft.com/office/word/2016/wordml/cid" xmlns:w16se="http://schemas.microsoft.com/office/word/2015/wordml/symex" xmlns:wpg="http://schemas.microsoft.com/office/word/2010/wordprocessingGroup" xmlns:wpi="http://schemas.microsoft.com/office/word/2010/wordprocessingInk" xmlns:wne="http://schemas.microsoft.com/office/word/2006/wordml" xmlns:wps="http://schemas.microsoft.com/office/word/2010/wordprocessingShape" mc:Ignorable="w14 w15 w16se w16cid wp14">
-  <w:comment w:id="13" w:author="Molly Carter" w:date="2019-11-24T22:48:00Z" w:initials="MC">
+  <w:comment w:id="2" w:author="Dave Bridges" w:date="2019-11-27T09:32:00Z" w:initials="DB">
     <w:p>
       <w:pPr>
         <w:pStyle w:val="CommentText"/>
@@ -9386,6 +10633,168 @@
         <w:annotationRef/>
       </w:r>
       <w:r>
+        <w:t>Give a definition of it.</w:t>
+      </w:r>
+    </w:p>
+  </w:comment>
+  <w:comment w:id="3" w:author="Dave Bridges" w:date="2019-11-27T09:34:00Z" w:initials="DB">
+    <w:p>
+      <w:pPr>
+        <w:pStyle w:val="CommentText"/>
+      </w:pPr>
+      <w:r>
+        <w:rPr>
+          <w:rStyle w:val="CommentReference"/>
+        </w:rPr>
+        <w:annotationRef/>
+      </w:r>
+      <w:r>
+        <w:t xml:space="preserve">Depending on if </w:t>
+      </w:r>
+      <w:proofErr w:type="spellStart"/>
+      <w:r>
+        <w:t>its</w:t>
+      </w:r>
+      <w:proofErr w:type="spellEnd"/>
+      <w:r>
+        <w:t xml:space="preserve"> in your intro chapter you may also need to contrast with fasting, ADF, </w:t>
+      </w:r>
+      <w:proofErr w:type="spellStart"/>
+      <w:r>
+        <w:t>etc</w:t>
+      </w:r>
+      <w:proofErr w:type="spellEnd"/>
+    </w:p>
+  </w:comment>
+  <w:comment w:id="53" w:author="Dave Bridges" w:date="2019-11-27T09:42:00Z" w:initials="DB">
+    <w:p>
+      <w:pPr>
+        <w:pStyle w:val="CommentText"/>
+      </w:pPr>
+      <w:r>
+        <w:rPr>
+          <w:rStyle w:val="CommentReference"/>
+        </w:rPr>
+        <w:annotationRef/>
+      </w:r>
+      <w:r>
+        <w:t>Id update this to something about food restriction during pregnancy</w:t>
+      </w:r>
+    </w:p>
+  </w:comment>
+  <w:comment w:id="61" w:author="Dave Bridges" w:date="2019-11-27T09:39:00Z" w:initials="DB">
+    <w:p>
+      <w:pPr>
+        <w:pStyle w:val="CommentText"/>
+      </w:pPr>
+      <w:r>
+        <w:rPr>
+          <w:rStyle w:val="CommentReference"/>
+        </w:rPr>
+        <w:annotationRef/>
+      </w:r>
+      <w:r>
+        <w:t>define</w:t>
+      </w:r>
+    </w:p>
+  </w:comment>
+  <w:comment w:id="62" w:author="Dave Bridges" w:date="2019-11-27T09:40:00Z" w:initials="DB">
+    <w:p>
+      <w:pPr>
+        <w:pStyle w:val="CommentText"/>
+      </w:pPr>
+      <w:r>
+        <w:rPr>
+          <w:rStyle w:val="CommentReference"/>
+        </w:rPr>
+        <w:annotationRef/>
+      </w:r>
+      <w:r>
+        <w:t xml:space="preserve">be specific here, is </w:t>
+      </w:r>
+      <w:r>
+        <w:t>what was the relative risk of diabetes/CVD</w:t>
+      </w:r>
+    </w:p>
+  </w:comment>
+  <w:comment w:id="67" w:author="Dave Bridges" w:date="2019-11-27T09:40:00Z" w:initials="DB">
+    <w:p>
+      <w:pPr>
+        <w:pStyle w:val="CommentText"/>
+      </w:pPr>
+      <w:r>
+        <w:rPr>
+          <w:rStyle w:val="CommentReference"/>
+        </w:rPr>
+        <w:annotationRef/>
+      </w:r>
+      <w:r>
+        <w:t>Probably need to define how people fast.</w:t>
+      </w:r>
+    </w:p>
+  </w:comment>
+  <w:comment w:id="99" w:author="Dave Bridges" w:date="2019-11-27T09:48:00Z" w:initials="DB">
+    <w:p>
+      <w:pPr>
+        <w:pStyle w:val="CommentText"/>
+      </w:pPr>
+      <w:r>
+        <w:rPr>
+          <w:rStyle w:val="CommentReference"/>
+        </w:rPr>
+        <w:annotationRef/>
+      </w:r>
+      <w:proofErr w:type="spellStart"/>
+      <w:r>
+        <w:t>Its</w:t>
+      </w:r>
+      <w:proofErr w:type="spellEnd"/>
+      <w:r>
+        <w:t xml:space="preserve"> not clear to me (maybe check the Cho et al paper) if the diabetes is dependent on the GWG or after accounting for it.  </w:t>
+      </w:r>
+      <w:proofErr w:type="spellStart"/>
+      <w:r>
+        <w:t>Eitehr</w:t>
+      </w:r>
+      <w:proofErr w:type="spellEnd"/>
+      <w:r>
+        <w:t xml:space="preserve"> way id flip the order of these two paragraphs</w:t>
+      </w:r>
+    </w:p>
+  </w:comment>
+  <w:comment w:id="115" w:author="Dave Bridges" w:date="2019-11-27T09:50:00Z" w:initials="DB">
+    <w:p>
+      <w:pPr>
+        <w:pStyle w:val="CommentText"/>
+      </w:pPr>
+      <w:r>
+        <w:rPr>
+          <w:rStyle w:val="CommentReference"/>
+        </w:rPr>
+        <w:annotationRef/>
+      </w:r>
+      <w:proofErr w:type="gramStart"/>
+      <w:r>
+        <w:t>Plus</w:t>
+      </w:r>
+      <w:proofErr w:type="gramEnd"/>
+      <w:r>
+        <w:t xml:space="preserve"> the new 2019 Panda paper</w:t>
+      </w:r>
+    </w:p>
+  </w:comment>
+  <w:comment w:id="133" w:author="Molly Carter" w:date="2019-11-24T22:48:00Z" w:initials="MC">
+    <w:p>
+      <w:pPr>
+        <w:pStyle w:val="CommentText"/>
+      </w:pPr>
+      <w:r>
+        <w:rPr>
+          <w:rStyle w:val="CommentReference"/>
+        </w:rPr>
+        <w:annotationRef/>
+      </w:r>
+      <w:r>
         <w:t xml:space="preserve">I did my best to try to frame this with </w:t>
       </w:r>
       <w:proofErr w:type="spellStart"/>
@@ -9406,7 +10815,7 @@
       </w:r>
     </w:p>
   </w:comment>
-  <w:comment w:id="14" w:author="Dave Bridges" w:date="2019-08-19T11:14:00Z" w:initials="DB">
+  <w:comment w:id="134" w:author="Dave Bridges" w:date="2019-08-19T11:14:00Z" w:initials="DB">
     <w:p>
       <w:pPr>
         <w:pStyle w:val="CommentText"/>
@@ -9422,7 +10831,7 @@
       </w:r>
     </w:p>
   </w:comment>
-  <w:comment w:id="20" w:author="Molly Carter" w:date="2019-08-21T13:52:00Z" w:initials="MC">
+  <w:comment w:id="140" w:author="Molly Carter" w:date="2019-08-21T13:52:00Z" w:initials="MC">
     <w:p>
       <w:pPr>
         <w:pStyle w:val="CommentText"/>
@@ -9443,7 +10852,7 @@
       </w:pPr>
     </w:p>
   </w:comment>
-  <w:comment w:id="22" w:author="Molly Carter" w:date="2019-08-16T16:58:00Z" w:initials="MC">
+  <w:comment w:id="142" w:author="Molly Carter" w:date="2019-08-16T16:58:00Z" w:initials="MC">
     <w:p>
       <w:pPr>
         <w:pStyle w:val="CommentText"/>
@@ -9459,7 +10868,7 @@
       </w:r>
     </w:p>
   </w:comment>
-  <w:comment w:id="23" w:author="Molly Carter" w:date="2019-11-24T23:03:00Z" w:initials="MC">
+  <w:comment w:id="143" w:author="Molly Carter" w:date="2019-11-24T23:03:00Z" w:initials="MC">
     <w:p>
       <w:pPr>
         <w:pStyle w:val="CommentText"/>
@@ -9480,7 +10889,7 @@
       </w:pPr>
     </w:p>
   </w:comment>
-  <w:comment w:id="25" w:author="Molly Carter" w:date="2019-11-05T13:43:00Z" w:initials="MC">
+  <w:comment w:id="145" w:author="Molly Carter" w:date="2019-11-05T13:43:00Z" w:initials="MC">
     <w:p>
       <w:pPr>
         <w:pStyle w:val="CommentText"/>
@@ -9501,6 +10910,14 @@
 
 <file path=word/commentsExtended.xml><?xml version="1.0" encoding="utf-8"?>
 <w15:commentsEx xmlns:wpc="http://schemas.microsoft.com/office/word/2010/wordprocessingCanvas" xmlns:cx="http://schemas.microsoft.com/office/drawing/2014/chartex" xmlns:cx1="http://schemas.microsoft.com/office/drawing/2015/9/8/chartex" xmlns:cx2="http://schemas.microsoft.com/office/drawing/2015/10/21/chartex" xmlns:cx3="http://schemas.microsoft.com/office/drawing/2016/5/9/chartex" xmlns:cx4="http://schemas.microsoft.com/office/drawing/2016/5/10/chartex" xmlns:cx5="http://schemas.microsoft.com/office/drawing/2016/5/11/chartex" xmlns:cx6="http://schemas.microsoft.com/office/drawing/2016/5/12/chartex" xmlns:cx7="http://schemas.microsoft.com/office/drawing/2016/5/13/chartex" xmlns:cx8="http://schemas.microsoft.com/office/drawing/2016/5/14/chartex" xmlns:mc="http://schemas.openxmlformats.org/markup-compatibility/2006" xmlns:aink="http://schemas.microsoft.com/office/drawing/2016/ink" xmlns:am3d="http://schemas.microsoft.com/office/drawing/2017/model3d" xmlns:o="urn:schemas-microsoft-com:office:office" xmlns:r="http://schemas.openxmlformats.org/officeDocument/2006/relationships" xmlns:m="http://schemas.openxmlformats.org/officeDocument/2006/math" xmlns:v="urn:schemas-microsoft-com:vml" xmlns:wp14="http://schemas.microsoft.com/office/word/2010/wordprocessingDrawing" xmlns:wp="http://schemas.openxmlformats.org/drawingml/2006/wordprocessingDrawing" xmlns:w10="urn:schemas-microsoft-com:office:word" xmlns:w="http://schemas.openxmlformats.org/wordprocessingml/2006/main" xmlns:w14="http://schemas.microsoft.com/office/word/2010/wordml" xmlns:w15="http://schemas.microsoft.com/office/word/2012/wordml" xmlns:w16cid="http://schemas.microsoft.com/office/word/2016/wordml/cid" xmlns:w16se="http://schemas.microsoft.com/office/word/2015/wordml/symex" xmlns:wpg="http://schemas.microsoft.com/office/word/2010/wordprocessingGroup" xmlns:wpi="http://schemas.microsoft.com/office/word/2010/wordprocessingInk" xmlns:wne="http://schemas.microsoft.com/office/word/2006/wordml" xmlns:wps="http://schemas.microsoft.com/office/word/2010/wordprocessingShape" mc:Ignorable="w14 w15 w16se w16cid wp14">
+  <w15:commentEx w15:paraId="55B9CC3D" w15:done="0"/>
+  <w15:commentEx w15:paraId="1074ACD3" w15:paraIdParent="55B9CC3D" w15:done="0"/>
+  <w15:commentEx w15:paraId="4B7284CC" w15:done="0"/>
+  <w15:commentEx w15:paraId="3C4B4310" w15:done="0"/>
+  <w15:commentEx w15:paraId="721DCDF4" w15:done="0"/>
+  <w15:commentEx w15:paraId="73171A4F" w15:done="0"/>
+  <w15:commentEx w15:paraId="703608A2" w15:done="0"/>
+  <w15:commentEx w15:paraId="508C62B8" w15:done="0"/>
   <w15:commentEx w15:paraId="473B9003" w15:done="0"/>
   <w15:commentEx w15:paraId="51A2CC6F" w15:done="0"/>
   <w15:commentEx w15:paraId="5E3CB171" w15:done="0"/>
@@ -9512,6 +10929,14 @@
 
 <file path=word/commentsIds.xml><?xml version="1.0" encoding="utf-8"?>
 <w16cid:commentsIds xmlns:wpc="http://schemas.microsoft.com/office/word/2010/wordprocessingCanvas" xmlns:cx="http://schemas.microsoft.com/office/drawing/2014/chartex" xmlns:cx1="http://schemas.microsoft.com/office/drawing/2015/9/8/chartex" xmlns:cx2="http://schemas.microsoft.com/office/drawing/2015/10/21/chartex" xmlns:cx3="http://schemas.microsoft.com/office/drawing/2016/5/9/chartex" xmlns:cx4="http://schemas.microsoft.com/office/drawing/2016/5/10/chartex" xmlns:cx5="http://schemas.microsoft.com/office/drawing/2016/5/11/chartex" xmlns:cx6="http://schemas.microsoft.com/office/drawing/2016/5/12/chartex" xmlns:cx7="http://schemas.microsoft.com/office/drawing/2016/5/13/chartex" xmlns:cx8="http://schemas.microsoft.com/office/drawing/2016/5/14/chartex" xmlns:mc="http://schemas.openxmlformats.org/markup-compatibility/2006" xmlns:aink="http://schemas.microsoft.com/office/drawing/2016/ink" xmlns:am3d="http://schemas.microsoft.com/office/drawing/2017/model3d" xmlns:o="urn:schemas-microsoft-com:office:office" xmlns:r="http://schemas.openxmlformats.org/officeDocument/2006/relationships" xmlns:m="http://schemas.openxmlformats.org/officeDocument/2006/math" xmlns:v="urn:schemas-microsoft-com:vml" xmlns:wp14="http://schemas.microsoft.com/office/word/2010/wordprocessingDrawing" xmlns:wp="http://schemas.openxmlformats.org/drawingml/2006/wordprocessingDrawing" xmlns:w10="urn:schemas-microsoft-com:office:word" xmlns:w="http://schemas.openxmlformats.org/wordprocessingml/2006/main" xmlns:w14="http://schemas.microsoft.com/office/word/2010/wordml" xmlns:w15="http://schemas.microsoft.com/office/word/2012/wordml" xmlns:w16cid="http://schemas.microsoft.com/office/word/2016/wordml/cid" xmlns:w16se="http://schemas.microsoft.com/office/word/2015/wordml/symex" xmlns:wpg="http://schemas.microsoft.com/office/word/2010/wordprocessingGroup" xmlns:wpi="http://schemas.microsoft.com/office/word/2010/wordprocessingInk" xmlns:wne="http://schemas.microsoft.com/office/word/2006/wordml" xmlns:wps="http://schemas.microsoft.com/office/word/2010/wordprocessingShape" mc:Ignorable="w14 w15 w16se w16cid wp14">
+  <w16cid:commentId w16cid:paraId="55B9CC3D" w16cid:durableId="2188C144"/>
+  <w16cid:commentId w16cid:paraId="1074ACD3" w16cid:durableId="2188C1B9"/>
+  <w16cid:commentId w16cid:paraId="4B7284CC" w16cid:durableId="2188C37D"/>
+  <w16cid:commentId w16cid:paraId="3C4B4310" w16cid:durableId="2188C2E2"/>
+  <w16cid:commentId w16cid:paraId="721DCDF4" w16cid:durableId="2188C2F3"/>
+  <w16cid:commentId w16cid:paraId="73171A4F" w16cid:durableId="2188C32A"/>
+  <w16cid:commentId w16cid:paraId="703608A2" w16cid:durableId="2188C4EF"/>
+  <w16cid:commentId w16cid:paraId="508C62B8" w16cid:durableId="2188C560"/>
   <w16cid:commentId w16cid:paraId="473B9003" w16cid:durableId="21858758"/>
   <w16cid:commentId w16cid:paraId="51A2CC6F" w16cid:durableId="210789EA"/>
   <w16cid:commentId w16cid:paraId="5E3CB171" w16cid:durableId="2107CB0F"/>
@@ -11128,7 +12553,7 @@
 </file>
 
 <file path=customXml/itemProps1.xml><?xml version="1.0" encoding="utf-8"?>
-<ds:datastoreItem xmlns:ds="http://schemas.openxmlformats.org/officeDocument/2006/customXml" ds:itemID="{6B8EF77C-5762-A044-B31D-5CE821FC1C56}">
+<ds:datastoreItem xmlns:ds="http://schemas.openxmlformats.org/officeDocument/2006/customXml" ds:itemID="{E03875E8-F5F7-7244-8CA0-9A245FA71038}">
   <ds:schemaRefs>
     <ds:schemaRef ds:uri="http://schemas.openxmlformats.org/officeDocument/2006/bibliography"/>
   </ds:schemaRefs>

</xml_diff>

<commit_message>
Comments for Aim 1.1
</commit_message>
<xml_diff>
--- a/Molly Preliminary Exam/Aim 2.docx
+++ b/Molly Preliminary Exam/Aim 2.docx
@@ -2177,6 +2177,76 @@
         </w:rPr>
         <w:t xml:space="preserve">This makes insulin resistance during gestation a critical public health problem that deserves research attention. </w:t>
       </w:r>
+      <w:ins w:id="99" w:author="Dave Bridges" w:date="2019-11-27T09:59:00Z">
+        <w:r>
+          <w:rPr>
+            <w:rFonts w:cs="Times New Roman"/>
+          </w:rPr>
+          <w:t>I have shown that pregnant</w:t>
+        </w:r>
+      </w:ins>
+      <w:ins w:id="100" w:author="Dave Bridges" w:date="2019-11-27T10:00:00Z">
+        <w:r>
+          <w:rPr>
+            <w:rFonts w:cs="Times New Roman"/>
+          </w:rPr>
+          <w:t xml:space="preserve"> mice have insulin resistance but not hyperglycemia</w:t>
+        </w:r>
+        <w:r>
+          <w:rPr>
+            <w:rFonts w:cs="Times New Roman"/>
+          </w:rPr>
+          <w:t xml:space="preserve"> as evaluated by an insulin tolerance test (</w:t>
+        </w:r>
+        <w:commentRangeStart w:id="101"/>
+        <w:r>
+          <w:rPr>
+            <w:rFonts w:cs="Times New Roman"/>
+          </w:rPr>
+          <w:t>Figure 2</w:t>
+        </w:r>
+        <w:commentRangeEnd w:id="101"/>
+        <w:r>
+          <w:rPr>
+            <w:rStyle w:val="CommentReference"/>
+          </w:rPr>
+          <w:commentReference w:id="101"/>
+        </w:r>
+        <w:r>
+          <w:rPr>
+            <w:rFonts w:cs="Times New Roman"/>
+          </w:rPr>
+          <w:t>)</w:t>
+        </w:r>
+      </w:ins>
+      <w:ins w:id="102" w:author="Dave Bridges" w:date="2019-11-27T10:01:00Z">
+        <w:r>
+          <w:rPr>
+            <w:rFonts w:cs="Times New Roman"/>
+          </w:rPr>
+          <w:t xml:space="preserve"> demonstrating that mice are a tractable system to evaluate pregnancy-associated insulin resistance.  This is consistent with </w:t>
+        </w:r>
+        <w:commentRangeStart w:id="103"/>
+        <w:r>
+          <w:rPr>
+            <w:rFonts w:cs="Times New Roman"/>
+          </w:rPr>
+          <w:t xml:space="preserve">previous </w:t>
+        </w:r>
+        <w:commentRangeEnd w:id="103"/>
+        <w:r>
+          <w:rPr>
+            <w:rStyle w:val="CommentReference"/>
+          </w:rPr>
+          <w:commentReference w:id="103"/>
+        </w:r>
+        <w:r>
+          <w:rPr>
+            <w:rFonts w:cs="Times New Roman"/>
+          </w:rPr>
+          <w:t>work on pregnant rodents.</w:t>
+        </w:r>
+      </w:ins>
     </w:p>
     <w:p>
       <w:pPr>
@@ -2189,7 +2259,7 @@
       <w:pPr>
         <w:pStyle w:val="Heading3"/>
       </w:pPr>
-      <w:commentRangeStart w:id="99"/>
+      <w:commentRangeStart w:id="104"/>
       <w:r>
         <w:t>Gestational w</w:t>
       </w:r>
@@ -2199,12 +2269,12 @@
       <w:r>
         <w:t xml:space="preserve"> and </w:t>
       </w:r>
-      <w:ins w:id="100" w:author="Dave Bridges" w:date="2019-11-27T09:47:00Z">
+      <w:ins w:id="105" w:author="Dave Bridges" w:date="2019-11-27T09:47:00Z">
         <w:r>
           <w:t>f</w:t>
         </w:r>
       </w:ins>
-      <w:del w:id="101" w:author="Dave Bridges" w:date="2019-11-27T09:47:00Z">
+      <w:del w:id="106" w:author="Dave Bridges" w:date="2019-11-27T09:47:00Z">
         <w:r>
           <w:delText>F</w:delText>
         </w:r>
@@ -2212,14 +2282,14 @@
       <w:r>
         <w:t>ood intake</w:t>
       </w:r>
-      <w:commentRangeEnd w:id="99"/>
+      <w:commentRangeEnd w:id="104"/>
       <w:r>
         <w:rPr>
           <w:rStyle w:val="CommentReference"/>
           <w:rFonts w:ascii="Times New Roman" w:eastAsiaTheme="minorHAnsi" w:hAnsi="Times New Roman" w:cstheme="minorBidi"/>
           <w:color w:val="auto"/>
         </w:rPr>
-        <w:commentReference w:id="99"/>
+        <w:commentReference w:id="104"/>
       </w:r>
     </w:p>
     <w:p>
@@ -2258,7 +2328,7 @@
         </w:rPr>
         <w:t xml:space="preserve"> pregnancy. The </w:t>
       </w:r>
-      <w:del w:id="102" w:author="Dave Bridges" w:date="2019-11-27T09:47:00Z">
+      <w:del w:id="107" w:author="Dave Bridges" w:date="2019-11-27T09:47:00Z">
         <w:r>
           <w:rPr>
             <w:rFonts w:cs="Times New Roman"/>
@@ -2266,7 +2336,7 @@
           <w:delText xml:space="preserve">IOM </w:delText>
         </w:r>
       </w:del>
-      <w:ins w:id="103" w:author="Dave Bridges" w:date="2019-11-27T09:47:00Z">
+      <w:ins w:id="108" w:author="Dave Bridges" w:date="2019-11-27T09:47:00Z">
         <w:r>
           <w:rPr>
             <w:rFonts w:cs="Times New Roman"/>
@@ -2401,7 +2471,7 @@
         </w:rPr>
         <w:t xml:space="preserve">uring gestation appears to be highly prevalent, </w:t>
       </w:r>
-      <w:del w:id="104" w:author="Dave Bridges" w:date="2019-11-27T09:48:00Z">
+      <w:del w:id="109" w:author="Dave Bridges" w:date="2019-11-27T09:48:00Z">
         <w:r>
           <w:rPr>
             <w:rFonts w:cs="Times New Roman"/>
@@ -2409,7 +2479,7 @@
           <w:delText>with rates from</w:delText>
         </w:r>
       </w:del>
-      <w:ins w:id="105" w:author="Dave Bridges" w:date="2019-11-27T09:48:00Z">
+      <w:ins w:id="110" w:author="Dave Bridges" w:date="2019-11-27T09:48:00Z">
         <w:r>
           <w:rPr>
             <w:rFonts w:cs="Times New Roman"/>
@@ -2508,7 +2578,7 @@
         </w:rPr>
         <w:t>is</w:t>
       </w:r>
-      <w:ins w:id="106" w:author="Dave Bridges" w:date="2019-11-27T09:48:00Z">
+      <w:ins w:id="111" w:author="Dave Bridges" w:date="2019-11-27T09:48:00Z">
         <w:r>
           <w:rPr>
             <w:rFonts w:cs="Times New Roman"/>
@@ -2585,15 +2655,15 @@
     <w:p>
       <w:pPr>
         <w:rPr>
-          <w:ins w:id="107" w:author="Dave Bridges" w:date="2019-11-27T09:50:00Z"/>
-        </w:rPr>
-      </w:pPr>
-      <w:del w:id="108" w:author="Dave Bridges" w:date="2019-11-27T09:49:00Z">
+          <w:ins w:id="112" w:author="Dave Bridges" w:date="2019-11-27T09:50:00Z"/>
+        </w:rPr>
+      </w:pPr>
+      <w:del w:id="113" w:author="Dave Bridges" w:date="2019-11-27T09:49:00Z">
         <w:r>
           <w:delText>Although we often read energy taken in and perceive it to mean that all of that energy is utilized or absorbed at similar levels in all people, it is likely not true</w:delText>
         </w:r>
       </w:del>
-      <w:ins w:id="109" w:author="Dave Bridges" w:date="2019-11-27T09:49:00Z">
+      <w:ins w:id="114" w:author="Dave Bridges" w:date="2019-11-27T09:49:00Z">
         <w:r>
           <w:t>Energy intake is both ingestion of food, as well as the efficiency by which energy is absorbed</w:t>
         </w:r>
@@ -2604,7 +2674,7 @@
       <w:r>
         <w:t>Digestive efficiency many change as a function of genotype</w:t>
       </w:r>
-      <w:del w:id="110" w:author="Dave Bridges" w:date="2019-11-27T09:49:00Z">
+      <w:del w:id="115" w:author="Dave Bridges" w:date="2019-11-27T09:49:00Z">
         <w:r>
           <w:delText xml:space="preserve"> (clock KO’s, </w:delText>
         </w:r>
@@ -2630,7 +2700,7 @@
       <w:r>
         <w:t>, physiological state, or diet</w:t>
       </w:r>
-      <w:del w:id="111" w:author="Dave Bridges" w:date="2019-11-27T09:50:00Z">
+      <w:del w:id="116" w:author="Dave Bridges" w:date="2019-11-27T09:50:00Z">
         <w:r>
           <w:delText>)</w:delText>
         </w:r>
@@ -2638,17 +2708,17 @@
       <w:r>
         <w:t xml:space="preserve">. </w:t>
       </w:r>
-      <w:del w:id="112" w:author="Dave Bridges" w:date="2019-11-27T09:50:00Z">
+      <w:del w:id="117" w:author="Dave Bridges" w:date="2019-11-27T09:50:00Z">
         <w:r>
           <w:delText xml:space="preserve">Furthermore, it has been demonstrated that </w:delText>
         </w:r>
       </w:del>
-      <w:ins w:id="113" w:author="Dave Bridges" w:date="2019-11-27T09:50:00Z">
+      <w:ins w:id="118" w:author="Dave Bridges" w:date="2019-11-27T09:50:00Z">
         <w:r>
           <w:t>P</w:t>
         </w:r>
       </w:ins>
-      <w:del w:id="114" w:author="Dave Bridges" w:date="2019-11-27T09:50:00Z">
+      <w:del w:id="119" w:author="Dave Bridges" w:date="2019-11-27T09:50:00Z">
         <w:r>
           <w:delText>p</w:delText>
         </w:r>
@@ -2680,7 +2750,7 @@
       <w:r>
         <w:t xml:space="preserve"> </w:t>
       </w:r>
-      <w:commentRangeStart w:id="115"/>
+      <w:commentRangeStart w:id="120"/>
       <w:r>
         <w:fldChar w:fldCharType="begin"/>
       </w:r>
@@ -2699,12 +2769,12 @@
       <w:r>
         <w:fldChar w:fldCharType="end"/>
       </w:r>
-      <w:commentRangeEnd w:id="115"/>
+      <w:commentRangeEnd w:id="120"/>
       <w:r>
         <w:rPr>
           <w:rStyle w:val="CommentReference"/>
         </w:rPr>
-        <w:commentReference w:id="115"/>
+        <w:commentReference w:id="120"/>
       </w:r>
       <w:r>
         <w:t xml:space="preserve">. </w:t>
@@ -2713,42 +2783,42 @@
     <w:p>
       <w:pPr>
         <w:rPr>
-          <w:ins w:id="116" w:author="Dave Bridges" w:date="2019-11-27T09:50:00Z"/>
-        </w:rPr>
-      </w:pPr>
-    </w:p>
-    <w:p>
-      <w:ins w:id="117" w:author="Dave Bridges" w:date="2019-11-27T09:50:00Z">
+          <w:ins w:id="121" w:author="Dave Bridges" w:date="2019-11-27T09:50:00Z"/>
+        </w:rPr>
+      </w:pPr>
+    </w:p>
+    <w:p>
+      <w:ins w:id="122" w:author="Dave Bridges" w:date="2019-11-27T09:50:00Z">
         <w:r>
           <w:t>Based on the importance of gestational health</w:t>
         </w:r>
       </w:ins>
-      <w:ins w:id="118" w:author="Dave Bridges" w:date="2019-11-27T09:51:00Z">
+      <w:ins w:id="123" w:author="Dave Bridges" w:date="2019-11-27T09:51:00Z">
         <w:r>
           <w:t xml:space="preserve"> on the mother</w:t>
         </w:r>
       </w:ins>
-      <w:ins w:id="119" w:author="Dave Bridges" w:date="2019-11-27T09:52:00Z">
+      <w:ins w:id="124" w:author="Dave Bridges" w:date="2019-11-27T09:52:00Z">
         <w:r>
           <w:t xml:space="preserve"> and child</w:t>
         </w:r>
       </w:ins>
-      <w:ins w:id="120" w:author="Dave Bridges" w:date="2019-11-27T09:51:00Z">
+      <w:ins w:id="125" w:author="Dave Bridges" w:date="2019-11-27T09:51:00Z">
         <w:r>
           <w:t>, and the effectiveness and popularity</w:t>
         </w:r>
       </w:ins>
-      <w:ins w:id="121" w:author="Dave Bridges" w:date="2019-11-27T09:52:00Z">
+      <w:ins w:id="126" w:author="Dave Bridges" w:date="2019-11-27T09:52:00Z">
         <w:r>
           <w:t xml:space="preserve"> and effectiveness</w:t>
         </w:r>
       </w:ins>
-      <w:ins w:id="122" w:author="Dave Bridges" w:date="2019-11-27T09:51:00Z">
+      <w:ins w:id="127" w:author="Dave Bridges" w:date="2019-11-27T09:51:00Z">
         <w:r>
           <w:t xml:space="preserve"> of time-restricted </w:t>
         </w:r>
       </w:ins>
-      <w:ins w:id="123" w:author="Dave Bridges" w:date="2019-11-27T09:52:00Z">
+      <w:ins w:id="128" w:author="Dave Bridges" w:date="2019-11-27T09:52:00Z">
         <w:r>
           <w:t xml:space="preserve">feeding, it is tempting to speculate that this could be a potential intervention during pregnancy.  There are a </w:t>
         </w:r>
@@ -2761,19 +2831,31 @@
           <w:t xml:space="preserve"> in our knowledge of </w:t>
         </w:r>
       </w:ins>
-      <w:ins w:id="124" w:author="Dave Bridges" w:date="2019-11-27T09:53:00Z">
-        <w:r>
+      <w:ins w:id="129" w:author="Dave Bridges" w:date="2019-11-27T09:53:00Z">
+        <w:r>
+          <w:lastRenderedPageBreak/>
           <w:t>the physiology of TRF during pregnancy, and the mechanisms connecting it to maternal glycemia.</w:t>
         </w:r>
       </w:ins>
-      <w:ins w:id="125" w:author="Dave Bridges" w:date="2019-11-27T09:52:00Z">
+      <w:ins w:id="130" w:author="Dave Bridges" w:date="2019-11-27T09:52:00Z">
         <w:r>
           <w:t xml:space="preserve"> </w:t>
         </w:r>
       </w:ins>
-      <w:ins w:id="126" w:author="Dave Bridges" w:date="2019-11-27T09:53:00Z">
-        <w:r>
-          <w:t xml:space="preserve">This aim will use a rodent model of </w:t>
+      <w:commentRangeStart w:id="131"/>
+      <w:ins w:id="132" w:author="Dave Bridges" w:date="2019-11-27T09:53:00Z">
+        <w:r>
+          <w:t xml:space="preserve">This </w:t>
+        </w:r>
+      </w:ins>
+      <w:ins w:id="133" w:author="Dave Bridges" w:date="2019-11-27T09:55:00Z">
+        <w:r>
+          <w:t>chapter</w:t>
+        </w:r>
+      </w:ins>
+      <w:ins w:id="134" w:author="Dave Bridges" w:date="2019-11-27T09:53:00Z">
+        <w:r>
+          <w:t xml:space="preserve"> will use a rodent model of </w:t>
         </w:r>
         <w:proofErr w:type="spellStart"/>
         <w:r>
@@ -2784,31 +2866,38 @@
           <w:t xml:space="preserve"> to </w:t>
         </w:r>
       </w:ins>
-      <w:ins w:id="127" w:author="Dave Bridges" w:date="2019-11-27T09:54:00Z">
+      <w:ins w:id="135" w:author="Dave Bridges" w:date="2019-11-27T09:54:00Z">
         <w:r>
           <w:t>determine effects on</w:t>
         </w:r>
       </w:ins>
-      <w:bookmarkStart w:id="128" w:name="_GoBack"/>
-      <w:bookmarkEnd w:id="128"/>
-      <w:ins w:id="129" w:author="Dave Bridges" w:date="2019-11-27T09:53:00Z">
+      <w:ins w:id="136" w:author="Dave Bridges" w:date="2019-11-27T09:53:00Z">
         <w:r>
           <w:t xml:space="preserve"> maternal ferti</w:t>
         </w:r>
       </w:ins>
-      <w:ins w:id="130" w:author="Dave Bridges" w:date="2019-11-27T09:54:00Z">
+      <w:ins w:id="137" w:author="Dave Bridges" w:date="2019-11-27T09:54:00Z">
         <w:r>
           <w:t xml:space="preserve">lity, </w:t>
         </w:r>
       </w:ins>
-      <w:ins w:id="131" w:author="Dave Bridges" w:date="2019-11-27T09:53:00Z">
+      <w:ins w:id="138" w:author="Dave Bridges" w:date="2019-11-27T09:53:00Z">
         <w:r>
           <w:t>food intake, body composition,</w:t>
         </w:r>
       </w:ins>
-      <w:ins w:id="132" w:author="Dave Bridges" w:date="2019-11-27T09:54:00Z">
+      <w:ins w:id="139" w:author="Dave Bridges" w:date="2019-11-27T09:54:00Z">
         <w:r>
           <w:t xml:space="preserve"> and glycemia</w:t>
+        </w:r>
+      </w:ins>
+      <w:commentRangeEnd w:id="131"/>
+      <w:ins w:id="140" w:author="Dave Bridges" w:date="2019-11-27T09:55:00Z">
+        <w:r>
+          <w:rPr>
+            <w:rStyle w:val="CommentReference"/>
+          </w:rPr>
+          <w:commentReference w:id="131"/>
         </w:r>
       </w:ins>
     </w:p>
@@ -2851,6 +2940,8 @@
           <w:color w:val="000000"/>
         </w:rPr>
       </w:pPr>
+      <w:commentRangeStart w:id="141"/>
+      <w:commentRangeStart w:id="142"/>
       <w:r>
         <w:rPr>
           <w:rFonts w:eastAsia="Times New Roman" w:cs="Times New Roman"/>
@@ -2858,6 +2949,15 @@
         </w:rPr>
         <w:t>Fertility represents yet another biological function that demonstrates circadian rhythm</w:t>
       </w:r>
+      <w:ins w:id="143" w:author="Dave Bridges" w:date="2019-11-27T09:55:00Z">
+        <w:r>
+          <w:rPr>
+            <w:rFonts w:eastAsia="Times New Roman" w:cs="Times New Roman"/>
+            <w:color w:val="000000"/>
+          </w:rPr>
+          <w:t xml:space="preserve"> </w:t>
+        </w:r>
+      </w:ins>
       <w:r>
         <w:rPr>
           <w:rFonts w:eastAsia="Times New Roman" w:cs="Times New Roman"/>
@@ -3014,7 +3114,29 @@
           <w:rFonts w:eastAsia="Times New Roman" w:cs="Times New Roman"/>
           <w:color w:val="000000"/>
         </w:rPr>
-        <w:t>. Swamy and colleagues determined that phase shifting of the period of food availability is sufficient to not only entrain the liver clock in breeding female mice, but also modulate fertility and fecundity</w:t>
+        <w:t xml:space="preserve">. Swamy and colleagues determined that phase shifting of the period of food availability is sufficient to not only entrain the liver clock in breeding female mice, but also </w:t>
+      </w:r>
+      <w:commentRangeStart w:id="144"/>
+      <w:r>
+        <w:rPr>
+          <w:rFonts w:eastAsia="Times New Roman" w:cs="Times New Roman"/>
+          <w:color w:val="000000"/>
+        </w:rPr>
+        <w:t xml:space="preserve">modulate </w:t>
+      </w:r>
+      <w:commentRangeEnd w:id="144"/>
+      <w:r>
+        <w:rPr>
+          <w:rStyle w:val="CommentReference"/>
+        </w:rPr>
+        <w:commentReference w:id="144"/>
+      </w:r>
+      <w:r>
+        <w:rPr>
+          <w:rFonts w:eastAsia="Times New Roman" w:cs="Times New Roman"/>
+          <w:color w:val="000000"/>
+        </w:rPr>
+        <w:t>fertility and fecundity</w:t>
       </w:r>
       <w:r>
         <w:rPr>
@@ -3066,6 +3188,15 @@
         </w:rPr>
         <w:t xml:space="preserve"> Using a light-feeding paradigm, this group demonstrated reduced copulatory plug appearance, reduced embryo implantations, and fewer litters carried compared to dark-fed counterparts</w:t>
       </w:r>
+      <w:ins w:id="145" w:author="Dave Bridges" w:date="2019-11-27T09:55:00Z">
+        <w:r>
+          <w:rPr>
+            <w:rFonts w:eastAsia="Times New Roman" w:cs="Times New Roman"/>
+            <w:color w:val="000000"/>
+          </w:rPr>
+          <w:t xml:space="preserve"> </w:t>
+        </w:r>
+      </w:ins>
       <w:r>
         <w:rPr>
           <w:rFonts w:eastAsia="Times New Roman" w:cs="Times New Roman"/>
@@ -3229,6 +3360,11 @@
     <w:p>
       <w:pPr>
         <w:ind w:firstLine="720"/>
+        <w:rPr>
+          <w:ins w:id="146" w:author="Dave Bridges" w:date="2019-11-27T09:58:00Z"/>
+          <w:rFonts w:eastAsia="Times New Roman" w:cs="Times New Roman"/>
+          <w:color w:val="000000"/>
+        </w:rPr>
       </w:pPr>
       <w:r>
         <w:rPr>
@@ -3308,6 +3444,15 @@
         </w:rPr>
         <w:t>. While timed feeding cues have demonstrated the ability to entrain peripheral organs and metabolism</w:t>
       </w:r>
+      <w:ins w:id="147" w:author="Dave Bridges" w:date="2019-11-27T10:03:00Z">
+        <w:r>
+          <w:rPr>
+            <w:rFonts w:eastAsia="Times New Roman" w:cs="Times New Roman"/>
+            <w:color w:val="000000"/>
+          </w:rPr>
+          <w:t xml:space="preserve"> </w:t>
+        </w:r>
+      </w:ins>
       <w:r>
         <w:rPr>
           <w:rFonts w:eastAsia="Times New Roman" w:cs="Times New Roman"/>
@@ -3335,25 +3480,7 @@
           <w:noProof/>
           <w:color w:val="000000"/>
         </w:rPr>
-        <w:t>(</w:t>
-      </w:r>
-      <w:proofErr w:type="spellStart"/>
-      <w:r>
-        <w:rPr>
-          <w:rFonts w:eastAsia="Times New Roman" w:cs="Times New Roman"/>
-          <w:noProof/>
-          <w:color w:val="000000"/>
-        </w:rPr>
-        <w:t>Hatori</w:t>
-      </w:r>
-      <w:proofErr w:type="spellEnd"/>
-      <w:r>
-        <w:rPr>
-          <w:rFonts w:eastAsia="Times New Roman" w:cs="Times New Roman"/>
-          <w:noProof/>
-          <w:color w:val="000000"/>
-        </w:rPr>
-        <w:t xml:space="preserve"> et al., 2012; Pan &amp; Hussain, 2009; Sherman et al., 2012; Swamy et al., 2018)</w:t>
+        <w:t>(Hatori et al., 2012; Pan &amp; Hussain, 2009; Sherman et al., 2012; Swamy et al., 2018)</w:t>
       </w:r>
       <w:r>
         <w:rPr>
@@ -3367,55 +3494,181 @@
           <w:rFonts w:eastAsia="Times New Roman" w:cs="Times New Roman"/>
           <w:color w:val="000000"/>
         </w:rPr>
-        <w:t xml:space="preserve">, the effects of timed feeding on fertility have not been examined except in models of chrono-disruption. </w:t>
-      </w:r>
-      <w:proofErr w:type="gramStart"/>
+        <w:t>, the effects of timed feeding on fertility have not been examined except in models of chrono-disruption</w:t>
+      </w:r>
+      <w:commentRangeEnd w:id="141"/>
+      <w:r>
+        <w:rPr>
+          <w:rStyle w:val="CommentReference"/>
+        </w:rPr>
+        <w:commentReference w:id="141"/>
+      </w:r>
+      <w:commentRangeEnd w:id="142"/>
+      <w:r>
+        <w:rPr>
+          <w:rStyle w:val="CommentReference"/>
+        </w:rPr>
+        <w:commentReference w:id="142"/>
+      </w:r>
       <w:r>
         <w:rPr>
           <w:rFonts w:eastAsia="Times New Roman" w:cs="Times New Roman"/>
           <w:color w:val="000000"/>
         </w:rPr>
-        <w:t>Therefore</w:t>
-      </w:r>
-      <w:proofErr w:type="gramEnd"/>
-      <w:r>
-        <w:rPr>
+        <w:t xml:space="preserve">. </w:t>
+      </w:r>
+    </w:p>
+    <w:p>
+      <w:pPr>
+        <w:ind w:firstLine="720"/>
+        <w:rPr>
+          <w:ins w:id="148" w:author="Dave Bridges" w:date="2019-11-27T10:05:00Z"/>
           <w:rFonts w:eastAsia="Times New Roman" w:cs="Times New Roman"/>
           <w:color w:val="000000"/>
         </w:rPr>
-        <w:t xml:space="preserve"> I propose to</w:t>
-      </w:r>
-      <w:r>
-        <w:t xml:space="preserve"> assess the effects of </w:t>
-      </w:r>
+      </w:pPr>
+    </w:p>
+    <w:p>
+      <w:pPr>
+        <w:ind w:firstLine="720"/>
+      </w:pPr>
+      <w:ins w:id="149" w:author="Dave Bridges" w:date="2019-11-27T10:05:00Z">
+        <w:r>
+          <w:rPr>
+            <w:rFonts w:eastAsia="Times New Roman" w:cs="Times New Roman"/>
+            <w:color w:val="000000"/>
+          </w:rPr>
+          <w:t>While</w:t>
+        </w:r>
+      </w:ins>
+      <w:ins w:id="150" w:author="Dave Bridges" w:date="2019-11-27T09:58:00Z">
+        <w:r>
+          <w:rPr>
+            <w:rFonts w:eastAsia="Times New Roman" w:cs="Times New Roman"/>
+            <w:color w:val="000000"/>
+          </w:rPr>
+          <w:t xml:space="preserve"> this is not the main focus of my dissertation, our study will evaluate whether </w:t>
+        </w:r>
+        <w:proofErr w:type="spellStart"/>
+        <w:r>
+          <w:rPr>
+            <w:rFonts w:eastAsia="Times New Roman" w:cs="Times New Roman"/>
+            <w:color w:val="000000"/>
+          </w:rPr>
+          <w:t>eTRF</w:t>
+        </w:r>
+        <w:proofErr w:type="spellEnd"/>
+        <w:r>
+          <w:rPr>
+            <w:rFonts w:eastAsia="Times New Roman" w:cs="Times New Roman"/>
+            <w:color w:val="000000"/>
+          </w:rPr>
+          <w:t xml:space="preserve"> prior to pregnancy affects likelihood of conception.</w:t>
+        </w:r>
+      </w:ins>
+      <w:del w:id="151" w:author="Dave Bridges" w:date="2019-11-27T09:59:00Z">
+        <w:r>
+          <w:rPr>
+            <w:rFonts w:eastAsia="Times New Roman" w:cs="Times New Roman"/>
+            <w:color w:val="000000"/>
+          </w:rPr>
+          <w:delText>Therefore I propose to</w:delText>
+        </w:r>
+        <w:r>
+          <w:delText xml:space="preserve"> assess the effects of eTRF on maternal fertility</w:delText>
+        </w:r>
+        <w:r>
+          <w:delText>, as a healthful model of metabolic clock entrainment</w:delText>
+        </w:r>
+        <w:r>
+          <w:delText>.</w:delText>
+        </w:r>
+      </w:del>
+      <w:r>
+        <w:t xml:space="preserve"> </w:t>
+      </w:r>
+      <w:ins w:id="152" w:author="Dave Bridges" w:date="2019-11-27T10:05:00Z">
+        <w:r>
+          <w:t xml:space="preserve">Previous reports </w:t>
+        </w:r>
+      </w:ins>
+      <w:commentRangeStart w:id="153"/>
+      <w:r>
+        <w:t>This</w:t>
+      </w:r>
+      <w:commentRangeEnd w:id="153"/>
+      <w:r>
+        <w:rPr>
+          <w:rStyle w:val="CommentReference"/>
+        </w:rPr>
+        <w:commentReference w:id="153"/>
+      </w:r>
+      <w:r>
+        <w:t xml:space="preserve"> will first be done by </w:t>
+      </w:r>
+      <w:r>
+        <w:t>daily staging of the estrous</w:t>
+      </w:r>
+      <w:r>
+        <w:t xml:space="preserve"> cycle</w:t>
+      </w:r>
+      <w:r>
+        <w:t xml:space="preserve"> </w:t>
+      </w:r>
+      <w:r>
+        <w:fldChar w:fldCharType="begin"/>
+      </w:r>
+      <w:r>
+        <w:instrText xml:space="preserve"> ADDIN ZOTERO_ITEM CSL_CITATION {"citationID":"NNT9bl6j","properties":{"formattedCitation":"(Caligioni, 2009)","plainCitation":"(Caligioni, 2009)","noteIndex":0},"citationItems":[{"id":178,"uris":["http://zotero.org/users/5073745/items/BRASLVKZ"],"uri":["http://zotero.org/users/5073745/items/BRASLVKZ"],"itemData":{"id":178,"type":"article-journal","title":"Assessing reproductive status/stages in mice","container-title":"Current Protocols in Neuroscience","page":"Appendix 4I","volume":"Appendix 4","source":"PubMed","abstract":"The short reproductive cycle length observed in rodents, called the estrous cycle, makes them an ideal animal model for investigation of changes that occur during the reproductive cycle. Most of the data in the literature about the estrous cycle is obtained from rats because they are easily manipulated and they exhibit a clear and well-defined estrous cycle. However, the increased number of experiments using knockout mice requires identification of their estrous cycle as well, since (in)fertility issues may arise. In mice, like rats, the identification of the stage of estrous cycle is based on the proportion of cell types observed in the vaginal secretion. The aim of this unit is to provide guidelines for quickly and accurately determining estrous cycle phases in mice.","DOI":"10.1002/0471142301.nsa04is48","ISSN":"1934-8576","note":"PMID: 19575469\nPMCID: PMC2755182","journalAbbreviation":"Curr Protoc Neurosci","language":"eng","author":[{"family":"Caligioni","given":"Claudia S."}],"issued":{"date-parts":[["2009",7]]}}}],"schema":"https://github.com/citation-style-language/schema/raw/master/csl-citation.json"} </w:instrText>
+      </w:r>
+      <w:r>
+        <w:fldChar w:fldCharType="separate"/>
+      </w:r>
+      <w:r>
+        <w:rPr>
+          <w:noProof/>
+        </w:rPr>
+        <w:t>(Caligioni, 2009)</w:t>
+      </w:r>
+      <w:r>
+        <w:fldChar w:fldCharType="end"/>
+      </w:r>
+      <w:r>
+        <w:t xml:space="preserve"> </w:t>
+      </w:r>
+      <w:r>
+        <w:t xml:space="preserve">for each dam </w:t>
+      </w:r>
+      <w:r>
+        <w:t xml:space="preserve">both before and during the initial exposure to </w:t>
+      </w:r>
+      <w:commentRangeStart w:id="155"/>
       <w:proofErr w:type="spellStart"/>
       <w:r>
         <w:t>eTRF</w:t>
       </w:r>
+      <w:commentRangeEnd w:id="155"/>
       <w:proofErr w:type="spellEnd"/>
       <w:r>
-        <w:t xml:space="preserve"> on maternal fertility</w:t>
-      </w:r>
-      <w:r>
-        <w:t>, as a healthful model of metabolic clock entrainment</w:t>
-      </w:r>
-      <w:r>
-        <w:t xml:space="preserve">. This will first be done by </w:t>
-      </w:r>
-      <w:r>
-        <w:t>daily staging of the estrous</w:t>
-      </w:r>
-      <w:r>
-        <w:t xml:space="preserve"> cycle</w:t>
-      </w:r>
-      <w:r>
-        <w:t xml:space="preserve"> </w:t>
+        <w:rPr>
+          <w:rStyle w:val="CommentReference"/>
+        </w:rPr>
+        <w:commentReference w:id="155"/>
+      </w:r>
+      <w:r>
+        <w:t xml:space="preserve">. Because timed feeding has previously demonstrated the ability to entrain peripheral tissues, including the female reproductive system, I expect that feeding during the shortened period of the dark cycle will not result in irregular or prolonged estrous cycles. </w:t>
+      </w:r>
+      <w:r>
+        <w:t xml:space="preserve">Once dams have been mated, daily plug checks will occur until each dam has displayed a copulatory plug. Day of appearance of plug will be coined gestational day 0.5. Days from </w:t>
+      </w:r>
+      <w:r>
+        <w:t xml:space="preserve">plug to parturition will be counted. When plug is noted and no litter is born, this will be considered resorption. If resorption occurs, we can furthermore stain collected uteri from dams with 10% ammonium oxide to reveal implantation sites as described by Swamy and colleagues </w:t>
       </w:r>
       <w:r>
         <w:fldChar w:fldCharType="begin"/>
       </w:r>
       <w:r>
-        <w:instrText xml:space="preserve"> ADDIN ZOTERO_ITEM CSL_CITATION {"citationID":"NNT9bl6j","properties":{"formattedCitation":"(Caligioni, 2009)","plainCitation":"(Caligioni, 2009)","noteIndex":0},"citationItems":[{"id":178,"uris":["http://zotero.org/users/5073745/items/BRASLVKZ"],"uri":["http://zotero.org/users/5073745/items/BRASLVKZ"],"itemData":{"id":178,"type":"article-journal","title":"Assessing reproductive status/stages in mice","container-title":"Current Protocols in Neuroscience","page":"Appendix 4I","volume":"Appendix 4","source":"PubMed","abstract":"The short reproductive cycle length observed in rodents, called the estrous cycle, makes them an ideal animal model for investigation of changes that occur during the reproductive cycle. Most of the data in the literature about the estrous cycle is obtained from rats because they are easily manipulated and they exhibit a clear and well-defined estrous cycle. However, the increased number of experiments using knockout mice requires identification of their estrous cycle as well, since (in)fertility issues may arise. In mice, like rats, the identification of the stage of estrous cycle is based on the proportion of cell types observed in the vaginal secretion. The aim of this unit is to provide guidelines for quickly and accurately determining estrous cycle phases in mice.","DOI":"10.1002/0471142301.nsa04is48","ISSN":"1934-8576","note":"PMID: 19575469\nPMCID: PMC2755182","journalAbbreviation":"Curr Protoc Neurosci","language":"eng","author":[{"family":"Caligioni","given":"Claudia S."}],"issued":{"date-parts":[["2009",7]]}}}],"schema":"https://github.com/citation-style-language/schema/raw/master/csl-citation.json"} </w:instrText>
+        <w:instrText xml:space="preserve"> ADDIN ZOTERO_ITEM CSL_CITATION {"citationID":"5NMdR3gp","properties":{"formattedCitation":"(Swamy et al., 2018)","plainCitation":"(Swamy et al., 2018)","noteIndex":0},"citationItems":[{"id":168,"uris":["http://zotero.org/users/5073745/items/4F2IJ74D"],"uri":["http://zotero.org/users/5073745/items/4F2IJ74D"],"itemData":{"id":168,"type":"article-journal","title":"Circadian disruption of food availability significantly reduces reproductive success in mice","container-title":"Hormones and Behavior","page":"177-184","volume":"105","source":"ScienceDirect","abstract":"Circadian disruptions impair reproductive health in human populations and in animal models. We tested the hypothesis that mistimed food, a common disruptive feature of shift work, impairs reproductive success in mice. Male and female mPer2Luc mice on a C57BL/6 background were fed during the light or dark phase in two experiments. Food-induced internal misalignment of the liver clock was verified by in vivo bioluminescence in anesthetized mice in both experiments. In Experiment 1, food-restricted pairs were monitored for litters for 18 weeks. In the light-fed group, birth of the first litter was significantly delayed, and total reproductive output was significantly reduced by 38%. In Experiment 2, estrous cycling was monitored for 3 weeks, and then after pairing, copulatory plugs, pregnancy, litter sizes, and uterine implantation sites were measured. Fewer light-fed females birthed litters (25% versus 73%). This was attributable to a difference in behavior as mating success was significantly reduced in light-fed mice: 42% were observed with a copulatory plug compared to 82% for dark-fed mice. The proportion of mice displaying uterine implantation sites was the same as the proportion observed with copulatory plugs, suggesting no deficit in initiating pregnancy after mating. Estrous cycling and pregnancy maintenance did not differ between the groups. We conclude that mistimed feeding inhibits reproduction in mice by reducing successful mating behavior.","DOI":"10.1016/j.yhbeh.2018.07.006","ISSN":"0018-506X","journalAbbreviation":"Hormones and Behavior","language":"en","author":[{"family":"Swamy","given":"Shivam"},{"family":"Xie","given":"Xiaobin"},{"family":"Kukino","given":"Ayaka"},{"family":"Calcagno","given":"Haley E."},{"family":"Lasarev","given":"Michael R."},{"family":"Park","given":"Jin Ho"},{"family":"Butler","given":"Matthew P."}],"issued":{"date-parts":[["2018",9,1]]}}}],"schema":"https://github.com/citation-style-language/schema/raw/master/csl-citation.json"} </w:instrText>
       </w:r>
       <w:r>
         <w:fldChar w:fldCharType="separate"/>
@@ -3424,19 +3677,13 @@
         <w:rPr>
           <w:noProof/>
         </w:rPr>
-        <w:t>(Caligioni, 2009)</w:t>
+        <w:t>(Swamy et al., 2018)</w:t>
       </w:r>
       <w:r>
         <w:fldChar w:fldCharType="end"/>
       </w:r>
       <w:r>
-        <w:t xml:space="preserve"> </w:t>
-      </w:r>
-      <w:r>
-        <w:t xml:space="preserve">for each dam </w:t>
-      </w:r>
-      <w:r>
-        <w:t xml:space="preserve">both before and during the initial exposure to </w:t>
+        <w:t xml:space="preserve">. Because one other study has evaluated </w:t>
       </w:r>
       <w:proofErr w:type="spellStart"/>
       <w:r>
@@ -3444,34 +3691,7 @@
       </w:r>
       <w:proofErr w:type="spellEnd"/>
       <w:r>
-        <w:t xml:space="preserve">. Because timed feeding has previously demonstrated the ability to entrain peripheral tissues, including the female reproductive system, I expect that feeding during the shortened period of the dark cycle will not result in irregular or prolonged estrous cycles. </w:t>
-      </w:r>
-      <w:r>
-        <w:t xml:space="preserve">Once dams have been mated, daily plug checks will occur until each dam has displayed a copulatory plug. Day of appearance of plug will be coined gestational day 0.5. Days from </w:t>
-      </w:r>
-      <w:r>
-        <w:t xml:space="preserve">plug to parturition will be counted. When plug is noted and no litter is born, this will be considered resorption. If resorption occurs, we can furthermore stain collected uteri from dams with 10% ammonium oxide to reveal implantation sites as described by Swamy and colleagues </w:t>
-      </w:r>
-      <w:r>
-        <w:fldChar w:fldCharType="begin"/>
-      </w:r>
-      <w:r>
-        <w:instrText xml:space="preserve"> ADDIN ZOTERO_ITEM CSL_CITATION {"citationID":"5NMdR3gp","properties":{"formattedCitation":"(Swamy et al., 2018)","plainCitation":"(Swamy et al., 2018)","noteIndex":0},"citationItems":[{"id":168,"uris":["http://zotero.org/users/5073745/items/4F2IJ74D"],"uri":["http://zotero.org/users/5073745/items/4F2IJ74D"],"itemData":{"id":168,"type":"article-journal","title":"Circadian disruption of food availability significantly reduces reproductive success in mice","container-title":"Hormones and Behavior","page":"177-184","volume":"105","source":"ScienceDirect","abstract":"Circadian disruptions impair reproductive health in human populations and in animal models. We tested the hypothesis that mistimed food, a common disruptive feature of shift work, impairs reproductive success in mice. Male and female mPer2Luc mice on a C57BL/6 background were fed during the light or dark phase in two experiments. Food-induced internal misalignment of the liver clock was verified by in vivo bioluminescence in anesthetized mice in both experiments. In Experiment 1, food-restricted pairs were monitored for litters for 18 weeks. In the light-fed group, birth of the first litter was significantly delayed, and total reproductive output was significantly reduced by 38%. In Experiment 2, estrous cycling was monitored for 3 weeks, and then after pairing, copulatory plugs, pregnancy, litter sizes, and uterine implantation sites were measured. Fewer light-fed females birthed litters (25% versus 73%). This was attributable to a difference in behavior as mating success was significantly reduced in light-fed mice: 42% were observed with a copulatory plug compared to 82% for dark-fed mice. The proportion of mice displaying uterine implantation sites was the same as the proportion observed with copulatory plugs, suggesting no deficit in initiating pregnancy after mating. Estrous cycling and pregnancy maintenance did not differ between the groups. We conclude that mistimed feeding inhibits reproduction in mice by reducing successful mating behavior.","DOI":"10.1016/j.yhbeh.2018.07.006","ISSN":"0018-506X","journalAbbreviation":"Hormones and Behavior","language":"en","author":[{"family":"Swamy","given":"Shivam"},{"family":"Xie","given":"Xiaobin"},{"family":"Kukino","given":"Ayaka"},{"family":"Calcagno","given":"Haley E."},{"family":"Lasarev","given":"Michael R."},{"family":"Park","given":"Jin Ho"},{"family":"Butler","given":"Matthew P."}],"issued":{"date-parts":[["2018",9,1]]}}}],"schema":"https://github.com/citation-style-language/schema/raw/master/csl-citation.json"} </w:instrText>
-      </w:r>
-      <w:r>
-        <w:fldChar w:fldCharType="separate"/>
-      </w:r>
-      <w:r>
-        <w:rPr>
-          <w:noProof/>
-        </w:rPr>
-        <w:t>(Swamy et al., 2018)</w:t>
-      </w:r>
-      <w:r>
-        <w:fldChar w:fldCharType="end"/>
-      </w:r>
-      <w:r>
-        <w:t xml:space="preserve">. Because one other study has evaluated </w:t>
+        <w:t xml:space="preserve"> in pregnancy, and pups survived to gestational day 18.5, I expect that fertility will not be compromised by </w:t>
       </w:r>
       <w:proofErr w:type="spellStart"/>
       <w:r>
@@ -3479,15 +3699,11 @@
       </w:r>
       <w:proofErr w:type="spellEnd"/>
       <w:r>
-        <w:t xml:space="preserve"> in pregnancy, and pups survived to gestational day 18.5, I expect that fertility will not be compromised by </w:t>
-      </w:r>
-      <w:proofErr w:type="spellStart"/>
-      <w:r>
-        <w:t>eTRF</w:t>
-      </w:r>
-      <w:proofErr w:type="spellEnd"/>
-      <w:r>
-        <w:t xml:space="preserve"> treatment. This is supported by my preliminary data, where </w:t>
+        <w:t xml:space="preserve"> treatment. This is </w:t>
+      </w:r>
+      <w:r>
+        <w:lastRenderedPageBreak/>
+        <w:t xml:space="preserve">supported by my preliminary data, where </w:t>
       </w:r>
       <w:proofErr w:type="spellStart"/>
       <w:r>
@@ -3568,7 +3784,7 @@
         </w:rPr>
         <w:t xml:space="preserve">1.2.1 – </w:t>
       </w:r>
-      <w:commentRangeStart w:id="133"/>
+      <w:commentRangeStart w:id="156"/>
       <w:r>
         <w:rPr>
           <w:b/>
@@ -3585,17 +3801,21 @@
         </w:rPr>
         <w:t>y</w:t>
       </w:r>
-      <w:commentRangeEnd w:id="133"/>
+      <w:commentRangeEnd w:id="156"/>
       <w:r>
         <w:rPr>
           <w:rStyle w:val="CommentReference"/>
         </w:rPr>
-        <w:commentReference w:id="133"/>
-      </w:r>
-    </w:p>
-    <w:p>
-      <w:r>
-        <w:lastRenderedPageBreak/>
+        <w:commentReference w:id="156"/>
+      </w:r>
+    </w:p>
+    <w:p>
+      <w:pPr>
+        <w:rPr>
+          <w:ins w:id="157" w:author="Dave Bridges" w:date="2019-11-27T09:56:00Z"/>
+        </w:rPr>
+      </w:pPr>
+      <w:r>
         <w:t xml:space="preserve">It has been known that insulin resistance occurs progressively in pregnancy in both animals </w:t>
       </w:r>
       <w:r>
@@ -3652,9 +3872,15 @@
         <w:t>-placental unit</w:t>
       </w:r>
       <w:r>
-        <w:t>. However, insulin resistance I</w:t>
-      </w:r>
-    </w:p>
+        <w:t xml:space="preserve">. </w:t>
+      </w:r>
+      <w:del w:id="158" w:author="Dave Bridges" w:date="2019-11-27T09:56:00Z">
+        <w:r>
+          <w:delText>However, insulin resistance I</w:delText>
+        </w:r>
+      </w:del>
+    </w:p>
+    <w:p/>
     <w:p>
       <w:r>
         <w:t xml:space="preserve">To compare the effects of </w:t>
@@ -3954,7 +4180,14 @@
         <w:rPr>
           <w:rFonts w:cs="Times New Roman"/>
         </w:rPr>
-        <w:t xml:space="preserve">Although only one study has been done in TRF in pregnancy, there have been many studies in non-pregnant adults in humans and in mice that evaluate body weight, body composition, and BMI after treatment with TRF. The literature is divergent in humans and animals. In most studies with humans employing different models of intermittent fasting, there is a moderate reduction of body weight when </w:t>
+        <w:t xml:space="preserve">Although only one study has been done in TRF in pregnancy, there have been many studies in non-pregnant adults in humans and in mice that evaluate body weight, body composition, and BMI after treatment with TRF. The literature is divergent in humans and animals. In most studies </w:t>
+      </w:r>
+      <w:r>
+        <w:rPr>
+          <w:rFonts w:cs="Times New Roman"/>
+        </w:rPr>
+        <w:lastRenderedPageBreak/>
+        <w:t xml:space="preserve">with humans employing different models of intermittent fasting, there is a moderate reduction of body weight when </w:t>
       </w:r>
       <w:proofErr w:type="spellStart"/>
       <w:r>
@@ -4082,14 +4315,7 @@
         <w:rPr>
           <w:rFonts w:cs="Times New Roman"/>
         </w:rPr>
-        <w:t xml:space="preserve">.  We will monitor body </w:t>
-      </w:r>
-      <w:r>
-        <w:rPr>
-          <w:rFonts w:cs="Times New Roman"/>
-        </w:rPr>
-        <w:lastRenderedPageBreak/>
-        <w:t xml:space="preserve">composition (Fat mass, lean mass, free water) indirectly by </w:t>
+        <w:t xml:space="preserve">.  We will monitor body composition (Fat mass, lean mass, free water) indirectly by </w:t>
       </w:r>
       <w:proofErr w:type="spellStart"/>
       <w:r>
@@ -4292,19 +4518,19 @@
         </w:rPr>
         <w:t xml:space="preserve">Although significant differences in total daily energy expenditure is not often seen, there are often periods where </w:t>
       </w:r>
-      <w:commentRangeStart w:id="134"/>
+      <w:commentRangeStart w:id="159"/>
       <w:r>
         <w:rPr>
           <w:rFonts w:cs="Times New Roman"/>
         </w:rPr>
         <w:t xml:space="preserve">RER </w:t>
       </w:r>
-      <w:commentRangeEnd w:id="134"/>
+      <w:commentRangeEnd w:id="159"/>
       <w:r>
         <w:rPr>
           <w:rStyle w:val="CommentReference"/>
         </w:rPr>
-        <w:commentReference w:id="134"/>
+        <w:commentReference w:id="159"/>
       </w:r>
       <w:r>
         <w:rPr>
@@ -4717,7 +4943,6 @@
         <w:rPr>
           <w:rFonts w:cs="Times New Roman"/>
         </w:rPr>
-        <w:lastRenderedPageBreak/>
         <w:t xml:space="preserve">However, </w:t>
       </w:r>
       <w:r>
@@ -5730,7 +5955,14 @@
         <w:rPr>
           <w:rFonts w:cs="Times New Roman"/>
         </w:rPr>
-        <w:t xml:space="preserve">. This enhanced rhythm of cortisol secretion was seen alongside </w:t>
+        <w:t xml:space="preserve">. This enhanced rhythm of cortisol </w:t>
+      </w:r>
+      <w:r>
+        <w:rPr>
+          <w:rFonts w:cs="Times New Roman"/>
+        </w:rPr>
+        <w:lastRenderedPageBreak/>
+        <w:t xml:space="preserve">secretion was seen alongside </w:t>
       </w:r>
       <w:proofErr w:type="spellStart"/>
       <w:r>
@@ -5821,7 +6053,6 @@
         <w:rPr>
           <w:rFonts w:cs="Times New Roman"/>
         </w:rPr>
-        <w:lastRenderedPageBreak/>
         <w:t>Another hormonal</w:t>
       </w:r>
       <w:r>
@@ -6331,14 +6562,14 @@
       <w:pPr>
         <w:pStyle w:val="Heading2"/>
       </w:pPr>
-      <w:bookmarkStart w:id="135" w:name="_Toc16185296"/>
+      <w:bookmarkStart w:id="160" w:name="_Toc16185296"/>
       <w:r>
         <w:br/>
       </w:r>
       <w:r>
         <w:t>Methods:</w:t>
       </w:r>
-      <w:bookmarkEnd w:id="135"/>
+      <w:bookmarkEnd w:id="160"/>
     </w:p>
     <w:p>
       <w:pPr>
@@ -6351,11 +6582,11 @@
       <w:pPr>
         <w:pStyle w:val="Heading3"/>
       </w:pPr>
-      <w:bookmarkStart w:id="136" w:name="_Toc16185297"/>
+      <w:bookmarkStart w:id="161" w:name="_Toc16185297"/>
       <w:r>
         <w:t>Animals:</w:t>
       </w:r>
-      <w:bookmarkEnd w:id="136"/>
+      <w:bookmarkEnd w:id="161"/>
     </w:p>
     <w:p>
       <w:pPr>
@@ -6604,11 +6835,12 @@
       <w:pPr>
         <w:pStyle w:val="Heading3"/>
       </w:pPr>
-      <w:bookmarkStart w:id="137" w:name="_Toc16185298"/>
-      <w:r>
+      <w:bookmarkStart w:id="162" w:name="_Toc16185298"/>
+      <w:r>
+        <w:lastRenderedPageBreak/>
         <w:t>Mating:</w:t>
       </w:r>
-      <w:bookmarkEnd w:id="137"/>
+      <w:bookmarkEnd w:id="162"/>
     </w:p>
     <w:p>
       <w:pPr>
@@ -6640,12 +6872,11 @@
       <w:pPr>
         <w:pStyle w:val="Heading3"/>
       </w:pPr>
-      <w:bookmarkStart w:id="138" w:name="_Toc16185299"/>
-      <w:r>
-        <w:lastRenderedPageBreak/>
+      <w:bookmarkStart w:id="163" w:name="_Toc16185299"/>
+      <w:r>
         <w:t>Body Composition:</w:t>
       </w:r>
-      <w:bookmarkEnd w:id="138"/>
+      <w:bookmarkEnd w:id="163"/>
     </w:p>
     <w:p>
       <w:pPr>
@@ -6703,11 +6934,11 @@
       <w:pPr>
         <w:pStyle w:val="Heading3"/>
       </w:pPr>
-      <w:bookmarkStart w:id="139" w:name="_Toc16185300"/>
+      <w:bookmarkStart w:id="164" w:name="_Toc16185300"/>
       <w:r>
         <w:t>Insulin Sensitivity:</w:t>
       </w:r>
-      <w:bookmarkEnd w:id="139"/>
+      <w:bookmarkEnd w:id="164"/>
     </w:p>
     <w:p>
       <w:pPr>
@@ -6799,7 +7030,7 @@
           <w:i/>
         </w:rPr>
       </w:pPr>
-      <w:commentRangeStart w:id="140"/>
+      <w:commentRangeStart w:id="165"/>
       <w:proofErr w:type="spellStart"/>
       <w:r>
         <w:rPr>
@@ -6816,12 +7047,12 @@
         </w:rPr>
         <w:t>-euglycemic clamp:</w:t>
       </w:r>
-      <w:commentRangeEnd w:id="140"/>
+      <w:commentRangeEnd w:id="165"/>
       <w:r>
         <w:rPr>
           <w:rStyle w:val="CommentReference"/>
         </w:rPr>
-        <w:commentReference w:id="140"/>
+        <w:commentReference w:id="165"/>
       </w:r>
     </w:p>
     <w:p>
@@ -7079,7 +7310,11 @@
         <w:t xml:space="preserve">glucose telemetry units will be implanted into dams during early pregnancy. The telemetry units collect glucose data </w:t>
       </w:r>
       <w:r>
-        <w:t xml:space="preserve">can collect data anywhere from 28 to </w:t>
+        <w:t xml:space="preserve">can collect data anywhere </w:t>
+      </w:r>
+      <w:r>
+        <w:lastRenderedPageBreak/>
+        <w:t xml:space="preserve">from 28 to </w:t>
       </w:r>
       <w:r>
         <w:t>45 days</w:t>
@@ -7095,7 +7330,7 @@
       <w:pPr>
         <w:pStyle w:val="Heading3"/>
       </w:pPr>
-      <w:bookmarkStart w:id="141" w:name="_Toc16185301"/>
+      <w:bookmarkStart w:id="166" w:name="_Toc16185301"/>
     </w:p>
     <w:p>
       <w:pPr>
@@ -7104,46 +7339,46 @@
       <w:r>
         <w:t>Energy Expenditure:</w:t>
       </w:r>
-      <w:bookmarkEnd w:id="141"/>
-    </w:p>
-    <w:p>
-      <w:pPr>
-        <w:rPr>
-          <w:rFonts w:cs="Times New Roman"/>
-        </w:rPr>
-      </w:pPr>
-      <w:commentRangeStart w:id="142"/>
-      <w:commentRangeStart w:id="143"/>
+      <w:bookmarkEnd w:id="166"/>
+    </w:p>
+    <w:p>
+      <w:pPr>
+        <w:rPr>
+          <w:rFonts w:cs="Times New Roman"/>
+        </w:rPr>
+      </w:pPr>
+      <w:commentRangeStart w:id="167"/>
+      <w:commentRangeStart w:id="168"/>
       <w:r>
         <w:rPr>
           <w:rFonts w:cs="Times New Roman"/>
         </w:rPr>
         <w:t>CLAMS</w:t>
       </w:r>
-      <w:commentRangeEnd w:id="142"/>
+      <w:commentRangeEnd w:id="167"/>
       <w:r>
         <w:rPr>
           <w:rStyle w:val="CommentReference"/>
         </w:rPr>
-        <w:commentReference w:id="142"/>
-      </w:r>
-      <w:commentRangeEnd w:id="143"/>
+        <w:commentReference w:id="167"/>
+      </w:r>
+      <w:commentRangeEnd w:id="168"/>
       <w:r>
         <w:rPr>
           <w:rStyle w:val="CommentReference"/>
         </w:rPr>
-        <w:commentReference w:id="143"/>
+        <w:commentReference w:id="168"/>
       </w:r>
     </w:p>
     <w:p>
       <w:pPr>
         <w:pStyle w:val="Heading3"/>
       </w:pPr>
-      <w:bookmarkStart w:id="144" w:name="_Toc16185302"/>
+      <w:bookmarkStart w:id="169" w:name="_Toc16185302"/>
       <w:r>
         <w:t>Digestive Physiology:</w:t>
       </w:r>
-      <w:bookmarkEnd w:id="144"/>
+      <w:bookmarkEnd w:id="169"/>
     </w:p>
     <w:p>
       <w:pPr>
@@ -7170,7 +7405,6 @@
         <w:rPr>
           <w:rFonts w:cs="Times New Roman"/>
         </w:rPr>
-        <w:lastRenderedPageBreak/>
         <w:t>To determin</w:t>
       </w:r>
       <w:r>
@@ -7426,7 +7660,7 @@
         </w:rPr>
         <w:t>/radiolabeled macronutrient solution (</w:t>
       </w:r>
-      <w:commentRangeStart w:id="145"/>
+      <w:commentRangeStart w:id="170"/>
       <w:r>
         <w:rPr>
           <w:rFonts w:cs="Times New Roman"/>
@@ -7571,12 +7805,12 @@
         </w:rPr>
         <w:t>)</w:t>
       </w:r>
-      <w:commentRangeEnd w:id="145"/>
+      <w:commentRangeEnd w:id="170"/>
       <w:r>
         <w:rPr>
           <w:rStyle w:val="CommentReference"/>
         </w:rPr>
-        <w:commentReference w:id="145"/>
+        <w:commentReference w:id="170"/>
       </w:r>
       <w:r>
         <w:rPr>
@@ -7991,6 +8225,7 @@
           <w:i w:val="0"/>
           <w:color w:val="000000" w:themeColor="text1"/>
         </w:rPr>
+        <w:lastRenderedPageBreak/>
         <w:t xml:space="preserve">Although there is an anticipated insulin-sensitive and normal body composition phenotype, it may be that </w:t>
       </w:r>
       <w:proofErr w:type="spellStart"/>
@@ -8067,16 +8302,7 @@
           <w:i w:val="0"/>
           <w:color w:val="000000" w:themeColor="text1"/>
         </w:rPr>
-        <w:t xml:space="preserve">As much of metabolism and humoral release is coordinated by the circadian clock system, the timing of samples must be considered. Because continuous sampling for blood is impractical and </w:t>
-      </w:r>
-      <w:r>
-        <w:rPr>
-          <w:rStyle w:val="SubtleEmphasis"/>
-          <w:i w:val="0"/>
-          <w:color w:val="000000" w:themeColor="text1"/>
-        </w:rPr>
-        <w:lastRenderedPageBreak/>
-        <w:t xml:space="preserve">create hypovolemic stress for both the dam and the gestating offspring, beginning the sampling for hormones, glucose, and other candidates must first be undertaken as static measures. If there is a circadian pattern to the effect of </w:t>
+        <w:t xml:space="preserve">As much of metabolism and humoral release is coordinated by the circadian clock system, the timing of samples must be considered. Because continuous sampling for blood is impractical and create hypovolemic stress for both the dam and the gestating offspring, beginning the sampling for hormones, glucose, and other candidates must first be undertaken as static measures. If there is a circadian pattern to the effect of </w:t>
       </w:r>
       <w:proofErr w:type="spellStart"/>
       <w:r>
@@ -10733,7 +10959,7 @@
       </w:r>
     </w:p>
   </w:comment>
-  <w:comment w:id="99" w:author="Dave Bridges" w:date="2019-11-27T09:48:00Z" w:initials="DB">
+  <w:comment w:id="101" w:author="Dave Bridges" w:date="2019-11-27T10:00:00Z" w:initials="DB">
     <w:p>
       <w:pPr>
         <w:pStyle w:val="CommentText"/>
@@ -10744,8 +10970,48 @@
         </w:rPr>
         <w:annotationRef/>
       </w:r>
+      <w:r>
+        <w:t xml:space="preserve">Can probably remove the </w:t>
+      </w:r>
       <w:proofErr w:type="spellStart"/>
       <w:r>
+        <w:t>dex</w:t>
+      </w:r>
+      <w:proofErr w:type="spellEnd"/>
+      <w:r>
+        <w:t xml:space="preserve"> panel.</w:t>
+      </w:r>
+    </w:p>
+  </w:comment>
+  <w:comment w:id="103" w:author="Dave Bridges" w:date="2019-11-27T10:01:00Z" w:initials="DB">
+    <w:p>
+      <w:pPr>
+        <w:pStyle w:val="CommentText"/>
+      </w:pPr>
+      <w:r>
+        <w:rPr>
+          <w:rStyle w:val="CommentReference"/>
+        </w:rPr>
+        <w:annotationRef/>
+      </w:r>
+      <w:r>
+        <w:t>List of references.  Would be good to know if this was done by a clamp, and if it is known which tissue(s) are most affected.</w:t>
+      </w:r>
+    </w:p>
+  </w:comment>
+  <w:comment w:id="104" w:author="Dave Bridges" w:date="2019-11-27T09:48:00Z" w:initials="DB">
+    <w:p>
+      <w:pPr>
+        <w:pStyle w:val="CommentText"/>
+      </w:pPr>
+      <w:r>
+        <w:rPr>
+          <w:rStyle w:val="CommentReference"/>
+        </w:rPr>
+        <w:annotationRef/>
+      </w:r>
+      <w:proofErr w:type="spellStart"/>
+      <w:r>
         <w:t>Its</w:t>
       </w:r>
       <w:proofErr w:type="spellEnd"/>
@@ -10762,7 +11028,7 @@
       </w:r>
     </w:p>
   </w:comment>
-  <w:comment w:id="115" w:author="Dave Bridges" w:date="2019-11-27T09:50:00Z" w:initials="DB">
+  <w:comment w:id="120" w:author="Dave Bridges" w:date="2019-11-27T09:50:00Z" w:initials="DB">
     <w:p>
       <w:pPr>
         <w:pStyle w:val="CommentText"/>
@@ -10783,7 +11049,7 @@
       </w:r>
     </w:p>
   </w:comment>
-  <w:comment w:id="133" w:author="Molly Carter" w:date="2019-11-24T22:48:00Z" w:initials="MC">
+  <w:comment w:id="131" w:author="Dave Bridges" w:date="2019-11-27T09:55:00Z" w:initials="DB">
     <w:p>
       <w:pPr>
         <w:pStyle w:val="CommentText"/>
@@ -10795,6 +11061,123 @@
         <w:annotationRef/>
       </w:r>
       <w:r>
+        <w:t xml:space="preserve">I think a figure connecting the </w:t>
+      </w:r>
+      <w:proofErr w:type="spellStart"/>
+      <w:r>
+        <w:t>subaims</w:t>
+      </w:r>
+      <w:proofErr w:type="spellEnd"/>
+      <w:r>
+        <w:t xml:space="preserve"> would help here and for your presentation.</w:t>
+      </w:r>
+    </w:p>
+  </w:comment>
+  <w:comment w:id="144" w:author="Dave Bridges" w:date="2019-11-27T10:02:00Z" w:initials="DB">
+    <w:p>
+      <w:pPr>
+        <w:pStyle w:val="CommentText"/>
+      </w:pPr>
+      <w:r>
+        <w:rPr>
+          <w:rStyle w:val="CommentReference"/>
+        </w:rPr>
+        <w:annotationRef/>
+      </w:r>
+      <w:r>
+        <w:t>Promote?</w:t>
+      </w:r>
+    </w:p>
+  </w:comment>
+  <w:comment w:id="141" w:author="Dave Bridges" w:date="2019-11-27T09:56:00Z" w:initials="DB">
+    <w:p>
+      <w:pPr>
+        <w:pStyle w:val="CommentText"/>
+      </w:pPr>
+      <w:r>
+        <w:rPr>
+          <w:rStyle w:val="CommentReference"/>
+        </w:rPr>
+        <w:annotationRef/>
+      </w:r>
+      <w:r>
+        <w:t>I think that this should be shortened and moved to the introduction.  For the aims we just want to get into the experiments.</w:t>
+      </w:r>
+    </w:p>
+  </w:comment>
+  <w:comment w:id="142" w:author="Dave Bridges" w:date="2019-11-27T09:56:00Z" w:initials="DB">
+    <w:p>
+      <w:pPr>
+        <w:pStyle w:val="CommentText"/>
+      </w:pPr>
+      <w:r>
+        <w:rPr>
+          <w:rStyle w:val="CommentReference"/>
+        </w:rPr>
+        <w:annotationRef/>
+      </w:r>
+      <w:r>
+        <w:t>In fact, I would make this 3-4 sentences max and put it in the introduction section on pregnancy (though clip this and save it somewhere, as it might be useful if we evaluated fertility further).</w:t>
+      </w:r>
+    </w:p>
+  </w:comment>
+  <w:comment w:id="153" w:author="Dave Bridges" w:date="2019-11-27T10:06:00Z" w:initials="DB">
+    <w:p>
+      <w:pPr>
+        <w:pStyle w:val="CommentText"/>
+      </w:pPr>
+      <w:r>
+        <w:rPr>
+          <w:rStyle w:val="CommentReference"/>
+        </w:rPr>
+        <w:annotationRef/>
+      </w:r>
+      <w:r>
+        <w:t xml:space="preserve">See papers on </w:t>
+      </w:r>
+      <w:r>
+        <w:t>#chrononutrition</w:t>
+      </w:r>
+      <w:bookmarkStart w:id="154" w:name="_GoBack"/>
+      <w:bookmarkEnd w:id="154"/>
+    </w:p>
+  </w:comment>
+  <w:comment w:id="155" w:author="Dave Bridges" w:date="2019-11-27T09:59:00Z" w:initials="DB">
+    <w:p>
+      <w:pPr>
+        <w:pStyle w:val="CommentText"/>
+      </w:pPr>
+      <w:r>
+        <w:rPr>
+          <w:rStyle w:val="CommentReference"/>
+        </w:rPr>
+        <w:annotationRef/>
+      </w:r>
+      <w:r>
+        <w:t xml:space="preserve">I think by now you need a figure showing the timing of </w:t>
+      </w:r>
+      <w:proofErr w:type="spellStart"/>
+      <w:r>
+        <w:t>eTRF</w:t>
+      </w:r>
+      <w:proofErr w:type="spellEnd"/>
+      <w:r>
+        <w:t>, mating, ITT, etc.</w:t>
+      </w:r>
+    </w:p>
+  </w:comment>
+  <w:comment w:id="156" w:author="Molly Carter" w:date="2019-11-24T22:48:00Z" w:initials="MC">
+    <w:p>
+      <w:pPr>
+        <w:pStyle w:val="CommentText"/>
+      </w:pPr>
+      <w:r>
+        <w:rPr>
+          <w:rStyle w:val="CommentReference"/>
+        </w:rPr>
+        <w:annotationRef/>
+      </w:r>
+      <w:r>
         <w:t xml:space="preserve">I did my best to try to frame this with </w:t>
       </w:r>
       <w:proofErr w:type="spellStart"/>
@@ -10815,7 +11198,7 @@
       </w:r>
     </w:p>
   </w:comment>
-  <w:comment w:id="134" w:author="Dave Bridges" w:date="2019-08-19T11:14:00Z" w:initials="DB">
+  <w:comment w:id="159" w:author="Dave Bridges" w:date="2019-08-19T11:14:00Z" w:initials="DB">
     <w:p>
       <w:pPr>
         <w:pStyle w:val="CommentText"/>
@@ -10831,7 +11214,7 @@
       </w:r>
     </w:p>
   </w:comment>
-  <w:comment w:id="140" w:author="Molly Carter" w:date="2019-08-21T13:52:00Z" w:initials="MC">
+  <w:comment w:id="165" w:author="Molly Carter" w:date="2019-08-21T13:52:00Z" w:initials="MC">
     <w:p>
       <w:pPr>
         <w:pStyle w:val="CommentText"/>
@@ -10852,7 +11235,7 @@
       </w:pPr>
     </w:p>
   </w:comment>
-  <w:comment w:id="142" w:author="Molly Carter" w:date="2019-08-16T16:58:00Z" w:initials="MC">
+  <w:comment w:id="167" w:author="Molly Carter" w:date="2019-08-16T16:58:00Z" w:initials="MC">
     <w:p>
       <w:pPr>
         <w:pStyle w:val="CommentText"/>
@@ -10868,7 +11251,7 @@
       </w:r>
     </w:p>
   </w:comment>
-  <w:comment w:id="143" w:author="Molly Carter" w:date="2019-11-24T23:03:00Z" w:initials="MC">
+  <w:comment w:id="168" w:author="Molly Carter" w:date="2019-11-24T23:03:00Z" w:initials="MC">
     <w:p>
       <w:pPr>
         <w:pStyle w:val="CommentText"/>
@@ -10889,7 +11272,7 @@
       </w:pPr>
     </w:p>
   </w:comment>
-  <w:comment w:id="145" w:author="Molly Carter" w:date="2019-11-05T13:43:00Z" w:initials="MC">
+  <w:comment w:id="170" w:author="Molly Carter" w:date="2019-11-05T13:43:00Z" w:initials="MC">
     <w:p>
       <w:pPr>
         <w:pStyle w:val="CommentText"/>
@@ -10916,8 +11299,16 @@
   <w15:commentEx w15:paraId="3C4B4310" w15:done="0"/>
   <w15:commentEx w15:paraId="721DCDF4" w15:done="0"/>
   <w15:commentEx w15:paraId="73171A4F" w15:done="0"/>
+  <w15:commentEx w15:paraId="3B6F4E33" w15:done="0"/>
+  <w15:commentEx w15:paraId="4B538BFE" w15:done="0"/>
   <w15:commentEx w15:paraId="703608A2" w15:done="0"/>
   <w15:commentEx w15:paraId="508C62B8" w15:done="0"/>
+  <w15:commentEx w15:paraId="154206EF" w15:done="0"/>
+  <w15:commentEx w15:paraId="6BEC3023" w15:done="0"/>
+  <w15:commentEx w15:paraId="6DA58807" w15:done="0"/>
+  <w15:commentEx w15:paraId="5BFE4857" w15:paraIdParent="6DA58807" w15:done="0"/>
+  <w15:commentEx w15:paraId="50D5B1F0" w15:done="0"/>
+  <w15:commentEx w15:paraId="2075C9E2" w15:done="0"/>
   <w15:commentEx w15:paraId="473B9003" w15:done="0"/>
   <w15:commentEx w15:paraId="51A2CC6F" w15:done="0"/>
   <w15:commentEx w15:paraId="5E3CB171" w15:done="0"/>
@@ -10935,8 +11326,16 @@
   <w16cid:commentId w16cid:paraId="3C4B4310" w16cid:durableId="2188C2E2"/>
   <w16cid:commentId w16cid:paraId="721DCDF4" w16cid:durableId="2188C2F3"/>
   <w16cid:commentId w16cid:paraId="73171A4F" w16cid:durableId="2188C32A"/>
+  <w16cid:commentId w16cid:paraId="3B6F4E33" w16cid:durableId="2188C7CD"/>
+  <w16cid:commentId w16cid:paraId="4B538BFE" w16cid:durableId="2188C7FC"/>
   <w16cid:commentId w16cid:paraId="703608A2" w16cid:durableId="2188C4EF"/>
   <w16cid:commentId w16cid:paraId="508C62B8" w16cid:durableId="2188C560"/>
+  <w16cid:commentId w16cid:paraId="154206EF" w16cid:durableId="2188C67F"/>
+  <w16cid:commentId w16cid:paraId="6BEC3023" w16cid:durableId="2188C851"/>
+  <w16cid:commentId w16cid:paraId="6DA58807" w16cid:durableId="2188C6C8"/>
+  <w16cid:commentId w16cid:paraId="5BFE4857" w16cid:durableId="2188C6E8"/>
+  <w16cid:commentId w16cid:paraId="50D5B1F0" w16cid:durableId="2188C943"/>
+  <w16cid:commentId w16cid:paraId="2075C9E2" w16cid:durableId="2188C771"/>
   <w16cid:commentId w16cid:paraId="473B9003" w16cid:durableId="21858758"/>
   <w16cid:commentId w16cid:paraId="51A2CC6F" w16cid:durableId="210789EA"/>
   <w16cid:commentId w16cid:paraId="5E3CB171" w16cid:durableId="2107CB0F"/>
@@ -12553,7 +12952,7 @@
 </file>
 
 <file path=customXml/itemProps1.xml><?xml version="1.0" encoding="utf-8"?>
-<ds:datastoreItem xmlns:ds="http://schemas.openxmlformats.org/officeDocument/2006/customXml" ds:itemID="{E03875E8-F5F7-7244-8CA0-9A245FA71038}">
+<ds:datastoreItem xmlns:ds="http://schemas.openxmlformats.org/officeDocument/2006/customXml" ds:itemID="{C4CDBA9E-E583-2247-90C8-A356C0042BCB}">
   <ds:schemaRefs>
     <ds:schemaRef ds:uri="http://schemas.openxmlformats.org/officeDocument/2006/bibliography"/>
   </ds:schemaRefs>

</xml_diff>